<commit_message>
Added Graded Unit Project doc and reqs
</commit_message>
<xml_diff>
--- a/Graded Unit Project/Documentation.docx
+++ b/Graded Unit Project/Documentation.docx
@@ -13,8 +13,11 @@
     <w:p>
       <w:pPr>
         <w:pStyle w:val="Subtitle"/>
+        <w:numPr>
+          <w:numId w:val="0"/>
+        </w:numPr>
         <w:sectPr>
-          <w:pgSz w:w="11906" w:h="16838" w:code="9"/>
+          <w:pgSz w:w="11906" w:h="16838" w:orient="portrait" w:code="9"/>
           <w:pgMar w:top="1440" w:right="1440" w:bottom="1440" w:left="1440" w:header="709" w:footer="709" w:gutter="0"/>
           <w:cols w:space="708"/>
           <w:vAlign w:val="center"/>
@@ -22,13 +25,16 @@
         </w:sectPr>
       </w:pPr>
       <w:r>
+        <w:rPr/>
         <w:t xml:space="preserve">Silicon Croft </w:t>
       </w:r>
       <w:r>
-        <w:t>w</w:t>
-      </w:r>
-      <w:r>
-        <w:t>ebsite for Mesomorphic</w:t>
+        <w:rPr/>
+        <w:t>W</w:t>
+      </w:r>
+      <w:r>
+        <w:rPr/>
+        <w:t>ebsite</w:t>
       </w:r>
     </w:p>
     <w:p>
@@ -51,36 +57,46 @@
     </w:p>
     <w:p>
       <w:r>
+        <w:rPr/>
         <w:t xml:space="preserve">Mesomorphic </w:t>
       </w:r>
       <w:r>
+        <w:rPr/>
         <w:t xml:space="preserve">is a small software development company based </w:t>
       </w:r>
       <w:r>
+        <w:rPr/>
         <w:t>in the Shetland Islands, Scotland, UK who crea</w:t>
       </w:r>
       <w:r>
+        <w:rPr/>
         <w:t>te</w:t>
       </w:r>
       <w:r>
+        <w:rPr/>
         <w:t xml:space="preserve"> </w:t>
       </w:r>
       <w:r>
+        <w:rPr/>
         <w:t xml:space="preserve">bespoke software for small and medium sized </w:t>
       </w:r>
       <w:r>
+        <w:rPr/>
         <w:t>enterprises</w:t>
       </w:r>
       <w:r>
+        <w:rPr/>
         <w:t xml:space="preserve"> using modern development methodologies.</w:t>
       </w:r>
       <w:r>
+        <w:rPr/>
         <w:t xml:space="preserve"> They have asked me to create a website for an ongoing project that</w:t>
       </w:r>
       <w:r>
+        <w:rPr/>
         <w:t xml:space="preserve"> they would like to expand from a single page on their main website </w:t>
       </w:r>
-      <w:hyperlink r:id="rId5" w:history="1">
+      <w:hyperlink r:id="Ra05d1473a84e4465">
         <w:r>
           <w:rPr>
             <w:rStyle w:val="Hyperlink"/>
@@ -101,18 +117,22 @@
         </w:r>
       </w:hyperlink>
       <w:r>
+        <w:rPr/>
         <w:t xml:space="preserve"> to </w:t>
       </w:r>
       <w:r>
+        <w:rPr/>
         <w:t>its</w:t>
       </w:r>
       <w:r>
+        <w:rPr/>
         <w:t xml:space="preserve"> own website</w:t>
       </w:r>
       <w:r>
+        <w:rPr/>
         <w:t xml:space="preserve"> </w:t>
       </w:r>
-      <w:hyperlink r:id="rId6" w:history="1">
+      <w:hyperlink r:id="R73d56406df134b05">
         <w:r>
           <w:rPr>
             <w:rStyle w:val="Hyperlink"/>
@@ -145,93 +165,123 @@
         </w:r>
       </w:hyperlink>
       <w:r>
+        <w:rPr/>
+        <w:t xml:space="preserve">. The website will be used to display information about Silicon Croft and will also sell merchandise such as t-shirts, mugs and hoodies to users that will need to log in to access these services. </w:t>
+      </w:r>
+      <w:r>
+        <w:rPr/>
+        <w:t xml:space="preserve">They would also like </w:t>
+      </w:r>
+      <w:r>
+        <w:rPr/>
+        <w:t xml:space="preserve">me to </w:t>
+      </w:r>
+      <w:r>
+        <w:rPr/>
+        <w:t>s</w:t>
+      </w:r>
+      <w:r>
+        <w:rPr/>
+        <w:t xml:space="preserve">et up </w:t>
+      </w:r>
+      <w:r>
+        <w:rPr/>
+        <w:t>a new</w:t>
+      </w:r>
+      <w:r>
+        <w:rPr/>
+        <w:t xml:space="preserve"> </w:t>
+      </w:r>
+      <w:r>
+        <w:rPr/>
+        <w:t xml:space="preserve">server for them and install all software required to host the website </w:t>
+      </w:r>
+      <w:r>
+        <w:rPr/>
+        <w:t>in-house.</w:t>
+      </w:r>
+      <w:r>
+        <w:rPr/>
+        <w:t xml:space="preserve"> They have a very restrictive </w:t>
+      </w:r>
+      <w:r>
+        <w:rPr/>
+        <w:t xml:space="preserve">budget and thus </w:t>
+      </w:r>
+      <w:r>
+        <w:rPr/>
+        <w:t>open-source</w:t>
+      </w:r>
+      <w:r>
+        <w:rPr/>
+        <w:t xml:space="preserve"> </w:t>
+      </w:r>
+      <w:r>
+        <w:rPr/>
+        <w:t>software,</w:t>
+      </w:r>
+      <w:r>
+        <w:rPr/>
+        <w:t xml:space="preserve"> and pre</w:t>
+      </w:r>
+      <w:r>
+        <w:rPr/>
+        <w:t>-</w:t>
+      </w:r>
+      <w:r>
+        <w:rPr/>
+        <w:t>existing solutions</w:t>
+      </w:r>
+      <w:r>
+        <w:rPr/>
+        <w:t xml:space="preserve"> should be used where possible</w:t>
+      </w:r>
+      <w:r>
+        <w:rPr/>
         <w:t>.</w:t>
       </w:r>
       <w:r>
-        <w:t xml:space="preserve"> They would also like </w:t>
-      </w:r>
-      <w:r>
-        <w:t xml:space="preserve">me to </w:t>
-      </w:r>
-      <w:r>
+        <w:rPr/>
+        <w:t xml:space="preserve"> The website must be responsive a</w:t>
+      </w:r>
+      <w:r>
+        <w:rPr/>
         <w:t>s</w:t>
       </w:r>
       <w:r>
-        <w:t xml:space="preserve">et up </w:t>
-      </w:r>
-      <w:r>
-        <w:t>a new</w:t>
-      </w:r>
-      <w:r>
-        <w:t xml:space="preserve"> </w:t>
-      </w:r>
-      <w:r>
-        <w:t xml:space="preserve">server for them and install all software required to host the website </w:t>
-      </w:r>
-      <w:r>
-        <w:t>in-house.</w:t>
-      </w:r>
-      <w:r>
-        <w:t xml:space="preserve"> They have a very restrictive </w:t>
-      </w:r>
-      <w:r>
-        <w:t xml:space="preserve">budget and thus </w:t>
-      </w:r>
-      <w:r>
-        <w:t>open-source</w:t>
-      </w:r>
-      <w:r>
-        <w:t xml:space="preserve"> </w:t>
-      </w:r>
-      <w:r>
-        <w:t>software,</w:t>
-      </w:r>
-      <w:r>
-        <w:t xml:space="preserve"> and pre</w:t>
-      </w:r>
-      <w:r>
-        <w:t>-</w:t>
-      </w:r>
-      <w:r>
-        <w:t>existing solutions</w:t>
-      </w:r>
-      <w:r>
-        <w:t xml:space="preserve"> should be used where possible</w:t>
-      </w:r>
-      <w:r>
-        <w:t>.</w:t>
-      </w:r>
-      <w:r>
-        <w:t xml:space="preserve"> The website must be responsive a</w:t>
-      </w:r>
-      <w:r>
-        <w:t>s</w:t>
-      </w:r>
-      <w:r>
+        <w:rPr/>
         <w:t xml:space="preserve"> a broad range of</w:t>
       </w:r>
       <w:r>
+        <w:rPr/>
         <w:t xml:space="preserve"> devices are used extensively </w:t>
       </w:r>
       <w:r>
+        <w:rPr/>
         <w:t>in education</w:t>
       </w:r>
       <w:r>
+        <w:rPr/>
         <w:t xml:space="preserve">al </w:t>
       </w:r>
       <w:r>
+        <w:rPr/>
         <w:t>environment</w:t>
       </w:r>
       <w:r>
-        <w:t xml:space="preserve">s and the website needs to </w:t>
-      </w:r>
-      <w:r>
+        <w:rPr/>
+        <w:t xml:space="preserve">s and the greater world, and the website needs to </w:t>
+      </w:r>
+      <w:r>
+        <w:rPr/>
         <w:t xml:space="preserve">work </w:t>
       </w:r>
       <w:r>
+        <w:rPr/>
         <w:t>well under all conditions</w:t>
       </w:r>
       <w:r>
+        <w:rPr/>
         <w:t>.</w:t>
       </w:r>
       <w:r>
@@ -257,7 +307,7 @@
       </w:pPr>
     </w:p>
     <w:sectPr>
-      <w:pgSz w:w="11906" w:h="16838" w:code="9"/>
+      <w:pgSz w:w="11906" w:h="16838" w:orient="portrait" w:code="9"/>
       <w:pgMar w:top="1440" w:right="1440" w:bottom="1440" w:left="1440" w:header="709" w:footer="709" w:gutter="0"/>
       <w:cols w:space="708"/>
       <w:docGrid w:linePitch="360"/>
@@ -281,7 +331,7 @@
         <w:ind w:left="720" w:hanging="360"/>
       </w:pPr>
       <w:rPr>
-        <w:rFonts w:ascii="Symbol" w:hAnsi="Symbol" w:hint="default"/>
+        <w:rFonts w:hint="default" w:ascii="Symbol" w:hAnsi="Symbol"/>
       </w:rPr>
     </w:lvl>
     <w:lvl w:ilvl="1" w:tplc="08090003" w:tentative="1">
@@ -293,7 +343,7 @@
         <w:ind w:left="1440" w:hanging="360"/>
       </w:pPr>
       <w:rPr>
-        <w:rFonts w:ascii="Courier New" w:hAnsi="Courier New" w:cs="Courier New" w:hint="default"/>
+        <w:rFonts w:hint="default" w:ascii="Courier New" w:hAnsi="Courier New" w:cs="Courier New"/>
       </w:rPr>
     </w:lvl>
     <w:lvl w:ilvl="2" w:tplc="08090005" w:tentative="1">
@@ -305,7 +355,7 @@
         <w:ind w:left="2160" w:hanging="360"/>
       </w:pPr>
       <w:rPr>
-        <w:rFonts w:ascii="Wingdings" w:hAnsi="Wingdings" w:hint="default"/>
+        <w:rFonts w:hint="default" w:ascii="Wingdings" w:hAnsi="Wingdings"/>
       </w:rPr>
     </w:lvl>
     <w:lvl w:ilvl="3" w:tplc="08090001" w:tentative="1">
@@ -317,7 +367,7 @@
         <w:ind w:left="2880" w:hanging="360"/>
       </w:pPr>
       <w:rPr>
-        <w:rFonts w:ascii="Symbol" w:hAnsi="Symbol" w:hint="default"/>
+        <w:rFonts w:hint="default" w:ascii="Symbol" w:hAnsi="Symbol"/>
       </w:rPr>
     </w:lvl>
     <w:lvl w:ilvl="4" w:tplc="08090003" w:tentative="1">
@@ -329,7 +379,7 @@
         <w:ind w:left="3600" w:hanging="360"/>
       </w:pPr>
       <w:rPr>
-        <w:rFonts w:ascii="Courier New" w:hAnsi="Courier New" w:cs="Courier New" w:hint="default"/>
+        <w:rFonts w:hint="default" w:ascii="Courier New" w:hAnsi="Courier New" w:cs="Courier New"/>
       </w:rPr>
     </w:lvl>
     <w:lvl w:ilvl="5" w:tplc="08090005" w:tentative="1">
@@ -341,7 +391,7 @@
         <w:ind w:left="4320" w:hanging="360"/>
       </w:pPr>
       <w:rPr>
-        <w:rFonts w:ascii="Wingdings" w:hAnsi="Wingdings" w:hint="default"/>
+        <w:rFonts w:hint="default" w:ascii="Wingdings" w:hAnsi="Wingdings"/>
       </w:rPr>
     </w:lvl>
     <w:lvl w:ilvl="6" w:tplc="08090001" w:tentative="1">
@@ -353,7 +403,7 @@
         <w:ind w:left="5040" w:hanging="360"/>
       </w:pPr>
       <w:rPr>
-        <w:rFonts w:ascii="Symbol" w:hAnsi="Symbol" w:hint="default"/>
+        <w:rFonts w:hint="default" w:ascii="Symbol" w:hAnsi="Symbol"/>
       </w:rPr>
     </w:lvl>
     <w:lvl w:ilvl="7" w:tplc="08090003" w:tentative="1">
@@ -365,7 +415,7 @@
         <w:ind w:left="5760" w:hanging="360"/>
       </w:pPr>
       <w:rPr>
-        <w:rFonts w:ascii="Courier New" w:hAnsi="Courier New" w:cs="Courier New" w:hint="default"/>
+        <w:rFonts w:hint="default" w:ascii="Courier New" w:hAnsi="Courier New" w:cs="Courier New"/>
       </w:rPr>
     </w:lvl>
     <w:lvl w:ilvl="8" w:tplc="08090005" w:tentative="1">
@@ -377,7 +427,7 @@
         <w:ind w:left="6480" w:hanging="360"/>
       </w:pPr>
       <w:rPr>
-        <w:rFonts w:ascii="Wingdings" w:hAnsi="Wingdings" w:hint="default"/>
+        <w:rFonts w:hint="default" w:ascii="Wingdings" w:hAnsi="Wingdings"/>
       </w:rPr>
     </w:lvl>
   </w:abstractNum>
@@ -392,7 +442,7 @@
   <w:docDefaults>
     <w:rPrDefault>
       <w:rPr>
-        <w:rFonts w:asciiTheme="minorHAnsi" w:eastAsiaTheme="minorEastAsia" w:hAnsiTheme="minorHAnsi" w:cstheme="minorBidi"/>
+        <w:rFonts w:asciiTheme="minorHAnsi" w:hAnsiTheme="minorHAnsi" w:eastAsiaTheme="minorEastAsia" w:cstheme="minorBidi"/>
         <w:sz w:val="21"/>
         <w:szCs w:val="21"/>
         <w:lang w:val="en-GB" w:eastAsia="en-US" w:bidi="ar-SA"/>
@@ -407,14 +457,14 @@
   <w:latentStyles w:defLockedState="0" w:defUIPriority="99" w:defSemiHidden="0" w:defUnhideWhenUsed="0" w:defQFormat="0" w:count="376">
     <w:lsdException w:name="Normal" w:uiPriority="0" w:qFormat="1"/>
     <w:lsdException w:name="heading 1" w:uiPriority="9" w:qFormat="1"/>
-    <w:lsdException w:name="heading 2" w:semiHidden="1" w:uiPriority="9" w:unhideWhenUsed="1" w:qFormat="1"/>
-    <w:lsdException w:name="heading 3" w:semiHidden="1" w:uiPriority="9" w:unhideWhenUsed="1" w:qFormat="1"/>
-    <w:lsdException w:name="heading 4" w:semiHidden="1" w:uiPriority="9" w:unhideWhenUsed="1" w:qFormat="1"/>
-    <w:lsdException w:name="heading 5" w:semiHidden="1" w:uiPriority="9" w:unhideWhenUsed="1" w:qFormat="1"/>
-    <w:lsdException w:name="heading 6" w:semiHidden="1" w:uiPriority="9" w:unhideWhenUsed="1" w:qFormat="1"/>
-    <w:lsdException w:name="heading 7" w:semiHidden="1" w:uiPriority="9" w:unhideWhenUsed="1" w:qFormat="1"/>
-    <w:lsdException w:name="heading 8" w:semiHidden="1" w:uiPriority="9" w:unhideWhenUsed="1" w:qFormat="1"/>
-    <w:lsdException w:name="heading 9" w:semiHidden="1" w:uiPriority="9" w:unhideWhenUsed="1" w:qFormat="1"/>
+    <w:lsdException w:name="heading 2" w:uiPriority="9" w:semiHidden="1" w:unhideWhenUsed="1" w:qFormat="1"/>
+    <w:lsdException w:name="heading 3" w:uiPriority="9" w:semiHidden="1" w:unhideWhenUsed="1" w:qFormat="1"/>
+    <w:lsdException w:name="heading 4" w:uiPriority="9" w:semiHidden="1" w:unhideWhenUsed="1" w:qFormat="1"/>
+    <w:lsdException w:name="heading 5" w:uiPriority="9" w:semiHidden="1" w:unhideWhenUsed="1" w:qFormat="1"/>
+    <w:lsdException w:name="heading 6" w:uiPriority="9" w:semiHidden="1" w:unhideWhenUsed="1" w:qFormat="1"/>
+    <w:lsdException w:name="heading 7" w:uiPriority="9" w:semiHidden="1" w:unhideWhenUsed="1" w:qFormat="1"/>
+    <w:lsdException w:name="heading 8" w:uiPriority="9" w:semiHidden="1" w:unhideWhenUsed="1" w:qFormat="1"/>
+    <w:lsdException w:name="heading 9" w:uiPriority="9" w:semiHidden="1" w:unhideWhenUsed="1" w:qFormat="1"/>
     <w:lsdException w:name="index 1" w:semiHidden="1" w:unhideWhenUsed="1"/>
     <w:lsdException w:name="index 2" w:semiHidden="1" w:unhideWhenUsed="1"/>
     <w:lsdException w:name="index 3" w:semiHidden="1" w:unhideWhenUsed="1"/>
@@ -424,22 +474,22 @@
     <w:lsdException w:name="index 7" w:semiHidden="1" w:unhideWhenUsed="1"/>
     <w:lsdException w:name="index 8" w:semiHidden="1" w:unhideWhenUsed="1"/>
     <w:lsdException w:name="index 9" w:semiHidden="1" w:unhideWhenUsed="1"/>
-    <w:lsdException w:name="toc 1" w:semiHidden="1" w:uiPriority="39" w:unhideWhenUsed="1"/>
-    <w:lsdException w:name="toc 2" w:semiHidden="1" w:uiPriority="39" w:unhideWhenUsed="1"/>
-    <w:lsdException w:name="toc 3" w:semiHidden="1" w:uiPriority="39" w:unhideWhenUsed="1"/>
-    <w:lsdException w:name="toc 4" w:semiHidden="1" w:uiPriority="39" w:unhideWhenUsed="1"/>
-    <w:lsdException w:name="toc 5" w:semiHidden="1" w:uiPriority="39" w:unhideWhenUsed="1"/>
-    <w:lsdException w:name="toc 6" w:semiHidden="1" w:uiPriority="39" w:unhideWhenUsed="1"/>
-    <w:lsdException w:name="toc 7" w:semiHidden="1" w:uiPriority="39" w:unhideWhenUsed="1"/>
-    <w:lsdException w:name="toc 8" w:semiHidden="1" w:uiPriority="39" w:unhideWhenUsed="1"/>
-    <w:lsdException w:name="toc 9" w:semiHidden="1" w:uiPriority="39" w:unhideWhenUsed="1"/>
+    <w:lsdException w:name="toc 1" w:uiPriority="39" w:semiHidden="1" w:unhideWhenUsed="1"/>
+    <w:lsdException w:name="toc 2" w:uiPriority="39" w:semiHidden="1" w:unhideWhenUsed="1"/>
+    <w:lsdException w:name="toc 3" w:uiPriority="39" w:semiHidden="1" w:unhideWhenUsed="1"/>
+    <w:lsdException w:name="toc 4" w:uiPriority="39" w:semiHidden="1" w:unhideWhenUsed="1"/>
+    <w:lsdException w:name="toc 5" w:uiPriority="39" w:semiHidden="1" w:unhideWhenUsed="1"/>
+    <w:lsdException w:name="toc 6" w:uiPriority="39" w:semiHidden="1" w:unhideWhenUsed="1"/>
+    <w:lsdException w:name="toc 7" w:uiPriority="39" w:semiHidden="1" w:unhideWhenUsed="1"/>
+    <w:lsdException w:name="toc 8" w:uiPriority="39" w:semiHidden="1" w:unhideWhenUsed="1"/>
+    <w:lsdException w:name="toc 9" w:uiPriority="39" w:semiHidden="1" w:unhideWhenUsed="1"/>
     <w:lsdException w:name="Normal Indent" w:semiHidden="1" w:unhideWhenUsed="1"/>
     <w:lsdException w:name="footnote text" w:semiHidden="1" w:unhideWhenUsed="1"/>
     <w:lsdException w:name="annotation text" w:semiHidden="1" w:unhideWhenUsed="1"/>
     <w:lsdException w:name="header" w:semiHidden="1" w:unhideWhenUsed="1"/>
     <w:lsdException w:name="footer" w:semiHidden="1" w:unhideWhenUsed="1"/>
     <w:lsdException w:name="index heading" w:semiHidden="1" w:unhideWhenUsed="1"/>
-    <w:lsdException w:name="caption" w:semiHidden="1" w:uiPriority="35" w:unhideWhenUsed="1" w:qFormat="1"/>
+    <w:lsdException w:name="caption" w:uiPriority="35" w:semiHidden="1" w:unhideWhenUsed="1" w:qFormat="1"/>
     <w:lsdException w:name="table of figures" w:semiHidden="1" w:unhideWhenUsed="1"/>
     <w:lsdException w:name="envelope address" w:semiHidden="1" w:unhideWhenUsed="1"/>
     <w:lsdException w:name="envelope return" w:semiHidden="1" w:unhideWhenUsed="1"/>
@@ -470,7 +520,7 @@
     <w:lsdException w:name="Title" w:uiPriority="10" w:qFormat="1"/>
     <w:lsdException w:name="Closing" w:semiHidden="1" w:unhideWhenUsed="1"/>
     <w:lsdException w:name="Signature" w:semiHidden="1" w:unhideWhenUsed="1"/>
-    <w:lsdException w:name="Default Paragraph Font" w:semiHidden="1" w:uiPriority="1" w:unhideWhenUsed="1"/>
+    <w:lsdException w:name="Default Paragraph Font" w:uiPriority="1" w:semiHidden="1" w:unhideWhenUsed="1"/>
     <w:lsdException w:name="Body Text" w:semiHidden="1" w:unhideWhenUsed="1"/>
     <w:lsdException w:name="Body Text Indent" w:semiHidden="1" w:unhideWhenUsed="1"/>
     <w:lsdException w:name="List Continue" w:semiHidden="1" w:unhideWhenUsed="1"/>
@@ -670,8 +720,8 @@
     <w:lsdException w:name="Subtle Reference" w:uiPriority="31" w:qFormat="1"/>
     <w:lsdException w:name="Intense Reference" w:uiPriority="32" w:qFormat="1"/>
     <w:lsdException w:name="Book Title" w:uiPriority="33" w:qFormat="1"/>
-    <w:lsdException w:name="Bibliography" w:semiHidden="1" w:uiPriority="37" w:unhideWhenUsed="1"/>
-    <w:lsdException w:name="TOC Heading" w:semiHidden="1" w:uiPriority="39" w:unhideWhenUsed="1" w:qFormat="1"/>
+    <w:lsdException w:name="Bibliography" w:uiPriority="37" w:semiHidden="1" w:unhideWhenUsed="1"/>
+    <w:lsdException w:name="TOC Heading" w:uiPriority="39" w:semiHidden="1" w:unhideWhenUsed="1" w:qFormat="1"/>
     <w:lsdException w:name="Plain Table 1" w:uiPriority="41"/>
     <w:lsdException w:name="Plain Table 2" w:uiPriority="42"/>
     <w:lsdException w:name="Plain Table 3" w:uiPriority="43"/>
@@ -782,7 +832,7 @@
     <w:lsdException w:name="Unresolved Mention" w:semiHidden="1" w:unhideWhenUsed="1"/>
     <w:lsdException w:name="Smart Link" w:semiHidden="1" w:unhideWhenUsed="1"/>
   </w:latentStyles>
-  <w:style w:type="paragraph" w:default="1" w:styleId="Normal">
+  <w:style w:type="paragraph" w:styleId="Normal" w:default="1">
     <w:name w:val="Normal"/>
     <w:qFormat/>
     <w:rsid w:val="00A62F24"/>
@@ -803,7 +853,7 @@
       <w:outlineLvl w:val="0"/>
     </w:pPr>
     <w:rPr>
-      <w:rFonts w:asciiTheme="majorHAnsi" w:eastAsiaTheme="majorEastAsia" w:hAnsiTheme="majorHAnsi" w:cstheme="majorBidi"/>
+      <w:rFonts w:asciiTheme="majorHAnsi" w:hAnsiTheme="majorHAnsi" w:eastAsiaTheme="majorEastAsia" w:cstheme="majorBidi"/>
       <w:color w:val="374C80" w:themeColor="accent1" w:themeShade="BF"/>
       <w:sz w:val="40"/>
       <w:szCs w:val="40"/>
@@ -826,7 +876,7 @@
       <w:outlineLvl w:val="1"/>
     </w:pPr>
     <w:rPr>
-      <w:rFonts w:asciiTheme="majorHAnsi" w:eastAsiaTheme="majorEastAsia" w:hAnsiTheme="majorHAnsi" w:cstheme="majorBidi"/>
+      <w:rFonts w:asciiTheme="majorHAnsi" w:hAnsiTheme="majorHAnsi" w:eastAsiaTheme="majorEastAsia" w:cstheme="majorBidi"/>
       <w:sz w:val="32"/>
       <w:szCs w:val="32"/>
     </w:rPr>
@@ -848,7 +898,7 @@
       <w:outlineLvl w:val="2"/>
     </w:pPr>
     <w:rPr>
-      <w:rFonts w:asciiTheme="majorHAnsi" w:eastAsiaTheme="majorEastAsia" w:hAnsiTheme="majorHAnsi" w:cstheme="majorBidi"/>
+      <w:rFonts w:asciiTheme="majorHAnsi" w:hAnsiTheme="majorHAnsi" w:eastAsiaTheme="majorEastAsia" w:cstheme="majorBidi"/>
       <w:sz w:val="32"/>
       <w:szCs w:val="32"/>
     </w:rPr>
@@ -870,7 +920,7 @@
       <w:outlineLvl w:val="3"/>
     </w:pPr>
     <w:rPr>
-      <w:rFonts w:asciiTheme="majorHAnsi" w:eastAsiaTheme="majorEastAsia" w:hAnsiTheme="majorHAnsi" w:cstheme="majorBidi"/>
+      <w:rFonts w:asciiTheme="majorHAnsi" w:hAnsiTheme="majorHAnsi" w:eastAsiaTheme="majorEastAsia" w:cstheme="majorBidi"/>
       <w:i/>
       <w:iCs/>
       <w:sz w:val="30"/>
@@ -894,7 +944,7 @@
       <w:outlineLvl w:val="4"/>
     </w:pPr>
     <w:rPr>
-      <w:rFonts w:asciiTheme="majorHAnsi" w:eastAsiaTheme="majorEastAsia" w:hAnsiTheme="majorHAnsi" w:cstheme="majorBidi"/>
+      <w:rFonts w:asciiTheme="majorHAnsi" w:hAnsiTheme="majorHAnsi" w:eastAsiaTheme="majorEastAsia" w:cstheme="majorBidi"/>
       <w:sz w:val="28"/>
       <w:szCs w:val="28"/>
     </w:rPr>
@@ -916,7 +966,7 @@
       <w:outlineLvl w:val="5"/>
     </w:pPr>
     <w:rPr>
-      <w:rFonts w:asciiTheme="majorHAnsi" w:eastAsiaTheme="majorEastAsia" w:hAnsiTheme="majorHAnsi" w:cstheme="majorBidi"/>
+      <w:rFonts w:asciiTheme="majorHAnsi" w:hAnsiTheme="majorHAnsi" w:eastAsiaTheme="majorEastAsia" w:cstheme="majorBidi"/>
       <w:i/>
       <w:iCs/>
       <w:sz w:val="26"/>
@@ -940,7 +990,7 @@
       <w:outlineLvl w:val="6"/>
     </w:pPr>
     <w:rPr>
-      <w:rFonts w:asciiTheme="majorHAnsi" w:eastAsiaTheme="majorEastAsia" w:hAnsiTheme="majorHAnsi" w:cstheme="majorBidi"/>
+      <w:rFonts w:asciiTheme="majorHAnsi" w:hAnsiTheme="majorHAnsi" w:eastAsiaTheme="majorEastAsia" w:cstheme="majorBidi"/>
       <w:sz w:val="24"/>
       <w:szCs w:val="24"/>
     </w:rPr>
@@ -962,7 +1012,7 @@
       <w:outlineLvl w:val="7"/>
     </w:pPr>
     <w:rPr>
-      <w:rFonts w:asciiTheme="majorHAnsi" w:eastAsiaTheme="majorEastAsia" w:hAnsiTheme="majorHAnsi" w:cstheme="majorBidi"/>
+      <w:rFonts w:asciiTheme="majorHAnsi" w:hAnsiTheme="majorHAnsi" w:eastAsiaTheme="majorEastAsia" w:cstheme="majorBidi"/>
       <w:i/>
       <w:iCs/>
       <w:sz w:val="22"/>
@@ -992,13 +1042,13 @@
       <w:iCs/>
     </w:rPr>
   </w:style>
-  <w:style w:type="character" w:default="1" w:styleId="DefaultParagraphFont">
+  <w:style w:type="character" w:styleId="DefaultParagraphFont" w:default="1">
     <w:name w:val="Default Paragraph Font"/>
     <w:uiPriority w:val="1"/>
     <w:semiHidden/>
     <w:unhideWhenUsed/>
   </w:style>
-  <w:style w:type="table" w:default="1" w:styleId="TableNormal">
+  <w:style w:type="table" w:styleId="TableNormal" w:default="1">
     <w:name w:val="Normal Table"/>
     <w:uiPriority w:val="99"/>
     <w:semiHidden/>
@@ -1013,38 +1063,38 @@
       </w:tblCellMar>
     </w:tblPr>
   </w:style>
-  <w:style w:type="numbering" w:default="1" w:styleId="NoList">
+  <w:style w:type="numbering" w:styleId="NoList" w:default="1">
     <w:name w:val="No List"/>
     <w:uiPriority w:val="99"/>
     <w:semiHidden/>
     <w:unhideWhenUsed/>
   </w:style>
-  <w:style w:type="character" w:customStyle="1" w:styleId="Heading1Char">
+  <w:style w:type="character" w:styleId="Heading1Char" w:customStyle="1">
     <w:name w:val="Heading 1 Char"/>
     <w:basedOn w:val="DefaultParagraphFont"/>
     <w:link w:val="Heading1"/>
     <w:uiPriority w:val="9"/>
     <w:rsid w:val="00A62F24"/>
     <w:rPr>
-      <w:rFonts w:asciiTheme="majorHAnsi" w:eastAsiaTheme="majorEastAsia" w:hAnsiTheme="majorHAnsi" w:cstheme="majorBidi"/>
+      <w:rFonts w:asciiTheme="majorHAnsi" w:hAnsiTheme="majorHAnsi" w:eastAsiaTheme="majorEastAsia" w:cstheme="majorBidi"/>
       <w:color w:val="374C80" w:themeColor="accent1" w:themeShade="BF"/>
       <w:sz w:val="40"/>
       <w:szCs w:val="40"/>
     </w:rPr>
   </w:style>
-  <w:style w:type="character" w:customStyle="1" w:styleId="Heading2Char">
+  <w:style w:type="character" w:styleId="Heading2Char" w:customStyle="1">
     <w:name w:val="Heading 2 Char"/>
     <w:basedOn w:val="DefaultParagraphFont"/>
     <w:link w:val="Heading2"/>
     <w:uiPriority w:val="9"/>
     <w:rsid w:val="00A62F24"/>
     <w:rPr>
-      <w:rFonts w:asciiTheme="majorHAnsi" w:eastAsiaTheme="majorEastAsia" w:hAnsiTheme="majorHAnsi" w:cstheme="majorBidi"/>
+      <w:rFonts w:asciiTheme="majorHAnsi" w:hAnsiTheme="majorHAnsi" w:eastAsiaTheme="majorEastAsia" w:cstheme="majorBidi"/>
       <w:sz w:val="32"/>
       <w:szCs w:val="32"/>
     </w:rPr>
   </w:style>
-  <w:style w:type="character" w:customStyle="1" w:styleId="Heading3Char">
+  <w:style w:type="character" w:styleId="Heading3Char" w:customStyle="1">
     <w:name w:val="Heading 3 Char"/>
     <w:basedOn w:val="DefaultParagraphFont"/>
     <w:link w:val="Heading3"/>
@@ -1052,12 +1102,12 @@
     <w:semiHidden/>
     <w:rsid w:val="00A62F24"/>
     <w:rPr>
-      <w:rFonts w:asciiTheme="majorHAnsi" w:eastAsiaTheme="majorEastAsia" w:hAnsiTheme="majorHAnsi" w:cstheme="majorBidi"/>
+      <w:rFonts w:asciiTheme="majorHAnsi" w:hAnsiTheme="majorHAnsi" w:eastAsiaTheme="majorEastAsia" w:cstheme="majorBidi"/>
       <w:sz w:val="32"/>
       <w:szCs w:val="32"/>
     </w:rPr>
   </w:style>
-  <w:style w:type="character" w:customStyle="1" w:styleId="Heading4Char">
+  <w:style w:type="character" w:styleId="Heading4Char" w:customStyle="1">
     <w:name w:val="Heading 4 Char"/>
     <w:basedOn w:val="DefaultParagraphFont"/>
     <w:link w:val="Heading4"/>
@@ -1065,14 +1115,14 @@
     <w:semiHidden/>
     <w:rsid w:val="00A62F24"/>
     <w:rPr>
-      <w:rFonts w:asciiTheme="majorHAnsi" w:eastAsiaTheme="majorEastAsia" w:hAnsiTheme="majorHAnsi" w:cstheme="majorBidi"/>
+      <w:rFonts w:asciiTheme="majorHAnsi" w:hAnsiTheme="majorHAnsi" w:eastAsiaTheme="majorEastAsia" w:cstheme="majorBidi"/>
       <w:i/>
       <w:iCs/>
       <w:sz w:val="30"/>
       <w:szCs w:val="30"/>
     </w:rPr>
   </w:style>
-  <w:style w:type="character" w:customStyle="1" w:styleId="Heading5Char">
+  <w:style w:type="character" w:styleId="Heading5Char" w:customStyle="1">
     <w:name w:val="Heading 5 Char"/>
     <w:basedOn w:val="DefaultParagraphFont"/>
     <w:link w:val="Heading5"/>
@@ -1080,12 +1130,12 @@
     <w:semiHidden/>
     <w:rsid w:val="00A62F24"/>
     <w:rPr>
-      <w:rFonts w:asciiTheme="majorHAnsi" w:eastAsiaTheme="majorEastAsia" w:hAnsiTheme="majorHAnsi" w:cstheme="majorBidi"/>
+      <w:rFonts w:asciiTheme="majorHAnsi" w:hAnsiTheme="majorHAnsi" w:eastAsiaTheme="majorEastAsia" w:cstheme="majorBidi"/>
       <w:sz w:val="28"/>
       <w:szCs w:val="28"/>
     </w:rPr>
   </w:style>
-  <w:style w:type="character" w:customStyle="1" w:styleId="Heading6Char">
+  <w:style w:type="character" w:styleId="Heading6Char" w:customStyle="1">
     <w:name w:val="Heading 6 Char"/>
     <w:basedOn w:val="DefaultParagraphFont"/>
     <w:link w:val="Heading6"/>
@@ -1093,14 +1143,14 @@
     <w:semiHidden/>
     <w:rsid w:val="00A62F24"/>
     <w:rPr>
-      <w:rFonts w:asciiTheme="majorHAnsi" w:eastAsiaTheme="majorEastAsia" w:hAnsiTheme="majorHAnsi" w:cstheme="majorBidi"/>
+      <w:rFonts w:asciiTheme="majorHAnsi" w:hAnsiTheme="majorHAnsi" w:eastAsiaTheme="majorEastAsia" w:cstheme="majorBidi"/>
       <w:i/>
       <w:iCs/>
       <w:sz w:val="26"/>
       <w:szCs w:val="26"/>
     </w:rPr>
   </w:style>
-  <w:style w:type="character" w:customStyle="1" w:styleId="Heading7Char">
+  <w:style w:type="character" w:styleId="Heading7Char" w:customStyle="1">
     <w:name w:val="Heading 7 Char"/>
     <w:basedOn w:val="DefaultParagraphFont"/>
     <w:link w:val="Heading7"/>
@@ -1108,12 +1158,12 @@
     <w:semiHidden/>
     <w:rsid w:val="00A62F24"/>
     <w:rPr>
-      <w:rFonts w:asciiTheme="majorHAnsi" w:eastAsiaTheme="majorEastAsia" w:hAnsiTheme="majorHAnsi" w:cstheme="majorBidi"/>
+      <w:rFonts w:asciiTheme="majorHAnsi" w:hAnsiTheme="majorHAnsi" w:eastAsiaTheme="majorEastAsia" w:cstheme="majorBidi"/>
       <w:sz w:val="24"/>
       <w:szCs w:val="24"/>
     </w:rPr>
   </w:style>
-  <w:style w:type="character" w:customStyle="1" w:styleId="Heading8Char">
+  <w:style w:type="character" w:styleId="Heading8Char" w:customStyle="1">
     <w:name w:val="Heading 8 Char"/>
     <w:basedOn w:val="DefaultParagraphFont"/>
     <w:link w:val="Heading8"/>
@@ -1121,14 +1171,14 @@
     <w:semiHidden/>
     <w:rsid w:val="00A62F24"/>
     <w:rPr>
-      <w:rFonts w:asciiTheme="majorHAnsi" w:eastAsiaTheme="majorEastAsia" w:hAnsiTheme="majorHAnsi" w:cstheme="majorBidi"/>
+      <w:rFonts w:asciiTheme="majorHAnsi" w:hAnsiTheme="majorHAnsi" w:eastAsiaTheme="majorEastAsia" w:cstheme="majorBidi"/>
       <w:i/>
       <w:iCs/>
       <w:sz w:val="22"/>
       <w:szCs w:val="22"/>
     </w:rPr>
   </w:style>
-  <w:style w:type="character" w:customStyle="1" w:styleId="Heading9Char">
+  <w:style w:type="character" w:styleId="Heading9Char" w:customStyle="1">
     <w:name w:val="Heading 9 Char"/>
     <w:basedOn w:val="DefaultParagraphFont"/>
     <w:link w:val="Heading9"/>
@@ -1172,15 +1222,15 @@
     <w:rsid w:val="00A62F24"/>
     <w:pPr>
       <w:pBdr>
-        <w:top w:val="single" w:sz="6" w:space="8" w:color="297FD5" w:themeColor="accent3"/>
-        <w:bottom w:val="single" w:sz="6" w:space="8" w:color="297FD5" w:themeColor="accent3"/>
+        <w:top w:val="single" w:color="297FD5" w:themeColor="accent3" w:sz="6" w:space="8"/>
+        <w:bottom w:val="single" w:color="297FD5" w:themeColor="accent3" w:sz="6" w:space="8"/>
       </w:pBdr>
       <w:spacing w:after="400" w:line="240" w:lineRule="auto"/>
       <w:contextualSpacing/>
       <w:jc w:val="center"/>
     </w:pPr>
     <w:rPr>
-      <w:rFonts w:asciiTheme="majorHAnsi" w:eastAsiaTheme="majorEastAsia" w:hAnsiTheme="majorHAnsi" w:cstheme="majorBidi"/>
+      <w:rFonts w:asciiTheme="majorHAnsi" w:hAnsiTheme="majorHAnsi" w:eastAsiaTheme="majorEastAsia" w:cstheme="majorBidi"/>
       <w:caps/>
       <w:color w:val="242852" w:themeColor="text2"/>
       <w:spacing w:val="30"/>
@@ -1188,14 +1238,14 @@
       <w:szCs w:val="72"/>
     </w:rPr>
   </w:style>
-  <w:style w:type="character" w:customStyle="1" w:styleId="TitleChar">
+  <w:style w:type="character" w:styleId="TitleChar" w:customStyle="1">
     <w:name w:val="Title Char"/>
     <w:basedOn w:val="DefaultParagraphFont"/>
     <w:link w:val="Title"/>
     <w:uiPriority w:val="10"/>
     <w:rsid w:val="00A62F24"/>
     <w:rPr>
-      <w:rFonts w:asciiTheme="majorHAnsi" w:eastAsiaTheme="majorEastAsia" w:hAnsiTheme="majorHAnsi" w:cstheme="majorBidi"/>
+      <w:rFonts w:asciiTheme="majorHAnsi" w:hAnsiTheme="majorHAnsi" w:eastAsiaTheme="majorEastAsia" w:cstheme="majorBidi"/>
       <w:caps/>
       <w:color w:val="242852" w:themeColor="text2"/>
       <w:spacing w:val="30"/>
@@ -1223,7 +1273,7 @@
       <w:szCs w:val="28"/>
     </w:rPr>
   </w:style>
-  <w:style w:type="character" w:customStyle="1" w:styleId="SubtitleChar">
+  <w:style w:type="character" w:styleId="SubtitleChar" w:customStyle="1">
     <w:name w:val="Subtitle Char"/>
     <w:basedOn w:val="DefaultParagraphFont"/>
     <w:link w:val="Subtitle"/>
@@ -1288,7 +1338,7 @@
       <w:szCs w:val="24"/>
     </w:rPr>
   </w:style>
-  <w:style w:type="character" w:customStyle="1" w:styleId="QuoteChar">
+  <w:style w:type="character" w:styleId="QuoteChar" w:customStyle="1">
     <w:name w:val="Quote Char"/>
     <w:basedOn w:val="DefaultParagraphFont"/>
     <w:link w:val="Quote"/>
@@ -1316,21 +1366,21 @@
       <w:jc w:val="center"/>
     </w:pPr>
     <w:rPr>
-      <w:rFonts w:asciiTheme="majorHAnsi" w:eastAsiaTheme="majorEastAsia" w:hAnsiTheme="majorHAnsi" w:cstheme="majorBidi"/>
+      <w:rFonts w:asciiTheme="majorHAnsi" w:hAnsiTheme="majorHAnsi" w:eastAsiaTheme="majorEastAsia" w:cstheme="majorBidi"/>
       <w:caps/>
       <w:color w:val="374C80" w:themeColor="accent1" w:themeShade="BF"/>
       <w:sz w:val="28"/>
       <w:szCs w:val="28"/>
     </w:rPr>
   </w:style>
-  <w:style w:type="character" w:customStyle="1" w:styleId="IntenseQuoteChar">
+  <w:style w:type="character" w:styleId="IntenseQuoteChar" w:customStyle="1">
     <w:name w:val="Intense Quote Char"/>
     <w:basedOn w:val="DefaultParagraphFont"/>
     <w:link w:val="IntenseQuote"/>
     <w:uiPriority w:val="30"/>
     <w:rsid w:val="00A62F24"/>
     <w:rPr>
-      <w:rFonts w:asciiTheme="majorHAnsi" w:eastAsiaTheme="majorEastAsia" w:hAnsiTheme="majorHAnsi" w:cstheme="majorBidi"/>
+      <w:rFonts w:asciiTheme="majorHAnsi" w:hAnsiTheme="majorHAnsi" w:eastAsiaTheme="majorEastAsia" w:cstheme="majorBidi"/>
       <w:caps/>
       <w:color w:val="374C80" w:themeColor="accent1" w:themeShade="BF"/>
       <w:sz w:val="28"/>

</xml_diff>

<commit_message>
Graded unit project - more docs and gantt chart added
</commit_message>
<xml_diff>
--- a/Graded Unit Project/Documentation.docx
+++ b/Graded Unit Project/Documentation.docx
@@ -37,13 +37,20 @@
       </w:pPr>
       <w:r>
         <w:lastRenderedPageBreak/>
-        <w:t>Planning</w:t>
+        <w:t>Action Plan</w:t>
       </w:r>
     </w:p>
     <w:p>
       <w:pPr>
         <w:pStyle w:val="Heading2"/>
-        <w:jc w:val="left"/>
+      </w:pPr>
+      <w:r>
+        <w:t>Analysis of the Project Brief</w:t>
+      </w:r>
+    </w:p>
+    <w:p>
+      <w:pPr>
+        <w:pStyle w:val="Heading3"/>
       </w:pPr>
       <w:r>
         <w:t>Project Brief</w:t>
@@ -118,13 +125,22 @@
         </w:r>
       </w:hyperlink>
       <w:r>
-        <w:t xml:space="preserve">. The website will be used to display information about Silicon Croft and will also sell merchandise such as t-shirts, mugs and hoodies to users that will need to log in to access these services. </w:t>
+        <w:t>. The website will be used to display information about</w:t>
+      </w:r>
+      <w:r>
+        <w:t xml:space="preserve"> the</w:t>
+      </w:r>
+      <w:r>
+        <w:t xml:space="preserve"> Silicon Croft</w:t>
+      </w:r>
+      <w:r>
+        <w:t xml:space="preserve"> project. </w:t>
       </w:r>
       <w:r>
         <w:t xml:space="preserve">They would also like </w:t>
       </w:r>
       <w:r>
-        <w:t xml:space="preserve">me to </w:t>
+        <w:t xml:space="preserve">to </w:t>
       </w:r>
       <w:r>
         <w:t>s</w:t>
@@ -139,7 +155,7 @@
         <w:t xml:space="preserve"> </w:t>
       </w:r>
       <w:r>
-        <w:t xml:space="preserve">server for them and install all software required to host the website </w:t>
+        <w:t xml:space="preserve">server for and install all software required to host the website </w:t>
       </w:r>
       <w:r>
         <w:t>in-house.</w:t>
@@ -239,9 +255,11 @@
     </w:p>
     <w:p>
       <w:pPr>
-        <w:pStyle w:val="Heading2"/>
-        <w:jc w:val="left"/>
-      </w:pPr>
+        <w:pStyle w:val="Heading3"/>
+      </w:pPr>
+      <w:r>
+        <w:t xml:space="preserve">Problem </w:t>
+      </w:r>
       <w:r>
         <w:t>Analysis</w:t>
       </w:r>
@@ -306,13 +324,46 @@
         </w:numPr>
       </w:pPr>
       <w:r>
-        <w:t>Database driven</w:t>
-      </w:r>
-      <w:r>
-        <w:t xml:space="preserve"> – easy addition, deletion, update</w:t>
-      </w:r>
-      <w:r>
-        <w:t xml:space="preserve"> by in-house staff, use a CMS</w:t>
+        <w:t>The website must be d</w:t>
+      </w:r>
+      <w:r>
+        <w:t>atabase driven</w:t>
+      </w:r>
+      <w:r>
+        <w:t xml:space="preserve"> </w:t>
+      </w:r>
+      <w:r>
+        <w:t>and allow for</w:t>
+      </w:r>
+      <w:r>
+        <w:t xml:space="preserve"> easy addition</w:t>
+      </w:r>
+      <w:r>
+        <w:t>s</w:t>
+      </w:r>
+      <w:r>
+        <w:t>, deletion</w:t>
+      </w:r>
+      <w:r>
+        <w:t>s and updates</w:t>
+      </w:r>
+      <w:r>
+        <w:t xml:space="preserve"> by in-house staff</w:t>
+      </w:r>
+      <w:r>
+        <w:t>. As some of the staff adding content do not have a background</w:t>
+      </w:r>
+      <w:r>
+        <w:t xml:space="preserve"> </w:t>
+      </w:r>
+      <w:r>
+        <w:t>in software or web development the process would have to be as simple as possible and thus a smart option would be to use</w:t>
+      </w:r>
+      <w:r>
+        <w:t xml:space="preserve"> a</w:t>
+      </w:r>
+      <w:r>
+        <w:t xml:space="preserve"> suitable Content Management System.</w:t>
       </w:r>
     </w:p>
     <w:p>
@@ -356,21 +407,7 @@
     </w:p>
     <w:p>
       <w:pPr>
-        <w:pStyle w:val="ListParagraph"/>
-        <w:numPr>
-          <w:ilvl w:val="0"/>
-          <w:numId w:val="1"/>
-        </w:numPr>
-      </w:pPr>
-      <w:r>
-        <w:t>Customer accounts, purchase goods, make payments</w:t>
-      </w:r>
-    </w:p>
-    <w:p/>
-    <w:p>
-      <w:pPr>
-        <w:pStyle w:val="Heading2"/>
-        <w:jc w:val="left"/>
+        <w:pStyle w:val="Heading3"/>
       </w:pPr>
       <w:r>
         <w:t>Aims</w:t>
@@ -390,181 +427,219 @@
     </w:p>
     <w:p>
       <w:pPr>
-        <w:pStyle w:val="Heading2"/>
-        <w:jc w:val="left"/>
-      </w:pPr>
-      <w:r>
-        <w:lastRenderedPageBreak/>
-        <w:t>Requirements</w:t>
-      </w:r>
-    </w:p>
-    <w:p>
-      <w:pPr>
-        <w:pStyle w:val="Heading3"/>
-        <w:numPr>
-          <w:ilvl w:val="0"/>
-          <w:numId w:val="6"/>
-        </w:numPr>
-      </w:pPr>
-      <w:r>
-        <w:t>Function</w:t>
-      </w:r>
-      <w:r>
-        <w:t>al</w:t>
-      </w:r>
-    </w:p>
-    <w:p>
-      <w:pPr>
-        <w:pStyle w:val="ListParagraph"/>
-        <w:numPr>
-          <w:ilvl w:val="1"/>
-          <w:numId w:val="12"/>
-        </w:numPr>
-      </w:pPr>
-      <w:r>
-        <w:t>Server set-up and software installation must be carried out in-house so a straightforward process and clear instructions must be provided.</w:t>
-      </w:r>
-    </w:p>
-    <w:p>
-      <w:pPr>
-        <w:pStyle w:val="ListParagraph"/>
-        <w:numPr>
-          <w:ilvl w:val="1"/>
-          <w:numId w:val="12"/>
-        </w:numPr>
-      </w:pPr>
-      <w:r>
-        <w:t>Website must be responsive and function to a high standard on a wide range of devices and web browsers.</w:t>
-      </w:r>
-    </w:p>
-    <w:p>
-      <w:pPr>
-        <w:pStyle w:val="ListParagraph"/>
-        <w:numPr>
-          <w:ilvl w:val="1"/>
-          <w:numId w:val="12"/>
-        </w:numPr>
-      </w:pPr>
-      <w:r>
-        <w:t>Website must be data driven and allow simple addition, deletion and updating of database entries by in-house staff.</w:t>
-      </w:r>
-    </w:p>
-    <w:p>
-      <w:pPr>
-        <w:pStyle w:val="ListParagraph"/>
-        <w:numPr>
-          <w:ilvl w:val="1"/>
-          <w:numId w:val="12"/>
-        </w:numPr>
-      </w:pPr>
-      <w:r>
-        <w:t>Website must be easy to use for all targeted audiences.</w:t>
-      </w:r>
-    </w:p>
-    <w:p>
-      <w:pPr>
-        <w:pStyle w:val="ListParagraph"/>
-        <w:numPr>
-          <w:ilvl w:val="1"/>
-          <w:numId w:val="12"/>
-        </w:numPr>
-      </w:pPr>
-      <w:r>
-        <w:t>The website should be designed and developed using up to date tools, technologies and techniques and, follow current web standards.</w:t>
-      </w:r>
-    </w:p>
-    <w:p>
-      <w:pPr>
-        <w:pStyle w:val="ListParagraph"/>
-        <w:numPr>
-          <w:ilvl w:val="1"/>
-          <w:numId w:val="12"/>
-        </w:numPr>
-      </w:pPr>
-      <w:r>
-        <w:t>Blah, Blah</w:t>
-      </w:r>
-    </w:p>
-    <w:p>
-      <w:pPr>
-        <w:pStyle w:val="Heading3"/>
-        <w:numPr>
-          <w:ilvl w:val="0"/>
-          <w:numId w:val="6"/>
-        </w:numPr>
-      </w:pPr>
-      <w:r>
-        <w:t>Non-functional</w:t>
-      </w:r>
-    </w:p>
-    <w:p>
-      <w:pPr>
-        <w:pStyle w:val="ListParagraph"/>
-        <w:numPr>
-          <w:ilvl w:val="1"/>
-          <w:numId w:val="13"/>
-        </w:numPr>
-      </w:pPr>
-      <w:r>
-        <w:t>TODO</w:t>
-      </w:r>
-    </w:p>
-    <w:p>
-      <w:pPr>
-        <w:pStyle w:val="ListParagraph"/>
-        <w:numPr>
-          <w:ilvl w:val="1"/>
-          <w:numId w:val="13"/>
-        </w:numPr>
-      </w:pPr>
-      <w:r>
-        <w:t>Hardware</w:t>
-      </w:r>
-    </w:p>
-    <w:p>
-      <w:pPr>
-        <w:pStyle w:val="ListParagraph"/>
-        <w:numPr>
-          <w:ilvl w:val="1"/>
-          <w:numId w:val="13"/>
-        </w:numPr>
-      </w:pPr>
-      <w:r>
-        <w:t>Web server</w:t>
-      </w:r>
-    </w:p>
-    <w:p>
-      <w:pPr>
-        <w:pStyle w:val="ListParagraph"/>
-        <w:numPr>
-          <w:ilvl w:val="1"/>
-          <w:numId w:val="13"/>
-        </w:numPr>
-      </w:pPr>
-      <w:r>
-        <w:t>Software</w:t>
-      </w:r>
-    </w:p>
-    <w:p>
-      <w:pPr>
-        <w:pStyle w:val="Heading3"/>
-        <w:numPr>
-          <w:ilvl w:val="0"/>
-          <w:numId w:val="6"/>
-        </w:numPr>
-      </w:pPr>
-      <w:r>
-        <w:t>Constraints</w:t>
-      </w:r>
-    </w:p>
-    <w:p>
-      <w:pPr>
         <w:pStyle w:val="ListParagraph"/>
         <w:numPr>
           <w:ilvl w:val="0"/>
           <w:numId w:val="6"/>
         </w:numPr>
-        <w:ind w:left="1440"/>
+      </w:pPr>
+      <w:r>
+        <w:lastRenderedPageBreak/>
+        <w:t>Setup a server with all the necessary software to host a website</w:t>
+      </w:r>
+      <w:r>
+        <w:t>, automating the process as much as possible.</w:t>
+      </w:r>
+    </w:p>
+    <w:p>
+      <w:pPr>
+        <w:pStyle w:val="ListParagraph"/>
+        <w:numPr>
+          <w:ilvl w:val="0"/>
+          <w:numId w:val="6"/>
+        </w:numPr>
+      </w:pPr>
+      <w:r>
+        <w:t>Create a manual to show how to setup the server and website and use any scripts created to simplify the process</w:t>
+      </w:r>
+      <w:r>
+        <w:t xml:space="preserve"> for in-house staff</w:t>
+      </w:r>
+      <w:r>
+        <w:t>.</w:t>
+      </w:r>
+    </w:p>
+    <w:p>
+      <w:pPr>
+        <w:pStyle w:val="ListParagraph"/>
+        <w:numPr>
+          <w:ilvl w:val="0"/>
+          <w:numId w:val="6"/>
+        </w:numPr>
+      </w:pPr>
+      <w:r>
+        <w:t xml:space="preserve">Produce a responsive website that looks </w:t>
+      </w:r>
+      <w:r>
+        <w:t>good and</w:t>
+      </w:r>
+      <w:r>
+        <w:t xml:space="preserve"> functions on as many platforms as possible</w:t>
+      </w:r>
+    </w:p>
+    <w:p>
+      <w:pPr>
+        <w:pStyle w:val="Heading3"/>
+      </w:pPr>
+      <w:r>
+        <w:t>Requirements</w:t>
+      </w:r>
+    </w:p>
+    <w:p>
+      <w:pPr>
+        <w:pStyle w:val="Heading4"/>
+      </w:pPr>
+      <w:r>
+        <w:t>Function</w:t>
+      </w:r>
+      <w:r>
+        <w:t>al</w:t>
+      </w:r>
+    </w:p>
+    <w:p>
+      <w:pPr>
+        <w:pStyle w:val="ListParagraph"/>
+        <w:numPr>
+          <w:ilvl w:val="0"/>
+          <w:numId w:val="12"/>
+        </w:numPr>
+      </w:pPr>
+      <w:r>
+        <w:t>Server set-up and software installation must be carried out in-house so a straightforward process and clear instructions must be provided.</w:t>
+      </w:r>
+    </w:p>
+    <w:p>
+      <w:pPr>
+        <w:pStyle w:val="ListParagraph"/>
+        <w:numPr>
+          <w:ilvl w:val="0"/>
+          <w:numId w:val="12"/>
+        </w:numPr>
+      </w:pPr>
+      <w:r>
+        <w:t>Website must be responsive and function to a high standard on a wide range of devices and web browsers.</w:t>
+      </w:r>
+    </w:p>
+    <w:p>
+      <w:pPr>
+        <w:pStyle w:val="ListParagraph"/>
+        <w:numPr>
+          <w:ilvl w:val="0"/>
+          <w:numId w:val="12"/>
+        </w:numPr>
+      </w:pPr>
+      <w:r>
+        <w:t>Website must be data driven and allow simple addition, deletion and updating of database entries by in-house staff.</w:t>
+      </w:r>
+    </w:p>
+    <w:p>
+      <w:pPr>
+        <w:pStyle w:val="ListParagraph"/>
+        <w:numPr>
+          <w:ilvl w:val="0"/>
+          <w:numId w:val="12"/>
+        </w:numPr>
+      </w:pPr>
+      <w:r>
+        <w:t>Website must be easy to use for all targeted audiences.</w:t>
+      </w:r>
+    </w:p>
+    <w:p>
+      <w:pPr>
+        <w:pStyle w:val="ListParagraph"/>
+        <w:numPr>
+          <w:ilvl w:val="0"/>
+          <w:numId w:val="12"/>
+        </w:numPr>
+      </w:pPr>
+      <w:r>
+        <w:t>The website should be designed and developed using up to date tools, technologies and techniques and, follow current web standards.</w:t>
+      </w:r>
+    </w:p>
+    <w:p>
+      <w:pPr>
+        <w:pStyle w:val="ListParagraph"/>
+        <w:numPr>
+          <w:ilvl w:val="0"/>
+          <w:numId w:val="12"/>
+        </w:numPr>
+      </w:pPr>
+      <w:r>
+        <w:t>Blah, Blah</w:t>
+      </w:r>
+    </w:p>
+    <w:p>
+      <w:pPr>
+        <w:pStyle w:val="Heading4"/>
+      </w:pPr>
+      <w:r>
+        <w:t>Non-functional</w:t>
+      </w:r>
+    </w:p>
+    <w:p>
+      <w:pPr>
+        <w:pStyle w:val="ListParagraph"/>
+        <w:numPr>
+          <w:ilvl w:val="0"/>
+          <w:numId w:val="13"/>
+        </w:numPr>
+      </w:pPr>
+      <w:r>
+        <w:t>TODO</w:t>
+      </w:r>
+    </w:p>
+    <w:p>
+      <w:pPr>
+        <w:pStyle w:val="ListParagraph"/>
+        <w:numPr>
+          <w:ilvl w:val="0"/>
+          <w:numId w:val="13"/>
+        </w:numPr>
+      </w:pPr>
+      <w:r>
+        <w:t>Hardware</w:t>
+      </w:r>
+    </w:p>
+    <w:p>
+      <w:pPr>
+        <w:pStyle w:val="ListParagraph"/>
+        <w:numPr>
+          <w:ilvl w:val="0"/>
+          <w:numId w:val="13"/>
+        </w:numPr>
+      </w:pPr>
+      <w:r>
+        <w:t>Web server</w:t>
+      </w:r>
+    </w:p>
+    <w:p>
+      <w:pPr>
+        <w:pStyle w:val="ListParagraph"/>
+        <w:numPr>
+          <w:ilvl w:val="0"/>
+          <w:numId w:val="13"/>
+        </w:numPr>
+      </w:pPr>
+      <w:r>
+        <w:t>Software</w:t>
+      </w:r>
+    </w:p>
+    <w:p>
+      <w:pPr>
+        <w:pStyle w:val="Heading4"/>
+      </w:pPr>
+      <w:r>
+        <w:t>Constraints</w:t>
+      </w:r>
+    </w:p>
+    <w:p>
+      <w:pPr>
+        <w:pStyle w:val="ListParagraph"/>
+        <w:numPr>
+          <w:ilvl w:val="0"/>
+          <w:numId w:val="6"/>
+        </w:numPr>
+        <w:ind w:left="1080"/>
       </w:pPr>
       <w:r>
         <w:t>The website must be completed and fully operational by 3</w:t>
@@ -586,7 +661,7 @@
           <w:ilvl w:val="0"/>
           <w:numId w:val="3"/>
         </w:numPr>
-        <w:ind w:left="1440"/>
+        <w:ind w:left="1080"/>
       </w:pPr>
       <w:r>
         <w:t>There is no budget for the project</w:t>
@@ -602,7 +677,7 @@
           <w:ilvl w:val="0"/>
           <w:numId w:val="3"/>
         </w:numPr>
-        <w:ind w:left="1440"/>
+        <w:ind w:left="1080"/>
       </w:pPr>
       <w:r>
         <w:t xml:space="preserve">As the client does not have the </w:t>
@@ -657,8 +732,7 @@
     </w:p>
     <w:p>
       <w:pPr>
-        <w:pStyle w:val="Heading2"/>
-        <w:jc w:val="left"/>
+        <w:pStyle w:val="Heading3"/>
       </w:pPr>
       <w:r>
         <w:t>Key Factors</w:t>
@@ -690,8 +764,7 @@
     </w:p>
     <w:p>
       <w:pPr>
-        <w:pStyle w:val="Heading2"/>
-        <w:jc w:val="left"/>
+        <w:pStyle w:val="Heading3"/>
       </w:pPr>
       <w:r>
         <w:t>Resources and materials</w:t>
@@ -723,10 +796,10 @@
     </w:p>
     <w:p>
       <w:pPr>
-        <w:pStyle w:val="Heading2"/>
-        <w:jc w:val="left"/>
-      </w:pPr>
-      <w:r>
+        <w:pStyle w:val="Heading4"/>
+      </w:pPr>
+      <w:r>
+        <w:lastRenderedPageBreak/>
         <w:t>Hardware</w:t>
       </w:r>
     </w:p>
@@ -793,7 +866,6 @@
         </w:numPr>
       </w:pPr>
       <w:r>
-        <w:lastRenderedPageBreak/>
         <w:t>A mobile device</w:t>
       </w:r>
       <w:r>
@@ -821,7 +893,13 @@
         <w:t xml:space="preserve"> The mobile will be an iPhone </w:t>
       </w:r>
       <w:r>
-        <w:t xml:space="preserve">8 Plus and the </w:t>
+        <w:t>8 Plus</w:t>
+      </w:r>
+      <w:r>
+        <w:t>,</w:t>
+      </w:r>
+      <w:r>
+        <w:t xml:space="preserve"> and the </w:t>
       </w:r>
       <w:r>
         <w:t>tablet</w:t>
@@ -842,12 +920,21 @@
         <w:t>7</w:t>
       </w:r>
       <w:r>
-        <w:t xml:space="preserve"> as these are the devices I have available.</w:t>
-      </w:r>
-    </w:p>
-    <w:p>
-      <w:pPr>
-        <w:pStyle w:val="Heading3"/>
+        <w:t>,</w:t>
+      </w:r>
+      <w:r>
+        <w:t xml:space="preserve"> as these are the </w:t>
+      </w:r>
+      <w:r>
+        <w:t xml:space="preserve">devices </w:t>
+      </w:r>
+      <w:r>
+        <w:t>I have available.</w:t>
+      </w:r>
+    </w:p>
+    <w:p>
+      <w:pPr>
+        <w:pStyle w:val="Heading4"/>
       </w:pPr>
       <w:r>
         <w:t>Software</w:t>
@@ -934,13 +1021,27 @@
         <w:t xml:space="preserve">ation software will be required </w:t>
       </w:r>
       <w:r>
-        <w:t xml:space="preserve">to create and run a virtual instance of Linux </w:t>
+        <w:t xml:space="preserve">to create and run a virtual instance of </w:t>
+      </w:r>
+      <w:r>
+        <w:t>the server</w:t>
+      </w:r>
+      <w:r>
+        <w:t xml:space="preserve"> </w:t>
       </w:r>
       <w:r>
         <w:t>on the development pc.</w:t>
       </w:r>
       <w:r>
-        <w:t xml:space="preserve"> Virtual box will be used as it is free and </w:t>
+        <w:t xml:space="preserve"> Virtual box will be used as it is </w:t>
+      </w:r>
+      <w:proofErr w:type="gramStart"/>
+      <w:r>
+        <w:t>free</w:t>
+      </w:r>
+      <w:proofErr w:type="gramEnd"/>
+      <w:r>
+        <w:t xml:space="preserve"> and </w:t>
       </w:r>
       <w:r>
         <w:t>I am familiar with it.</w:t>
@@ -948,43 +1049,7 @@
     </w:p>
     <w:p>
       <w:pPr>
-        <w:pStyle w:val="ListParagraph"/>
-        <w:numPr>
-          <w:ilvl w:val="0"/>
-          <w:numId w:val="8"/>
-        </w:numPr>
-      </w:pPr>
-      <w:r>
-        <w:t xml:space="preserve">A suitable distribution of </w:t>
-      </w:r>
-      <w:r>
-        <w:t>L</w:t>
-      </w:r>
-      <w:r>
-        <w:t xml:space="preserve">inux </w:t>
-      </w:r>
-      <w:r>
-        <w:t xml:space="preserve">will be required </w:t>
-      </w:r>
-      <w:r>
-        <w:t>to install on the virtual machine</w:t>
-      </w:r>
-      <w:r>
-        <w:t>. I will use Some random Linux as I am familiar with it.</w:t>
-      </w:r>
-    </w:p>
-    <w:p>
-      <w:pPr>
-        <w:pStyle w:val="ListParagraph"/>
-        <w:numPr>
-          <w:ilvl w:val="0"/>
-          <w:numId w:val="8"/>
-        </w:numPr>
-      </w:pPr>
-    </w:p>
-    <w:p>
-      <w:pPr>
-        <w:pStyle w:val="Heading3"/>
+        <w:pStyle w:val="Heading4"/>
       </w:pPr>
       <w:r>
         <w:t>Procedure</w:t>
@@ -999,19 +1064,56 @@
         </w:numPr>
       </w:pPr>
       <w:r>
+        <w:t xml:space="preserve">A suitable hardware and software platform will have to be identified and chosen </w:t>
+      </w:r>
+      <w:proofErr w:type="gramStart"/>
+      <w:r>
+        <w:t>to  be</w:t>
+      </w:r>
+      <w:proofErr w:type="gramEnd"/>
+      <w:r>
+        <w:t xml:space="preserve"> used as the server from which the website will be served.</w:t>
+      </w:r>
+    </w:p>
+    <w:p>
+      <w:pPr>
+        <w:pStyle w:val="ListParagraph"/>
+        <w:numPr>
+          <w:ilvl w:val="0"/>
+          <w:numId w:val="11"/>
+        </w:numPr>
+      </w:pPr>
+      <w:r>
         <w:t xml:space="preserve">As </w:t>
       </w:r>
       <w:r>
         <w:t xml:space="preserve">the company </w:t>
       </w:r>
       <w:r>
-        <w:t>has not acquired</w:t>
+        <w:t>has not</w:t>
+      </w:r>
+      <w:r>
+        <w:t xml:space="preserve"> yet</w:t>
+      </w:r>
+      <w:r>
+        <w:t xml:space="preserve"> acquired</w:t>
       </w:r>
       <w:r>
         <w:t xml:space="preserve"> the </w:t>
       </w:r>
-      <w:r>
-        <w:t xml:space="preserve">hardware they require to run the server as of yet </w:t>
+      <w:proofErr w:type="gramStart"/>
+      <w:r>
+        <w:t>hardware</w:t>
+      </w:r>
+      <w:proofErr w:type="gramEnd"/>
+      <w:r>
+        <w:t xml:space="preserve"> they require to run the server as of yet</w:t>
+      </w:r>
+      <w:r>
+        <w:t>,</w:t>
+      </w:r>
+      <w:r>
+        <w:t xml:space="preserve"> </w:t>
       </w:r>
       <w:r>
         <w:t xml:space="preserve">a </w:t>
@@ -1026,7 +1128,13 @@
         <w:t>guide the in-house staff on setting up</w:t>
       </w:r>
       <w:r>
-        <w:t xml:space="preserve"> the server once they have acquired </w:t>
+        <w:t xml:space="preserve"> the server</w:t>
+      </w:r>
+      <w:r>
+        <w:t>,</w:t>
+      </w:r>
+      <w:r>
+        <w:t xml:space="preserve"> once they have acquired </w:t>
       </w:r>
       <w:r>
         <w:t>the hardware</w:t>
@@ -1037,10 +1145,98 @@
       <w:r>
         <w:t>and automate as much of the process as possible.</w:t>
       </w:r>
-      <w:r>
-        <w:t xml:space="preserve"> </w:t>
-      </w:r>
-    </w:p>
+    </w:p>
+    <w:p>
+      <w:pPr>
+        <w:pStyle w:val="ListParagraph"/>
+        <w:numPr>
+          <w:ilvl w:val="0"/>
+          <w:numId w:val="11"/>
+        </w:numPr>
+      </w:pPr>
+      <w:r>
+        <w:t xml:space="preserve">A prototype website will have to be created to show the core concept of the website and allow </w:t>
+      </w:r>
+      <w:r>
+        <w:t>the company to extend it later as their needs change.</w:t>
+      </w:r>
+    </w:p>
+    <w:p>
+      <w:pPr>
+        <w:pStyle w:val="ListParagraph"/>
+        <w:numPr>
+          <w:ilvl w:val="0"/>
+          <w:numId w:val="11"/>
+        </w:numPr>
+      </w:pPr>
+      <w:r>
+        <w:t>The implemented solution will have to be tested to ensure that it operates as expected.</w:t>
+      </w:r>
+    </w:p>
+    <w:p/>
+    <w:p>
+      <w:pPr>
+        <w:pStyle w:val="Heading3"/>
+      </w:pPr>
+      <w:r>
+        <w:t>Information Sources</w:t>
+      </w:r>
+    </w:p>
+    <w:p/>
+    <w:p>
+      <w:pPr>
+        <w:pStyle w:val="Heading3"/>
+      </w:pPr>
+      <w:r>
+        <w:t>Analysis</w:t>
+      </w:r>
+    </w:p>
+    <w:p/>
+    <w:p>
+      <w:pPr>
+        <w:pStyle w:val="Heading2"/>
+      </w:pPr>
+      <w:r>
+        <w:lastRenderedPageBreak/>
+        <w:t xml:space="preserve">Project </w:t>
+      </w:r>
+      <w:r>
+        <w:t>Plan</w:t>
+      </w:r>
+    </w:p>
+    <w:p>
+      <w:pPr>
+        <w:pStyle w:val="Heading3"/>
+      </w:pPr>
+      <w:r>
+        <w:t>Timescale</w:t>
+      </w:r>
+    </w:p>
+    <w:p>
+      <w:pPr>
+        <w:pStyle w:val="Heading3"/>
+      </w:pPr>
+      <w:r>
+        <w:t>Milestones and Deliverables</w:t>
+      </w:r>
+    </w:p>
+    <w:p>
+      <w:pPr>
+        <w:pStyle w:val="Heading3"/>
+      </w:pPr>
+      <w:r>
+        <w:t>Main Tasks</w:t>
+      </w:r>
+    </w:p>
+    <w:p>
+      <w:pPr>
+        <w:pStyle w:val="Heading3"/>
+      </w:pPr>
+      <w:r>
+        <w:t>Resources</w:t>
+      </w:r>
+    </w:p>
+    <w:p/>
     <w:sectPr>
       <w:pgSz w:w="11906" w:h="16838" w:code="9"/>
       <w:pgMar w:top="1440" w:right="1440" w:bottom="1440" w:left="1440" w:header="709" w:footer="709" w:gutter="0"/>

</xml_diff>

<commit_message>
in-college work, started ethical hacking
</commit_message>
<xml_diff>
--- a/Graded Unit Project/Documentation.docx
+++ b/Graded Unit Project/Documentation.docx
@@ -232,6 +232,35 @@
       <w:r>
         <w:t>.</w:t>
       </w:r>
+      <w:r>
+        <w:rPr>
+          <w:b/>
+          <w:bCs/>
+          <w:i/>
+          <w:iCs/>
+        </w:rPr>
+        <w:t xml:space="preserve"> </w:t>
+      </w:r>
+      <w:r>
+        <w:rPr>
+          <w:b/>
+          <w:bCs/>
+          <w:i/>
+          <w:iCs/>
+          <w:u w:val="single"/>
+        </w:rPr>
+        <w:t>Source Server and install server software</w:t>
+      </w:r>
+      <w:r>
+        <w:rPr>
+          <w:b/>
+          <w:bCs/>
+          <w:i/>
+          <w:iCs/>
+          <w:u w:val="single"/>
+        </w:rPr>
+        <w:t>, Create a prototype website and set up web space</w:t>
+      </w:r>
     </w:p>
     <w:p>
       <w:pPr>
@@ -348,7 +377,10 @@
         <w:t>s and updates</w:t>
       </w:r>
       <w:r>
-        <w:t xml:space="preserve"> by in-house staff</w:t>
+        <w:t xml:space="preserve"> by staff</w:t>
+      </w:r>
+      <w:r>
+        <w:t xml:space="preserve"> members of the client’s company</w:t>
       </w:r>
       <w:r>
         <w:t>. As some of the staff adding content do not have a background</w:t>
@@ -357,7 +389,13 @@
         <w:t xml:space="preserve"> </w:t>
       </w:r>
       <w:r>
-        <w:t>in software or web development the process would have to be as simple as possible and thus a smart option would be to use</w:t>
+        <w:t xml:space="preserve">in software or web development the process would have to be as simple as possible and thus </w:t>
+      </w:r>
+      <w:r>
+        <w:t>the obvious</w:t>
+      </w:r>
+      <w:r>
+        <w:t xml:space="preserve"> option would be to use</w:t>
       </w:r>
       <w:r>
         <w:t xml:space="preserve"> a</w:t>
@@ -375,22 +413,25 @@
         </w:numPr>
       </w:pPr>
       <w:r>
-        <w:t>Server set-up and software installation</w:t>
-      </w:r>
-      <w:r>
-        <w:t xml:space="preserve"> must be carried out in-house</w:t>
-      </w:r>
-      <w:r>
-        <w:t xml:space="preserve"> so should be straight</w:t>
-      </w:r>
-      <w:r>
-        <w:t>-</w:t>
-      </w:r>
-      <w:r>
-        <w:t>forward</w:t>
-      </w:r>
-      <w:r>
-        <w:t>, third party installers</w:t>
+        <w:t xml:space="preserve">A suitable server hosting solution has to be </w:t>
+      </w:r>
+      <w:r>
+        <w:t xml:space="preserve">found and all software required to run the server must be installed </w:t>
+      </w:r>
+    </w:p>
+    <w:p>
+      <w:pPr>
+        <w:pStyle w:val="ListParagraph"/>
+        <w:numPr>
+          <w:ilvl w:val="0"/>
+          <w:numId w:val="1"/>
+        </w:numPr>
+      </w:pPr>
+      <w:r>
+        <w:t>T</w:t>
+      </w:r>
+      <w:r>
+        <w:t>hird party installers</w:t>
       </w:r>
       <w:r>
         <w:t xml:space="preserve"> don’t normally want to service if they didn’t set-up so </w:t>
@@ -410,6 +451,7 @@
         <w:pStyle w:val="Heading3"/>
       </w:pPr>
       <w:r>
+        <w:lastRenderedPageBreak/>
         <w:t>Aims</w:t>
       </w:r>
     </w:p>
@@ -422,6 +464,132 @@
         </w:numPr>
       </w:pPr>
       <w:r>
+        <w:t>Source a</w:t>
+      </w:r>
+      <w:r>
+        <w:t xml:space="preserve"> suitable</w:t>
+      </w:r>
+      <w:r>
+        <w:t xml:space="preserve"> server</w:t>
+      </w:r>
+      <w:r>
+        <w:t xml:space="preserve">, </w:t>
+      </w:r>
+      <w:r>
+        <w:t>install server software</w:t>
+      </w:r>
+      <w:r>
+        <w:t xml:space="preserve"> and configure the server as per the requirements of the client.</w:t>
+      </w:r>
+    </w:p>
+    <w:p>
+      <w:pPr>
+        <w:pStyle w:val="ListParagraph"/>
+        <w:numPr>
+          <w:ilvl w:val="0"/>
+          <w:numId w:val="6"/>
+        </w:numPr>
+      </w:pPr>
+      <w:r>
+        <w:t xml:space="preserve">Install </w:t>
+      </w:r>
+      <w:r>
+        <w:t xml:space="preserve">and configure </w:t>
+      </w:r>
+      <w:r>
+        <w:t xml:space="preserve">a Content Management System so that non-technical staff </w:t>
+      </w:r>
+      <w:r>
+        <w:t xml:space="preserve">within the </w:t>
+      </w:r>
+      <w:r>
+        <w:t>client’s</w:t>
+      </w:r>
+      <w:r>
+        <w:t xml:space="preserve"> company are able to add content to the website</w:t>
+      </w:r>
+      <w:r>
+        <w:t xml:space="preserve"> with minimal train</w:t>
+      </w:r>
+      <w:r>
+        <w:t>i</w:t>
+      </w:r>
+      <w:r>
+        <w:t>ng</w:t>
+      </w:r>
+      <w:r>
+        <w:t>.</w:t>
+      </w:r>
+    </w:p>
+    <w:p>
+      <w:pPr>
+        <w:pStyle w:val="ListParagraph"/>
+        <w:numPr>
+          <w:ilvl w:val="0"/>
+          <w:numId w:val="6"/>
+        </w:numPr>
+      </w:pPr>
+      <w:r>
+        <w:t>Produce a responsive</w:t>
+      </w:r>
+      <w:r>
+        <w:t xml:space="preserve"> prototype</w:t>
+      </w:r>
+      <w:r>
+        <w:t xml:space="preserve"> website that looks </w:t>
+      </w:r>
+      <w:r>
+        <w:t>good and</w:t>
+      </w:r>
+      <w:r>
+        <w:t xml:space="preserve"> functions on as many platforms as possible</w:t>
+      </w:r>
+      <w:r>
+        <w:t>.</w:t>
+      </w:r>
+    </w:p>
+    <w:p>
+      <w:pPr>
+        <w:pStyle w:val="Heading3"/>
+      </w:pPr>
+      <w:r>
+        <w:t>Requirements</w:t>
+      </w:r>
+    </w:p>
+    <w:p>
+      <w:pPr>
+        <w:pStyle w:val="Heading4"/>
+      </w:pPr>
+      <w:r>
+        <w:t>Function</w:t>
+      </w:r>
+      <w:r>
+        <w:t>al</w:t>
+      </w:r>
+    </w:p>
+    <w:p>
+      <w:pPr>
+        <w:pStyle w:val="ListParagraph"/>
+        <w:numPr>
+          <w:ilvl w:val="0"/>
+          <w:numId w:val="12"/>
+        </w:numPr>
+        <w:rPr>
+          <w:b/>
+          <w:bCs/>
+          <w:i/>
+          <w:iCs/>
+          <w:u w:val="single"/>
+        </w:rPr>
+      </w:pPr>
+      <w:r>
+        <w:rPr>
+          <w:b/>
+          <w:bCs/>
+          <w:i/>
+          <w:iCs/>
+          <w:u w:val="single"/>
+        </w:rPr>
         <w:t>TODO</w:t>
       </w:r>
     </w:p>
@@ -430,205 +598,434 @@
         <w:pStyle w:val="ListParagraph"/>
         <w:numPr>
           <w:ilvl w:val="0"/>
-          <w:numId w:val="6"/>
-        </w:numPr>
+          <w:numId w:val="12"/>
+        </w:numPr>
+        <w:rPr>
+          <w:b/>
+          <w:bCs/>
+          <w:i/>
+          <w:iCs/>
+          <w:u w:val="single"/>
+        </w:rPr>
+      </w:pPr>
+      <w:r>
+        <w:t xml:space="preserve">The website must </w:t>
+      </w:r>
+      <w:r>
+        <w:t>follow the style guide</w:t>
+      </w:r>
+      <w:r>
+        <w:t xml:space="preserve"> and keep in style with the graphics</w:t>
+      </w:r>
+      <w:r>
+        <w:t xml:space="preserve"> provided by the client a</w:t>
+      </w:r>
+      <w:r>
+        <w:t>s examples</w:t>
+      </w:r>
+      <w:r>
+        <w:t>.</w:t>
+      </w:r>
+    </w:p>
+    <w:p>
+      <w:pPr>
+        <w:pStyle w:val="ListParagraph"/>
+        <w:numPr>
+          <w:ilvl w:val="0"/>
+          <w:numId w:val="12"/>
+        </w:numPr>
+      </w:pPr>
+      <w:r>
+        <w:t>The w</w:t>
+      </w:r>
+      <w:r>
+        <w:t>ebsite must be responsive and function to a high standard on a wide range of devices and web browsers.</w:t>
+      </w:r>
+    </w:p>
+    <w:p>
+      <w:pPr>
+        <w:pStyle w:val="ListParagraph"/>
+        <w:numPr>
+          <w:ilvl w:val="0"/>
+          <w:numId w:val="12"/>
+        </w:numPr>
+      </w:pPr>
+      <w:r>
+        <w:t>The w</w:t>
+      </w:r>
+      <w:r>
+        <w:t>ebsite must be data driven and allow simple addition, deletion and updating of database entries.</w:t>
+      </w:r>
+    </w:p>
+    <w:p>
+      <w:pPr>
+        <w:pStyle w:val="ListParagraph"/>
+        <w:numPr>
+          <w:ilvl w:val="0"/>
+          <w:numId w:val="12"/>
+        </w:numPr>
+      </w:pPr>
+      <w:r>
+        <w:t>The w</w:t>
+      </w:r>
+      <w:r>
+        <w:t>ebsite must be easy to use for all targeted audiences</w:t>
+      </w:r>
+      <w:r>
+        <w:t xml:space="preserve"> (</w:t>
+      </w:r>
+      <w:r>
+        <w:t>e</w:t>
+      </w:r>
+      <w:r>
+        <w:t xml:space="preserve">ducators, </w:t>
+      </w:r>
+      <w:r>
+        <w:t>s</w:t>
+      </w:r>
+      <w:r>
+        <w:t>tudents</w:t>
+      </w:r>
+      <w:r>
+        <w:t>, technology based companies</w:t>
+      </w:r>
+      <w:r>
+        <w:t>)</w:t>
+      </w:r>
+      <w:r>
+        <w:t xml:space="preserve"> and the greater public</w:t>
+      </w:r>
+      <w:r>
+        <w:t>, it must have clear, easy to follow navigation</w:t>
+      </w:r>
+      <w:r>
+        <w:t>.</w:t>
+      </w:r>
+    </w:p>
+    <w:p>
+      <w:pPr>
+        <w:pStyle w:val="ListParagraph"/>
+        <w:numPr>
+          <w:ilvl w:val="0"/>
+          <w:numId w:val="12"/>
+        </w:numPr>
+      </w:pPr>
+      <w:r>
+        <w:t>The website should be designed and developed using up to date tools, technologies and techniques and, follow current web standards.</w:t>
+      </w:r>
+    </w:p>
+    <w:p>
+      <w:pPr>
+        <w:pStyle w:val="Heading4"/>
+      </w:pPr>
+      <w:r>
+        <w:t>Non-functional</w:t>
+      </w:r>
+    </w:p>
+    <w:p>
+      <w:pPr>
+        <w:pStyle w:val="ListParagraph"/>
+        <w:numPr>
+          <w:ilvl w:val="0"/>
+          <w:numId w:val="13"/>
+        </w:numPr>
+        <w:rPr>
+          <w:b/>
+          <w:bCs/>
+          <w:i/>
+          <w:iCs/>
+          <w:u w:val="single"/>
+        </w:rPr>
+      </w:pPr>
+      <w:r>
+        <w:rPr>
+          <w:b/>
+          <w:bCs/>
+          <w:i/>
+          <w:iCs/>
+          <w:u w:val="single"/>
+        </w:rPr>
+        <w:t>Hardware</w:t>
+      </w:r>
+    </w:p>
+    <w:p>
+      <w:pPr>
+        <w:pStyle w:val="ListParagraph"/>
+        <w:numPr>
+          <w:ilvl w:val="0"/>
+          <w:numId w:val="13"/>
+        </w:numPr>
+      </w:pPr>
+      <w:r>
+        <w:t xml:space="preserve">The hosting </w:t>
+      </w:r>
+      <w:r>
+        <w:t>provider for the web server must be geographically close</w:t>
+      </w:r>
+      <w:r>
+        <w:t xml:space="preserve"> to the client’s business as most of the people who visit the website are likely to be </w:t>
+      </w:r>
+      <w:r>
+        <w:t>within a limited geographical range of the client and this will</w:t>
+      </w:r>
+      <w:r>
+        <w:t xml:space="preserve"> avoid high ping times which can significantly </w:t>
+      </w:r>
+      <w:r>
+        <w:t>impact the user experience</w:t>
+      </w:r>
+      <w:r>
+        <w:t>.</w:t>
+      </w:r>
+    </w:p>
+    <w:p>
+      <w:pPr>
+        <w:pStyle w:val="ListParagraph"/>
+        <w:numPr>
+          <w:ilvl w:val="0"/>
+          <w:numId w:val="13"/>
+        </w:numPr>
+      </w:pPr>
+      <w:r>
+        <w:t xml:space="preserve">The </w:t>
+      </w:r>
+      <w:r>
+        <w:t>server</w:t>
+      </w:r>
+      <w:r>
+        <w:t xml:space="preserve"> will require a modern operating system</w:t>
+      </w:r>
+      <w:r>
+        <w:t xml:space="preserve"> which is regularly kept up to date</w:t>
+      </w:r>
+      <w:r>
+        <w:t xml:space="preserve"> to ensure that </w:t>
+      </w:r>
+      <w:r>
+        <w:t>it is as secure as possibl</w:t>
+      </w:r>
+      <w:r>
+        <w:t>e.</w:t>
+      </w:r>
+    </w:p>
+    <w:p>
+      <w:pPr>
+        <w:pStyle w:val="ListParagraph"/>
+        <w:numPr>
+          <w:ilvl w:val="0"/>
+          <w:numId w:val="13"/>
+        </w:numPr>
+      </w:pPr>
+      <w:r>
+        <w:t xml:space="preserve">The server will require a database for the CMS to use </w:t>
+      </w:r>
+      <w:r>
+        <w:t xml:space="preserve">and we will use MariaDB as </w:t>
+      </w:r>
+      <w:r>
+        <w:t xml:space="preserve">it is </w:t>
+      </w:r>
+      <w:r>
+        <w:t xml:space="preserve">free, open source, </w:t>
+      </w:r>
+      <w:r>
+        <w:t>mature, in active development and I have experience using it in the past</w:t>
+      </w:r>
+      <w:r>
+        <w:t>.</w:t>
+      </w:r>
+    </w:p>
+    <w:p>
+      <w:pPr>
+        <w:pStyle w:val="ListParagraph"/>
+        <w:numPr>
+          <w:ilvl w:val="0"/>
+          <w:numId w:val="13"/>
+        </w:numPr>
+      </w:pPr>
+      <w:r>
+        <w:t xml:space="preserve">We will need a </w:t>
+      </w:r>
+      <w:r>
+        <w:t>server-side scripting language</w:t>
+      </w:r>
+      <w:r>
+        <w:t>. A</w:t>
+      </w:r>
+      <w:r>
+        <w:t>s we will</w:t>
+      </w:r>
+      <w:r>
+        <w:t xml:space="preserve"> be using </w:t>
+      </w:r>
+      <w:r>
+        <w:t>WordPress</w:t>
+      </w:r>
+      <w:r>
+        <w:t xml:space="preserve"> as our CMS</w:t>
+      </w:r>
+      <w:r>
+        <w:t xml:space="preserve"> and it uses php inte</w:t>
+      </w:r>
+      <w:r>
+        <w:t>rnally</w:t>
+      </w:r>
+      <w:r>
+        <w:t xml:space="preserve"> we will be using php.</w:t>
+      </w:r>
+    </w:p>
+    <w:p>
+      <w:pPr>
+        <w:pStyle w:val="ListParagraph"/>
+        <w:numPr>
+          <w:ilvl w:val="0"/>
+          <w:numId w:val="13"/>
+        </w:numPr>
+        <w:rPr>
+          <w:b/>
+          <w:bCs/>
+          <w:i/>
+          <w:iCs/>
+          <w:u w:val="single"/>
+        </w:rPr>
+      </w:pPr>
+      <w:r>
+        <w:rPr>
+          <w:b/>
+          <w:bCs/>
+          <w:i/>
+          <w:iCs/>
+          <w:u w:val="single"/>
+        </w:rPr>
+        <w:t>Software</w:t>
+      </w:r>
+    </w:p>
+    <w:p>
+      <w:pPr>
+        <w:pStyle w:val="ListParagraph"/>
+        <w:numPr>
+          <w:ilvl w:val="0"/>
+          <w:numId w:val="13"/>
+        </w:numPr>
+        <w:rPr>
+          <w:b/>
+          <w:bCs/>
+          <w:i/>
+          <w:iCs/>
+          <w:u w:val="single"/>
+        </w:rPr>
+      </w:pPr>
+      <w:r>
+        <w:rPr>
+          <w:b/>
+          <w:bCs/>
+          <w:u w:val="single"/>
+        </w:rPr>
+        <w:t>Sublime</w:t>
+      </w:r>
+    </w:p>
+    <w:p>
+      <w:pPr>
+        <w:pStyle w:val="ListParagraph"/>
+        <w:numPr>
+          <w:ilvl w:val="0"/>
+          <w:numId w:val="13"/>
+        </w:numPr>
+        <w:rPr>
+          <w:b/>
+          <w:bCs/>
+          <w:i/>
+          <w:iCs/>
+          <w:u w:val="single"/>
+        </w:rPr>
+      </w:pPr>
+      <w:r>
+        <w:rPr>
+          <w:b/>
+          <w:bCs/>
+          <w:u w:val="single"/>
+        </w:rPr>
+        <w:t>Chrome</w:t>
+      </w:r>
+    </w:p>
+    <w:p>
+      <w:pPr>
+        <w:pStyle w:val="ListParagraph"/>
+        <w:numPr>
+          <w:ilvl w:val="0"/>
+          <w:numId w:val="13"/>
+        </w:numPr>
+        <w:rPr>
+          <w:b/>
+          <w:bCs/>
+          <w:i/>
+          <w:iCs/>
+          <w:u w:val="single"/>
+        </w:rPr>
+      </w:pPr>
+      <w:r>
+        <w:rPr>
+          <w:b/>
+          <w:bCs/>
+          <w:u w:val="single"/>
+        </w:rPr>
+        <w:t>Safari</w:t>
+      </w:r>
+    </w:p>
+    <w:p>
+      <w:pPr>
+        <w:pStyle w:val="ListParagraph"/>
+        <w:numPr>
+          <w:ilvl w:val="0"/>
+          <w:numId w:val="13"/>
+        </w:numPr>
+        <w:rPr>
+          <w:b/>
+          <w:bCs/>
+          <w:i/>
+          <w:iCs/>
+          <w:u w:val="single"/>
+        </w:rPr>
+      </w:pPr>
+      <w:r>
+        <w:rPr>
+          <w:b/>
+          <w:bCs/>
+          <w:u w:val="single"/>
+        </w:rPr>
+        <w:t>Firefox</w:t>
+      </w:r>
+    </w:p>
+    <w:p>
+      <w:pPr>
+        <w:pStyle w:val="ListParagraph"/>
+        <w:numPr>
+          <w:ilvl w:val="0"/>
+          <w:numId w:val="13"/>
+        </w:numPr>
+        <w:rPr>
+          <w:b/>
+          <w:bCs/>
+          <w:i/>
+          <w:iCs/>
+          <w:u w:val="single"/>
+        </w:rPr>
+      </w:pPr>
+      <w:r>
+        <w:rPr>
+          <w:b/>
+          <w:bCs/>
+          <w:u w:val="single"/>
+        </w:rPr>
+        <w:t>Microsoft Word</w:t>
+      </w:r>
+    </w:p>
+    <w:p>
+      <w:pPr>
+        <w:pStyle w:val="Heading4"/>
       </w:pPr>
       <w:r>
         <w:lastRenderedPageBreak/>
-        <w:t>Setup a server with all the necessary software to host a website</w:t>
-      </w:r>
-      <w:r>
-        <w:t>, automating the process as much as possible.</w:t>
-      </w:r>
-    </w:p>
-    <w:p>
-      <w:pPr>
-        <w:pStyle w:val="ListParagraph"/>
-        <w:numPr>
-          <w:ilvl w:val="0"/>
-          <w:numId w:val="6"/>
-        </w:numPr>
-      </w:pPr>
-      <w:r>
-        <w:t>Create a manual to show how to setup the server and website and use any scripts created to simplify the process</w:t>
-      </w:r>
-      <w:r>
-        <w:t xml:space="preserve"> for in-house staff</w:t>
-      </w:r>
-      <w:r>
-        <w:t>.</w:t>
-      </w:r>
-    </w:p>
-    <w:p>
-      <w:pPr>
-        <w:pStyle w:val="ListParagraph"/>
-        <w:numPr>
-          <w:ilvl w:val="0"/>
-          <w:numId w:val="6"/>
-        </w:numPr>
-      </w:pPr>
-      <w:r>
-        <w:t xml:space="preserve">Produce a responsive website that looks </w:t>
-      </w:r>
-      <w:r>
-        <w:t>good and</w:t>
-      </w:r>
-      <w:r>
-        <w:t xml:space="preserve"> functions on as many platforms as possible</w:t>
-      </w:r>
-    </w:p>
-    <w:p>
-      <w:pPr>
-        <w:pStyle w:val="Heading3"/>
-      </w:pPr>
-      <w:r>
-        <w:t>Requirements</w:t>
-      </w:r>
-    </w:p>
-    <w:p>
-      <w:pPr>
-        <w:pStyle w:val="Heading4"/>
-      </w:pPr>
-      <w:r>
-        <w:t>Function</w:t>
-      </w:r>
-      <w:r>
-        <w:t>al</w:t>
-      </w:r>
-    </w:p>
-    <w:p>
-      <w:pPr>
-        <w:pStyle w:val="ListParagraph"/>
-        <w:numPr>
-          <w:ilvl w:val="0"/>
-          <w:numId w:val="12"/>
-        </w:numPr>
-      </w:pPr>
-      <w:r>
-        <w:t>Server set-up and software installation must be carried out in-house so a straightforward process and clear instructions must be provided.</w:t>
-      </w:r>
-    </w:p>
-    <w:p>
-      <w:pPr>
-        <w:pStyle w:val="ListParagraph"/>
-        <w:numPr>
-          <w:ilvl w:val="0"/>
-          <w:numId w:val="12"/>
-        </w:numPr>
-      </w:pPr>
-      <w:r>
-        <w:t>Website must be responsive and function to a high standard on a wide range of devices and web browsers.</w:t>
-      </w:r>
-    </w:p>
-    <w:p>
-      <w:pPr>
-        <w:pStyle w:val="ListParagraph"/>
-        <w:numPr>
-          <w:ilvl w:val="0"/>
-          <w:numId w:val="12"/>
-        </w:numPr>
-      </w:pPr>
-      <w:r>
-        <w:t>Website must be data driven and allow simple addition, deletion and updating of database entries by in-house staff.</w:t>
-      </w:r>
-    </w:p>
-    <w:p>
-      <w:pPr>
-        <w:pStyle w:val="ListParagraph"/>
-        <w:numPr>
-          <w:ilvl w:val="0"/>
-          <w:numId w:val="12"/>
-        </w:numPr>
-      </w:pPr>
-      <w:r>
-        <w:t>Website must be easy to use for all targeted audiences.</w:t>
-      </w:r>
-    </w:p>
-    <w:p>
-      <w:pPr>
-        <w:pStyle w:val="ListParagraph"/>
-        <w:numPr>
-          <w:ilvl w:val="0"/>
-          <w:numId w:val="12"/>
-        </w:numPr>
-      </w:pPr>
-      <w:r>
-        <w:t>The website should be designed and developed using up to date tools, technologies and techniques and, follow current web standards.</w:t>
-      </w:r>
-    </w:p>
-    <w:p>
-      <w:pPr>
-        <w:pStyle w:val="ListParagraph"/>
-        <w:numPr>
-          <w:ilvl w:val="0"/>
-          <w:numId w:val="12"/>
-        </w:numPr>
-      </w:pPr>
-      <w:r>
-        <w:t>Blah, Blah</w:t>
-      </w:r>
-    </w:p>
-    <w:p>
-      <w:pPr>
-        <w:pStyle w:val="Heading4"/>
-      </w:pPr>
-      <w:r>
-        <w:t>Non-functional</w:t>
-      </w:r>
-    </w:p>
-    <w:p>
-      <w:pPr>
-        <w:pStyle w:val="ListParagraph"/>
-        <w:numPr>
-          <w:ilvl w:val="0"/>
-          <w:numId w:val="13"/>
-        </w:numPr>
-      </w:pPr>
-      <w:r>
-        <w:t>TODO</w:t>
-      </w:r>
-    </w:p>
-    <w:p>
-      <w:pPr>
-        <w:pStyle w:val="ListParagraph"/>
-        <w:numPr>
-          <w:ilvl w:val="0"/>
-          <w:numId w:val="13"/>
-        </w:numPr>
-      </w:pPr>
-      <w:r>
-        <w:t>Hardware</w:t>
-      </w:r>
-    </w:p>
-    <w:p>
-      <w:pPr>
-        <w:pStyle w:val="ListParagraph"/>
-        <w:numPr>
-          <w:ilvl w:val="0"/>
-          <w:numId w:val="13"/>
-        </w:numPr>
-      </w:pPr>
-      <w:r>
-        <w:t>Web server</w:t>
-      </w:r>
-    </w:p>
-    <w:p>
-      <w:pPr>
-        <w:pStyle w:val="ListParagraph"/>
-        <w:numPr>
-          <w:ilvl w:val="0"/>
-          <w:numId w:val="13"/>
-        </w:numPr>
-      </w:pPr>
-      <w:r>
-        <w:t>Software</w:t>
-      </w:r>
-    </w:p>
-    <w:p>
-      <w:pPr>
-        <w:pStyle w:val="Heading4"/>
-      </w:pPr>
-      <w:r>
         <w:t>Constraints</w:t>
       </w:r>
     </w:p>
@@ -667,59 +1064,376 @@
         <w:t>There is no budget for the project</w:t>
       </w:r>
       <w:r>
+        <w:t xml:space="preserve"> and so </w:t>
+      </w:r>
+      <w:r>
+        <w:t>open-source</w:t>
+      </w:r>
+      <w:r>
+        <w:t xml:space="preserve"> software will have to be used and free solutions will have to be found for </w:t>
+      </w:r>
+      <w:r>
+        <w:t>any and all problems</w:t>
+      </w:r>
+      <w:r>
         <w:t>.</w:t>
       </w:r>
     </w:p>
     <w:p>
       <w:pPr>
-        <w:pStyle w:val="ListParagraph"/>
-        <w:numPr>
-          <w:ilvl w:val="0"/>
-          <w:numId w:val="3"/>
-        </w:numPr>
-        <w:ind w:left="1080"/>
-      </w:pPr>
-      <w:r>
-        <w:t xml:space="preserve">As the client does not have the </w:t>
-      </w:r>
-      <w:r>
-        <w:t xml:space="preserve">physical </w:t>
-      </w:r>
-      <w:r>
-        <w:t xml:space="preserve">hardware to </w:t>
-      </w:r>
-      <w:r>
-        <w:t xml:space="preserve">install the required </w:t>
-      </w:r>
-      <w:r>
-        <w:t>software</w:t>
-      </w:r>
-      <w:r>
-        <w:t xml:space="preserve"> on to</w:t>
-      </w:r>
-      <w:r>
-        <w:t xml:space="preserve"> currently</w:t>
+        <w:pStyle w:val="Heading3"/>
+      </w:pPr>
+      <w:r>
+        <w:t>Key Factors</w:t>
+      </w:r>
+    </w:p>
+    <w:p>
+      <w:pPr>
+        <w:pStyle w:val="ListParagraph"/>
+        <w:numPr>
+          <w:ilvl w:val="0"/>
+          <w:numId w:val="8"/>
+        </w:numPr>
+      </w:pPr>
+      <w:r>
+        <w:t xml:space="preserve">The website must be responsive </w:t>
+      </w:r>
+      <w:r>
+        <w:t>and support as many browsers and devices as possible.</w:t>
+      </w:r>
+    </w:p>
+    <w:p>
+      <w:pPr>
+        <w:pStyle w:val="ListParagraph"/>
+        <w:numPr>
+          <w:ilvl w:val="0"/>
+          <w:numId w:val="8"/>
+        </w:numPr>
+      </w:pPr>
+      <w:r>
+        <w:t xml:space="preserve">The website must be user friendly </w:t>
+      </w:r>
+      <w:r>
+        <w:t xml:space="preserve">with an easy to understand layout and simple </w:t>
+      </w:r>
+      <w:r>
+        <w:t>navigation.</w:t>
+      </w:r>
+    </w:p>
+    <w:p>
+      <w:pPr>
+        <w:pStyle w:val="ListParagraph"/>
+        <w:numPr>
+          <w:ilvl w:val="0"/>
+          <w:numId w:val="8"/>
+        </w:numPr>
+      </w:pPr>
+      <w:r>
+        <w:t xml:space="preserve">The website must be </w:t>
+      </w:r>
+      <w:r>
+        <w:t>database driven to allow non-technical users to easily add content</w:t>
+      </w:r>
+      <w:r>
+        <w:t>.</w:t>
+      </w:r>
+    </w:p>
+    <w:p>
+      <w:pPr>
+        <w:pStyle w:val="ListParagraph"/>
+        <w:numPr>
+          <w:ilvl w:val="0"/>
+          <w:numId w:val="8"/>
+        </w:numPr>
+      </w:pPr>
+      <w:r>
+        <w:t xml:space="preserve">It must be reasonably straight forward for </w:t>
+      </w:r>
+      <w:r>
+        <w:t>non-technical</w:t>
+      </w:r>
+      <w:r>
+        <w:t xml:space="preserve"> users to add content to the website</w:t>
+      </w:r>
+      <w:r>
+        <w:t>.</w:t>
+      </w:r>
+    </w:p>
+    <w:p>
+      <w:pPr>
+        <w:pStyle w:val="ListParagraph"/>
+        <w:numPr>
+          <w:ilvl w:val="0"/>
+          <w:numId w:val="8"/>
+        </w:numPr>
+      </w:pPr>
+      <w:r>
+        <w:t xml:space="preserve">Server </w:t>
+      </w:r>
+      <w:r>
+        <w:t>has to be able to run the website</w:t>
+      </w:r>
+    </w:p>
+    <w:p>
+      <w:pPr>
+        <w:pStyle w:val="ListParagraph"/>
+        <w:numPr>
+          <w:ilvl w:val="0"/>
+          <w:numId w:val="8"/>
+        </w:numPr>
+      </w:pPr>
+      <w:proofErr w:type="spellStart"/>
+      <w:r>
+        <w:t>Cms</w:t>
+      </w:r>
+      <w:proofErr w:type="spellEnd"/>
+      <w:r>
+        <w:t xml:space="preserve"> has to be easy to used</w:t>
+      </w:r>
+    </w:p>
+    <w:p>
+      <w:pPr>
+        <w:pStyle w:val="Heading3"/>
+      </w:pPr>
+      <w:r>
+        <w:t>Resources and materials</w:t>
+      </w:r>
+    </w:p>
+    <w:p>
+      <w:pPr>
+        <w:pStyle w:val="Heading4"/>
+      </w:pPr>
+      <w:r>
+        <w:t>Hardware</w:t>
+      </w:r>
+    </w:p>
+    <w:p>
+      <w:pPr>
+        <w:pStyle w:val="ListParagraph"/>
+        <w:numPr>
+          <w:ilvl w:val="0"/>
+          <w:numId w:val="8"/>
+        </w:numPr>
+        <w:rPr>
+          <w:b/>
+          <w:bCs/>
+          <w:i/>
+          <w:iCs/>
+          <w:u w:val="single"/>
+        </w:rPr>
+      </w:pPr>
+      <w:r>
+        <w:rPr>
+          <w:b/>
+          <w:bCs/>
+          <w:i/>
+          <w:iCs/>
+          <w:u w:val="single"/>
+        </w:rPr>
+        <w:t>How they will be obtained</w:t>
+      </w:r>
+    </w:p>
+    <w:p>
+      <w:pPr>
+        <w:pStyle w:val="ListParagraph"/>
+        <w:numPr>
+          <w:ilvl w:val="0"/>
+          <w:numId w:val="8"/>
+        </w:numPr>
+      </w:pPr>
+      <w:r>
+        <w:t xml:space="preserve">A </w:t>
+      </w:r>
+      <w:r>
+        <w:t xml:space="preserve">computer that is powerful enough to run the virtual </w:t>
+      </w:r>
+      <w:r>
+        <w:t>machine</w:t>
+      </w:r>
+      <w:r>
+        <w:t xml:space="preserve"> that is</w:t>
+      </w:r>
+      <w:r>
+        <w:t xml:space="preserve"> hosting the website</w:t>
+      </w:r>
+      <w:r>
+        <w:t xml:space="preserve"> alongside all other software required for </w:t>
+      </w:r>
+      <w:r>
+        <w:t>the design and development of the project</w:t>
+      </w:r>
+      <w:r>
+        <w:t xml:space="preserve"> will be required</w:t>
+      </w:r>
+      <w:r>
+        <w:t xml:space="preserve"> however this is not a very high requirement </w:t>
+      </w:r>
+      <w:r>
+        <w:t xml:space="preserve">especially as no significant </w:t>
+      </w:r>
+      <w:r>
+        <w:t xml:space="preserve">network traffic </w:t>
+      </w:r>
+      <w:r>
+        <w:t>will be accessing the website while it is being developed</w:t>
+      </w:r>
+      <w:r>
+        <w:t xml:space="preserve"> and all the other software has quite low </w:t>
+      </w:r>
+      <w:r>
+        <w:t>requirements by modern standards</w:t>
+      </w:r>
+      <w:r>
+        <w:t>.</w:t>
+      </w:r>
+      <w:r>
+        <w:t xml:space="preserve"> As my </w:t>
+      </w:r>
+      <w:r>
+        <w:t xml:space="preserve">personal </w:t>
+      </w:r>
+      <w:r>
+        <w:t>computer is of a reasonably high spec by modern standards it will have no problem running all of the software I will be using.</w:t>
+      </w:r>
+    </w:p>
+    <w:p>
+      <w:pPr>
+        <w:pStyle w:val="ListParagraph"/>
+        <w:numPr>
+          <w:ilvl w:val="0"/>
+          <w:numId w:val="8"/>
+        </w:numPr>
+      </w:pPr>
+      <w:r>
+        <w:t>A mobile device</w:t>
+      </w:r>
+      <w:r>
+        <w:t xml:space="preserve"> and a tablet</w:t>
+      </w:r>
+      <w:r>
+        <w:t xml:space="preserve"> to test the</w:t>
+      </w:r>
+      <w:r>
+        <w:t xml:space="preserve"> usability</w:t>
+      </w:r>
+      <w:r>
+        <w:t xml:space="preserve"> and responsiveness</w:t>
+      </w:r>
+      <w:r>
+        <w:t xml:space="preserve"> of the website on smaller devices and</w:t>
+      </w:r>
+      <w:r>
+        <w:t xml:space="preserve"> at</w:t>
+      </w:r>
+      <w:r>
+        <w:t xml:space="preserve"> different resolutions.</w:t>
+      </w:r>
+      <w:r>
+        <w:t xml:space="preserve"> The mobile will be an iPhone </w:t>
+      </w:r>
+      <w:r>
+        <w:t>8 Plus</w:t>
       </w:r>
       <w:r>
         <w:t>,</w:t>
       </w:r>
       <w:r>
+        <w:t xml:space="preserve"> and the </w:t>
+      </w:r>
+      <w:r>
+        <w:t>tablet</w:t>
+      </w:r>
+      <w:r>
+        <w:t xml:space="preserve"> a Samsung Galaxy</w:t>
+      </w:r>
+      <w:r>
+        <w:t xml:space="preserve"> Tab</w:t>
+      </w:r>
+      <w:r>
         <w:t xml:space="preserve"> </w:t>
       </w:r>
       <w:r>
-        <w:t>it will be set up on a virtual machine</w:t>
-      </w:r>
-      <w:r>
-        <w:t xml:space="preserve"> where the prototype website will then be </w:t>
-      </w:r>
-      <w:r>
-        <w:t xml:space="preserve">designed, </w:t>
-      </w:r>
-      <w:r>
-        <w:t>created</w:t>
-      </w:r>
-      <w:r>
-        <w:t xml:space="preserve"> and tested</w:t>
+        <w:t>A</w:t>
+      </w:r>
+      <w:r>
+        <w:t>7</w:t>
+      </w:r>
+      <w:r>
+        <w:t>,</w:t>
+      </w:r>
+      <w:r>
+        <w:t xml:space="preserve"> as these are the </w:t>
+      </w:r>
+      <w:r>
+        <w:t xml:space="preserve">devices </w:t>
+      </w:r>
+      <w:r>
+        <w:t>I have available.</w:t>
+      </w:r>
+    </w:p>
+    <w:p>
+      <w:pPr>
+        <w:pStyle w:val="ListParagraph"/>
+        <w:numPr>
+          <w:ilvl w:val="0"/>
+          <w:numId w:val="8"/>
+        </w:numPr>
+      </w:pPr>
+      <w:r>
+        <w:t xml:space="preserve">A server that is capable of running the </w:t>
+      </w:r>
+      <w:r>
+        <w:t>software platform chosen</w:t>
+      </w:r>
+      <w:r>
+        <w:t>, any plugins chosen and the website.</w:t>
+      </w:r>
+      <w:r>
+        <w:t xml:space="preserve"> Virtual server provided by the college</w:t>
+      </w:r>
+    </w:p>
+    <w:p>
+      <w:pPr>
+        <w:pStyle w:val="Heading4"/>
+      </w:pPr>
+      <w:r>
+        <w:t>Software</w:t>
+      </w:r>
+    </w:p>
+    <w:p>
+      <w:pPr>
+        <w:pStyle w:val="ListParagraph"/>
+        <w:numPr>
+          <w:ilvl w:val="0"/>
+          <w:numId w:val="8"/>
+        </w:numPr>
+      </w:pPr>
+      <w:r>
+        <w:t xml:space="preserve">A text editor </w:t>
+      </w:r>
+      <w:r>
+        <w:t>will be required to produce source code</w:t>
+      </w:r>
+      <w:r>
+        <w:t xml:space="preserve"> and </w:t>
+      </w:r>
+      <w:r>
+        <w:t>scripts</w:t>
+      </w:r>
+      <w:r>
+        <w:t xml:space="preserve">, to edit configuration files and </w:t>
+      </w:r>
+      <w:r>
+        <w:t xml:space="preserve">modify any other text files required. The </w:t>
+      </w:r>
+      <w:r>
+        <w:t xml:space="preserve">text editor to be used is Sublime Text 3 as I have </w:t>
+      </w:r>
+      <w:r>
+        <w:t xml:space="preserve">a licence and am familiar with </w:t>
+      </w:r>
+      <w:r>
+        <w:t>it</w:t>
       </w:r>
       <w:r>
         <w:t>.</w:t>
@@ -727,19 +1441,6 @@
     </w:p>
     <w:p>
       <w:pPr>
-        <w:ind w:left="360"/>
-      </w:pPr>
-    </w:p>
-    <w:p>
-      <w:pPr>
-        <w:pStyle w:val="Heading3"/>
-      </w:pPr>
-      <w:r>
-        <w:t>Key Factors</w:t>
-      </w:r>
-    </w:p>
-    <w:p>
-      <w:pPr>
         <w:pStyle w:val="ListParagraph"/>
         <w:numPr>
           <w:ilvl w:val="0"/>
@@ -747,27 +1448,19 @@
         </w:numPr>
       </w:pPr>
       <w:r>
-        <w:t xml:space="preserve">The website must be responsive and support </w:t>
-      </w:r>
-    </w:p>
-    <w:p>
-      <w:pPr>
-        <w:pStyle w:val="ListParagraph"/>
-        <w:numPr>
-          <w:ilvl w:val="0"/>
-          <w:numId w:val="8"/>
-        </w:numPr>
-      </w:pPr>
-      <w:r>
-        <w:t>TODO</w:t>
-      </w:r>
-    </w:p>
-    <w:p>
-      <w:pPr>
-        <w:pStyle w:val="Heading3"/>
-      </w:pPr>
-      <w:r>
-        <w:t>Resources and materials</w:t>
+        <w:t xml:space="preserve">A </w:t>
+      </w:r>
+      <w:r>
+        <w:t>word processor</w:t>
+      </w:r>
+      <w:r>
+        <w:t xml:space="preserve"> will be required to produce this document as well as </w:t>
+      </w:r>
+      <w:r>
+        <w:t>documentation for the setting up of the server a</w:t>
+      </w:r>
+      <w:r>
+        <w:t>nd usage of the website.</w:t>
       </w:r>
     </w:p>
     <w:p>
@@ -775,195 +1468,108 @@
         <w:pStyle w:val="Heading4"/>
       </w:pPr>
       <w:r>
-        <w:t>Hardware</w:t>
-      </w:r>
-    </w:p>
-    <w:p>
-      <w:pPr>
-        <w:pStyle w:val="ListParagraph"/>
-        <w:numPr>
-          <w:ilvl w:val="0"/>
-          <w:numId w:val="8"/>
-        </w:numPr>
-      </w:pPr>
-      <w:r>
-        <w:t xml:space="preserve">A </w:t>
-      </w:r>
-      <w:r>
-        <w:t xml:space="preserve">computer that is powerful enough to run the virtual </w:t>
-      </w:r>
-      <w:r>
-        <w:t>machine</w:t>
-      </w:r>
-      <w:r>
-        <w:t xml:space="preserve"> that is</w:t>
-      </w:r>
-      <w:r>
-        <w:t xml:space="preserve"> hosting the website</w:t>
-      </w:r>
-      <w:r>
-        <w:t xml:space="preserve"> alongside all other software required for </w:t>
-      </w:r>
-      <w:r>
-        <w:t>the design and development of the project</w:t>
-      </w:r>
-      <w:r>
-        <w:t xml:space="preserve"> will be required</w:t>
-      </w:r>
-      <w:r>
-        <w:t xml:space="preserve"> however this is not a very high requirement </w:t>
-      </w:r>
-      <w:r>
-        <w:t xml:space="preserve">especially as no </w:t>
-      </w:r>
+        <w:t>Procedure</w:t>
+      </w:r>
+    </w:p>
+    <w:p>
+      <w:pPr>
+        <w:pStyle w:val="ListParagraph"/>
+        <w:numPr>
+          <w:ilvl w:val="0"/>
+          <w:numId w:val="11"/>
+        </w:numPr>
+        <w:rPr>
+          <w:b/>
+          <w:bCs/>
+          <w:i/>
+          <w:iCs/>
+          <w:u w:val="single"/>
+        </w:rPr>
+      </w:pPr>
+      <w:r>
+        <w:rPr>
+          <w:b/>
+          <w:bCs/>
+          <w:i/>
+          <w:iCs/>
+          <w:u w:val="single"/>
+        </w:rPr>
+        <w:t xml:space="preserve">Acceptable use college equipment, </w:t>
+      </w:r>
+      <w:r>
+        <w:rPr>
+          <w:b/>
+          <w:bCs/>
+          <w:i/>
+          <w:iCs/>
+          <w:u w:val="single"/>
+        </w:rPr>
+        <w:t xml:space="preserve">Data protection act. </w:t>
+      </w:r>
+      <w:r>
+        <w:rPr>
+          <w:b/>
+          <w:bCs/>
+          <w:i/>
+          <w:iCs/>
+          <w:u w:val="single"/>
+        </w:rPr>
+        <w:t>Fair use</w:t>
+      </w:r>
+    </w:p>
+    <w:p>
+      <w:pPr>
+        <w:pStyle w:val="ListParagraph"/>
+        <w:numPr>
+          <w:ilvl w:val="0"/>
+          <w:numId w:val="11"/>
+        </w:numPr>
+      </w:pPr>
       <w:r>
         <w:lastRenderedPageBreak/>
-        <w:t xml:space="preserve">significant </w:t>
-      </w:r>
-      <w:r>
-        <w:t xml:space="preserve">network traffic </w:t>
-      </w:r>
-      <w:r>
-        <w:t>will be accessing the website while it is being developed</w:t>
-      </w:r>
-      <w:r>
-        <w:t xml:space="preserve"> and all the other software has quite low </w:t>
-      </w:r>
-      <w:r>
-        <w:t>requirements by modern standards</w:t>
+        <w:t>A suitable software platform</w:t>
+      </w:r>
+      <w:r>
+        <w:t xml:space="preserve"> and hosting provider</w:t>
+      </w:r>
+      <w:r>
+        <w:t xml:space="preserve"> will have to be identified and chosen to be used as the server </w:t>
+      </w:r>
+      <w:r>
+        <w:t xml:space="preserve">where the website will be </w:t>
+      </w:r>
+      <w:r>
+        <w:t>hosted</w:t>
       </w:r>
       <w:r>
         <w:t>.</w:t>
       </w:r>
-      <w:r>
-        <w:t xml:space="preserve"> As my computer is of a reasonably high spec by modern standards it will have no problem running </w:t>
-      </w:r>
-      <w:proofErr w:type="gramStart"/>
-      <w:r>
-        <w:t>all of</w:t>
-      </w:r>
-      <w:proofErr w:type="gramEnd"/>
-      <w:r>
-        <w:t xml:space="preserve"> the software I will be using.</w:t>
-      </w:r>
-    </w:p>
-    <w:p>
-      <w:pPr>
-        <w:pStyle w:val="ListParagraph"/>
-        <w:numPr>
-          <w:ilvl w:val="0"/>
-          <w:numId w:val="8"/>
-        </w:numPr>
-      </w:pPr>
-      <w:r>
-        <w:t>A mobile device</w:t>
-      </w:r>
-      <w:r>
-        <w:t xml:space="preserve"> and a tablet</w:t>
-      </w:r>
-      <w:r>
-        <w:t xml:space="preserve"> to test the</w:t>
-      </w:r>
-      <w:r>
-        <w:t xml:space="preserve"> usability</w:t>
-      </w:r>
-      <w:r>
-        <w:t xml:space="preserve"> and responsiveness</w:t>
-      </w:r>
-      <w:r>
-        <w:t xml:space="preserve"> of the website on smaller devices and</w:t>
-      </w:r>
-      <w:r>
-        <w:t xml:space="preserve"> at</w:t>
-      </w:r>
-      <w:r>
-        <w:t xml:space="preserve"> different resolutions.</w:t>
-      </w:r>
-      <w:r>
-        <w:t xml:space="preserve"> The mobile will be an iPhone </w:t>
-      </w:r>
-      <w:r>
-        <w:t>8 Plus</w:t>
-      </w:r>
-      <w:r>
-        <w:t>,</w:t>
-      </w:r>
-      <w:r>
-        <w:t xml:space="preserve"> and the </w:t>
-      </w:r>
-      <w:r>
-        <w:t>tablet</w:t>
-      </w:r>
-      <w:r>
-        <w:t xml:space="preserve"> a Samsung Galaxy</w:t>
-      </w:r>
-      <w:r>
-        <w:t xml:space="preserve"> Tab</w:t>
-      </w:r>
-      <w:r>
-        <w:t xml:space="preserve"> </w:t>
-      </w:r>
-      <w:r>
-        <w:t>A</w:t>
-      </w:r>
-      <w:r>
-        <w:t>7</w:t>
-      </w:r>
-      <w:r>
-        <w:t>,</w:t>
-      </w:r>
-      <w:r>
-        <w:t xml:space="preserve"> as these are the </w:t>
-      </w:r>
-      <w:r>
-        <w:t xml:space="preserve">devices </w:t>
-      </w:r>
-      <w:r>
-        <w:t>I have available.</w:t>
-      </w:r>
-    </w:p>
-    <w:p>
-      <w:pPr>
-        <w:pStyle w:val="Heading4"/>
-      </w:pPr>
-      <w:r>
-        <w:t>Software</w:t>
-      </w:r>
-    </w:p>
-    <w:p>
-      <w:pPr>
-        <w:pStyle w:val="ListParagraph"/>
-        <w:numPr>
-          <w:ilvl w:val="0"/>
-          <w:numId w:val="8"/>
-        </w:numPr>
-      </w:pPr>
-      <w:r>
-        <w:t xml:space="preserve">A text editor </w:t>
-      </w:r>
-      <w:r>
-        <w:t>will be required to produce source code</w:t>
-      </w:r>
-      <w:r>
-        <w:t xml:space="preserve"> and </w:t>
-      </w:r>
-      <w:r>
-        <w:t>scripts</w:t>
-      </w:r>
-      <w:r>
-        <w:t xml:space="preserve">, to edit configuration files and </w:t>
-      </w:r>
-      <w:r>
-        <w:t xml:space="preserve">modify any other text files required. The </w:t>
-      </w:r>
-      <w:r>
-        <w:t xml:space="preserve">text editor to be used is Sublime Text 3 as I have </w:t>
-      </w:r>
-      <w:r>
-        <w:t xml:space="preserve">a licence and am familiar with </w:t>
-      </w:r>
-      <w:r>
-        <w:t>it</w:t>
+    </w:p>
+    <w:p>
+      <w:pPr>
+        <w:pStyle w:val="ListParagraph"/>
+        <w:numPr>
+          <w:ilvl w:val="0"/>
+          <w:numId w:val="11"/>
+        </w:numPr>
+      </w:pPr>
+      <w:r>
+        <w:t xml:space="preserve">The server will have to </w:t>
+      </w:r>
+      <w:r>
+        <w:t xml:space="preserve">have all the required software installed </w:t>
+      </w:r>
+      <w:r>
+        <w:t xml:space="preserve">and </w:t>
+      </w:r>
+      <w:r>
+        <w:t>any</w:t>
+      </w:r>
+      <w:r>
+        <w:t xml:space="preserve"> changes made to the configuration files </w:t>
+      </w:r>
+      <w:r>
+        <w:t>to prepare it for the website</w:t>
       </w:r>
       <w:r>
         <w:t>.</w:t>
@@ -974,87 +1580,20 @@
         <w:pStyle w:val="ListParagraph"/>
         <w:numPr>
           <w:ilvl w:val="0"/>
-          <w:numId w:val="8"/>
-        </w:numPr>
-      </w:pPr>
-      <w:r>
-        <w:t xml:space="preserve">A </w:t>
-      </w:r>
-      <w:r>
-        <w:t>word processor</w:t>
-      </w:r>
-      <w:r>
-        <w:t xml:space="preserve"> will be required to produce this document as well as </w:t>
-      </w:r>
-      <w:r>
-        <w:t>documentation for the setting up of the server a</w:t>
-      </w:r>
-      <w:r>
-        <w:t>nd usage of the website.</w:t>
-      </w:r>
-    </w:p>
-    <w:p>
-      <w:pPr>
-        <w:pStyle w:val="ListParagraph"/>
-        <w:numPr>
-          <w:ilvl w:val="0"/>
-          <w:numId w:val="8"/>
-        </w:numPr>
-      </w:pPr>
-      <w:r>
-        <w:t>Virtuali</w:t>
-      </w:r>
-      <w:r>
-        <w:t>z</w:t>
-      </w:r>
-      <w:r>
-        <w:t xml:space="preserve">ation software will be required </w:t>
-      </w:r>
-      <w:r>
-        <w:t xml:space="preserve">to create and run a virtual instance of </w:t>
-      </w:r>
-      <w:r>
-        <w:t>the server</w:t>
-      </w:r>
-      <w:r>
-        <w:t xml:space="preserve"> </w:t>
-      </w:r>
-      <w:r>
-        <w:t>on the development pc.</w:t>
-      </w:r>
-      <w:r>
-        <w:t xml:space="preserve"> Virtual box will be used as it is </w:t>
-      </w:r>
-      <w:proofErr w:type="gramStart"/>
-      <w:r>
-        <w:t>free</w:t>
-      </w:r>
-      <w:proofErr w:type="gramEnd"/>
-      <w:r>
-        <w:t xml:space="preserve"> and </w:t>
-      </w:r>
-      <w:r>
-        <w:t>I am familiar with it.</w:t>
-      </w:r>
-    </w:p>
-    <w:p>
-      <w:pPr>
-        <w:pStyle w:val="Heading4"/>
-      </w:pPr>
-      <w:r>
-        <w:t>Procedure</w:t>
-      </w:r>
-    </w:p>
-    <w:p>
-      <w:pPr>
-        <w:pStyle w:val="ListParagraph"/>
-        <w:numPr>
-          <w:ilvl w:val="0"/>
           <w:numId w:val="11"/>
         </w:numPr>
       </w:pPr>
       <w:r>
-        <w:t>A suitable hardware and software platform will have to be identified and chosen to be used as the server from which the website will be served.</w:t>
+        <w:t xml:space="preserve">The CMS </w:t>
+      </w:r>
+      <w:r>
+        <w:t>will need to be configured</w:t>
+      </w:r>
+      <w:r>
+        <w:t xml:space="preserve">, any plugins installed and </w:t>
+      </w:r>
+      <w:r>
+        <w:t xml:space="preserve">configured </w:t>
       </w:r>
     </w:p>
     <w:p>
@@ -1066,27 +1605,10 @@
         </w:numPr>
       </w:pPr>
       <w:r>
-        <w:t xml:space="preserve">As the company has not yet acquired the </w:t>
-      </w:r>
-      <w:proofErr w:type="gramStart"/>
-      <w:r>
-        <w:t>hardware</w:t>
-      </w:r>
-      <w:proofErr w:type="gramEnd"/>
-      <w:r>
-        <w:t xml:space="preserve"> they require to run the server</w:t>
-      </w:r>
-      <w:r>
-        <w:t xml:space="preserve">, the server will have to be set-up </w:t>
-      </w:r>
-      <w:r>
-        <w:t>using</w:t>
-      </w:r>
-      <w:r>
-        <w:t xml:space="preserve"> virtualization software</w:t>
-      </w:r>
-      <w:r>
-        <w:t xml:space="preserve"> and the website will be built and tested in this virtual environment.</w:t>
+        <w:t xml:space="preserve">A prototype website will have to be created to show the core concept of the website and allow </w:t>
+      </w:r>
+      <w:r>
+        <w:t>the company to extend it later as their needs change.</w:t>
       </w:r>
     </w:p>
     <w:p>
@@ -1098,42 +1620,7 @@
         </w:numPr>
       </w:pPr>
       <w:r>
-        <w:t>A</w:t>
-      </w:r>
-      <w:r>
-        <w:t xml:space="preserve"> </w:t>
-      </w:r>
-      <w:r>
-        <w:t>manual</w:t>
-      </w:r>
-      <w:r>
-        <w:t xml:space="preserve"> will have to be created to </w:t>
-      </w:r>
-      <w:r>
-        <w:t>guide the in-house staff on setting up</w:t>
-      </w:r>
-      <w:r>
-        <w:t xml:space="preserve"> the server</w:t>
-      </w:r>
-      <w:r>
-        <w:t xml:space="preserve"> for when they acquire the necessary </w:t>
-      </w:r>
-      <w:proofErr w:type="gramStart"/>
-      <w:r>
-        <w:t>hardware</w:t>
-      </w:r>
-      <w:proofErr w:type="gramEnd"/>
-      <w:r>
-        <w:t xml:space="preserve"> </w:t>
-      </w:r>
-      <w:r>
-        <w:t xml:space="preserve">and </w:t>
-      </w:r>
-      <w:r>
-        <w:t xml:space="preserve">a set of scripts will also be created to accompany the manual </w:t>
-      </w:r>
-      <w:r>
-        <w:t>and automate as much of the process as possible.</w:t>
+        <w:t>The implemented solution will have to be tested to ensure that it operates as expected.</w:t>
       </w:r>
     </w:p>
     <w:p>
@@ -1145,22 +1632,10 @@
         </w:numPr>
       </w:pPr>
       <w:r>
-        <w:t xml:space="preserve">A prototype website will have to be created to show the core concept of the website and allow </w:t>
-      </w:r>
-      <w:r>
-        <w:t>the company to extend it later as their needs change.</w:t>
-      </w:r>
-    </w:p>
-    <w:p>
-      <w:pPr>
-        <w:pStyle w:val="ListParagraph"/>
-        <w:numPr>
-          <w:ilvl w:val="0"/>
-          <w:numId w:val="11"/>
-        </w:numPr>
-      </w:pPr>
-      <w:r>
-        <w:t>The implemented solution will have to be tested to ensure that it operates as expected.</w:t>
+        <w:t xml:space="preserve">A manual will have to be created to train staff on how </w:t>
+      </w:r>
+      <w:r>
+        <w:t>to add content to the website</w:t>
       </w:r>
     </w:p>
     <w:p/>
@@ -1193,7 +1668,7 @@
           <w:rPr>
             <w:rStyle w:val="Hyperlink"/>
           </w:rPr>
-          <w:t>https://en-gb.wordpress.org/</w:t>
+          <w:t>WordPress.com</w:t>
         </w:r>
       </w:hyperlink>
     </w:p>
@@ -1205,16 +1680,12 @@
           <w:numId w:val="15"/>
         </w:numPr>
       </w:pPr>
-      <w:hyperlink r:id="rId8" w:anchor=":~:text=PHP%20requires%20at%20least%20Windows,As%20of%20PHP%207.2" w:history="1">
+      <w:hyperlink r:id="rId8" w:history="1">
         <w:r>
           <w:rPr>
             <w:rStyle w:val="Hyperlink"/>
-            <w:rFonts w:ascii="Segoe UI" w:hAnsi="Segoe UI" w:cs="Segoe UI"/>
-            <w:sz w:val="18"/>
-            <w:szCs w:val="18"/>
-            <w:shd w:val="clear" w:color="auto" w:fill="FFFFFF"/>
           </w:rPr>
-          <w:t>https://www.php.net/manual/en/install.windows.requirements.php#:~:text=PHP%20requires%20at%20least%20Windows,As%20of%20PHP%207.2</w:t>
+          <w:t>PHP: Hypertext Preprocessor</w:t>
         </w:r>
       </w:hyperlink>
     </w:p>
@@ -1230,33 +1701,8 @@
         <w:r>
           <w:rPr>
             <w:rStyle w:val="Hyperlink"/>
-            <w:rFonts w:ascii="Segoe UI" w:hAnsi="Segoe UI" w:cs="Segoe UI"/>
-            <w:sz w:val="18"/>
-            <w:szCs w:val="18"/>
-            <w:shd w:val="clear" w:color="auto" w:fill="FFFFFF"/>
           </w:rPr>
-          <w:t>https://mariadb.com/kb/en/mariadb-hardware-requirements/</w:t>
-        </w:r>
-      </w:hyperlink>
-    </w:p>
-    <w:p>
-      <w:pPr>
-        <w:pStyle w:val="ListParagraph"/>
-        <w:numPr>
-          <w:ilvl w:val="0"/>
-          <w:numId w:val="15"/>
-        </w:numPr>
-      </w:pPr>
-      <w:hyperlink r:id="rId10" w:history="1">
-        <w:r>
-          <w:rPr>
-            <w:rStyle w:val="Hyperlink"/>
-            <w:rFonts w:ascii="Segoe UI" w:hAnsi="Segoe UI" w:cs="Segoe UI"/>
-            <w:sz w:val="18"/>
-            <w:szCs w:val="18"/>
-            <w:shd w:val="clear" w:color="auto" w:fill="FFFFFF"/>
-          </w:rPr>
-          <w:t>https://docs.microsoft.com/en-us/windows-server/get-started/hardware-requirements</w:t>
+          <w:t>MariaDB Foundation</w:t>
         </w:r>
       </w:hyperlink>
       <w:r>
@@ -1278,140 +1724,298 @@
           <w:numId w:val="15"/>
         </w:numPr>
       </w:pPr>
+      <w:hyperlink r:id="rId10" w:history="1">
+        <w:r>
+          <w:rPr>
+            <w:rStyle w:val="Hyperlink"/>
+          </w:rPr>
+          <w:t>Microsoft</w:t>
+        </w:r>
+      </w:hyperlink>
+    </w:p>
+    <w:p>
+      <w:pPr>
+        <w:pStyle w:val="ListParagraph"/>
+        <w:numPr>
+          <w:ilvl w:val="0"/>
+          <w:numId w:val="15"/>
+        </w:numPr>
+      </w:pPr>
       <w:hyperlink r:id="rId11" w:history="1">
         <w:r>
           <w:rPr>
             <w:rStyle w:val="Hyperlink"/>
-            <w:rFonts w:ascii="Segoe UI" w:hAnsi="Segoe UI" w:cs="Segoe UI"/>
-            <w:sz w:val="18"/>
-            <w:szCs w:val="18"/>
-            <w:shd w:val="clear" w:color="auto" w:fill="FFFFFF"/>
           </w:rPr>
-          <w:t>https://www.microsoft.com/en-gb/windows-server/pricing</w:t>
+          <w:t>Squarespace</w:t>
         </w:r>
       </w:hyperlink>
-      <w:r>
-        <w:rPr>
-          <w:rFonts w:ascii="Segoe UI" w:hAnsi="Segoe UI" w:cs="Segoe UI"/>
-          <w:color w:val="000000"/>
-          <w:sz w:val="18"/>
-          <w:szCs w:val="18"/>
-          <w:shd w:val="clear" w:color="auto" w:fill="FFFFFF"/>
-        </w:rPr>
-        <w:t xml:space="preserve"> </w:t>
-      </w:r>
-    </w:p>
-    <w:p>
-      <w:pPr>
-        <w:pStyle w:val="ListParagraph"/>
-        <w:numPr>
-          <w:ilvl w:val="0"/>
-          <w:numId w:val="15"/>
+    </w:p>
+    <w:p>
+      <w:pPr>
+        <w:pStyle w:val="Heading4"/>
+      </w:pPr>
+      <w:r>
+        <w:t>Forums and Tech Help Websites</w:t>
+      </w:r>
+    </w:p>
+    <w:p>
+      <w:pPr>
+        <w:pStyle w:val="ListParagraph"/>
+        <w:numPr>
+          <w:ilvl w:val="0"/>
+          <w:numId w:val="18"/>
         </w:numPr>
       </w:pPr>
       <w:hyperlink r:id="rId12" w:history="1">
         <w:r>
           <w:rPr>
             <w:rStyle w:val="Hyperlink"/>
-            <w:rFonts w:ascii="Segoe UI" w:hAnsi="Segoe UI" w:cs="Segoe UI"/>
-            <w:sz w:val="18"/>
-            <w:szCs w:val="18"/>
-            <w:shd w:val="clear" w:color="auto" w:fill="FFFFFF"/>
           </w:rPr>
-          <w:t>https://support.squarespace.com/hc/en-us/articles/206566687-Exporting-your-site</w:t>
+          <w:t>StackOverflow</w:t>
         </w:r>
       </w:hyperlink>
-      <w:r>
-        <w:rPr>
-          <w:rFonts w:ascii="Segoe UI" w:hAnsi="Segoe UI" w:cs="Segoe UI"/>
-          <w:color w:val="000000"/>
-          <w:sz w:val="18"/>
-          <w:szCs w:val="18"/>
-          <w:shd w:val="clear" w:color="auto" w:fill="FFFFFF"/>
-        </w:rPr>
-        <w:t xml:space="preserve"> </w:t>
-      </w:r>
+    </w:p>
+    <w:p>
+      <w:pPr>
+        <w:pStyle w:val="ListParagraph"/>
+        <w:numPr>
+          <w:ilvl w:val="0"/>
+          <w:numId w:val="18"/>
+        </w:numPr>
+      </w:pPr>
+      <w:hyperlink r:id="rId13" w:history="1">
+        <w:proofErr w:type="spellStart"/>
+        <w:r>
+          <w:rPr>
+            <w:rStyle w:val="Hyperlink"/>
+          </w:rPr>
+          <w:t>CodeProject</w:t>
+        </w:r>
+        <w:proofErr w:type="spellEnd"/>
+      </w:hyperlink>
+    </w:p>
+    <w:p>
+      <w:pPr>
+        <w:pStyle w:val="ListParagraph"/>
+        <w:numPr>
+          <w:ilvl w:val="0"/>
+          <w:numId w:val="18"/>
+        </w:numPr>
+      </w:pPr>
+      <w:hyperlink r:id="rId14" w:history="1">
+        <w:r>
+          <w:rPr>
+            <w:rStyle w:val="Hyperlink"/>
+          </w:rPr>
+          <w:t>Microsoft Support</w:t>
+        </w:r>
+      </w:hyperlink>
+    </w:p>
+    <w:p>
+      <w:pPr>
+        <w:pStyle w:val="ListParagraph"/>
+        <w:numPr>
+          <w:ilvl w:val="0"/>
+          <w:numId w:val="18"/>
+        </w:numPr>
+      </w:pPr>
+      <w:hyperlink r:id="rId15" w:history="1">
+        <w:r>
+          <w:rPr>
+            <w:rStyle w:val="Hyperlink"/>
+          </w:rPr>
+          <w:t>Server Fault</w:t>
+        </w:r>
+      </w:hyperlink>
+    </w:p>
+    <w:p>
+      <w:pPr>
+        <w:pStyle w:val="ListParagraph"/>
+        <w:numPr>
+          <w:ilvl w:val="0"/>
+          <w:numId w:val="18"/>
+        </w:numPr>
+      </w:pPr>
+      <w:hyperlink r:id="rId16" w:history="1">
+        <w:r>
+          <w:rPr>
+            <w:rStyle w:val="Hyperlink"/>
+          </w:rPr>
+          <w:t>Database Administrators Stack Exchange</w:t>
+        </w:r>
+      </w:hyperlink>
     </w:p>
     <w:p>
       <w:pPr>
         <w:pStyle w:val="Heading4"/>
       </w:pPr>
       <w:r>
+        <w:t>Client Supplied Information</w:t>
+      </w:r>
+    </w:p>
+    <w:p>
+      <w:pPr>
+        <w:pStyle w:val="ListParagraph"/>
+        <w:numPr>
+          <w:ilvl w:val="0"/>
+          <w:numId w:val="17"/>
+        </w:numPr>
+      </w:pPr>
+      <w:hyperlink r:id="rId17" w:history="1">
+        <w:r>
+          <w:rPr>
+            <w:rStyle w:val="Hyperlink"/>
+          </w:rPr>
+          <w:t>Style Guide - Google Docs</w:t>
+        </w:r>
+      </w:hyperlink>
+    </w:p>
+    <w:p>
+      <w:pPr>
+        <w:pStyle w:val="ListParagraph"/>
+        <w:numPr>
+          <w:ilvl w:val="0"/>
+          <w:numId w:val="17"/>
+        </w:numPr>
+      </w:pPr>
+      <w:hyperlink r:id="rId18" w:history="1">
+        <w:r>
+          <w:rPr>
+            <w:rStyle w:val="Hyperlink"/>
+          </w:rPr>
+          <w:t>Silicon Croft initial meeting 8 Feb 22.docx - Google Docs</w:t>
+        </w:r>
+      </w:hyperlink>
+    </w:p>
+    <w:p>
+      <w:pPr>
+        <w:pStyle w:val="ListParagraph"/>
+        <w:numPr>
+          <w:ilvl w:val="0"/>
+          <w:numId w:val="17"/>
+        </w:numPr>
+      </w:pPr>
+      <w:hyperlink r:id="rId19" w:anchor="heading=h.5f1gh4kvvaa6" w:history="1">
+        <w:r>
+          <w:rPr>
+            <w:rStyle w:val="Hyperlink"/>
+          </w:rPr>
+          <w:t>Cultivating Silicon Croft - Google Docs</w:t>
+        </w:r>
+      </w:hyperlink>
+    </w:p>
+    <w:p>
+      <w:pPr>
+        <w:pStyle w:val="ListParagraph"/>
+        <w:numPr>
+          <w:ilvl w:val="0"/>
+          <w:numId w:val="17"/>
+        </w:numPr>
+      </w:pPr>
+      <w:hyperlink r:id="rId20" w:history="1">
+        <w:r>
+          <w:rPr>
+            <w:rStyle w:val="Hyperlink"/>
+          </w:rPr>
+          <w:t>Logos.zip - Google Drive</w:t>
+        </w:r>
+      </w:hyperlink>
+    </w:p>
+    <w:p>
+      <w:pPr>
+        <w:pStyle w:val="Heading4"/>
+      </w:pPr>
+      <w:r>
+        <w:t>B</w:t>
+      </w:r>
+      <w:r>
+        <w:t>ooks</w:t>
+      </w:r>
+    </w:p>
+    <w:p>
+      <w:pPr>
+        <w:pStyle w:val="ListParagraph"/>
+        <w:numPr>
+          <w:ilvl w:val="0"/>
+          <w:numId w:val="19"/>
+        </w:numPr>
+      </w:pPr>
+      <w:r>
+        <w:t>Apache</w:t>
+      </w:r>
+      <w:r>
+        <w:t xml:space="preserve"> HTTP Server Documentation Version 2.5</w:t>
+      </w:r>
+    </w:p>
+    <w:p>
+      <w:pPr>
+        <w:pStyle w:val="ListParagraph"/>
+      </w:pPr>
+    </w:p>
+    <w:p>
+      <w:pPr>
+        <w:pStyle w:val="Heading3"/>
+      </w:pPr>
+      <w:r>
+        <w:t>Analysis</w:t>
+      </w:r>
+    </w:p>
+    <w:p>
+      <w:r>
+        <w:t>Information will be gathered and used from the following sources</w:t>
+      </w:r>
+    </w:p>
+    <w:p>
+      <w:pPr>
+        <w:pStyle w:val="ListParagraph"/>
+        <w:numPr>
+          <w:ilvl w:val="0"/>
+          <w:numId w:val="16"/>
+        </w:numPr>
+      </w:pPr>
+      <w:r>
+        <w:t xml:space="preserve">An initial meeting was held with the client to gain more information as to what they expected the outcome of the project to be and to ensure that </w:t>
+      </w:r>
+      <w:r>
+        <w:t>we both</w:t>
+      </w:r>
+      <w:r>
+        <w:t xml:space="preserve"> had the same </w:t>
+      </w:r>
+      <w:r>
+        <w:t>view of the final product.</w:t>
+      </w:r>
+    </w:p>
+    <w:p>
+      <w:pPr>
+        <w:pStyle w:val="ListParagraph"/>
+        <w:numPr>
+          <w:ilvl w:val="0"/>
+          <w:numId w:val="16"/>
+        </w:numPr>
+      </w:pPr>
+      <w:r>
         <w:lastRenderedPageBreak/>
-        <w:t>Forums and Tech Help Websites</w:t>
-      </w:r>
-    </w:p>
-    <w:p>
-      <w:pPr>
-        <w:pStyle w:val="Heading4"/>
-      </w:pPr>
-      <w:r>
-        <w:t>Client Supplied Information</w:t>
-      </w:r>
-    </w:p>
-    <w:p>
-      <w:pPr>
-        <w:pStyle w:val="ListParagraph"/>
-      </w:pPr>
+        <w:t>Official documentation was used as much as possible to determine what platform and software components would be most suitable for hosting and producing the type of website that is required by the client.</w:t>
+      </w:r>
+    </w:p>
+    <w:p/>
+    <w:p>
+      <w:pPr>
+        <w:pStyle w:val="Heading2"/>
+      </w:pPr>
+      <w:r>
+        <w:t xml:space="preserve">Project </w:t>
+      </w:r>
+      <w:r>
+        <w:t>Plan</w:t>
+      </w:r>
     </w:p>
     <w:p>
       <w:pPr>
         <w:pStyle w:val="Heading3"/>
       </w:pPr>
       <w:r>
-        <w:t>Analysis</w:t>
-      </w:r>
-    </w:p>
-    <w:p>
-      <w:pPr>
-        <w:pStyle w:val="ListParagraph"/>
-        <w:numPr>
-          <w:ilvl w:val="0"/>
-          <w:numId w:val="16"/>
-        </w:numPr>
-      </w:pPr>
-      <w:r>
-        <w:t xml:space="preserve">An initial meeting was held with the client to gain more information as to what they expected the outcome of the project to be and to ensure that </w:t>
-      </w:r>
-      <w:r>
-        <w:t>we both</w:t>
-      </w:r>
-      <w:r>
-        <w:t xml:space="preserve"> had the same </w:t>
-      </w:r>
-      <w:r>
-        <w:t>view of the final product.</w:t>
-      </w:r>
-    </w:p>
-    <w:p>
-      <w:pPr>
-        <w:pStyle w:val="ListParagraph"/>
-        <w:numPr>
-          <w:ilvl w:val="0"/>
-          <w:numId w:val="16"/>
-        </w:numPr>
-      </w:pPr>
-      <w:r>
-        <w:t>Official documentation was used as much as possible to determine what platform and software components would be most suitable for hosting and producing the type of website that is required by the client.</w:t>
-      </w:r>
-    </w:p>
-    <w:p/>
-    <w:p>
-      <w:pPr>
-        <w:pStyle w:val="Heading2"/>
-      </w:pPr>
-      <w:r>
-        <w:t xml:space="preserve">Project </w:t>
-      </w:r>
-      <w:r>
-        <w:t>Plan</w:t>
-      </w:r>
-    </w:p>
-    <w:p>
-      <w:pPr>
-        <w:pStyle w:val="Heading3"/>
-      </w:pPr>
-      <w:r>
         <w:t>Timescale</w:t>
       </w:r>
     </w:p>
@@ -1428,15 +2032,7 @@
         <w:t xml:space="preserve"> chart has been produced to show the expected schedule for each </w:t>
       </w:r>
       <w:r>
-        <w:t xml:space="preserve">task and </w:t>
-      </w:r>
-      <w:proofErr w:type="gramStart"/>
-      <w:r>
-        <w:t>it’s</w:t>
-      </w:r>
-      <w:proofErr w:type="gramEnd"/>
-      <w:r>
-        <w:t xml:space="preserve"> individual assignments.</w:t>
+        <w:t>task and it’s individual assignments.</w:t>
       </w:r>
     </w:p>
     <w:p>
@@ -2402,6 +2998,119 @@
     </w:lvl>
   </w:abstractNum>
   <w:abstractNum w:abstractNumId="8" w15:restartNumberingAfterBreak="0">
+    <w:nsid w:val="48FF1517"/>
+    <w:multiLevelType w:val="hybridMultilevel"/>
+    <w:tmpl w:val="9B54798A"/>
+    <w:lvl w:ilvl="0" w:tplc="08090001">
+      <w:start w:val="1"/>
+      <w:numFmt w:val="bullet"/>
+      <w:lvlText w:val=""/>
+      <w:lvlJc w:val="left"/>
+      <w:pPr>
+        <w:ind w:left="720" w:hanging="360"/>
+      </w:pPr>
+      <w:rPr>
+        <w:rFonts w:ascii="Symbol" w:hAnsi="Symbol" w:hint="default"/>
+      </w:rPr>
+    </w:lvl>
+    <w:lvl w:ilvl="1" w:tplc="08090003" w:tentative="1">
+      <w:start w:val="1"/>
+      <w:numFmt w:val="bullet"/>
+      <w:lvlText w:val="o"/>
+      <w:lvlJc w:val="left"/>
+      <w:pPr>
+        <w:ind w:left="1440" w:hanging="360"/>
+      </w:pPr>
+      <w:rPr>
+        <w:rFonts w:ascii="Courier New" w:hAnsi="Courier New" w:cs="Courier New" w:hint="default"/>
+      </w:rPr>
+    </w:lvl>
+    <w:lvl w:ilvl="2" w:tplc="08090005" w:tentative="1">
+      <w:start w:val="1"/>
+      <w:numFmt w:val="bullet"/>
+      <w:lvlText w:val=""/>
+      <w:lvlJc w:val="left"/>
+      <w:pPr>
+        <w:ind w:left="2160" w:hanging="360"/>
+      </w:pPr>
+      <w:rPr>
+        <w:rFonts w:ascii="Wingdings" w:hAnsi="Wingdings" w:hint="default"/>
+      </w:rPr>
+    </w:lvl>
+    <w:lvl w:ilvl="3" w:tplc="08090001" w:tentative="1">
+      <w:start w:val="1"/>
+      <w:numFmt w:val="bullet"/>
+      <w:lvlText w:val=""/>
+      <w:lvlJc w:val="left"/>
+      <w:pPr>
+        <w:ind w:left="2880" w:hanging="360"/>
+      </w:pPr>
+      <w:rPr>
+        <w:rFonts w:ascii="Symbol" w:hAnsi="Symbol" w:hint="default"/>
+      </w:rPr>
+    </w:lvl>
+    <w:lvl w:ilvl="4" w:tplc="08090003" w:tentative="1">
+      <w:start w:val="1"/>
+      <w:numFmt w:val="bullet"/>
+      <w:lvlText w:val="o"/>
+      <w:lvlJc w:val="left"/>
+      <w:pPr>
+        <w:ind w:left="3600" w:hanging="360"/>
+      </w:pPr>
+      <w:rPr>
+        <w:rFonts w:ascii="Courier New" w:hAnsi="Courier New" w:cs="Courier New" w:hint="default"/>
+      </w:rPr>
+    </w:lvl>
+    <w:lvl w:ilvl="5" w:tplc="08090005" w:tentative="1">
+      <w:start w:val="1"/>
+      <w:numFmt w:val="bullet"/>
+      <w:lvlText w:val=""/>
+      <w:lvlJc w:val="left"/>
+      <w:pPr>
+        <w:ind w:left="4320" w:hanging="360"/>
+      </w:pPr>
+      <w:rPr>
+        <w:rFonts w:ascii="Wingdings" w:hAnsi="Wingdings" w:hint="default"/>
+      </w:rPr>
+    </w:lvl>
+    <w:lvl w:ilvl="6" w:tplc="08090001" w:tentative="1">
+      <w:start w:val="1"/>
+      <w:numFmt w:val="bullet"/>
+      <w:lvlText w:val=""/>
+      <w:lvlJc w:val="left"/>
+      <w:pPr>
+        <w:ind w:left="5040" w:hanging="360"/>
+      </w:pPr>
+      <w:rPr>
+        <w:rFonts w:ascii="Symbol" w:hAnsi="Symbol" w:hint="default"/>
+      </w:rPr>
+    </w:lvl>
+    <w:lvl w:ilvl="7" w:tplc="08090003" w:tentative="1">
+      <w:start w:val="1"/>
+      <w:numFmt w:val="bullet"/>
+      <w:lvlText w:val="o"/>
+      <w:lvlJc w:val="left"/>
+      <w:pPr>
+        <w:ind w:left="5760" w:hanging="360"/>
+      </w:pPr>
+      <w:rPr>
+        <w:rFonts w:ascii="Courier New" w:hAnsi="Courier New" w:cs="Courier New" w:hint="default"/>
+      </w:rPr>
+    </w:lvl>
+    <w:lvl w:ilvl="8" w:tplc="08090005" w:tentative="1">
+      <w:start w:val="1"/>
+      <w:numFmt w:val="bullet"/>
+      <w:lvlText w:val=""/>
+      <w:lvlJc w:val="left"/>
+      <w:pPr>
+        <w:ind w:left="6480" w:hanging="360"/>
+      </w:pPr>
+      <w:rPr>
+        <w:rFonts w:ascii="Wingdings" w:hAnsi="Wingdings" w:hint="default"/>
+      </w:rPr>
+    </w:lvl>
+  </w:abstractNum>
+  <w:abstractNum w:abstractNumId="9" w15:restartNumberingAfterBreak="0">
     <w:nsid w:val="49200F00"/>
     <w:multiLevelType w:val="hybridMultilevel"/>
     <w:tmpl w:val="635E833A"/>
@@ -2514,7 +3223,7 @@
       </w:rPr>
     </w:lvl>
   </w:abstractNum>
-  <w:abstractNum w:abstractNumId="9" w15:restartNumberingAfterBreak="0">
+  <w:abstractNum w:abstractNumId="10" w15:restartNumberingAfterBreak="0">
     <w:nsid w:val="4B70588D"/>
     <w:multiLevelType w:val="hybridMultilevel"/>
     <w:tmpl w:val="F2008292"/>
@@ -2627,7 +3336,7 @@
       </w:rPr>
     </w:lvl>
   </w:abstractNum>
-  <w:abstractNum w:abstractNumId="10" w15:restartNumberingAfterBreak="0">
+  <w:abstractNum w:abstractNumId="11" w15:restartNumberingAfterBreak="0">
     <w:nsid w:val="5C4F1447"/>
     <w:multiLevelType w:val="hybridMultilevel"/>
     <w:tmpl w:val="412EEFE0"/>
@@ -2740,7 +3449,7 @@
       </w:rPr>
     </w:lvl>
   </w:abstractNum>
-  <w:abstractNum w:abstractNumId="11" w15:restartNumberingAfterBreak="0">
+  <w:abstractNum w:abstractNumId="12" w15:restartNumberingAfterBreak="0">
     <w:nsid w:val="5FED5545"/>
     <w:multiLevelType w:val="hybridMultilevel"/>
     <w:tmpl w:val="AF001A2C"/>
@@ -2853,7 +3562,120 @@
       </w:rPr>
     </w:lvl>
   </w:abstractNum>
-  <w:abstractNum w:abstractNumId="12" w15:restartNumberingAfterBreak="0">
+  <w:abstractNum w:abstractNumId="13" w15:restartNumberingAfterBreak="0">
+    <w:nsid w:val="623C5F1A"/>
+    <w:multiLevelType w:val="hybridMultilevel"/>
+    <w:tmpl w:val="4710A9B2"/>
+    <w:lvl w:ilvl="0" w:tplc="08090001">
+      <w:start w:val="1"/>
+      <w:numFmt w:val="bullet"/>
+      <w:lvlText w:val=""/>
+      <w:lvlJc w:val="left"/>
+      <w:pPr>
+        <w:ind w:left="720" w:hanging="360"/>
+      </w:pPr>
+      <w:rPr>
+        <w:rFonts w:ascii="Symbol" w:hAnsi="Symbol" w:hint="default"/>
+      </w:rPr>
+    </w:lvl>
+    <w:lvl w:ilvl="1" w:tplc="08090003" w:tentative="1">
+      <w:start w:val="1"/>
+      <w:numFmt w:val="bullet"/>
+      <w:lvlText w:val="o"/>
+      <w:lvlJc w:val="left"/>
+      <w:pPr>
+        <w:ind w:left="1440" w:hanging="360"/>
+      </w:pPr>
+      <w:rPr>
+        <w:rFonts w:ascii="Courier New" w:hAnsi="Courier New" w:cs="Courier New" w:hint="default"/>
+      </w:rPr>
+    </w:lvl>
+    <w:lvl w:ilvl="2" w:tplc="08090005" w:tentative="1">
+      <w:start w:val="1"/>
+      <w:numFmt w:val="bullet"/>
+      <w:lvlText w:val=""/>
+      <w:lvlJc w:val="left"/>
+      <w:pPr>
+        <w:ind w:left="2160" w:hanging="360"/>
+      </w:pPr>
+      <w:rPr>
+        <w:rFonts w:ascii="Wingdings" w:hAnsi="Wingdings" w:hint="default"/>
+      </w:rPr>
+    </w:lvl>
+    <w:lvl w:ilvl="3" w:tplc="08090001" w:tentative="1">
+      <w:start w:val="1"/>
+      <w:numFmt w:val="bullet"/>
+      <w:lvlText w:val=""/>
+      <w:lvlJc w:val="left"/>
+      <w:pPr>
+        <w:ind w:left="2880" w:hanging="360"/>
+      </w:pPr>
+      <w:rPr>
+        <w:rFonts w:ascii="Symbol" w:hAnsi="Symbol" w:hint="default"/>
+      </w:rPr>
+    </w:lvl>
+    <w:lvl w:ilvl="4" w:tplc="08090003" w:tentative="1">
+      <w:start w:val="1"/>
+      <w:numFmt w:val="bullet"/>
+      <w:lvlText w:val="o"/>
+      <w:lvlJc w:val="left"/>
+      <w:pPr>
+        <w:ind w:left="3600" w:hanging="360"/>
+      </w:pPr>
+      <w:rPr>
+        <w:rFonts w:ascii="Courier New" w:hAnsi="Courier New" w:cs="Courier New" w:hint="default"/>
+      </w:rPr>
+    </w:lvl>
+    <w:lvl w:ilvl="5" w:tplc="08090005" w:tentative="1">
+      <w:start w:val="1"/>
+      <w:numFmt w:val="bullet"/>
+      <w:lvlText w:val=""/>
+      <w:lvlJc w:val="left"/>
+      <w:pPr>
+        <w:ind w:left="4320" w:hanging="360"/>
+      </w:pPr>
+      <w:rPr>
+        <w:rFonts w:ascii="Wingdings" w:hAnsi="Wingdings" w:hint="default"/>
+      </w:rPr>
+    </w:lvl>
+    <w:lvl w:ilvl="6" w:tplc="08090001" w:tentative="1">
+      <w:start w:val="1"/>
+      <w:numFmt w:val="bullet"/>
+      <w:lvlText w:val=""/>
+      <w:lvlJc w:val="left"/>
+      <w:pPr>
+        <w:ind w:left="5040" w:hanging="360"/>
+      </w:pPr>
+      <w:rPr>
+        <w:rFonts w:ascii="Symbol" w:hAnsi="Symbol" w:hint="default"/>
+      </w:rPr>
+    </w:lvl>
+    <w:lvl w:ilvl="7" w:tplc="08090003" w:tentative="1">
+      <w:start w:val="1"/>
+      <w:numFmt w:val="bullet"/>
+      <w:lvlText w:val="o"/>
+      <w:lvlJc w:val="left"/>
+      <w:pPr>
+        <w:ind w:left="5760" w:hanging="360"/>
+      </w:pPr>
+      <w:rPr>
+        <w:rFonts w:ascii="Courier New" w:hAnsi="Courier New" w:cs="Courier New" w:hint="default"/>
+      </w:rPr>
+    </w:lvl>
+    <w:lvl w:ilvl="8" w:tplc="08090005" w:tentative="1">
+      <w:start w:val="1"/>
+      <w:numFmt w:val="bullet"/>
+      <w:lvlText w:val=""/>
+      <w:lvlJc w:val="left"/>
+      <w:pPr>
+        <w:ind w:left="6480" w:hanging="360"/>
+      </w:pPr>
+      <w:rPr>
+        <w:rFonts w:ascii="Wingdings" w:hAnsi="Wingdings" w:hint="default"/>
+      </w:rPr>
+    </w:lvl>
+  </w:abstractNum>
+  <w:abstractNum w:abstractNumId="14" w15:restartNumberingAfterBreak="0">
     <w:nsid w:val="671A1068"/>
     <w:multiLevelType w:val="hybridMultilevel"/>
     <w:tmpl w:val="37948C88"/>
@@ -2966,7 +3788,7 @@
       </w:rPr>
     </w:lvl>
   </w:abstractNum>
-  <w:abstractNum w:abstractNumId="13" w15:restartNumberingAfterBreak="0">
+  <w:abstractNum w:abstractNumId="15" w15:restartNumberingAfterBreak="0">
     <w:nsid w:val="736F48FF"/>
     <w:multiLevelType w:val="hybridMultilevel"/>
     <w:tmpl w:val="3CCA8310"/>
@@ -3079,7 +3901,7 @@
       </w:rPr>
     </w:lvl>
   </w:abstractNum>
-  <w:abstractNum w:abstractNumId="14" w15:restartNumberingAfterBreak="0">
+  <w:abstractNum w:abstractNumId="16" w15:restartNumberingAfterBreak="0">
     <w:nsid w:val="78971B6E"/>
     <w:multiLevelType w:val="hybridMultilevel"/>
     <w:tmpl w:val="0700D90C"/>
@@ -3165,10 +3987,123 @@
       </w:pPr>
     </w:lvl>
   </w:abstractNum>
-  <w:abstractNum w:abstractNumId="15" w15:restartNumberingAfterBreak="0">
+  <w:abstractNum w:abstractNumId="17" w15:restartNumberingAfterBreak="0">
     <w:nsid w:val="7EB821E4"/>
     <w:multiLevelType w:val="hybridMultilevel"/>
     <w:tmpl w:val="A828BA02"/>
+    <w:lvl w:ilvl="0" w:tplc="08090001">
+      <w:start w:val="1"/>
+      <w:numFmt w:val="bullet"/>
+      <w:lvlText w:val=""/>
+      <w:lvlJc w:val="left"/>
+      <w:pPr>
+        <w:ind w:left="720" w:hanging="360"/>
+      </w:pPr>
+      <w:rPr>
+        <w:rFonts w:ascii="Symbol" w:hAnsi="Symbol" w:hint="default"/>
+      </w:rPr>
+    </w:lvl>
+    <w:lvl w:ilvl="1" w:tplc="08090003" w:tentative="1">
+      <w:start w:val="1"/>
+      <w:numFmt w:val="bullet"/>
+      <w:lvlText w:val="o"/>
+      <w:lvlJc w:val="left"/>
+      <w:pPr>
+        <w:ind w:left="1440" w:hanging="360"/>
+      </w:pPr>
+      <w:rPr>
+        <w:rFonts w:ascii="Courier New" w:hAnsi="Courier New" w:cs="Courier New" w:hint="default"/>
+      </w:rPr>
+    </w:lvl>
+    <w:lvl w:ilvl="2" w:tplc="08090005" w:tentative="1">
+      <w:start w:val="1"/>
+      <w:numFmt w:val="bullet"/>
+      <w:lvlText w:val=""/>
+      <w:lvlJc w:val="left"/>
+      <w:pPr>
+        <w:ind w:left="2160" w:hanging="360"/>
+      </w:pPr>
+      <w:rPr>
+        <w:rFonts w:ascii="Wingdings" w:hAnsi="Wingdings" w:hint="default"/>
+      </w:rPr>
+    </w:lvl>
+    <w:lvl w:ilvl="3" w:tplc="08090001" w:tentative="1">
+      <w:start w:val="1"/>
+      <w:numFmt w:val="bullet"/>
+      <w:lvlText w:val=""/>
+      <w:lvlJc w:val="left"/>
+      <w:pPr>
+        <w:ind w:left="2880" w:hanging="360"/>
+      </w:pPr>
+      <w:rPr>
+        <w:rFonts w:ascii="Symbol" w:hAnsi="Symbol" w:hint="default"/>
+      </w:rPr>
+    </w:lvl>
+    <w:lvl w:ilvl="4" w:tplc="08090003" w:tentative="1">
+      <w:start w:val="1"/>
+      <w:numFmt w:val="bullet"/>
+      <w:lvlText w:val="o"/>
+      <w:lvlJc w:val="left"/>
+      <w:pPr>
+        <w:ind w:left="3600" w:hanging="360"/>
+      </w:pPr>
+      <w:rPr>
+        <w:rFonts w:ascii="Courier New" w:hAnsi="Courier New" w:cs="Courier New" w:hint="default"/>
+      </w:rPr>
+    </w:lvl>
+    <w:lvl w:ilvl="5" w:tplc="08090005" w:tentative="1">
+      <w:start w:val="1"/>
+      <w:numFmt w:val="bullet"/>
+      <w:lvlText w:val=""/>
+      <w:lvlJc w:val="left"/>
+      <w:pPr>
+        <w:ind w:left="4320" w:hanging="360"/>
+      </w:pPr>
+      <w:rPr>
+        <w:rFonts w:ascii="Wingdings" w:hAnsi="Wingdings" w:hint="default"/>
+      </w:rPr>
+    </w:lvl>
+    <w:lvl w:ilvl="6" w:tplc="08090001" w:tentative="1">
+      <w:start w:val="1"/>
+      <w:numFmt w:val="bullet"/>
+      <w:lvlText w:val=""/>
+      <w:lvlJc w:val="left"/>
+      <w:pPr>
+        <w:ind w:left="5040" w:hanging="360"/>
+      </w:pPr>
+      <w:rPr>
+        <w:rFonts w:ascii="Symbol" w:hAnsi="Symbol" w:hint="default"/>
+      </w:rPr>
+    </w:lvl>
+    <w:lvl w:ilvl="7" w:tplc="08090003" w:tentative="1">
+      <w:start w:val="1"/>
+      <w:numFmt w:val="bullet"/>
+      <w:lvlText w:val="o"/>
+      <w:lvlJc w:val="left"/>
+      <w:pPr>
+        <w:ind w:left="5760" w:hanging="360"/>
+      </w:pPr>
+      <w:rPr>
+        <w:rFonts w:ascii="Courier New" w:hAnsi="Courier New" w:cs="Courier New" w:hint="default"/>
+      </w:rPr>
+    </w:lvl>
+    <w:lvl w:ilvl="8" w:tplc="08090005" w:tentative="1">
+      <w:start w:val="1"/>
+      <w:numFmt w:val="bullet"/>
+      <w:lvlText w:val=""/>
+      <w:lvlJc w:val="left"/>
+      <w:pPr>
+        <w:ind w:left="6480" w:hanging="360"/>
+      </w:pPr>
+      <w:rPr>
+        <w:rFonts w:ascii="Wingdings" w:hAnsi="Wingdings" w:hint="default"/>
+      </w:rPr>
+    </w:lvl>
+  </w:abstractNum>
+  <w:abstractNum w:abstractNumId="18" w15:restartNumberingAfterBreak="0">
+    <w:nsid w:val="7F941934"/>
+    <w:multiLevelType w:val="hybridMultilevel"/>
+    <w:tmpl w:val="2A80D3DA"/>
     <w:lvl w:ilvl="0" w:tplc="08090001">
       <w:start w:val="1"/>
       <w:numFmt w:val="bullet"/>
@@ -3285,28 +4220,28 @@
     <w:abstractNumId w:val="5"/>
   </w:num>
   <w:num w:numId="3">
-    <w:abstractNumId w:val="11"/>
+    <w:abstractNumId w:val="12"/>
   </w:num>
   <w:num w:numId="4">
     <w:abstractNumId w:val="6"/>
   </w:num>
   <w:num w:numId="5">
-    <w:abstractNumId w:val="12"/>
+    <w:abstractNumId w:val="14"/>
   </w:num>
   <w:num w:numId="6">
-    <w:abstractNumId w:val="9"/>
+    <w:abstractNumId w:val="10"/>
   </w:num>
   <w:num w:numId="7">
-    <w:abstractNumId w:val="13"/>
+    <w:abstractNumId w:val="15"/>
   </w:num>
   <w:num w:numId="8">
-    <w:abstractNumId w:val="15"/>
+    <w:abstractNumId w:val="17"/>
   </w:num>
   <w:num w:numId="9">
     <w:abstractNumId w:val="1"/>
   </w:num>
   <w:num w:numId="10">
-    <w:abstractNumId w:val="14"/>
+    <w:abstractNumId w:val="16"/>
   </w:num>
   <w:num w:numId="11">
     <w:abstractNumId w:val="2"/>
@@ -3318,13 +4253,22 @@
     <w:abstractNumId w:val="7"/>
   </w:num>
   <w:num w:numId="14">
-    <w:abstractNumId w:val="8"/>
+    <w:abstractNumId w:val="9"/>
   </w:num>
   <w:num w:numId="15">
-    <w:abstractNumId w:val="10"/>
+    <w:abstractNumId w:val="11"/>
   </w:num>
   <w:num w:numId="16">
     <w:abstractNumId w:val="4"/>
+  </w:num>
+  <w:num w:numId="17">
+    <w:abstractNumId w:val="8"/>
+  </w:num>
+  <w:num w:numId="18">
+    <w:abstractNumId w:val="13"/>
+  </w:num>
+  <w:num w:numId="19">
+    <w:abstractNumId w:val="18"/>
   </w:num>
 </w:numbering>
 </file>

</xml_diff>

<commit_message>
OOPS completed and submitted
</commit_message>
<xml_diff>
--- a/Graded Unit Project/Documentation.docx
+++ b/Graded Unit Project/Documentation.docx
@@ -259,7 +259,29 @@
           <w:iCs/>
           <w:u w:val="single"/>
         </w:rPr>
-        <w:t>, Create a prototype website and set up web space</w:t>
+        <w:t xml:space="preserve">, </w:t>
+      </w:r>
+      <w:proofErr w:type="gramStart"/>
+      <w:r>
+        <w:rPr>
+          <w:b/>
+          <w:bCs/>
+          <w:i/>
+          <w:iCs/>
+          <w:u w:val="single"/>
+        </w:rPr>
+        <w:t>Create</w:t>
+      </w:r>
+      <w:proofErr w:type="gramEnd"/>
+      <w:r>
+        <w:rPr>
+          <w:b/>
+          <w:bCs/>
+          <w:i/>
+          <w:iCs/>
+          <w:u w:val="single"/>
+        </w:rPr>
+        <w:t xml:space="preserve"> a prototype website and set up web space</w:t>
       </w:r>
     </w:p>
     <w:p>
@@ -413,10 +435,28 @@
         </w:numPr>
       </w:pPr>
       <w:r>
-        <w:t xml:space="preserve">A suitable server hosting solution has to be </w:t>
-      </w:r>
-      <w:r>
-        <w:t xml:space="preserve">found and all software required to run the server must be installed </w:t>
+        <w:t>A suitable server host will have to be found.</w:t>
+      </w:r>
+    </w:p>
+    <w:p>
+      <w:pPr>
+        <w:pStyle w:val="ListParagraph"/>
+        <w:numPr>
+          <w:ilvl w:val="0"/>
+          <w:numId w:val="1"/>
+        </w:numPr>
+      </w:pPr>
+      <w:r>
+        <w:t>A</w:t>
+      </w:r>
+      <w:r>
+        <w:t xml:space="preserve">ll </w:t>
+      </w:r>
+      <w:r>
+        <w:t>software required to run the server must be installed</w:t>
+      </w:r>
+      <w:r>
+        <w:t>.</w:t>
       </w:r>
     </w:p>
     <w:p>
@@ -506,7 +546,15 @@
         <w:t>client’s</w:t>
       </w:r>
       <w:r>
-        <w:t xml:space="preserve"> company are able to add content to the website</w:t>
+        <w:t xml:space="preserve"> company </w:t>
+      </w:r>
+      <w:proofErr w:type="gramStart"/>
+      <w:r>
+        <w:t>are able to</w:t>
+      </w:r>
+      <w:proofErr w:type="gramEnd"/>
+      <w:r>
+        <w:t xml:space="preserve"> add content to the website</w:t>
       </w:r>
       <w:r>
         <w:t xml:space="preserve"> with minimal train</w:t>
@@ -687,7 +735,15 @@
         <w:t>tudents</w:t>
       </w:r>
       <w:r>
-        <w:t>, technology based companies</w:t>
+        <w:t xml:space="preserve">, </w:t>
+      </w:r>
+      <w:proofErr w:type="gramStart"/>
+      <w:r>
+        <w:t>technology based</w:t>
+      </w:r>
+      <w:proofErr w:type="gramEnd"/>
+      <w:r>
+        <w:t xml:space="preserve"> companies</w:t>
       </w:r>
       <w:r>
         <w:t>)</w:t>
@@ -921,7 +977,7 @@
           <w:bCs/>
           <w:u w:val="single"/>
         </w:rPr>
-        <w:t>Sublime</w:t>
+        <w:t>Text Editor</w:t>
       </w:r>
     </w:p>
     <w:p>
@@ -945,7 +1001,7 @@
           <w:bCs/>
           <w:u w:val="single"/>
         </w:rPr>
-        <w:t>Chrome</w:t>
+        <w:t>Browsers</w:t>
       </w:r>
     </w:p>
     <w:p>
@@ -969,55 +1025,7 @@
           <w:bCs/>
           <w:u w:val="single"/>
         </w:rPr>
-        <w:t>Safari</w:t>
-      </w:r>
-    </w:p>
-    <w:p>
-      <w:pPr>
-        <w:pStyle w:val="ListParagraph"/>
-        <w:numPr>
-          <w:ilvl w:val="0"/>
-          <w:numId w:val="13"/>
-        </w:numPr>
-        <w:rPr>
-          <w:b/>
-          <w:bCs/>
-          <w:i/>
-          <w:iCs/>
-          <w:u w:val="single"/>
-        </w:rPr>
-      </w:pPr>
-      <w:r>
-        <w:rPr>
-          <w:b/>
-          <w:bCs/>
-          <w:u w:val="single"/>
-        </w:rPr>
-        <w:t>Firefox</w:t>
-      </w:r>
-    </w:p>
-    <w:p>
-      <w:pPr>
-        <w:pStyle w:val="ListParagraph"/>
-        <w:numPr>
-          <w:ilvl w:val="0"/>
-          <w:numId w:val="13"/>
-        </w:numPr>
-        <w:rPr>
-          <w:b/>
-          <w:bCs/>
-          <w:i/>
-          <w:iCs/>
-          <w:u w:val="single"/>
-        </w:rPr>
-      </w:pPr>
-      <w:r>
-        <w:rPr>
-          <w:b/>
-          <w:bCs/>
-          <w:u w:val="single"/>
-        </w:rPr>
-        <w:t>Microsoft Word</w:t>
+        <w:t>Word Processor</w:t>
       </w:r>
     </w:p>
     <w:p>
@@ -1072,8 +1080,13 @@
       <w:r>
         <w:t xml:space="preserve"> software will have to be used and free solutions will have to be found for </w:t>
       </w:r>
-      <w:r>
-        <w:t>any and all problems</w:t>
+      <w:proofErr w:type="gramStart"/>
+      <w:r>
+        <w:t>any and all</w:t>
+      </w:r>
+      <w:proofErr w:type="gramEnd"/>
+      <w:r>
+        <w:t xml:space="preserve"> problems</w:t>
       </w:r>
       <w:r>
         <w:t>.</w:t>
@@ -1114,7 +1127,15 @@
         <w:t xml:space="preserve">The website must be user friendly </w:t>
       </w:r>
       <w:r>
-        <w:t xml:space="preserve">with an easy to understand layout and simple </w:t>
+        <w:t xml:space="preserve">with an </w:t>
+      </w:r>
+      <w:proofErr w:type="gramStart"/>
+      <w:r>
+        <w:t>easy to understand</w:t>
+      </w:r>
+      <w:proofErr w:type="gramEnd"/>
+      <w:r>
+        <w:t xml:space="preserve"> layout and simple </w:t>
       </w:r>
       <w:r>
         <w:t>navigation.</w:t>
@@ -1168,10 +1189,33 @@
         </w:numPr>
       </w:pPr>
       <w:r>
-        <w:t xml:space="preserve">Server </w:t>
-      </w:r>
-      <w:r>
-        <w:t>has to be able to run the website</w:t>
+        <w:t xml:space="preserve">The </w:t>
+      </w:r>
+      <w:r>
+        <w:t>Server</w:t>
+      </w:r>
+      <w:r>
+        <w:t xml:space="preserve"> that is selected</w:t>
+      </w:r>
+      <w:r>
+        <w:t xml:space="preserve"> </w:t>
+      </w:r>
+      <w:proofErr w:type="gramStart"/>
+      <w:r>
+        <w:t>has to</w:t>
+      </w:r>
+      <w:proofErr w:type="gramEnd"/>
+      <w:r>
+        <w:t xml:space="preserve"> be</w:t>
+      </w:r>
+      <w:r>
+        <w:t xml:space="preserve"> powerful enough to be</w:t>
+      </w:r>
+      <w:r>
+        <w:t xml:space="preserve"> able to run the website</w:t>
+      </w:r>
+      <w:r>
+        <w:t>.</w:t>
       </w:r>
     </w:p>
     <w:p>
@@ -1182,13 +1226,22 @@
           <w:numId w:val="8"/>
         </w:numPr>
       </w:pPr>
-      <w:proofErr w:type="spellStart"/>
-      <w:r>
-        <w:t>Cms</w:t>
-      </w:r>
-      <w:proofErr w:type="spellEnd"/>
-      <w:r>
-        <w:t xml:space="preserve"> has to be easy to used</w:t>
+      <w:r>
+        <w:t>The Content Management System</w:t>
+      </w:r>
+      <w:r>
+        <w:t xml:space="preserve"> </w:t>
+      </w:r>
+      <w:proofErr w:type="gramStart"/>
+      <w:r>
+        <w:t>has to</w:t>
+      </w:r>
+      <w:proofErr w:type="gramEnd"/>
+      <w:r>
+        <w:t xml:space="preserve"> be easy to use</w:t>
+      </w:r>
+      <w:r>
+        <w:t xml:space="preserve"> for non-technical staff members adding content to the website.</w:t>
       </w:r>
     </w:p>
     <w:p>
@@ -1293,7 +1346,15 @@
         <w:t xml:space="preserve">personal </w:t>
       </w:r>
       <w:r>
-        <w:t>computer is of a reasonably high spec by modern standards it will have no problem running all of the software I will be using.</w:t>
+        <w:t xml:space="preserve">computer is of a reasonably high spec by modern standards it will have no problem running </w:t>
+      </w:r>
+      <w:proofErr w:type="gramStart"/>
+      <w:r>
+        <w:t>all of</w:t>
+      </w:r>
+      <w:proofErr w:type="gramEnd"/>
+      <w:r>
+        <w:t xml:space="preserve"> the software I will be using.</w:t>
       </w:r>
     </w:p>
     <w:p>
@@ -1364,8 +1425,13 @@
       <w:r>
         <w:t xml:space="preserve"> as these are the </w:t>
       </w:r>
-      <w:r>
-        <w:t xml:space="preserve">devices </w:t>
+      <w:proofErr w:type="gramStart"/>
+      <w:r>
+        <w:t>devices</w:t>
+      </w:r>
+      <w:proofErr w:type="gramEnd"/>
+      <w:r>
+        <w:t xml:space="preserve"> </w:t>
       </w:r>
       <w:r>
         <w:t>I have available.</w:t>
@@ -1380,7 +1446,15 @@
         </w:numPr>
       </w:pPr>
       <w:r>
-        <w:t xml:space="preserve">A server that is capable of running the </w:t>
+        <w:t xml:space="preserve">A server that </w:t>
+      </w:r>
+      <w:proofErr w:type="gramStart"/>
+      <w:r>
+        <w:t>is capable of running</w:t>
+      </w:r>
+      <w:proofErr w:type="gramEnd"/>
+      <w:r>
+        <w:t xml:space="preserve"> the </w:t>
       </w:r>
       <w:r>
         <w:t>software platform chosen</w:t>
@@ -1424,43 +1498,49 @@
         <w:t xml:space="preserve">, to edit configuration files and </w:t>
       </w:r>
       <w:r>
-        <w:t xml:space="preserve">modify any other text files required. The </w:t>
-      </w:r>
-      <w:r>
-        <w:t xml:space="preserve">text editor to be used is Sublime Text 3 as I have </w:t>
-      </w:r>
-      <w:r>
-        <w:t xml:space="preserve">a licence and am familiar with </w:t>
-      </w:r>
-      <w:r>
-        <w:t>it</w:t>
+        <w:t>modify any other text files required.</w:t>
+      </w:r>
+    </w:p>
+    <w:p>
+      <w:pPr>
+        <w:pStyle w:val="ListParagraph"/>
+        <w:numPr>
+          <w:ilvl w:val="0"/>
+          <w:numId w:val="8"/>
+        </w:numPr>
+      </w:pPr>
+      <w:r>
+        <w:t xml:space="preserve">A </w:t>
+      </w:r>
+      <w:r>
+        <w:t>word processor</w:t>
+      </w:r>
+      <w:r>
+        <w:t xml:space="preserve"> will be required to produce</w:t>
+      </w:r>
+      <w:r>
+        <w:t xml:space="preserve"> the manual to </w:t>
+      </w:r>
+      <w:r>
+        <w:t xml:space="preserve">add content to the website and </w:t>
+      </w:r>
+      <w:r>
+        <w:t>a</w:t>
+      </w:r>
+      <w:r>
+        <w:t>ny other</w:t>
+      </w:r>
+      <w:r>
+        <w:t xml:space="preserve"> </w:t>
+      </w:r>
+      <w:r>
+        <w:t>documentation</w:t>
+      </w:r>
+      <w:r>
+        <w:t xml:space="preserve"> required</w:t>
       </w:r>
       <w:r>
         <w:t>.</w:t>
-      </w:r>
-    </w:p>
-    <w:p>
-      <w:pPr>
-        <w:pStyle w:val="ListParagraph"/>
-        <w:numPr>
-          <w:ilvl w:val="0"/>
-          <w:numId w:val="8"/>
-        </w:numPr>
-      </w:pPr>
-      <w:r>
-        <w:t xml:space="preserve">A </w:t>
-      </w:r>
-      <w:r>
-        <w:t>word processor</w:t>
-      </w:r>
-      <w:r>
-        <w:t xml:space="preserve"> will be required to produce this document as well as </w:t>
-      </w:r>
-      <w:r>
-        <w:t>documentation for the setting up of the server a</w:t>
-      </w:r>
-      <w:r>
-        <w:t>nd usage of the website.</w:t>
       </w:r>
     </w:p>
     <w:p>
@@ -1494,7 +1574,7 @@
           <w:iCs/>
           <w:u w:val="single"/>
         </w:rPr>
-        <w:t xml:space="preserve">Acceptable use college equipment, </w:t>
+        <w:t>Acceptable use</w:t>
       </w:r>
       <w:r>
         <w:rPr>
@@ -1504,7 +1584,7 @@
           <w:iCs/>
           <w:u w:val="single"/>
         </w:rPr>
-        <w:t xml:space="preserve">Data protection act. </w:t>
+        <w:t xml:space="preserve"> for</w:t>
       </w:r>
       <w:r>
         <w:rPr>
@@ -1514,7 +1594,69 @@
           <w:iCs/>
           <w:u w:val="single"/>
         </w:rPr>
-        <w:t>Fair use</w:t>
+        <w:t xml:space="preserve"> college equipment, </w:t>
+      </w:r>
+      <w:r>
+        <w:rPr>
+          <w:b/>
+          <w:bCs/>
+          <w:i/>
+          <w:iCs/>
+          <w:u w:val="single"/>
+        </w:rPr>
+        <w:t>Data protection act</w:t>
+      </w:r>
+      <w:r>
+        <w:rPr>
+          <w:b/>
+          <w:bCs/>
+          <w:i/>
+          <w:iCs/>
+          <w:u w:val="single"/>
+        </w:rPr>
+        <w:t xml:space="preserve"> for any client data</w:t>
+      </w:r>
+      <w:r>
+        <w:rPr>
+          <w:b/>
+          <w:bCs/>
+          <w:i/>
+          <w:iCs/>
+          <w:u w:val="single"/>
+        </w:rPr>
+        <w:t xml:space="preserve">. </w:t>
+      </w:r>
+      <w:r>
+        <w:rPr>
+          <w:b/>
+          <w:bCs/>
+          <w:i/>
+          <w:iCs/>
+          <w:u w:val="single"/>
+        </w:rPr>
+        <w:t xml:space="preserve">Copyright Licences for any </w:t>
+      </w:r>
+      <w:proofErr w:type="gramStart"/>
+      <w:r>
+        <w:rPr>
+          <w:b/>
+          <w:bCs/>
+          <w:i/>
+          <w:iCs/>
+          <w:u w:val="single"/>
+        </w:rPr>
+        <w:t>third party</w:t>
+      </w:r>
+      <w:proofErr w:type="gramEnd"/>
+      <w:r>
+        <w:rPr>
+          <w:b/>
+          <w:bCs/>
+          <w:i/>
+          <w:iCs/>
+          <w:u w:val="single"/>
+        </w:rPr>
+        <w:t xml:space="preserve"> Software and Graphics used.</w:t>
       </w:r>
     </w:p>
     <w:p>
@@ -1946,6 +2088,32 @@
       <w:r>
         <w:t xml:space="preserve"> HTTP Server Documentation Version 2.5</w:t>
       </w:r>
+      <w:r>
+        <w:t xml:space="preserve"> (</w:t>
+      </w:r>
+      <w:hyperlink r:id="rId21" w:history="1">
+        <w:r>
+          <w:rPr>
+            <w:rStyle w:val="Hyperlink"/>
+          </w:rPr>
+          <w:t>Amaz</w:t>
+        </w:r>
+        <w:r>
+          <w:rPr>
+            <w:rStyle w:val="Hyperlink"/>
+          </w:rPr>
+          <w:t>o</w:t>
+        </w:r>
+        <w:r>
+          <w:rPr>
+            <w:rStyle w:val="Hyperlink"/>
+          </w:rPr>
+          <w:t>n UK</w:t>
+        </w:r>
+      </w:hyperlink>
+      <w:r>
+        <w:t>)</w:t>
+      </w:r>
     </w:p>
     <w:p>
       <w:pPr>
@@ -1996,7 +2164,13 @@
       </w:pPr>
       <w:r>
         <w:lastRenderedPageBreak/>
-        <w:t>Official documentation was used as much as possible to determine what platform and software components would be most suitable for hosting and producing the type of website that is required by the client.</w:t>
+        <w:t xml:space="preserve">Official documentation </w:t>
+      </w:r>
+      <w:r>
+        <w:t>will be</w:t>
+      </w:r>
+      <w:r>
+        <w:t xml:space="preserve"> used as much as possible to determine what platform and software components would be most suitable for hosting and producing the type of website that is required by the client.</w:t>
       </w:r>
     </w:p>
     <w:p/>
@@ -2032,7 +2206,15 @@
         <w:t xml:space="preserve"> chart has been produced to show the expected schedule for each </w:t>
       </w:r>
       <w:r>
-        <w:t>task and it’s individual assignments.</w:t>
+        <w:t xml:space="preserve">task and </w:t>
+      </w:r>
+      <w:proofErr w:type="gramStart"/>
+      <w:r>
+        <w:t>it’s</w:t>
+      </w:r>
+      <w:proofErr w:type="gramEnd"/>
+      <w:r>
+        <w:t xml:space="preserve"> individual assignments.</w:t>
       </w:r>
     </w:p>
     <w:p>
@@ -4213,61 +4395,61 @@
       </w:rPr>
     </w:lvl>
   </w:abstractNum>
-  <w:num w:numId="1">
+  <w:num w:numId="1" w16cid:durableId="1761483240">
     <w:abstractNumId w:val="3"/>
   </w:num>
-  <w:num w:numId="2">
+  <w:num w:numId="2" w16cid:durableId="1544823441">
     <w:abstractNumId w:val="5"/>
   </w:num>
-  <w:num w:numId="3">
+  <w:num w:numId="3" w16cid:durableId="1921214553">
     <w:abstractNumId w:val="12"/>
   </w:num>
-  <w:num w:numId="4">
+  <w:num w:numId="4" w16cid:durableId="2147315889">
     <w:abstractNumId w:val="6"/>
   </w:num>
-  <w:num w:numId="5">
+  <w:num w:numId="5" w16cid:durableId="606085319">
     <w:abstractNumId w:val="14"/>
   </w:num>
-  <w:num w:numId="6">
+  <w:num w:numId="6" w16cid:durableId="1330526223">
     <w:abstractNumId w:val="10"/>
   </w:num>
-  <w:num w:numId="7">
+  <w:num w:numId="7" w16cid:durableId="1464225916">
     <w:abstractNumId w:val="15"/>
   </w:num>
-  <w:num w:numId="8">
+  <w:num w:numId="8" w16cid:durableId="1872961245">
     <w:abstractNumId w:val="17"/>
   </w:num>
-  <w:num w:numId="9">
+  <w:num w:numId="9" w16cid:durableId="486867133">
     <w:abstractNumId w:val="1"/>
   </w:num>
-  <w:num w:numId="10">
+  <w:num w:numId="10" w16cid:durableId="1446118375">
     <w:abstractNumId w:val="16"/>
   </w:num>
-  <w:num w:numId="11">
+  <w:num w:numId="11" w16cid:durableId="370887125">
     <w:abstractNumId w:val="2"/>
   </w:num>
-  <w:num w:numId="12">
+  <w:num w:numId="12" w16cid:durableId="1937860898">
     <w:abstractNumId w:val="0"/>
   </w:num>
-  <w:num w:numId="13">
+  <w:num w:numId="13" w16cid:durableId="468740896">
     <w:abstractNumId w:val="7"/>
   </w:num>
-  <w:num w:numId="14">
+  <w:num w:numId="14" w16cid:durableId="529494354">
     <w:abstractNumId w:val="9"/>
   </w:num>
-  <w:num w:numId="15">
+  <w:num w:numId="15" w16cid:durableId="1197815261">
     <w:abstractNumId w:val="11"/>
   </w:num>
-  <w:num w:numId="16">
+  <w:num w:numId="16" w16cid:durableId="638877470">
     <w:abstractNumId w:val="4"/>
   </w:num>
-  <w:num w:numId="17">
+  <w:num w:numId="17" w16cid:durableId="674235229">
     <w:abstractNumId w:val="8"/>
   </w:num>
-  <w:num w:numId="18">
+  <w:num w:numId="18" w16cid:durableId="1619068350">
     <w:abstractNumId w:val="13"/>
   </w:num>
-  <w:num w:numId="19">
+  <w:num w:numId="19" w16cid:durableId="88090738">
     <w:abstractNumId w:val="18"/>
   </w:num>
 </w:numbering>

</xml_diff>

<commit_message>
Silicon Croft college work
</commit_message>
<xml_diff>
--- a/Graded Unit Project/Documentation.docx
+++ b/Graded Unit Project/Documentation.docx
@@ -155,10 +155,10 @@
         <w:t xml:space="preserve"> </w:t>
       </w:r>
       <w:r>
-        <w:t xml:space="preserve">server for and install all software required to host the website </w:t>
-      </w:r>
-      <w:r>
-        <w:t>in-house.</w:t>
+        <w:t>server and install all software required to host the website</w:t>
+      </w:r>
+      <w:r>
+        <w:t>.</w:t>
       </w:r>
       <w:r>
         <w:t xml:space="preserve"> They have a very restrictive </w:t>
@@ -292,13 +292,39 @@
         <w:t>I have been asked to clarify the requirements</w:t>
       </w:r>
       <w:r>
-        <w:t>, i</w:t>
-      </w:r>
-      <w:r>
-        <w:t xml:space="preserve">dentify and implement a suitable hardware and software platform, </w:t>
-      </w:r>
-      <w:r>
-        <w:t>install and configure the software and set up a website prototype which the company can extend later.</w:t>
+        <w:t xml:space="preserve"> of the project</w:t>
+      </w:r>
+      <w:r>
+        <w:t xml:space="preserve"> then</w:t>
+      </w:r>
+      <w:r>
+        <w:t xml:space="preserve"> i</w:t>
+      </w:r>
+      <w:r>
+        <w:t>dentify</w:t>
+      </w:r>
+      <w:r>
+        <w:t xml:space="preserve">, </w:t>
+      </w:r>
+      <w:r>
+        <w:t>source,</w:t>
+      </w:r>
+      <w:r>
+        <w:t xml:space="preserve"> and implement a suitable hardware and software platform, </w:t>
+      </w:r>
+      <w:proofErr w:type="gramStart"/>
+      <w:r>
+        <w:t>install</w:t>
+      </w:r>
+      <w:proofErr w:type="gramEnd"/>
+      <w:r>
+        <w:t xml:space="preserve"> and configure the software and set up a website prototype which the company can</w:t>
+      </w:r>
+      <w:r>
+        <w:t xml:space="preserve"> then later</w:t>
+      </w:r>
+      <w:r>
+        <w:t xml:space="preserve"> extend.</w:t>
       </w:r>
       <w:r>
         <w:br/>
@@ -347,9 +373,15 @@
       <w:r>
         <w:t>and may even not function properly on some.</w:t>
       </w:r>
-      <w:r>
-        <w:t xml:space="preserve"> </w:t>
-      </w:r>
+    </w:p>
+    <w:p>
+      <w:pPr>
+        <w:pStyle w:val="ListParagraph"/>
+        <w:numPr>
+          <w:ilvl w:val="0"/>
+          <w:numId w:val="1"/>
+        </w:numPr>
+      </w:pPr>
       <w:r>
         <w:t>D</w:t>
       </w:r>
@@ -1298,19 +1330,16 @@
         <w:t xml:space="preserve">A </w:t>
       </w:r>
       <w:r>
-        <w:t xml:space="preserve">computer that is powerful enough to run the virtual </w:t>
-      </w:r>
-      <w:r>
-        <w:t>machine</w:t>
-      </w:r>
-      <w:r>
-        <w:t xml:space="preserve"> that is</w:t>
-      </w:r>
-      <w:r>
-        <w:t xml:space="preserve"> hosting the website</w:t>
-      </w:r>
-      <w:r>
-        <w:t xml:space="preserve"> alongside all other software required for </w:t>
+        <w:t xml:space="preserve">computer that is powerful enough to run </w:t>
+      </w:r>
+      <w:r>
+        <w:t xml:space="preserve">all </w:t>
+      </w:r>
+      <w:r>
+        <w:t>the</w:t>
+      </w:r>
+      <w:r>
+        <w:t xml:space="preserve"> software required for </w:t>
       </w:r>
       <w:r>
         <w:t>the design and development of the project</w:t>
@@ -1322,16 +1351,10 @@
         <w:t xml:space="preserve"> however this is not a very high requirement </w:t>
       </w:r>
       <w:r>
-        <w:t xml:space="preserve">especially as no significant </w:t>
-      </w:r>
-      <w:r>
-        <w:t xml:space="preserve">network traffic </w:t>
-      </w:r>
-      <w:r>
-        <w:t>will be accessing the website while it is being developed</w:t>
-      </w:r>
-      <w:r>
-        <w:t xml:space="preserve"> and all the other software has quite low </w:t>
+        <w:t xml:space="preserve">especially as </w:t>
+      </w:r>
+      <w:r>
+        <w:t xml:space="preserve">the software has quite low </w:t>
       </w:r>
       <w:r>
         <w:t>requirements by modern standards</w:t>
@@ -1434,7 +1457,13 @@
         <w:t xml:space="preserve"> </w:t>
       </w:r>
       <w:r>
-        <w:t>I have available.</w:t>
+        <w:t>I have available</w:t>
+      </w:r>
+      <w:r>
+        <w:t xml:space="preserve"> to me personally</w:t>
+      </w:r>
+      <w:r>
+        <w:t>.</w:t>
       </w:r>
     </w:p>
     <w:p>
@@ -1463,7 +1492,39 @@
         <w:t>, any plugins chosen and the website.</w:t>
       </w:r>
       <w:r>
-        <w:t xml:space="preserve"> Virtual server provided by the college</w:t>
+        <w:t xml:space="preserve"> </w:t>
+      </w:r>
+      <w:r>
+        <w:t xml:space="preserve">The University </w:t>
+      </w:r>
+      <w:proofErr w:type="gramStart"/>
+      <w:r>
+        <w:t>Of</w:t>
+      </w:r>
+      <w:proofErr w:type="gramEnd"/>
+      <w:r>
+        <w:t xml:space="preserve"> The Highlands and Islands </w:t>
+      </w:r>
+      <w:r>
+        <w:t>is</w:t>
+      </w:r>
+      <w:r>
+        <w:t xml:space="preserve"> providing a </w:t>
+      </w:r>
+      <w:r>
+        <w:t>Virtual server</w:t>
+      </w:r>
+      <w:r>
+        <w:t xml:space="preserve"> </w:t>
+      </w:r>
+      <w:r>
+        <w:t xml:space="preserve">that is capable of </w:t>
+      </w:r>
+      <w:r>
+        <w:t xml:space="preserve">running all the required software </w:t>
+      </w:r>
+      <w:r>
+        <w:t>specifically for this project.</w:t>
       </w:r>
     </w:p>
     <w:p>
@@ -1500,6 +1561,32 @@
       <w:r>
         <w:t>modify any other text files required.</w:t>
       </w:r>
+      <w:r>
+        <w:t xml:space="preserve"> I have a </w:t>
+      </w:r>
+      <w:r>
+        <w:t xml:space="preserve">personal </w:t>
+      </w:r>
+      <w:r>
+        <w:t>licence for a text editor called Sublime Text</w:t>
+      </w:r>
+      <w:r>
+        <w:t xml:space="preserve"> that I will be using as I am familiar with </w:t>
+      </w:r>
+      <w:proofErr w:type="gramStart"/>
+      <w:r>
+        <w:t>it</w:t>
+      </w:r>
+      <w:proofErr w:type="gramEnd"/>
+      <w:r>
+        <w:t xml:space="preserve"> and it is</w:t>
+      </w:r>
+      <w:r>
+        <w:t xml:space="preserve"> more than suitable for the needs of this </w:t>
+      </w:r>
+      <w:r>
+        <w:t>project.</w:t>
+      </w:r>
     </w:p>
     <w:p>
       <w:pPr>
@@ -1519,10 +1606,13 @@
         <w:t xml:space="preserve"> will be required to produce</w:t>
       </w:r>
       <w:r>
-        <w:t xml:space="preserve"> the manual to </w:t>
-      </w:r>
-      <w:r>
-        <w:t xml:space="preserve">add content to the website and </w:t>
+        <w:t xml:space="preserve"> the manual</w:t>
+      </w:r>
+      <w:r>
+        <w:t xml:space="preserve"> (To train the client’s staff on adding content to the website)</w:t>
+      </w:r>
+      <w:r>
+        <w:t xml:space="preserve"> and </w:t>
       </w:r>
       <w:r>
         <w:t>a</w:t>
@@ -1542,12 +1632,43 @@
       <w:r>
         <w:t>.</w:t>
       </w:r>
+      <w:r>
+        <w:t xml:space="preserve"> As I am a student of UHI I am provided</w:t>
+      </w:r>
+      <w:r>
+        <w:t xml:space="preserve"> free</w:t>
+      </w:r>
+      <w:r>
+        <w:t xml:space="preserve"> access </w:t>
+      </w:r>
+      <w:r>
+        <w:t>to</w:t>
+      </w:r>
+      <w:r>
+        <w:t xml:space="preserve"> the</w:t>
+      </w:r>
+      <w:r>
+        <w:t xml:space="preserve"> </w:t>
+      </w:r>
+      <w:r>
+        <w:t>Microsoft Office</w:t>
+      </w:r>
+      <w:r>
+        <w:t xml:space="preserve"> suite</w:t>
+      </w:r>
+      <w:r>
+        <w:t xml:space="preserve"> which includes Microsoft Word </w:t>
+      </w:r>
+      <w:r>
+        <w:t>which I will be using for this purpose.</w:t>
+      </w:r>
     </w:p>
     <w:p>
       <w:pPr>
         <w:pStyle w:val="Heading4"/>
       </w:pPr>
       <w:r>
+        <w:lastRenderedPageBreak/>
         <w:t>Procedure</w:t>
       </w:r>
     </w:p>
@@ -1668,7 +1789,6 @@
         </w:numPr>
       </w:pPr>
       <w:r>
-        <w:lastRenderedPageBreak/>
         <w:t>A suitable software platform</w:t>
       </w:r>
       <w:r>
@@ -2096,19 +2216,7 @@
           <w:rPr>
             <w:rStyle w:val="Hyperlink"/>
           </w:rPr>
-          <w:t>Amaz</w:t>
-        </w:r>
-        <w:r>
-          <w:rPr>
-            <w:rStyle w:val="Hyperlink"/>
-          </w:rPr>
-          <w:t>o</w:t>
-        </w:r>
-        <w:r>
-          <w:rPr>
-            <w:rStyle w:val="Hyperlink"/>
-          </w:rPr>
-          <w:t>n UK</w:t>
+          <w:t>Amazon UK</w:t>
         </w:r>
       </w:hyperlink>
       <w:r>
@@ -2132,6 +2240,9 @@
       <w:r>
         <w:t>Information will be gathered and used from the following sources</w:t>
       </w:r>
+      <w:r>
+        <w:t>:</w:t>
+      </w:r>
     </w:p>
     <w:p>
       <w:pPr>
@@ -2142,6 +2253,7 @@
         </w:numPr>
       </w:pPr>
       <w:r>
+        <w:lastRenderedPageBreak/>
         <w:t xml:space="preserve">An initial meeting was held with the client to gain more information as to what they expected the outcome of the project to be and to ensure that </w:t>
       </w:r>
       <w:r>
@@ -2163,7 +2275,6 @@
         </w:numPr>
       </w:pPr>
       <w:r>
-        <w:lastRenderedPageBreak/>
         <w:t xml:space="preserve">Official documentation </w:t>
       </w:r>
       <w:r>
@@ -2195,7 +2306,39 @@
     </w:p>
     <w:p>
       <w:r>
-        <w:t xml:space="preserve">The project will run from will run from 08/03/2022 until 03/05/2022 at which point it must be complete and all deliverables must be in the hands of the client. A </w:t>
+        <w:t xml:space="preserve">The project has been moved back and will now have to be accelerated as I was unable to work on the project for </w:t>
+      </w:r>
+      <w:proofErr w:type="gramStart"/>
+      <w:r>
+        <w:t>a number of</w:t>
+      </w:r>
+      <w:proofErr w:type="gramEnd"/>
+      <w:r>
+        <w:t xml:space="preserve"> weeks.</w:t>
+      </w:r>
+      <w:r>
+        <w:t xml:space="preserve"> </w:t>
+      </w:r>
+      <w:r>
+        <w:t xml:space="preserve">The project will run from </w:t>
+      </w:r>
+      <w:r>
+        <w:t>10</w:t>
+      </w:r>
+      <w:r>
+        <w:t>/0</w:t>
+      </w:r>
+      <w:r>
+        <w:t>5</w:t>
+      </w:r>
+      <w:r>
+        <w:t xml:space="preserve">/2022 until </w:t>
+      </w:r>
+      <w:r>
+        <w:t>31</w:t>
+      </w:r>
+      <w:r>
+        <w:t xml:space="preserve">/05/2022 at which point it must be complete and all deliverables must be in the hands of the client. A </w:t>
       </w:r>
       <w:proofErr w:type="spellStart"/>
       <w:r>
@@ -2223,6 +2366,42 @@
       </w:pPr>
       <w:r>
         <w:t>Milestones and Deliverables</w:t>
+      </w:r>
+    </w:p>
+    <w:p>
+      <w:pPr>
+        <w:pStyle w:val="ListParagraph"/>
+        <w:numPr>
+          <w:ilvl w:val="0"/>
+          <w:numId w:val="20"/>
+        </w:numPr>
+      </w:pPr>
+      <w:r>
+        <w:t>Manual</w:t>
+      </w:r>
+    </w:p>
+    <w:p>
+      <w:pPr>
+        <w:pStyle w:val="ListParagraph"/>
+        <w:numPr>
+          <w:ilvl w:val="0"/>
+          <w:numId w:val="20"/>
+        </w:numPr>
+      </w:pPr>
+      <w:r>
+        <w:t>Website</w:t>
+      </w:r>
+    </w:p>
+    <w:p>
+      <w:pPr>
+        <w:pStyle w:val="ListParagraph"/>
+        <w:numPr>
+          <w:ilvl w:val="0"/>
+          <w:numId w:val="20"/>
+        </w:numPr>
+      </w:pPr>
+      <w:r>
+        <w:t>Server</w:t>
       </w:r>
     </w:p>
     <w:p>
@@ -2416,6 +2595,119 @@
     </w:lvl>
   </w:abstractNum>
   <w:abstractNum w:abstractNumId="1" w15:restartNumberingAfterBreak="0">
+    <w:nsid w:val="1EC63E3F"/>
+    <w:multiLevelType w:val="hybridMultilevel"/>
+    <w:tmpl w:val="88CA48A0"/>
+    <w:lvl w:ilvl="0" w:tplc="08090001">
+      <w:start w:val="1"/>
+      <w:numFmt w:val="bullet"/>
+      <w:lvlText w:val=""/>
+      <w:lvlJc w:val="left"/>
+      <w:pPr>
+        <w:ind w:left="720" w:hanging="360"/>
+      </w:pPr>
+      <w:rPr>
+        <w:rFonts w:ascii="Symbol" w:hAnsi="Symbol" w:hint="default"/>
+      </w:rPr>
+    </w:lvl>
+    <w:lvl w:ilvl="1" w:tplc="08090003" w:tentative="1">
+      <w:start w:val="1"/>
+      <w:numFmt w:val="bullet"/>
+      <w:lvlText w:val="o"/>
+      <w:lvlJc w:val="left"/>
+      <w:pPr>
+        <w:ind w:left="1440" w:hanging="360"/>
+      </w:pPr>
+      <w:rPr>
+        <w:rFonts w:ascii="Courier New" w:hAnsi="Courier New" w:cs="Courier New" w:hint="default"/>
+      </w:rPr>
+    </w:lvl>
+    <w:lvl w:ilvl="2" w:tplc="08090005" w:tentative="1">
+      <w:start w:val="1"/>
+      <w:numFmt w:val="bullet"/>
+      <w:lvlText w:val=""/>
+      <w:lvlJc w:val="left"/>
+      <w:pPr>
+        <w:ind w:left="2160" w:hanging="360"/>
+      </w:pPr>
+      <w:rPr>
+        <w:rFonts w:ascii="Wingdings" w:hAnsi="Wingdings" w:hint="default"/>
+      </w:rPr>
+    </w:lvl>
+    <w:lvl w:ilvl="3" w:tplc="08090001" w:tentative="1">
+      <w:start w:val="1"/>
+      <w:numFmt w:val="bullet"/>
+      <w:lvlText w:val=""/>
+      <w:lvlJc w:val="left"/>
+      <w:pPr>
+        <w:ind w:left="2880" w:hanging="360"/>
+      </w:pPr>
+      <w:rPr>
+        <w:rFonts w:ascii="Symbol" w:hAnsi="Symbol" w:hint="default"/>
+      </w:rPr>
+    </w:lvl>
+    <w:lvl w:ilvl="4" w:tplc="08090003" w:tentative="1">
+      <w:start w:val="1"/>
+      <w:numFmt w:val="bullet"/>
+      <w:lvlText w:val="o"/>
+      <w:lvlJc w:val="left"/>
+      <w:pPr>
+        <w:ind w:left="3600" w:hanging="360"/>
+      </w:pPr>
+      <w:rPr>
+        <w:rFonts w:ascii="Courier New" w:hAnsi="Courier New" w:cs="Courier New" w:hint="default"/>
+      </w:rPr>
+    </w:lvl>
+    <w:lvl w:ilvl="5" w:tplc="08090005" w:tentative="1">
+      <w:start w:val="1"/>
+      <w:numFmt w:val="bullet"/>
+      <w:lvlText w:val=""/>
+      <w:lvlJc w:val="left"/>
+      <w:pPr>
+        <w:ind w:left="4320" w:hanging="360"/>
+      </w:pPr>
+      <w:rPr>
+        <w:rFonts w:ascii="Wingdings" w:hAnsi="Wingdings" w:hint="default"/>
+      </w:rPr>
+    </w:lvl>
+    <w:lvl w:ilvl="6" w:tplc="08090001" w:tentative="1">
+      <w:start w:val="1"/>
+      <w:numFmt w:val="bullet"/>
+      <w:lvlText w:val=""/>
+      <w:lvlJc w:val="left"/>
+      <w:pPr>
+        <w:ind w:left="5040" w:hanging="360"/>
+      </w:pPr>
+      <w:rPr>
+        <w:rFonts w:ascii="Symbol" w:hAnsi="Symbol" w:hint="default"/>
+      </w:rPr>
+    </w:lvl>
+    <w:lvl w:ilvl="7" w:tplc="08090003" w:tentative="1">
+      <w:start w:val="1"/>
+      <w:numFmt w:val="bullet"/>
+      <w:lvlText w:val="o"/>
+      <w:lvlJc w:val="left"/>
+      <w:pPr>
+        <w:ind w:left="5760" w:hanging="360"/>
+      </w:pPr>
+      <w:rPr>
+        <w:rFonts w:ascii="Courier New" w:hAnsi="Courier New" w:cs="Courier New" w:hint="default"/>
+      </w:rPr>
+    </w:lvl>
+    <w:lvl w:ilvl="8" w:tplc="08090005" w:tentative="1">
+      <w:start w:val="1"/>
+      <w:numFmt w:val="bullet"/>
+      <w:lvlText w:val=""/>
+      <w:lvlJc w:val="left"/>
+      <w:pPr>
+        <w:ind w:left="6480" w:hanging="360"/>
+      </w:pPr>
+      <w:rPr>
+        <w:rFonts w:ascii="Wingdings" w:hAnsi="Wingdings" w:hint="default"/>
+      </w:rPr>
+    </w:lvl>
+  </w:abstractNum>
+  <w:abstractNum w:abstractNumId="2" w15:restartNumberingAfterBreak="0">
     <w:nsid w:val="232450DB"/>
     <w:multiLevelType w:val="hybridMultilevel"/>
     <w:tmpl w:val="569CF024"/>
@@ -2528,7 +2820,7 @@
       </w:rPr>
     </w:lvl>
   </w:abstractNum>
-  <w:abstractNum w:abstractNumId="2" w15:restartNumberingAfterBreak="0">
+  <w:abstractNum w:abstractNumId="3" w15:restartNumberingAfterBreak="0">
     <w:nsid w:val="23C874E7"/>
     <w:multiLevelType w:val="hybridMultilevel"/>
     <w:tmpl w:val="4384B076"/>
@@ -2614,7 +2906,7 @@
       </w:pPr>
     </w:lvl>
   </w:abstractNum>
-  <w:abstractNum w:abstractNumId="3" w15:restartNumberingAfterBreak="0">
+  <w:abstractNum w:abstractNumId="4" w15:restartNumberingAfterBreak="0">
     <w:nsid w:val="2B5A51C3"/>
     <w:multiLevelType w:val="hybridMultilevel"/>
     <w:tmpl w:val="BDFE5AC0"/>
@@ -2727,7 +3019,7 @@
       </w:rPr>
     </w:lvl>
   </w:abstractNum>
-  <w:abstractNum w:abstractNumId="4" w15:restartNumberingAfterBreak="0">
+  <w:abstractNum w:abstractNumId="5" w15:restartNumberingAfterBreak="0">
     <w:nsid w:val="2F614758"/>
     <w:multiLevelType w:val="hybridMultilevel"/>
     <w:tmpl w:val="9FC25212"/>
@@ -2737,7 +3029,7 @@
       <w:lvlText w:val=""/>
       <w:lvlJc w:val="left"/>
       <w:pPr>
-        <w:ind w:left="720" w:hanging="360"/>
+        <w:ind w:left="360" w:hanging="360"/>
       </w:pPr>
       <w:rPr>
         <w:rFonts w:ascii="Symbol" w:hAnsi="Symbol" w:hint="default"/>
@@ -2749,7 +3041,7 @@
       <w:lvlText w:val="o"/>
       <w:lvlJc w:val="left"/>
       <w:pPr>
-        <w:ind w:left="1440" w:hanging="360"/>
+        <w:ind w:left="1080" w:hanging="360"/>
       </w:pPr>
       <w:rPr>
         <w:rFonts w:ascii="Courier New" w:hAnsi="Courier New" w:cs="Courier New" w:hint="default"/>
@@ -2761,7 +3053,7 @@
       <w:lvlText w:val=""/>
       <w:lvlJc w:val="left"/>
       <w:pPr>
-        <w:ind w:left="2160" w:hanging="360"/>
+        <w:ind w:left="1800" w:hanging="360"/>
       </w:pPr>
       <w:rPr>
         <w:rFonts w:ascii="Wingdings" w:hAnsi="Wingdings" w:hint="default"/>
@@ -2773,7 +3065,7 @@
       <w:lvlText w:val=""/>
       <w:lvlJc w:val="left"/>
       <w:pPr>
-        <w:ind w:left="2880" w:hanging="360"/>
+        <w:ind w:left="2520" w:hanging="360"/>
       </w:pPr>
       <w:rPr>
         <w:rFonts w:ascii="Symbol" w:hAnsi="Symbol" w:hint="default"/>
@@ -2785,7 +3077,7 @@
       <w:lvlText w:val="o"/>
       <w:lvlJc w:val="left"/>
       <w:pPr>
-        <w:ind w:left="3600" w:hanging="360"/>
+        <w:ind w:left="3240" w:hanging="360"/>
       </w:pPr>
       <w:rPr>
         <w:rFonts w:ascii="Courier New" w:hAnsi="Courier New" w:cs="Courier New" w:hint="default"/>
@@ -2797,7 +3089,7 @@
       <w:lvlText w:val=""/>
       <w:lvlJc w:val="left"/>
       <w:pPr>
-        <w:ind w:left="4320" w:hanging="360"/>
+        <w:ind w:left="3960" w:hanging="360"/>
       </w:pPr>
       <w:rPr>
         <w:rFonts w:ascii="Wingdings" w:hAnsi="Wingdings" w:hint="default"/>
@@ -2809,7 +3101,7 @@
       <w:lvlText w:val=""/>
       <w:lvlJc w:val="left"/>
       <w:pPr>
-        <w:ind w:left="5040" w:hanging="360"/>
+        <w:ind w:left="4680" w:hanging="360"/>
       </w:pPr>
       <w:rPr>
         <w:rFonts w:ascii="Symbol" w:hAnsi="Symbol" w:hint="default"/>
@@ -2821,7 +3113,7 @@
       <w:lvlText w:val="o"/>
       <w:lvlJc w:val="left"/>
       <w:pPr>
-        <w:ind w:left="5760" w:hanging="360"/>
+        <w:ind w:left="5400" w:hanging="360"/>
       </w:pPr>
       <w:rPr>
         <w:rFonts w:ascii="Courier New" w:hAnsi="Courier New" w:cs="Courier New" w:hint="default"/>
@@ -2833,14 +3125,14 @@
       <w:lvlText w:val=""/>
       <w:lvlJc w:val="left"/>
       <w:pPr>
-        <w:ind w:left="6480" w:hanging="360"/>
+        <w:ind w:left="6120" w:hanging="360"/>
       </w:pPr>
       <w:rPr>
         <w:rFonts w:ascii="Wingdings" w:hAnsi="Wingdings" w:hint="default"/>
       </w:rPr>
     </w:lvl>
   </w:abstractNum>
-  <w:abstractNum w:abstractNumId="5" w15:restartNumberingAfterBreak="0">
+  <w:abstractNum w:abstractNumId="6" w15:restartNumberingAfterBreak="0">
     <w:nsid w:val="36E93B26"/>
     <w:multiLevelType w:val="hybridMultilevel"/>
     <w:tmpl w:val="D25CBD3E"/>
@@ -2953,7 +3245,7 @@
       </w:rPr>
     </w:lvl>
   </w:abstractNum>
-  <w:abstractNum w:abstractNumId="6" w15:restartNumberingAfterBreak="0">
+  <w:abstractNum w:abstractNumId="7" w15:restartNumberingAfterBreak="0">
     <w:nsid w:val="3DDF5F0B"/>
     <w:multiLevelType w:val="hybridMultilevel"/>
     <w:tmpl w:val="E3A24C6A"/>
@@ -3066,7 +3358,7 @@
       </w:rPr>
     </w:lvl>
   </w:abstractNum>
-  <w:abstractNum w:abstractNumId="7" w15:restartNumberingAfterBreak="0">
+  <w:abstractNum w:abstractNumId="8" w15:restartNumberingAfterBreak="0">
     <w:nsid w:val="43BF25DA"/>
     <w:multiLevelType w:val="hybridMultilevel"/>
     <w:tmpl w:val="C8EC9DCC"/>
@@ -3179,7 +3471,7 @@
       </w:rPr>
     </w:lvl>
   </w:abstractNum>
-  <w:abstractNum w:abstractNumId="8" w15:restartNumberingAfterBreak="0">
+  <w:abstractNum w:abstractNumId="9" w15:restartNumberingAfterBreak="0">
     <w:nsid w:val="48FF1517"/>
     <w:multiLevelType w:val="hybridMultilevel"/>
     <w:tmpl w:val="9B54798A"/>
@@ -3292,7 +3584,7 @@
       </w:rPr>
     </w:lvl>
   </w:abstractNum>
-  <w:abstractNum w:abstractNumId="9" w15:restartNumberingAfterBreak="0">
+  <w:abstractNum w:abstractNumId="10" w15:restartNumberingAfterBreak="0">
     <w:nsid w:val="49200F00"/>
     <w:multiLevelType w:val="hybridMultilevel"/>
     <w:tmpl w:val="635E833A"/>
@@ -3405,7 +3697,7 @@
       </w:rPr>
     </w:lvl>
   </w:abstractNum>
-  <w:abstractNum w:abstractNumId="10" w15:restartNumberingAfterBreak="0">
+  <w:abstractNum w:abstractNumId="11" w15:restartNumberingAfterBreak="0">
     <w:nsid w:val="4B70588D"/>
     <w:multiLevelType w:val="hybridMultilevel"/>
     <w:tmpl w:val="F2008292"/>
@@ -3518,7 +3810,7 @@
       </w:rPr>
     </w:lvl>
   </w:abstractNum>
-  <w:abstractNum w:abstractNumId="11" w15:restartNumberingAfterBreak="0">
+  <w:abstractNum w:abstractNumId="12" w15:restartNumberingAfterBreak="0">
     <w:nsid w:val="5C4F1447"/>
     <w:multiLevelType w:val="hybridMultilevel"/>
     <w:tmpl w:val="412EEFE0"/>
@@ -3631,7 +3923,7 @@
       </w:rPr>
     </w:lvl>
   </w:abstractNum>
-  <w:abstractNum w:abstractNumId="12" w15:restartNumberingAfterBreak="0">
+  <w:abstractNum w:abstractNumId="13" w15:restartNumberingAfterBreak="0">
     <w:nsid w:val="5FED5545"/>
     <w:multiLevelType w:val="hybridMultilevel"/>
     <w:tmpl w:val="AF001A2C"/>
@@ -3744,7 +4036,7 @@
       </w:rPr>
     </w:lvl>
   </w:abstractNum>
-  <w:abstractNum w:abstractNumId="13" w15:restartNumberingAfterBreak="0">
+  <w:abstractNum w:abstractNumId="14" w15:restartNumberingAfterBreak="0">
     <w:nsid w:val="623C5F1A"/>
     <w:multiLevelType w:val="hybridMultilevel"/>
     <w:tmpl w:val="4710A9B2"/>
@@ -3857,7 +4149,7 @@
       </w:rPr>
     </w:lvl>
   </w:abstractNum>
-  <w:abstractNum w:abstractNumId="14" w15:restartNumberingAfterBreak="0">
+  <w:abstractNum w:abstractNumId="15" w15:restartNumberingAfterBreak="0">
     <w:nsid w:val="671A1068"/>
     <w:multiLevelType w:val="hybridMultilevel"/>
     <w:tmpl w:val="37948C88"/>
@@ -3970,7 +4262,7 @@
       </w:rPr>
     </w:lvl>
   </w:abstractNum>
-  <w:abstractNum w:abstractNumId="15" w15:restartNumberingAfterBreak="0">
+  <w:abstractNum w:abstractNumId="16" w15:restartNumberingAfterBreak="0">
     <w:nsid w:val="736F48FF"/>
     <w:multiLevelType w:val="hybridMultilevel"/>
     <w:tmpl w:val="3CCA8310"/>
@@ -4083,7 +4375,7 @@
       </w:rPr>
     </w:lvl>
   </w:abstractNum>
-  <w:abstractNum w:abstractNumId="16" w15:restartNumberingAfterBreak="0">
+  <w:abstractNum w:abstractNumId="17" w15:restartNumberingAfterBreak="0">
     <w:nsid w:val="78971B6E"/>
     <w:multiLevelType w:val="hybridMultilevel"/>
     <w:tmpl w:val="0700D90C"/>
@@ -4169,7 +4461,7 @@
       </w:pPr>
     </w:lvl>
   </w:abstractNum>
-  <w:abstractNum w:abstractNumId="17" w15:restartNumberingAfterBreak="0">
+  <w:abstractNum w:abstractNumId="18" w15:restartNumberingAfterBreak="0">
     <w:nsid w:val="7EB821E4"/>
     <w:multiLevelType w:val="hybridMultilevel"/>
     <w:tmpl w:val="A828BA02"/>
@@ -4282,7 +4574,7 @@
       </w:rPr>
     </w:lvl>
   </w:abstractNum>
-  <w:abstractNum w:abstractNumId="18" w15:restartNumberingAfterBreak="0">
+  <w:abstractNum w:abstractNumId="19" w15:restartNumberingAfterBreak="0">
     <w:nsid w:val="7F941934"/>
     <w:multiLevelType w:val="hybridMultilevel"/>
     <w:tmpl w:val="2A80D3DA"/>
@@ -4395,62 +4687,65 @@
       </w:rPr>
     </w:lvl>
   </w:abstractNum>
-  <w:num w:numId="1" w16cid:durableId="1761483240">
+  <w:num w:numId="1">
+    <w:abstractNumId w:val="4"/>
+  </w:num>
+  <w:num w:numId="2">
+    <w:abstractNumId w:val="6"/>
+  </w:num>
+  <w:num w:numId="3">
+    <w:abstractNumId w:val="13"/>
+  </w:num>
+  <w:num w:numId="4">
+    <w:abstractNumId w:val="7"/>
+  </w:num>
+  <w:num w:numId="5">
+    <w:abstractNumId w:val="15"/>
+  </w:num>
+  <w:num w:numId="6">
+    <w:abstractNumId w:val="11"/>
+  </w:num>
+  <w:num w:numId="7">
+    <w:abstractNumId w:val="16"/>
+  </w:num>
+  <w:num w:numId="8">
+    <w:abstractNumId w:val="18"/>
+  </w:num>
+  <w:num w:numId="9">
+    <w:abstractNumId w:val="2"/>
+  </w:num>
+  <w:num w:numId="10">
+    <w:abstractNumId w:val="17"/>
+  </w:num>
+  <w:num w:numId="11">
     <w:abstractNumId w:val="3"/>
   </w:num>
-  <w:num w:numId="2" w16cid:durableId="1544823441">
+  <w:num w:numId="12">
+    <w:abstractNumId w:val="0"/>
+  </w:num>
+  <w:num w:numId="13">
+    <w:abstractNumId w:val="8"/>
+  </w:num>
+  <w:num w:numId="14">
+    <w:abstractNumId w:val="10"/>
+  </w:num>
+  <w:num w:numId="15">
+    <w:abstractNumId w:val="12"/>
+  </w:num>
+  <w:num w:numId="16">
     <w:abstractNumId w:val="5"/>
   </w:num>
-  <w:num w:numId="3" w16cid:durableId="1921214553">
-    <w:abstractNumId w:val="12"/>
+  <w:num w:numId="17">
+    <w:abstractNumId w:val="9"/>
   </w:num>
-  <w:num w:numId="4" w16cid:durableId="2147315889">
-    <w:abstractNumId w:val="6"/>
-  </w:num>
-  <w:num w:numId="5" w16cid:durableId="606085319">
+  <w:num w:numId="18">
     <w:abstractNumId w:val="14"/>
   </w:num>
-  <w:num w:numId="6" w16cid:durableId="1330526223">
-    <w:abstractNumId w:val="10"/>
+  <w:num w:numId="19">
+    <w:abstractNumId w:val="19"/>
   </w:num>
-  <w:num w:numId="7" w16cid:durableId="1464225916">
-    <w:abstractNumId w:val="15"/>
-  </w:num>
-  <w:num w:numId="8" w16cid:durableId="1872961245">
-    <w:abstractNumId w:val="17"/>
-  </w:num>
-  <w:num w:numId="9" w16cid:durableId="486867133">
+  <w:num w:numId="20">
     <w:abstractNumId w:val="1"/>
-  </w:num>
-  <w:num w:numId="10" w16cid:durableId="1446118375">
-    <w:abstractNumId w:val="16"/>
-  </w:num>
-  <w:num w:numId="11" w16cid:durableId="370887125">
-    <w:abstractNumId w:val="2"/>
-  </w:num>
-  <w:num w:numId="12" w16cid:durableId="1937860898">
-    <w:abstractNumId w:val="0"/>
-  </w:num>
-  <w:num w:numId="13" w16cid:durableId="468740896">
-    <w:abstractNumId w:val="7"/>
-  </w:num>
-  <w:num w:numId="14" w16cid:durableId="529494354">
-    <w:abstractNumId w:val="9"/>
-  </w:num>
-  <w:num w:numId="15" w16cid:durableId="1197815261">
-    <w:abstractNumId w:val="11"/>
-  </w:num>
-  <w:num w:numId="16" w16cid:durableId="638877470">
-    <w:abstractNumId w:val="4"/>
-  </w:num>
-  <w:num w:numId="17" w16cid:durableId="674235229">
-    <w:abstractNumId w:val="8"/>
-  </w:num>
-  <w:num w:numId="18" w16cid:durableId="1619068350">
-    <w:abstractNumId w:val="13"/>
-  </w:num>
-  <w:num w:numId="19" w16cid:durableId="88090738">
-    <w:abstractNumId w:val="18"/>
   </w:num>
 </w:numbering>
 </file>

</xml_diff>

<commit_message>
Siilicon Croft minor addition
</commit_message>
<xml_diff>
--- a/Graded Unit Project/Documentation.docx
+++ b/Graded Unit Project/Documentation.docx
@@ -259,66 +259,39 @@
           <w:iCs/>
           <w:u w:val="single"/>
         </w:rPr>
+        <w:t>, Create a prototype website and set up web space</w:t>
+      </w:r>
+    </w:p>
+    <w:p>
+      <w:pPr>
+        <w:ind w:firstLine="720"/>
+      </w:pPr>
+      <w:r>
+        <w:t>I have been asked to clarify the requirements</w:t>
+      </w:r>
+      <w:r>
+        <w:t xml:space="preserve"> of the project</w:t>
+      </w:r>
+      <w:r>
+        <w:t xml:space="preserve"> then</w:t>
+      </w:r>
+      <w:r>
+        <w:t xml:space="preserve"> i</w:t>
+      </w:r>
+      <w:r>
+        <w:t>dentify</w:t>
+      </w:r>
+      <w:r>
         <w:t xml:space="preserve">, </w:t>
       </w:r>
-      <w:proofErr w:type="gramStart"/>
-      <w:r>
-        <w:rPr>
-          <w:b/>
-          <w:bCs/>
-          <w:i/>
-          <w:iCs/>
-          <w:u w:val="single"/>
-        </w:rPr>
-        <w:t>Create</w:t>
-      </w:r>
-      <w:proofErr w:type="gramEnd"/>
-      <w:r>
-        <w:rPr>
-          <w:b/>
-          <w:bCs/>
-          <w:i/>
-          <w:iCs/>
-          <w:u w:val="single"/>
-        </w:rPr>
-        <w:t xml:space="preserve"> a prototype website and set up web space</w:t>
-      </w:r>
-    </w:p>
-    <w:p>
-      <w:pPr>
-        <w:ind w:firstLine="720"/>
-      </w:pPr>
-      <w:r>
-        <w:t>I have been asked to clarify the requirements</w:t>
-      </w:r>
-      <w:r>
-        <w:t xml:space="preserve"> of the project</w:t>
-      </w:r>
-      <w:r>
-        <w:t xml:space="preserve"> then</w:t>
-      </w:r>
-      <w:r>
-        <w:t xml:space="preserve"> i</w:t>
-      </w:r>
-      <w:r>
-        <w:t>dentify</w:t>
-      </w:r>
-      <w:r>
-        <w:t xml:space="preserve">, </w:t>
-      </w:r>
       <w:r>
         <w:t>source,</w:t>
       </w:r>
       <w:r>
         <w:t xml:space="preserve"> and implement a suitable hardware and software platform, </w:t>
       </w:r>
-      <w:proofErr w:type="gramStart"/>
-      <w:r>
-        <w:t>install</w:t>
-      </w:r>
-      <w:proofErr w:type="gramEnd"/>
-      <w:r>
-        <w:t xml:space="preserve"> and configure the software and set up a website prototype which the company can</w:t>
+      <w:r>
+        <w:t>install and configure the software and set up a website prototype which the company can</w:t>
       </w:r>
       <w:r>
         <w:t xml:space="preserve"> then later</w:t>
@@ -578,15 +551,7 @@
         <w:t>client’s</w:t>
       </w:r>
       <w:r>
-        <w:t xml:space="preserve"> company </w:t>
-      </w:r>
-      <w:proofErr w:type="gramStart"/>
-      <w:r>
-        <w:t>are able to</w:t>
-      </w:r>
-      <w:proofErr w:type="gramEnd"/>
-      <w:r>
-        <w:t xml:space="preserve"> add content to the website</w:t>
+        <w:t xml:space="preserve"> company are able to add content to the website</w:t>
       </w:r>
       <w:r>
         <w:t xml:space="preserve"> with minimal train</w:t>
@@ -767,15 +732,7 @@
         <w:t>tudents</w:t>
       </w:r>
       <w:r>
-        <w:t xml:space="preserve">, </w:t>
-      </w:r>
-      <w:proofErr w:type="gramStart"/>
-      <w:r>
-        <w:t>technology based</w:t>
-      </w:r>
-      <w:proofErr w:type="gramEnd"/>
-      <w:r>
-        <w:t xml:space="preserve"> companies</w:t>
+        <w:t>, technology based companies</w:t>
       </w:r>
       <w:r>
         <w:t>)</w:t>
@@ -1112,13 +1069,8 @@
       <w:r>
         <w:t xml:space="preserve"> software will have to be used and free solutions will have to be found for </w:t>
       </w:r>
-      <w:proofErr w:type="gramStart"/>
-      <w:r>
-        <w:t>any and all</w:t>
-      </w:r>
-      <w:proofErr w:type="gramEnd"/>
-      <w:r>
-        <w:t xml:space="preserve"> problems</w:t>
+      <w:r>
+        <w:t>any and all problems</w:t>
       </w:r>
       <w:r>
         <w:t>.</w:t>
@@ -1159,15 +1111,7 @@
         <w:t xml:space="preserve">The website must be user friendly </w:t>
       </w:r>
       <w:r>
-        <w:t xml:space="preserve">with an </w:t>
-      </w:r>
-      <w:proofErr w:type="gramStart"/>
-      <w:r>
-        <w:t>easy to understand</w:t>
-      </w:r>
-      <w:proofErr w:type="gramEnd"/>
-      <w:r>
-        <w:t xml:space="preserve"> layout and simple </w:t>
+        <w:t xml:space="preserve">with an easy to understand layout and simple </w:t>
       </w:r>
       <w:r>
         <w:t>navigation.</w:t>
@@ -1232,13 +1176,8 @@
       <w:r>
         <w:t xml:space="preserve"> </w:t>
       </w:r>
-      <w:proofErr w:type="gramStart"/>
-      <w:r>
-        <w:t>has to</w:t>
-      </w:r>
-      <w:proofErr w:type="gramEnd"/>
-      <w:r>
-        <w:t xml:space="preserve"> be</w:t>
+      <w:r>
+        <w:t>has to be</w:t>
       </w:r>
       <w:r>
         <w:t xml:space="preserve"> powerful enough to be</w:t>
@@ -1262,15 +1201,7 @@
         <w:t>The Content Management System</w:t>
       </w:r>
       <w:r>
-        <w:t xml:space="preserve"> </w:t>
-      </w:r>
-      <w:proofErr w:type="gramStart"/>
-      <w:r>
-        <w:t>has to</w:t>
-      </w:r>
-      <w:proofErr w:type="gramEnd"/>
-      <w:r>
-        <w:t xml:space="preserve"> be easy to use</w:t>
+        <w:t xml:space="preserve"> has to be easy to use</w:t>
       </w:r>
       <w:r>
         <w:t xml:space="preserve"> for non-technical staff members adding content to the website.</w:t>
@@ -1369,15 +1300,7 @@
         <w:t xml:space="preserve">personal </w:t>
       </w:r>
       <w:r>
-        <w:t xml:space="preserve">computer is of a reasonably high spec by modern standards it will have no problem running </w:t>
-      </w:r>
-      <w:proofErr w:type="gramStart"/>
-      <w:r>
-        <w:t>all of</w:t>
-      </w:r>
-      <w:proofErr w:type="gramEnd"/>
-      <w:r>
-        <w:t xml:space="preserve"> the software I will be using.</w:t>
+        <w:t>computer is of a reasonably high spec by modern standards it will have no problem running all of the software I will be using.</w:t>
       </w:r>
     </w:p>
     <w:p>
@@ -1448,11 +1371,9 @@
       <w:r>
         <w:t xml:space="preserve"> as these are the </w:t>
       </w:r>
-      <w:proofErr w:type="gramStart"/>
       <w:r>
         <w:t>devices</w:t>
       </w:r>
-      <w:proofErr w:type="gramEnd"/>
       <w:r>
         <w:t xml:space="preserve"> </w:t>
       </w:r>
@@ -1475,15 +1396,7 @@
         </w:numPr>
       </w:pPr>
       <w:r>
-        <w:t xml:space="preserve">A server that </w:t>
-      </w:r>
-      <w:proofErr w:type="gramStart"/>
-      <w:r>
-        <w:t>is capable of running</w:t>
-      </w:r>
-      <w:proofErr w:type="gramEnd"/>
-      <w:r>
-        <w:t xml:space="preserve"> the </w:t>
+        <w:t xml:space="preserve">A server that is capable of running the </w:t>
       </w:r>
       <w:r>
         <w:t>software platform chosen</w:t>
@@ -1495,15 +1408,7 @@
         <w:t xml:space="preserve"> </w:t>
       </w:r>
       <w:r>
-        <w:t xml:space="preserve">The University </w:t>
-      </w:r>
-      <w:proofErr w:type="gramStart"/>
-      <w:r>
-        <w:t>Of</w:t>
-      </w:r>
-      <w:proofErr w:type="gramEnd"/>
-      <w:r>
-        <w:t xml:space="preserve"> The Highlands and Islands </w:t>
+        <w:t xml:space="preserve">The University Of The Highlands and Islands </w:t>
       </w:r>
       <w:r>
         <w:t>is</w:t>
@@ -1571,15 +1476,7 @@
         <w:t>licence for a text editor called Sublime Text</w:t>
       </w:r>
       <w:r>
-        <w:t xml:space="preserve"> that I will be using as I am familiar with </w:t>
-      </w:r>
-      <w:proofErr w:type="gramStart"/>
-      <w:r>
-        <w:t>it</w:t>
-      </w:r>
-      <w:proofErr w:type="gramEnd"/>
-      <w:r>
-        <w:t xml:space="preserve"> and it is</w:t>
+        <w:t xml:space="preserve"> that I will be using as I am familiar with it and it is</w:t>
       </w:r>
       <w:r>
         <w:t xml:space="preserve"> more than suitable for the needs of this </w:t>
@@ -1755,9 +1652,8 @@
           <w:iCs/>
           <w:u w:val="single"/>
         </w:rPr>
-        <w:t xml:space="preserve">Copyright Licences for any </w:t>
-      </w:r>
-      <w:proofErr w:type="gramStart"/>
+        <w:t>Copyright Licences for any third party Software and Graphics used</w:t>
+      </w:r>
       <w:r>
         <w:rPr>
           <w:b/>
@@ -1766,9 +1662,8 @@
           <w:iCs/>
           <w:u w:val="single"/>
         </w:rPr>
-        <w:t>third party</w:t>
-      </w:r>
-      <w:proofErr w:type="gramEnd"/>
+        <w:t>, Sublime Text Personal Licence</w:t>
+      </w:r>
       <w:r>
         <w:rPr>
           <w:b/>
@@ -1777,7 +1672,7 @@
           <w:iCs/>
           <w:u w:val="single"/>
         </w:rPr>
-        <w:t xml:space="preserve"> Software and Graphics used.</w:t>
+        <w:t>.</w:t>
       </w:r>
     </w:p>
     <w:p>
@@ -2046,14 +1941,12 @@
         </w:numPr>
       </w:pPr>
       <w:hyperlink r:id="rId13" w:history="1">
-        <w:proofErr w:type="spellStart"/>
         <w:r>
           <w:rPr>
             <w:rStyle w:val="Hyperlink"/>
           </w:rPr>
           <w:t>CodeProject</w:t>
         </w:r>
-        <w:proofErr w:type="spellEnd"/>
       </w:hyperlink>
     </w:p>
     <w:p>
@@ -2306,18 +2199,7 @@
     </w:p>
     <w:p>
       <w:r>
-        <w:t xml:space="preserve">The project has been moved back and will now have to be accelerated as I was unable to work on the project for </w:t>
-      </w:r>
-      <w:proofErr w:type="gramStart"/>
-      <w:r>
-        <w:t>a number of</w:t>
-      </w:r>
-      <w:proofErr w:type="gramEnd"/>
-      <w:r>
-        <w:t xml:space="preserve"> weeks.</w:t>
-      </w:r>
-      <w:r>
-        <w:t xml:space="preserve"> </w:t>
+        <w:t xml:space="preserve">The project has been moved back and will now have to be accelerated as I was unable to work on the project for a number of weeks. </w:t>
       </w:r>
       <w:r>
         <w:t xml:space="preserve">The project will run from </w:t>
@@ -2338,26 +2220,10 @@
         <w:t>31</w:t>
       </w:r>
       <w:r>
-        <w:t xml:space="preserve">/05/2022 at which point it must be complete and all deliverables must be in the hands of the client. A </w:t>
-      </w:r>
-      <w:proofErr w:type="spellStart"/>
-      <w:r>
-        <w:t>gantt</w:t>
-      </w:r>
-      <w:proofErr w:type="spellEnd"/>
-      <w:r>
-        <w:t xml:space="preserve"> chart has been produced to show the expected schedule for each </w:t>
-      </w:r>
-      <w:r>
-        <w:t xml:space="preserve">task and </w:t>
-      </w:r>
-      <w:proofErr w:type="gramStart"/>
-      <w:r>
-        <w:t>it’s</w:t>
-      </w:r>
-      <w:proofErr w:type="gramEnd"/>
-      <w:r>
-        <w:t xml:space="preserve"> individual assignments.</w:t>
+        <w:t xml:space="preserve">/05/2022 at which point it must be complete and all deliverables must be in the hands of the client. A gantt chart has been produced to show the expected schedule for each </w:t>
+      </w:r>
+      <w:r>
+        <w:t>task and it’s individual assignments.</w:t>
       </w:r>
     </w:p>
     <w:p>

</xml_diff>

<commit_message>
Silicon Croft - Planning nearly finished
</commit_message>
<xml_diff>
--- a/Graded Unit Project/Documentation.docx
+++ b/Graded Unit Project/Documentation.docx
@@ -1,6 +1,6 @@
 
 <file path=word/document.xml><?xml version="1.0" encoding="utf-8"?>
-<w:document xmlns:wpc="http://schemas.microsoft.com/office/word/2010/wordprocessingCanvas" xmlns:cx="http://schemas.microsoft.com/office/drawing/2014/chartex" xmlns:cx1="http://schemas.microsoft.com/office/drawing/2015/9/8/chartex" xmlns:cx2="http://schemas.microsoft.com/office/drawing/2015/10/21/chartex" xmlns:cx3="http://schemas.microsoft.com/office/drawing/2016/5/9/chartex" xmlns:cx4="http://schemas.microsoft.com/office/drawing/2016/5/10/chartex" xmlns:cx5="http://schemas.microsoft.com/office/drawing/2016/5/11/chartex" xmlns:cx6="http://schemas.microsoft.com/office/drawing/2016/5/12/chartex" xmlns:cx7="http://schemas.microsoft.com/office/drawing/2016/5/13/chartex" xmlns:cx8="http://schemas.microsoft.com/office/drawing/2016/5/14/chartex" xmlns:mc="http://schemas.openxmlformats.org/markup-compatibility/2006" xmlns:aink="http://schemas.microsoft.com/office/drawing/2016/ink" xmlns:am3d="http://schemas.microsoft.com/office/drawing/2017/model3d" xmlns:o="urn:schemas-microsoft-com:office:office" xmlns:r="http://schemas.openxmlformats.org/officeDocument/2006/relationships" xmlns:m="http://schemas.openxmlformats.org/officeDocument/2006/math" xmlns:v="urn:schemas-microsoft-com:vml" xmlns:wp14="http://schemas.microsoft.com/office/word/2010/wordprocessingDrawing" xmlns:wp="http://schemas.openxmlformats.org/drawingml/2006/wordprocessingDrawing" xmlns:w10="urn:schemas-microsoft-com:office:word" xmlns:w="http://schemas.openxmlformats.org/wordprocessingml/2006/main" xmlns:w14="http://schemas.microsoft.com/office/word/2010/wordml" xmlns:w15="http://schemas.microsoft.com/office/word/2012/wordml" xmlns:w16cex="http://schemas.microsoft.com/office/word/2018/wordml/cex" xmlns:w16cid="http://schemas.microsoft.com/office/word/2016/wordml/cid" xmlns:w16="http://schemas.microsoft.com/office/word/2018/wordml" xmlns:w16sdtdh="http://schemas.microsoft.com/office/word/2020/wordml/sdtdatahash" xmlns:w16se="http://schemas.microsoft.com/office/word/2015/wordml/symex" xmlns:wpg="http://schemas.microsoft.com/office/word/2010/wordprocessingGroup" xmlns:wpi="http://schemas.microsoft.com/office/word/2010/wordprocessingInk" xmlns:wne="http://schemas.microsoft.com/office/word/2006/wordml" xmlns:wps="http://schemas.microsoft.com/office/word/2010/wordprocessingShape" mc:Ignorable="w14 w15 w16se w16cid w16 w16cex w16sdtdh wp14">
+<w:document xmlns:wpc="http://schemas.microsoft.com/office/word/2010/wordprocessingCanvas" xmlns:cx="http://schemas.microsoft.com/office/drawing/2014/chartex" xmlns:cx1="http://schemas.microsoft.com/office/drawing/2015/9/8/chartex" xmlns:cx2="http://schemas.microsoft.com/office/drawing/2015/10/21/chartex" xmlns:cx3="http://schemas.microsoft.com/office/drawing/2016/5/9/chartex" xmlns:cx4="http://schemas.microsoft.com/office/drawing/2016/5/10/chartex" xmlns:cx5="http://schemas.microsoft.com/office/drawing/2016/5/11/chartex" xmlns:cx6="http://schemas.microsoft.com/office/drawing/2016/5/12/chartex" xmlns:cx7="http://schemas.microsoft.com/office/drawing/2016/5/13/chartex" xmlns:cx8="http://schemas.microsoft.com/office/drawing/2016/5/14/chartex" xmlns:mc="http://schemas.openxmlformats.org/markup-compatibility/2006" xmlns:aink="http://schemas.microsoft.com/office/drawing/2016/ink" xmlns:am3d="http://schemas.microsoft.com/office/drawing/2017/model3d" xmlns:o="urn:schemas-microsoft-com:office:office" xmlns:oel="http://schemas.microsoft.com/office/2019/extlst" xmlns:r="http://schemas.openxmlformats.org/officeDocument/2006/relationships" xmlns:m="http://schemas.openxmlformats.org/officeDocument/2006/math" xmlns:v="urn:schemas-microsoft-com:vml" xmlns:wp14="http://schemas.microsoft.com/office/word/2010/wordprocessingDrawing" xmlns:wp="http://schemas.openxmlformats.org/drawingml/2006/wordprocessingDrawing" xmlns:w10="urn:schemas-microsoft-com:office:word" xmlns:w="http://schemas.openxmlformats.org/wordprocessingml/2006/main" xmlns:w14="http://schemas.microsoft.com/office/word/2010/wordml" xmlns:w15="http://schemas.microsoft.com/office/word/2012/wordml" xmlns:w16cex="http://schemas.microsoft.com/office/word/2018/wordml/cex" xmlns:w16cid="http://schemas.microsoft.com/office/word/2016/wordml/cid" xmlns:w16="http://schemas.microsoft.com/office/word/2018/wordml" xmlns:w16sdtdh="http://schemas.microsoft.com/office/word/2020/wordml/sdtdatahash" xmlns:w16se="http://schemas.microsoft.com/office/word/2015/wordml/symex" xmlns:wpg="http://schemas.microsoft.com/office/word/2010/wordprocessingGroup" xmlns:wpi="http://schemas.microsoft.com/office/word/2010/wordprocessingInk" xmlns:wne="http://schemas.microsoft.com/office/word/2006/wordml" xmlns:wps="http://schemas.microsoft.com/office/word/2010/wordprocessingShape" mc:Ignorable="w14 w15 w16se w16cid w16 w16cex w16sdtdh wp14">
   <w:body>
     <w:p>
       <w:pPr>
@@ -91,157 +91,571 @@
         <w:t xml:space="preserve"> using modern development methodologies.</w:t>
       </w:r>
       <w:r>
-        <w:t xml:space="preserve"> They have asked me to create a website for an ongoing project that</w:t>
-      </w:r>
-      <w:r>
-        <w:t xml:space="preserve"> they would like to expand from a single page on their main website </w:t>
-      </w:r>
-      <w:hyperlink r:id="rId5">
-        <w:r>
-          <w:rPr>
-            <w:rStyle w:val="Hyperlink"/>
-          </w:rPr>
-          <w:t>https://www.mesomorphic.co.uk/siliconcroft</w:t>
-        </w:r>
-      </w:hyperlink>
-      <w:r>
-        <w:t xml:space="preserve"> to </w:t>
-      </w:r>
-      <w:r>
-        <w:t>its</w:t>
-      </w:r>
-      <w:r>
-        <w:t xml:space="preserve"> own website</w:t>
+        <w:t xml:space="preserve"> They have asked me to create a </w:t>
+      </w:r>
+      <w:r>
+        <w:t xml:space="preserve">prototype </w:t>
+      </w:r>
+      <w:r>
+        <w:t>website for an ongoing project</w:t>
+      </w:r>
+      <w:r>
+        <w:t xml:space="preserve"> called Silicon Croft</w:t>
+      </w:r>
+      <w:r>
+        <w:t xml:space="preserve"> that</w:t>
+      </w:r>
+      <w:r>
+        <w:t xml:space="preserve"> they </w:t>
+      </w:r>
+      <w:r>
+        <w:t xml:space="preserve">can later extend. They also want me to source and </w:t>
+      </w:r>
+      <w:r>
+        <w:t>s</w:t>
+      </w:r>
+      <w:r>
+        <w:t xml:space="preserve">et up </w:t>
+      </w:r>
+      <w:r>
+        <w:t>a new</w:t>
       </w:r>
       <w:r>
         <w:t xml:space="preserve"> </w:t>
       </w:r>
-      <w:hyperlink r:id="rId6">
-        <w:r>
-          <w:rPr>
-            <w:rStyle w:val="Hyperlink"/>
-          </w:rPr>
-          <w:t>http://www.siliconcroft.co.uk</w:t>
-        </w:r>
-      </w:hyperlink>
-      <w:r>
-        <w:t>. The website will be used to display information about</w:t>
-      </w:r>
-      <w:r>
-        <w:t xml:space="preserve"> the</w:t>
-      </w:r>
-      <w:r>
-        <w:t xml:space="preserve"> Silicon Croft</w:t>
-      </w:r>
-      <w:r>
-        <w:t xml:space="preserve"> project. </w:t>
-      </w:r>
-      <w:r>
-        <w:t xml:space="preserve">They would also like </w:t>
-      </w:r>
-      <w:r>
-        <w:t xml:space="preserve">to </w:t>
+      <w:r>
+        <w:t>server</w:t>
+      </w:r>
+      <w:r>
+        <w:t>,</w:t>
+      </w:r>
+      <w:r>
+        <w:t xml:space="preserve"> and install all software required to host the website</w:t>
+      </w:r>
+      <w:r>
+        <w:t>.</w:t>
+      </w:r>
+      <w:r>
+        <w:t xml:space="preserve"> They have a very restrictive </w:t>
+      </w:r>
+      <w:r>
+        <w:t xml:space="preserve">budget and thus </w:t>
+      </w:r>
+      <w:r>
+        <w:t>open-source</w:t>
+      </w:r>
+      <w:r>
+        <w:t xml:space="preserve"> </w:t>
+      </w:r>
+      <w:r>
+        <w:t>software,</w:t>
+      </w:r>
+      <w:r>
+        <w:t xml:space="preserve"> and pre</w:t>
+      </w:r>
+      <w:r>
+        <w:t>-</w:t>
+      </w:r>
+      <w:r>
+        <w:t>existing solutions</w:t>
+      </w:r>
+      <w:r>
+        <w:t xml:space="preserve"> should be used where possible</w:t>
+      </w:r>
+      <w:r>
+        <w:t>.</w:t>
+      </w:r>
+      <w:r>
+        <w:t xml:space="preserve"> The website must be responsive a</w:t>
       </w:r>
       <w:r>
         <w:t>s</w:t>
       </w:r>
       <w:r>
-        <w:t xml:space="preserve">et up </w:t>
-      </w:r>
-      <w:r>
-        <w:t>a new</w:t>
+        <w:t xml:space="preserve"> a broad range of</w:t>
+      </w:r>
+      <w:r>
+        <w:t xml:space="preserve"> devices are used extensively </w:t>
+      </w:r>
+      <w:r>
+        <w:t>in education</w:t>
+      </w:r>
+      <w:r>
+        <w:t xml:space="preserve">al </w:t>
+      </w:r>
+      <w:r>
+        <w:t>environment</w:t>
+      </w:r>
+      <w:r>
+        <w:t xml:space="preserve">s and the greater world, and the website needs to </w:t>
+      </w:r>
+      <w:r>
+        <w:t xml:space="preserve">work </w:t>
+      </w:r>
+      <w:r>
+        <w:t>well under all conditions</w:t>
+      </w:r>
+      <w:r>
+        <w:t>.</w:t>
+      </w:r>
+      <w:r>
+        <w:t xml:space="preserve"> Although the company is based in software development </w:t>
+      </w:r>
+      <w:r>
+        <w:t>some of their staff who will be adding content to the website will have little or no background in software</w:t>
+      </w:r>
+      <w:r>
+        <w:t>.</w:t>
+      </w:r>
+    </w:p>
+    <w:p>
+      <w:pPr>
+        <w:ind w:firstLine="720"/>
+      </w:pPr>
+      <w:r>
+        <w:t>I have been asked to clarify the requirements</w:t>
+      </w:r>
+      <w:r>
+        <w:t xml:space="preserve"> of the project</w:t>
+      </w:r>
+      <w:r>
+        <w:t xml:space="preserve"> then</w:t>
+      </w:r>
+      <w:r>
+        <w:t xml:space="preserve"> i</w:t>
+      </w:r>
+      <w:r>
+        <w:t>dentify</w:t>
+      </w:r>
+      <w:r>
+        <w:t xml:space="preserve">, </w:t>
+      </w:r>
+      <w:r>
+        <w:t>source,</w:t>
+      </w:r>
+      <w:r>
+        <w:t xml:space="preserve"> and implement a suitable hardware and software platform, </w:t>
+      </w:r>
+      <w:r>
+        <w:t>install and configure the software and set up a website prototype which the company can</w:t>
+      </w:r>
+      <w:r>
+        <w:t xml:space="preserve"> then later</w:t>
+      </w:r>
+      <w:r>
+        <w:t xml:space="preserve"> extend.</w:t>
+      </w:r>
+      <w:r>
+        <w:br/>
+      </w:r>
+    </w:p>
+    <w:p>
+      <w:pPr>
+        <w:pStyle w:val="Heading3"/>
+      </w:pPr>
+      <w:r>
+        <w:t xml:space="preserve">Problem </w:t>
+      </w:r>
+      <w:r>
+        <w:t>Analysis</w:t>
+      </w:r>
+    </w:p>
+    <w:p>
+      <w:pPr>
+        <w:pStyle w:val="ListParagraph"/>
+        <w:numPr>
+          <w:ilvl w:val="0"/>
+          <w:numId w:val="1"/>
+        </w:numPr>
+      </w:pPr>
+      <w:r>
+        <w:t>A server hosting solution must be found that meats the very restrictive budget allocated for the project.</w:t>
+      </w:r>
+    </w:p>
+    <w:p>
+      <w:pPr>
+        <w:pStyle w:val="ListParagraph"/>
+        <w:numPr>
+          <w:ilvl w:val="0"/>
+          <w:numId w:val="1"/>
+        </w:numPr>
+      </w:pPr>
+      <w:r>
+        <w:t>The server provided by the hosting provider must be capable of running all the software required to host the website.</w:t>
+      </w:r>
+    </w:p>
+    <w:p>
+      <w:pPr>
+        <w:pStyle w:val="ListParagraph"/>
+        <w:numPr>
+          <w:ilvl w:val="0"/>
+          <w:numId w:val="1"/>
+        </w:numPr>
+      </w:pPr>
+      <w:r>
+        <w:t>Suitable software packages that together are suitable for hosting the prototype website will have to be researched and chosen.</w:t>
+      </w:r>
+    </w:p>
+    <w:p>
+      <w:pPr>
+        <w:pStyle w:val="ListParagraph"/>
+        <w:numPr>
+          <w:ilvl w:val="0"/>
+          <w:numId w:val="1"/>
+        </w:numPr>
+      </w:pPr>
+      <w:r>
+        <w:t xml:space="preserve">All the software we require to </w:t>
+      </w:r>
+      <w:r>
+        <w:t>host the website</w:t>
+      </w:r>
+      <w:r>
+        <w:t xml:space="preserve"> must</w:t>
+      </w:r>
+      <w:r>
+        <w:t xml:space="preserve"> then</w:t>
+      </w:r>
+      <w:r>
+        <w:t xml:space="preserve"> be installed</w:t>
+      </w:r>
+      <w:r>
+        <w:t xml:space="preserve"> on to the server</w:t>
+      </w:r>
+      <w:r>
+        <w:t>.</w:t>
+      </w:r>
+    </w:p>
+    <w:p>
+      <w:pPr>
+        <w:pStyle w:val="ListParagraph"/>
+        <w:numPr>
+          <w:ilvl w:val="0"/>
+          <w:numId w:val="1"/>
+        </w:numPr>
+      </w:pPr>
+      <w:r>
+        <w:t>Designing a responsive website from scratch is out of the scope of this project and thus careful selection of supporting tools and packages must be made to ensure the completion of the project on time</w:t>
+      </w:r>
+      <w:r>
+        <w:t>.</w:t>
+      </w:r>
+    </w:p>
+    <w:p>
+      <w:pPr>
+        <w:pStyle w:val="ListParagraph"/>
+        <w:numPr>
+          <w:ilvl w:val="0"/>
+          <w:numId w:val="1"/>
+        </w:numPr>
+      </w:pPr>
+      <w:r>
+        <w:t xml:space="preserve">As some of the staff adding content do not have a background </w:t>
+      </w:r>
+      <w:r>
+        <w:t xml:space="preserve">in software or web development </w:t>
+      </w:r>
+      <w:r>
+        <w:t>adding content to the website</w:t>
+      </w:r>
+      <w:r>
+        <w:t xml:space="preserve"> w</w:t>
+      </w:r>
+      <w:r>
+        <w:t>i</w:t>
+      </w:r>
+      <w:r>
+        <w:t>l</w:t>
+      </w:r>
+      <w:r>
+        <w:t>l</w:t>
+      </w:r>
+      <w:r>
+        <w:t xml:space="preserve"> have to be as simple as possible and </w:t>
+      </w:r>
+      <w:r>
+        <w:t>so</w:t>
+      </w:r>
+      <w:r>
+        <w:t xml:space="preserve"> the obvious </w:t>
+      </w:r>
+      <w:r>
+        <w:t>solution</w:t>
       </w:r>
       <w:r>
         <w:t xml:space="preserve"> </w:t>
       </w:r>
       <w:r>
-        <w:t>server and install all software required to host the website</w:t>
+        <w:t>is</w:t>
+      </w:r>
+      <w:r>
+        <w:t xml:space="preserve"> to use a suitable Content Management Syste</w:t>
+      </w:r>
+      <w:r>
+        <w:t>m.</w:t>
+      </w:r>
+    </w:p>
+    <w:p>
+      <w:pPr>
+        <w:pStyle w:val="ListParagraph"/>
+        <w:numPr>
+          <w:ilvl w:val="0"/>
+          <w:numId w:val="1"/>
+        </w:numPr>
+      </w:pPr>
+      <w:r>
+        <w:t>The website will have to be database-driven as staff members who have little to no experience in web development would not be able to modify source code in order to add content to the website without significant training.</w:t>
+      </w:r>
+    </w:p>
+    <w:p>
+      <w:pPr>
+        <w:pStyle w:val="ListParagraph"/>
+        <w:numPr>
+          <w:ilvl w:val="0"/>
+          <w:numId w:val="1"/>
+        </w:numPr>
+      </w:pPr>
+      <w:r>
+        <w:t xml:space="preserve">The website must be responsive </w:t>
+      </w:r>
+      <w:r>
+        <w:t xml:space="preserve">and able to function </w:t>
+      </w:r>
+      <w:r>
+        <w:t>to a high standard on as many platforms as possible</w:t>
+      </w:r>
+      <w:r>
+        <w:t xml:space="preserve">. If the website is not </w:t>
+      </w:r>
+      <w:r>
+        <w:t>responsive,</w:t>
+      </w:r>
+      <w:r>
+        <w:t xml:space="preserve"> then it </w:t>
+      </w:r>
+      <w:r>
+        <w:t xml:space="preserve">will not look as intended on all platforms </w:t>
+      </w:r>
+      <w:r>
+        <w:t>and may even not function properly on some.</w:t>
+      </w:r>
+    </w:p>
+    <w:p>
+      <w:pPr>
+        <w:pStyle w:val="ListParagraph"/>
+        <w:numPr>
+          <w:ilvl w:val="0"/>
+          <w:numId w:val="1"/>
+        </w:numPr>
+      </w:pPr>
+      <w:r>
+        <w:t>T</w:t>
+      </w:r>
+      <w:r>
+        <w:t>hird party installers</w:t>
+      </w:r>
+      <w:r>
+        <w:t xml:space="preserve"> don’t normally want to service</w:t>
+      </w:r>
+      <w:r>
+        <w:t xml:space="preserve"> </w:t>
+      </w:r>
+      <w:proofErr w:type="spellStart"/>
+      <w:r>
+        <w:t>a</w:t>
+      </w:r>
+      <w:proofErr w:type="spellEnd"/>
+      <w:r>
+        <w:t xml:space="preserve"> system</w:t>
+      </w:r>
+      <w:r>
+        <w:t xml:space="preserve"> if they didn’t set-up so </w:t>
+      </w:r>
+      <w:r>
+        <w:t>most likely</w:t>
+      </w:r>
+      <w:r>
+        <w:t xml:space="preserve"> any </w:t>
+      </w:r>
+      <w:r>
+        <w:t>maintenance</w:t>
+      </w:r>
+      <w:r>
+        <w:t xml:space="preserve"> will have to be performed</w:t>
+      </w:r>
+      <w:r>
+        <w:t xml:space="preserve"> in-house</w:t>
+      </w:r>
+      <w:r>
+        <w:t xml:space="preserve"> </w:t>
+      </w:r>
+      <w:r>
+        <w:t xml:space="preserve">which would suggest </w:t>
+      </w:r>
+      <w:r>
+        <w:lastRenderedPageBreak/>
+        <w:t xml:space="preserve">that commonly used </w:t>
+      </w:r>
+      <w:r>
+        <w:t>software packages</w:t>
+      </w:r>
+      <w:r>
+        <w:t xml:space="preserve"> should be preferred to </w:t>
+      </w:r>
+      <w:r>
+        <w:t>reduce the chances of the in-house staff not being able to easily find a solution to any issues they have in the future</w:t>
       </w:r>
       <w:r>
         <w:t>.</w:t>
       </w:r>
-      <w:r>
-        <w:t xml:space="preserve"> They have a very restrictive </w:t>
-      </w:r>
-      <w:r>
-        <w:t xml:space="preserve">budget and thus </w:t>
-      </w:r>
-      <w:r>
-        <w:t>open-source</w:t>
-      </w:r>
-      <w:r>
-        <w:t xml:space="preserve"> </w:t>
-      </w:r>
-      <w:r>
-        <w:t>software,</w:t>
-      </w:r>
-      <w:r>
-        <w:t xml:space="preserve"> and pre</w:t>
-      </w:r>
-      <w:r>
-        <w:t>-</w:t>
-      </w:r>
-      <w:r>
-        <w:t>existing solutions</w:t>
-      </w:r>
-      <w:r>
-        <w:t xml:space="preserve"> should be used where possible</w:t>
+    </w:p>
+    <w:p>
+      <w:pPr>
+        <w:pStyle w:val="Heading3"/>
+      </w:pPr>
+      <w:r>
+        <w:t>Aims</w:t>
+      </w:r>
+    </w:p>
+    <w:p>
+      <w:pPr>
+        <w:pStyle w:val="ListParagraph"/>
+        <w:numPr>
+          <w:ilvl w:val="0"/>
+          <w:numId w:val="6"/>
+        </w:numPr>
+      </w:pPr>
+      <w:r>
+        <w:t>Source a</w:t>
+      </w:r>
+      <w:r>
+        <w:t xml:space="preserve"> suitable</w:t>
+      </w:r>
+      <w:r>
+        <w:t xml:space="preserve"> server</w:t>
+      </w:r>
+      <w:r>
+        <w:t xml:space="preserve">, </w:t>
+      </w:r>
+      <w:r>
+        <w:t>install server software</w:t>
+      </w:r>
+      <w:r>
+        <w:t xml:space="preserve"> and configure the server as per the requirements of the client.</w:t>
+      </w:r>
+    </w:p>
+    <w:p>
+      <w:pPr>
+        <w:pStyle w:val="ListParagraph"/>
+        <w:numPr>
+          <w:ilvl w:val="0"/>
+          <w:numId w:val="6"/>
+        </w:numPr>
+      </w:pPr>
+      <w:r>
+        <w:t xml:space="preserve">Install </w:t>
+      </w:r>
+      <w:r>
+        <w:t xml:space="preserve">and configure </w:t>
+      </w:r>
+      <w:r>
+        <w:t xml:space="preserve">a Content Management System so that non-technical staff </w:t>
+      </w:r>
+      <w:r>
+        <w:t xml:space="preserve">within the </w:t>
+      </w:r>
+      <w:r>
+        <w:t>client’s</w:t>
+      </w:r>
+      <w:r>
+        <w:t xml:space="preserve"> company </w:t>
+      </w:r>
+      <w:proofErr w:type="gramStart"/>
+      <w:r>
+        <w:t>are able to</w:t>
+      </w:r>
+      <w:proofErr w:type="gramEnd"/>
+      <w:r>
+        <w:t xml:space="preserve"> add content to the website</w:t>
+      </w:r>
+      <w:r>
+        <w:t xml:space="preserve"> with minimal train</w:t>
+      </w:r>
+      <w:r>
+        <w:t>i</w:t>
+      </w:r>
+      <w:r>
+        <w:t>ng</w:t>
       </w:r>
       <w:r>
         <w:t>.</w:t>
       </w:r>
-      <w:r>
-        <w:t xml:space="preserve"> The website must be responsive a</w:t>
-      </w:r>
-      <w:r>
-        <w:t>s</w:t>
-      </w:r>
-      <w:r>
-        <w:t xml:space="preserve"> a broad range of</w:t>
-      </w:r>
-      <w:r>
-        <w:t xml:space="preserve"> devices are used extensively </w:t>
-      </w:r>
-      <w:r>
-        <w:t>in education</w:t>
-      </w:r>
-      <w:r>
-        <w:t xml:space="preserve">al </w:t>
-      </w:r>
-      <w:r>
-        <w:t>environment</w:t>
-      </w:r>
-      <w:r>
-        <w:t xml:space="preserve">s and the greater world, and the website needs to </w:t>
-      </w:r>
-      <w:r>
-        <w:t xml:space="preserve">work </w:t>
-      </w:r>
-      <w:r>
-        <w:t>well under all conditions</w:t>
+    </w:p>
+    <w:p>
+      <w:pPr>
+        <w:pStyle w:val="ListParagraph"/>
+        <w:numPr>
+          <w:ilvl w:val="0"/>
+          <w:numId w:val="6"/>
+        </w:numPr>
+      </w:pPr>
+      <w:r>
+        <w:t>Produce a manual to train staff in how to use the Content Management System to add content to the website.</w:t>
+      </w:r>
+    </w:p>
+    <w:p>
+      <w:pPr>
+        <w:pStyle w:val="ListParagraph"/>
+        <w:numPr>
+          <w:ilvl w:val="0"/>
+          <w:numId w:val="6"/>
+        </w:numPr>
+      </w:pPr>
+      <w:r>
+        <w:t>Produce a responsive</w:t>
+      </w:r>
+      <w:r>
+        <w:t xml:space="preserve"> prototype</w:t>
+      </w:r>
+      <w:r>
+        <w:t xml:space="preserve"> website that looks </w:t>
+      </w:r>
+      <w:r>
+        <w:t>good and</w:t>
+      </w:r>
+      <w:r>
+        <w:t xml:space="preserve"> functions on as many platforms as possible</w:t>
       </w:r>
       <w:r>
         <w:t>.</w:t>
       </w:r>
-      <w:r>
-        <w:t xml:space="preserve"> Although the company is based in software development </w:t>
-      </w:r>
-      <w:r>
-        <w:t>some of their staff who will be adding content to the website will have little or no background in software</w:t>
-      </w:r>
-      <w:r>
-        <w:t>.</w:t>
-      </w:r>
-      <w:r>
-        <w:rPr>
-          <w:b/>
-          <w:bCs/>
-          <w:i/>
-          <w:iCs/>
-        </w:rPr>
-        <w:t xml:space="preserve"> </w:t>
-      </w:r>
-      <w:r>
+    </w:p>
+    <w:p>
+      <w:pPr>
+        <w:pStyle w:val="Heading3"/>
+      </w:pPr>
+      <w:r>
+        <w:t>Requirements</w:t>
+      </w:r>
+    </w:p>
+    <w:p>
+      <w:pPr>
+        <w:pStyle w:val="Heading4"/>
+      </w:pPr>
+      <w:r>
+        <w:t>Function</w:t>
+      </w:r>
+      <w:r>
+        <w:t>al</w:t>
+      </w:r>
+    </w:p>
+    <w:p>
+      <w:pPr>
+        <w:pStyle w:val="ListParagraph"/>
+        <w:numPr>
+          <w:ilvl w:val="0"/>
+          <w:numId w:val="12"/>
+        </w:numPr>
         <w:rPr>
           <w:b/>
           <w:bCs/>
@@ -249,216 +663,102 @@
           <w:iCs/>
           <w:u w:val="single"/>
         </w:rPr>
-        <w:t>Source Server and install server software</w:t>
-      </w:r>
-      <w:r>
-        <w:rPr>
-          <w:b/>
-          <w:bCs/>
-          <w:i/>
-          <w:iCs/>
-          <w:u w:val="single"/>
-        </w:rPr>
-        <w:t>, Create a prototype website and set up web space</w:t>
-      </w:r>
-    </w:p>
-    <w:p>
-      <w:pPr>
-        <w:ind w:firstLine="720"/>
-      </w:pPr>
-      <w:r>
-        <w:t>I have been asked to clarify the requirements</w:t>
-      </w:r>
-      <w:r>
-        <w:t xml:space="preserve"> of the project</w:t>
-      </w:r>
-      <w:r>
-        <w:t xml:space="preserve"> then</w:t>
-      </w:r>
-      <w:r>
-        <w:t xml:space="preserve"> i</w:t>
-      </w:r>
-      <w:r>
-        <w:t>dentify</w:t>
+      </w:pPr>
+      <w:r>
+        <w:t xml:space="preserve">The website must </w:t>
+      </w:r>
+      <w:r>
+        <w:t>follow the style guide</w:t>
+      </w:r>
+      <w:r>
+        <w:t xml:space="preserve"> and keep in style with the graphics</w:t>
+      </w:r>
+      <w:r>
+        <w:t xml:space="preserve"> provided by the client a</w:t>
+      </w:r>
+      <w:r>
+        <w:t>s examples</w:t>
+      </w:r>
+      <w:r>
+        <w:t>.</w:t>
+      </w:r>
+    </w:p>
+    <w:p>
+      <w:pPr>
+        <w:pStyle w:val="ListParagraph"/>
+        <w:numPr>
+          <w:ilvl w:val="0"/>
+          <w:numId w:val="12"/>
+        </w:numPr>
+      </w:pPr>
+      <w:r>
+        <w:t>The w</w:t>
+      </w:r>
+      <w:r>
+        <w:t>ebsite must be responsive and function to a high standard on a wide range of devices and web browsers.</w:t>
+      </w:r>
+    </w:p>
+    <w:p>
+      <w:pPr>
+        <w:pStyle w:val="ListParagraph"/>
+        <w:numPr>
+          <w:ilvl w:val="0"/>
+          <w:numId w:val="12"/>
+        </w:numPr>
+      </w:pPr>
+      <w:r>
+        <w:t>The w</w:t>
+      </w:r>
+      <w:r>
+        <w:t>ebsite must be data driven and allow simple addition, deletion and updating of database entries.</w:t>
+      </w:r>
+    </w:p>
+    <w:p>
+      <w:pPr>
+        <w:pStyle w:val="ListParagraph"/>
+        <w:numPr>
+          <w:ilvl w:val="0"/>
+          <w:numId w:val="12"/>
+        </w:numPr>
+      </w:pPr>
+      <w:r>
+        <w:t>The w</w:t>
+      </w:r>
+      <w:r>
+        <w:t>ebsite must be easy to use for all targeted audiences</w:t>
+      </w:r>
+      <w:r>
+        <w:t xml:space="preserve"> (</w:t>
+      </w:r>
+      <w:r>
+        <w:t>e</w:t>
+      </w:r>
+      <w:r>
+        <w:t xml:space="preserve">ducators, </w:t>
+      </w:r>
+      <w:r>
+        <w:t>s</w:t>
+      </w:r>
+      <w:r>
+        <w:t>tudents</w:t>
       </w:r>
       <w:r>
         <w:t xml:space="preserve">, </w:t>
       </w:r>
       <w:r>
-        <w:t>source,</w:t>
-      </w:r>
-      <w:r>
-        <w:t xml:space="preserve"> and implement a suitable hardware and software platform, </w:t>
-      </w:r>
-      <w:r>
-        <w:t>install and configure the software and set up a website prototype which the company can</w:t>
-      </w:r>
-      <w:r>
-        <w:t xml:space="preserve"> then later</w:t>
-      </w:r>
-      <w:r>
-        <w:t xml:space="preserve"> extend.</w:t>
-      </w:r>
-      <w:r>
-        <w:br/>
-      </w:r>
-    </w:p>
-    <w:p>
-      <w:pPr>
-        <w:pStyle w:val="Heading3"/>
-      </w:pPr>
-      <w:r>
-        <w:t xml:space="preserve">Problem </w:t>
-      </w:r>
-      <w:r>
-        <w:t>Analysis</w:t>
-      </w:r>
-    </w:p>
-    <w:p>
-      <w:pPr>
-        <w:pStyle w:val="ListParagraph"/>
-        <w:numPr>
-          <w:ilvl w:val="0"/>
-          <w:numId w:val="1"/>
-        </w:numPr>
-      </w:pPr>
-      <w:r>
-        <w:t xml:space="preserve">The website must be responsive </w:t>
-      </w:r>
-      <w:r>
-        <w:t xml:space="preserve">and able to function </w:t>
-      </w:r>
-      <w:r>
-        <w:t>to a high standard on as many platforms as possible</w:t>
-      </w:r>
-      <w:r>
-        <w:t xml:space="preserve">. If the website is not </w:t>
-      </w:r>
-      <w:r>
-        <w:t>responsive,</w:t>
-      </w:r>
-      <w:r>
-        <w:t xml:space="preserve"> then it </w:t>
-      </w:r>
-      <w:r>
-        <w:t xml:space="preserve">will not look as intended on all platforms </w:t>
-      </w:r>
-      <w:r>
-        <w:t>and may even not function properly on some.</w:t>
-      </w:r>
-    </w:p>
-    <w:p>
-      <w:pPr>
-        <w:pStyle w:val="ListParagraph"/>
-        <w:numPr>
-          <w:ilvl w:val="0"/>
-          <w:numId w:val="1"/>
-        </w:numPr>
-      </w:pPr>
-      <w:r>
-        <w:t>D</w:t>
-      </w:r>
-      <w:r>
-        <w:t xml:space="preserve">esigning a responsive website from scratch is out of the scope of this </w:t>
-      </w:r>
-      <w:r>
-        <w:t>project</w:t>
-      </w:r>
-      <w:r>
-        <w:t xml:space="preserve"> and thus careful selection of supporting tools and packages must be made to ensure the </w:t>
-      </w:r>
-      <w:r>
-        <w:t>completion of the project on time.</w:t>
-      </w:r>
-    </w:p>
-    <w:p>
-      <w:pPr>
-        <w:pStyle w:val="ListParagraph"/>
-        <w:numPr>
-          <w:ilvl w:val="0"/>
-          <w:numId w:val="1"/>
-        </w:numPr>
-      </w:pPr>
-      <w:r>
-        <w:t>The website must be d</w:t>
-      </w:r>
-      <w:r>
-        <w:t>atabase driven</w:t>
-      </w:r>
-      <w:r>
-        <w:t xml:space="preserve"> </w:t>
-      </w:r>
-      <w:r>
-        <w:t>and allow for</w:t>
-      </w:r>
-      <w:r>
-        <w:t xml:space="preserve"> easy addition</w:t>
-      </w:r>
-      <w:r>
-        <w:t>s</w:t>
-      </w:r>
-      <w:r>
-        <w:t>, deletion</w:t>
-      </w:r>
-      <w:r>
-        <w:t>s and updates</w:t>
-      </w:r>
-      <w:r>
-        <w:t xml:space="preserve"> by staff</w:t>
-      </w:r>
-      <w:r>
-        <w:t xml:space="preserve"> members of the client’s company</w:t>
-      </w:r>
-      <w:r>
-        <w:t>. As some of the staff adding content do not have a background</w:t>
-      </w:r>
-      <w:r>
-        <w:t xml:space="preserve"> </w:t>
-      </w:r>
-      <w:r>
-        <w:t xml:space="preserve">in software or web development the process would have to be as simple as possible and thus </w:t>
-      </w:r>
-      <w:r>
-        <w:t>the obvious</w:t>
-      </w:r>
-      <w:r>
-        <w:t xml:space="preserve"> option would be to use</w:t>
-      </w:r>
-      <w:r>
-        <w:t xml:space="preserve"> a</w:t>
-      </w:r>
-      <w:r>
-        <w:t xml:space="preserve"> suitable Content Management System.</w:t>
-      </w:r>
-    </w:p>
-    <w:p>
-      <w:pPr>
-        <w:pStyle w:val="ListParagraph"/>
-        <w:numPr>
-          <w:ilvl w:val="0"/>
-          <w:numId w:val="1"/>
-        </w:numPr>
-      </w:pPr>
-      <w:r>
-        <w:t>A suitable server host will have to be found.</w:t>
-      </w:r>
-    </w:p>
-    <w:p>
-      <w:pPr>
-        <w:pStyle w:val="ListParagraph"/>
-        <w:numPr>
-          <w:ilvl w:val="0"/>
-          <w:numId w:val="1"/>
-        </w:numPr>
-      </w:pPr>
-      <w:r>
-        <w:t>A</w:t>
-      </w:r>
-      <w:r>
-        <w:t xml:space="preserve">ll </w:t>
-      </w:r>
-      <w:r>
-        <w:t>software required to run the server must be installed</w:t>
+        <w:t>technology-based</w:t>
+      </w:r>
+      <w:r>
+        <w:t xml:space="preserve"> companies</w:t>
+      </w:r>
+      <w:r>
+        <w:t>)</w:t>
+      </w:r>
+      <w:r>
+        <w:t xml:space="preserve"> and the greater public</w:t>
+      </w:r>
+      <w:r>
+        <w:t>, it must have clear, easy to follow navigation</w:t>
       </w:r>
       <w:r>
         <w:t>.</w:t>
@@ -469,173 +769,11 @@
         <w:pStyle w:val="ListParagraph"/>
         <w:numPr>
           <w:ilvl w:val="0"/>
-          <w:numId w:val="1"/>
-        </w:numPr>
-      </w:pPr>
-      <w:r>
-        <w:t>T</w:t>
-      </w:r>
-      <w:r>
-        <w:t>hird party installers</w:t>
-      </w:r>
-      <w:r>
-        <w:t xml:space="preserve"> don’t normally want to service if they didn’t set-up so </w:t>
-      </w:r>
-      <w:r>
-        <w:t xml:space="preserve">most likely in-house maintenance which would suggest that commonly used </w:t>
-      </w:r>
-      <w:r>
-        <w:t>software packages</w:t>
-      </w:r>
-      <w:r>
-        <w:t xml:space="preserve"> should be preferred to help in bug finding.</w:t>
-      </w:r>
-    </w:p>
-    <w:p>
-      <w:pPr>
-        <w:pStyle w:val="Heading3"/>
-      </w:pPr>
-      <w:r>
-        <w:lastRenderedPageBreak/>
-        <w:t>Aims</w:t>
-      </w:r>
-    </w:p>
-    <w:p>
-      <w:pPr>
-        <w:pStyle w:val="ListParagraph"/>
-        <w:numPr>
-          <w:ilvl w:val="0"/>
-          <w:numId w:val="6"/>
-        </w:numPr>
-      </w:pPr>
-      <w:r>
-        <w:t>Source a</w:t>
-      </w:r>
-      <w:r>
-        <w:t xml:space="preserve"> suitable</w:t>
-      </w:r>
-      <w:r>
-        <w:t xml:space="preserve"> server</w:t>
-      </w:r>
-      <w:r>
-        <w:t xml:space="preserve">, </w:t>
-      </w:r>
-      <w:r>
-        <w:t>install server software</w:t>
-      </w:r>
-      <w:r>
-        <w:t xml:space="preserve"> and configure the server as per the requirements of the client.</w:t>
-      </w:r>
-    </w:p>
-    <w:p>
-      <w:pPr>
-        <w:pStyle w:val="ListParagraph"/>
-        <w:numPr>
-          <w:ilvl w:val="0"/>
-          <w:numId w:val="6"/>
-        </w:numPr>
-      </w:pPr>
-      <w:r>
-        <w:t xml:space="preserve">Install </w:t>
-      </w:r>
-      <w:r>
-        <w:t xml:space="preserve">and configure </w:t>
-      </w:r>
-      <w:r>
-        <w:t xml:space="preserve">a Content Management System so that non-technical staff </w:t>
-      </w:r>
-      <w:r>
-        <w:t xml:space="preserve">within the </w:t>
-      </w:r>
-      <w:r>
-        <w:t>client’s</w:t>
-      </w:r>
-      <w:r>
-        <w:t xml:space="preserve"> company are able to add content to the website</w:t>
-      </w:r>
-      <w:r>
-        <w:t xml:space="preserve"> with minimal train</w:t>
-      </w:r>
-      <w:r>
-        <w:t>i</w:t>
-      </w:r>
-      <w:r>
-        <w:t>ng</w:t>
-      </w:r>
-      <w:r>
-        <w:t>.</w:t>
-      </w:r>
-    </w:p>
-    <w:p>
-      <w:pPr>
-        <w:pStyle w:val="ListParagraph"/>
-        <w:numPr>
-          <w:ilvl w:val="0"/>
-          <w:numId w:val="6"/>
-        </w:numPr>
-      </w:pPr>
-      <w:r>
-        <w:t>Produce a responsive</w:t>
-      </w:r>
-      <w:r>
-        <w:t xml:space="preserve"> prototype</w:t>
-      </w:r>
-      <w:r>
-        <w:t xml:space="preserve"> website that looks </w:t>
-      </w:r>
-      <w:r>
-        <w:t>good and</w:t>
-      </w:r>
-      <w:r>
-        <w:t xml:space="preserve"> functions on as many platforms as possible</w:t>
-      </w:r>
-      <w:r>
-        <w:t>.</w:t>
-      </w:r>
-    </w:p>
-    <w:p>
-      <w:pPr>
-        <w:pStyle w:val="Heading3"/>
-      </w:pPr>
-      <w:r>
-        <w:t>Requirements</w:t>
-      </w:r>
-    </w:p>
-    <w:p>
-      <w:pPr>
-        <w:pStyle w:val="Heading4"/>
-      </w:pPr>
-      <w:r>
-        <w:t>Function</w:t>
-      </w:r>
-      <w:r>
-        <w:t>al</w:t>
-      </w:r>
-    </w:p>
-    <w:p>
-      <w:pPr>
-        <w:pStyle w:val="ListParagraph"/>
-        <w:numPr>
-          <w:ilvl w:val="0"/>
           <w:numId w:val="12"/>
         </w:numPr>
-        <w:rPr>
-          <w:b/>
-          <w:bCs/>
-          <w:i/>
-          <w:iCs/>
-          <w:u w:val="single"/>
-        </w:rPr>
-      </w:pPr>
-      <w:r>
-        <w:rPr>
-          <w:b/>
-          <w:bCs/>
-          <w:i/>
-          <w:iCs/>
-          <w:u w:val="single"/>
-        </w:rPr>
-        <w:t>TODO</w:t>
+      </w:pPr>
+      <w:r>
+        <w:t>The website should be designed and developed using up to date tools, technologies and techniques and, follow current web standards.</w:t>
       </w:r>
     </w:p>
     <w:p>
@@ -645,118 +783,9 @@
           <w:ilvl w:val="0"/>
           <w:numId w:val="12"/>
         </w:numPr>
-        <w:rPr>
-          <w:b/>
-          <w:bCs/>
-          <w:i/>
-          <w:iCs/>
-          <w:u w:val="single"/>
-        </w:rPr>
-      </w:pPr>
-      <w:r>
-        <w:t xml:space="preserve">The website must </w:t>
-      </w:r>
-      <w:r>
-        <w:t>follow the style guide</w:t>
-      </w:r>
-      <w:r>
-        <w:t xml:space="preserve"> and keep in style with the graphics</w:t>
-      </w:r>
-      <w:r>
-        <w:t xml:space="preserve"> provided by the client a</w:t>
-      </w:r>
-      <w:r>
-        <w:t>s examples</w:t>
-      </w:r>
-      <w:r>
-        <w:t>.</w:t>
-      </w:r>
-    </w:p>
-    <w:p>
-      <w:pPr>
-        <w:pStyle w:val="ListParagraph"/>
-        <w:numPr>
-          <w:ilvl w:val="0"/>
-          <w:numId w:val="12"/>
-        </w:numPr>
-      </w:pPr>
-      <w:r>
-        <w:t>The w</w:t>
-      </w:r>
-      <w:r>
-        <w:t>ebsite must be responsive and function to a high standard on a wide range of devices and web browsers.</w:t>
-      </w:r>
-    </w:p>
-    <w:p>
-      <w:pPr>
-        <w:pStyle w:val="ListParagraph"/>
-        <w:numPr>
-          <w:ilvl w:val="0"/>
-          <w:numId w:val="12"/>
-        </w:numPr>
-      </w:pPr>
-      <w:r>
-        <w:t>The w</w:t>
-      </w:r>
-      <w:r>
-        <w:t>ebsite must be data driven and allow simple addition, deletion and updating of database entries.</w:t>
-      </w:r>
-    </w:p>
-    <w:p>
-      <w:pPr>
-        <w:pStyle w:val="ListParagraph"/>
-        <w:numPr>
-          <w:ilvl w:val="0"/>
-          <w:numId w:val="12"/>
-        </w:numPr>
-      </w:pPr>
-      <w:r>
-        <w:t>The w</w:t>
-      </w:r>
-      <w:r>
-        <w:t>ebsite must be easy to use for all targeted audiences</w:t>
-      </w:r>
-      <w:r>
-        <w:t xml:space="preserve"> (</w:t>
-      </w:r>
-      <w:r>
-        <w:t>e</w:t>
-      </w:r>
-      <w:r>
-        <w:t xml:space="preserve">ducators, </w:t>
-      </w:r>
-      <w:r>
-        <w:t>s</w:t>
-      </w:r>
-      <w:r>
-        <w:t>tudents</w:t>
-      </w:r>
-      <w:r>
-        <w:t>, technology based companies</w:t>
-      </w:r>
-      <w:r>
-        <w:t>)</w:t>
-      </w:r>
-      <w:r>
-        <w:t xml:space="preserve"> and the greater public</w:t>
-      </w:r>
-      <w:r>
-        <w:t>, it must have clear, easy to follow navigation</w:t>
-      </w:r>
-      <w:r>
-        <w:t>.</w:t>
-      </w:r>
-    </w:p>
-    <w:p>
-      <w:pPr>
-        <w:pStyle w:val="ListParagraph"/>
-        <w:numPr>
-          <w:ilvl w:val="0"/>
-          <w:numId w:val="12"/>
-        </w:numPr>
-      </w:pPr>
-      <w:r>
-        <w:t>The website should be designed and developed using up to date tools, technologies and techniques and, follow current web standards.</w:t>
+      </w:pPr>
+      <w:r>
+        <w:t>Users of the website need to be able to easily find information about Silicon Croft that is relative to them based on the kind of user they are.</w:t>
       </w:r>
     </w:p>
     <w:p>
@@ -808,7 +837,13 @@
         <w:t>provider for the web server must be geographically close</w:t>
       </w:r>
       <w:r>
-        <w:t xml:space="preserve"> to the client’s business as most of the people who visit the website are likely to be </w:t>
+        <w:t xml:space="preserve"> to the client’s business as most of the people who visit the website </w:t>
+      </w:r>
+      <w:r>
+        <w:t>will</w:t>
+      </w:r>
+      <w:r>
+        <w:t xml:space="preserve"> be </w:t>
       </w:r>
       <w:r>
         <w:t>within a limited geographical range of the client and this will</w:t>
@@ -862,61 +897,61 @@
         </w:numPr>
       </w:pPr>
       <w:r>
-        <w:t xml:space="preserve">The server will require a database for the CMS to use </w:t>
-      </w:r>
-      <w:r>
-        <w:t xml:space="preserve">and we will use MariaDB as </w:t>
-      </w:r>
-      <w:r>
-        <w:t xml:space="preserve">it is </w:t>
-      </w:r>
-      <w:r>
-        <w:t xml:space="preserve">free, open source, </w:t>
-      </w:r>
-      <w:r>
-        <w:t>mature, in active development and I have experience using it in the past</w:t>
+        <w:t xml:space="preserve">The server will need to be powerful enough to run </w:t>
+      </w:r>
+    </w:p>
+    <w:p>
+      <w:pPr>
+        <w:pStyle w:val="ListParagraph"/>
+        <w:numPr>
+          <w:ilvl w:val="0"/>
+          <w:numId w:val="13"/>
+        </w:numPr>
+      </w:pPr>
+      <w:r>
+        <w:t>The server will require a database</w:t>
+      </w:r>
+      <w:r>
+        <w:t xml:space="preserve"> to store content for the website and</w:t>
+      </w:r>
+      <w:r>
+        <w:t xml:space="preserve"> for the CMS to </w:t>
+      </w:r>
+      <w:r>
+        <w:t>integrate with.</w:t>
+      </w:r>
+    </w:p>
+    <w:p>
+      <w:pPr>
+        <w:pStyle w:val="ListParagraph"/>
+        <w:numPr>
+          <w:ilvl w:val="0"/>
+          <w:numId w:val="13"/>
+        </w:numPr>
+      </w:pPr>
+      <w:r>
+        <w:t>The server</w:t>
+      </w:r>
+      <w:r>
+        <w:t xml:space="preserve"> will need a </w:t>
+      </w:r>
+      <w:r>
+        <w:t>server-side scripting language</w:t>
+      </w:r>
+      <w:r>
+        <w:t xml:space="preserve"> installed</w:t>
+      </w:r>
+      <w:r>
+        <w:t xml:space="preserve"> for the CMS</w:t>
+      </w:r>
+      <w:r>
+        <w:t xml:space="preserve"> to be able </w:t>
+      </w:r>
+      <w:r>
+        <w:t>to utilise the database</w:t>
       </w:r>
       <w:r>
         <w:t>.</w:t>
-      </w:r>
-    </w:p>
-    <w:p>
-      <w:pPr>
-        <w:pStyle w:val="ListParagraph"/>
-        <w:numPr>
-          <w:ilvl w:val="0"/>
-          <w:numId w:val="13"/>
-        </w:numPr>
-      </w:pPr>
-      <w:r>
-        <w:t xml:space="preserve">We will need a </w:t>
-      </w:r>
-      <w:r>
-        <w:t>server-side scripting language</w:t>
-      </w:r>
-      <w:r>
-        <w:t>. A</w:t>
-      </w:r>
-      <w:r>
-        <w:t>s we will</w:t>
-      </w:r>
-      <w:r>
-        <w:t xml:space="preserve"> be using </w:t>
-      </w:r>
-      <w:r>
-        <w:t>WordPress</w:t>
-      </w:r>
-      <w:r>
-        <w:t xml:space="preserve"> as our CMS</w:t>
-      </w:r>
-      <w:r>
-        <w:t xml:space="preserve"> and it uses php inte</w:t>
-      </w:r>
-      <w:r>
-        <w:t>rnally</w:t>
-      </w:r>
-      <w:r>
-        <w:t xml:space="preserve"> we will be using php.</w:t>
       </w:r>
     </w:p>
     <w:p>
@@ -942,87 +977,15 @@
           <w:iCs/>
           <w:u w:val="single"/>
         </w:rPr>
+        <w:lastRenderedPageBreak/>
         <w:t>Software</w:t>
       </w:r>
     </w:p>
     <w:p>
       <w:pPr>
-        <w:pStyle w:val="ListParagraph"/>
-        <w:numPr>
-          <w:ilvl w:val="0"/>
-          <w:numId w:val="13"/>
-        </w:numPr>
-        <w:rPr>
-          <w:b/>
-          <w:bCs/>
-          <w:i/>
-          <w:iCs/>
-          <w:u w:val="single"/>
-        </w:rPr>
-      </w:pPr>
-      <w:r>
-        <w:rPr>
-          <w:b/>
-          <w:bCs/>
-          <w:u w:val="single"/>
-        </w:rPr>
-        <w:t>Text Editor</w:t>
-      </w:r>
-    </w:p>
-    <w:p>
-      <w:pPr>
-        <w:pStyle w:val="ListParagraph"/>
-        <w:numPr>
-          <w:ilvl w:val="0"/>
-          <w:numId w:val="13"/>
-        </w:numPr>
-        <w:rPr>
-          <w:b/>
-          <w:bCs/>
-          <w:i/>
-          <w:iCs/>
-          <w:u w:val="single"/>
-        </w:rPr>
-      </w:pPr>
-      <w:r>
-        <w:rPr>
-          <w:b/>
-          <w:bCs/>
-          <w:u w:val="single"/>
-        </w:rPr>
-        <w:t>Browsers</w:t>
-      </w:r>
-    </w:p>
-    <w:p>
-      <w:pPr>
-        <w:pStyle w:val="ListParagraph"/>
-        <w:numPr>
-          <w:ilvl w:val="0"/>
-          <w:numId w:val="13"/>
-        </w:numPr>
-        <w:rPr>
-          <w:b/>
-          <w:bCs/>
-          <w:i/>
-          <w:iCs/>
-          <w:u w:val="single"/>
-        </w:rPr>
-      </w:pPr>
-      <w:r>
-        <w:rPr>
-          <w:b/>
-          <w:bCs/>
-          <w:u w:val="single"/>
-        </w:rPr>
-        <w:t>Word Processor</w:t>
-      </w:r>
-    </w:p>
-    <w:p>
-      <w:pPr>
         <w:pStyle w:val="Heading4"/>
       </w:pPr>
       <w:r>
-        <w:lastRenderedPageBreak/>
         <w:t>Constraints</w:t>
       </w:r>
     </w:p>
@@ -1069,8 +1032,13 @@
       <w:r>
         <w:t xml:space="preserve"> software will have to be used and free solutions will have to be found for </w:t>
       </w:r>
-      <w:r>
-        <w:t>any and all problems</w:t>
+      <w:proofErr w:type="gramStart"/>
+      <w:r>
+        <w:t>any and all</w:t>
+      </w:r>
+      <w:proofErr w:type="gramEnd"/>
+      <w:r>
+        <w:t xml:space="preserve"> problems</w:t>
       </w:r>
       <w:r>
         <w:t>.</w:t>
@@ -1111,7 +1079,15 @@
         <w:t xml:space="preserve">The website must be user friendly </w:t>
       </w:r>
       <w:r>
-        <w:t xml:space="preserve">with an easy to understand layout and simple </w:t>
+        <w:t xml:space="preserve">with an </w:t>
+      </w:r>
+      <w:proofErr w:type="gramStart"/>
+      <w:r>
+        <w:t>easy to understand</w:t>
+      </w:r>
+      <w:proofErr w:type="gramEnd"/>
+      <w:r>
+        <w:t xml:space="preserve"> layout and simple </w:t>
       </w:r>
       <w:r>
         <w:t>navigation.</w:t>
@@ -1129,7 +1105,13 @@
         <w:t xml:space="preserve">The website must be </w:t>
       </w:r>
       <w:r>
-        <w:t>database driven to allow non-technical users to easily add content</w:t>
+        <w:t>database driven</w:t>
+      </w:r>
+      <w:r>
+        <w:t xml:space="preserve"> and use a CMS</w:t>
+      </w:r>
+      <w:r>
+        <w:t xml:space="preserve"> to allow non-technical users to easily add content</w:t>
       </w:r>
       <w:r>
         <w:t>.</w:t>
@@ -1144,13 +1126,31 @@
         </w:numPr>
       </w:pPr>
       <w:r>
-        <w:t xml:space="preserve">It must be reasonably straight forward for </w:t>
-      </w:r>
-      <w:r>
-        <w:t>non-technical</w:t>
-      </w:r>
-      <w:r>
-        <w:t xml:space="preserve"> users to add content to the website</w:t>
+        <w:t xml:space="preserve">The </w:t>
+      </w:r>
+      <w:r>
+        <w:t>s</w:t>
+      </w:r>
+      <w:r>
+        <w:t>erver</w:t>
+      </w:r>
+      <w:r>
+        <w:t xml:space="preserve"> that is selected</w:t>
+      </w:r>
+      <w:r>
+        <w:t xml:space="preserve"> </w:t>
+      </w:r>
+      <w:r>
+        <w:t>must</w:t>
+      </w:r>
+      <w:r>
+        <w:t xml:space="preserve"> be</w:t>
+      </w:r>
+      <w:r>
+        <w:t xml:space="preserve"> powerful enough to be</w:t>
+      </w:r>
+      <w:r>
+        <w:t xml:space="preserve"> able to run the website</w:t>
       </w:r>
       <w:r>
         <w:t>.</w:t>
@@ -1158,6 +1158,22 @@
     </w:p>
     <w:p>
       <w:pPr>
+        <w:pStyle w:val="Heading3"/>
+      </w:pPr>
+      <w:r>
+        <w:t>Resources and materials</w:t>
+      </w:r>
+    </w:p>
+    <w:p>
+      <w:pPr>
+        <w:pStyle w:val="Heading4"/>
+      </w:pPr>
+      <w:r>
+        <w:t>Hardware</w:t>
+      </w:r>
+    </w:p>
+    <w:p>
+      <w:pPr>
         <w:pStyle w:val="ListParagraph"/>
         <w:numPr>
           <w:ilvl w:val="0"/>
@@ -1165,25 +1181,140 @@
         </w:numPr>
       </w:pPr>
       <w:r>
-        <w:t xml:space="preserve">The </w:t>
-      </w:r>
-      <w:r>
-        <w:t>Server</w:t>
-      </w:r>
-      <w:r>
-        <w:t xml:space="preserve"> that is selected</w:t>
+        <w:t xml:space="preserve">A </w:t>
+      </w:r>
+      <w:r>
+        <w:t xml:space="preserve">computer that is powerful enough to run </w:t>
+      </w:r>
+      <w:r>
+        <w:t xml:space="preserve">all </w:t>
+      </w:r>
+      <w:r>
+        <w:t>the</w:t>
+      </w:r>
+      <w:r>
+        <w:t xml:space="preserve"> software required for </w:t>
+      </w:r>
+      <w:r>
+        <w:t>the design and development of the project</w:t>
+      </w:r>
+      <w:r>
+        <w:t xml:space="preserve"> will be required</w:t>
+      </w:r>
+      <w:r>
+        <w:t xml:space="preserve"> however this is not a very high requirement </w:t>
+      </w:r>
+      <w:r>
+        <w:t xml:space="preserve">especially as </w:t>
+      </w:r>
+      <w:r>
+        <w:t xml:space="preserve">the software has quite low </w:t>
+      </w:r>
+      <w:r>
+        <w:t>requirements by modern standards</w:t>
+      </w:r>
+      <w:r>
+        <w:t>.</w:t>
+      </w:r>
+      <w:r>
+        <w:t xml:space="preserve"> As my </w:t>
+      </w:r>
+      <w:r>
+        <w:t xml:space="preserve">personal </w:t>
+      </w:r>
+      <w:r>
+        <w:t xml:space="preserve">computer is of a reasonably high spec by modern standards it will have no problem running </w:t>
+      </w:r>
+      <w:proofErr w:type="gramStart"/>
+      <w:r>
+        <w:t>all of</w:t>
+      </w:r>
+      <w:proofErr w:type="gramEnd"/>
+      <w:r>
+        <w:t xml:space="preserve"> the software I will be using.</w:t>
+      </w:r>
+    </w:p>
+    <w:p>
+      <w:pPr>
+        <w:pStyle w:val="ListParagraph"/>
+        <w:numPr>
+          <w:ilvl w:val="0"/>
+          <w:numId w:val="8"/>
+        </w:numPr>
+      </w:pPr>
+      <w:r>
+        <w:t>A mobile device</w:t>
+      </w:r>
+      <w:r>
+        <w:t xml:space="preserve"> and a tablet</w:t>
+      </w:r>
+      <w:r>
+        <w:t xml:space="preserve"> to test the</w:t>
+      </w:r>
+      <w:r>
+        <w:t xml:space="preserve"> usability</w:t>
+      </w:r>
+      <w:r>
+        <w:t xml:space="preserve"> and responsiveness</w:t>
+      </w:r>
+      <w:r>
+        <w:t xml:space="preserve"> of the website on smaller devices and</w:t>
+      </w:r>
+      <w:r>
+        <w:t xml:space="preserve"> at</w:t>
+      </w:r>
+      <w:r>
+        <w:t xml:space="preserve"> different resolutions.</w:t>
+      </w:r>
+      <w:r>
+        <w:t xml:space="preserve"> The mobile will be an iPhone </w:t>
+      </w:r>
+      <w:r>
+        <w:t>8 Plus</w:t>
+      </w:r>
+      <w:r>
+        <w:t>,</w:t>
+      </w:r>
+      <w:r>
+        <w:t xml:space="preserve"> and the </w:t>
+      </w:r>
+      <w:r>
+        <w:t>tablet</w:t>
+      </w:r>
+      <w:r>
+        <w:t xml:space="preserve"> a Samsung Galaxy</w:t>
+      </w:r>
+      <w:r>
+        <w:t xml:space="preserve"> Tab</w:t>
       </w:r>
       <w:r>
         <w:t xml:space="preserve"> </w:t>
       </w:r>
       <w:r>
-        <w:t>has to be</w:t>
-      </w:r>
-      <w:r>
-        <w:t xml:space="preserve"> powerful enough to be</w:t>
-      </w:r>
-      <w:r>
-        <w:t xml:space="preserve"> able to run the website</w:t>
+        <w:t>A</w:t>
+      </w:r>
+      <w:r>
+        <w:t>7</w:t>
+      </w:r>
+      <w:r>
+        <w:t>,</w:t>
+      </w:r>
+      <w:r>
+        <w:t xml:space="preserve"> as these are the </w:t>
+      </w:r>
+      <w:proofErr w:type="gramStart"/>
+      <w:r>
+        <w:t>devices</w:t>
+      </w:r>
+      <w:proofErr w:type="gramEnd"/>
+      <w:r>
+        <w:t xml:space="preserve"> </w:t>
+      </w:r>
+      <w:r>
+        <w:t>I have available</w:t>
+      </w:r>
+      <w:r>
+        <w:t xml:space="preserve"> to me personally</w:t>
       </w:r>
       <w:r>
         <w:t>.</w:t>
@@ -1198,21 +1329,65 @@
         </w:numPr>
       </w:pPr>
       <w:r>
-        <w:t>The Content Management System</w:t>
-      </w:r>
-      <w:r>
-        <w:t xml:space="preserve"> has to be easy to use</w:t>
-      </w:r>
-      <w:r>
-        <w:t xml:space="preserve"> for non-technical staff members adding content to the website.</w:t>
-      </w:r>
-    </w:p>
-    <w:p>
-      <w:pPr>
-        <w:pStyle w:val="Heading3"/>
-      </w:pPr>
-      <w:r>
-        <w:t>Resources and materials</w:t>
+        <w:t xml:space="preserve">A server that </w:t>
+      </w:r>
+      <w:proofErr w:type="gramStart"/>
+      <w:r>
+        <w:t>is capable of running</w:t>
+      </w:r>
+      <w:proofErr w:type="gramEnd"/>
+      <w:r>
+        <w:t xml:space="preserve"> the </w:t>
+      </w:r>
+      <w:r>
+        <w:t>software platform chosen</w:t>
+      </w:r>
+      <w:r>
+        <w:t>, any plugins chosen and the website.</w:t>
+      </w:r>
+      <w:r>
+        <w:t xml:space="preserve"> </w:t>
+      </w:r>
+      <w:r>
+        <w:t xml:space="preserve">The University </w:t>
+      </w:r>
+      <w:proofErr w:type="gramStart"/>
+      <w:r>
+        <w:t>Of</w:t>
+      </w:r>
+      <w:proofErr w:type="gramEnd"/>
+      <w:r>
+        <w:t xml:space="preserve"> The Highlands and Islands </w:t>
+      </w:r>
+      <w:r>
+        <w:t>is</w:t>
+      </w:r>
+      <w:r>
+        <w:t xml:space="preserve"> providing a </w:t>
+      </w:r>
+      <w:r>
+        <w:t>v</w:t>
+      </w:r>
+      <w:r>
+        <w:t>irtual server</w:t>
+      </w:r>
+      <w:r>
+        <w:t xml:space="preserve"> </w:t>
+      </w:r>
+      <w:r>
+        <w:t xml:space="preserve">that is capable of </w:t>
+      </w:r>
+      <w:r>
+        <w:t xml:space="preserve">running all the required software </w:t>
+      </w:r>
+      <w:r>
+        <w:t>specifically for this project</w:t>
+      </w:r>
+      <w:r>
+        <w:t xml:space="preserve"> and so I will be using that</w:t>
+      </w:r>
+      <w:r>
+        <w:t>.</w:t>
       </w:r>
     </w:p>
     <w:p>
@@ -1220,7 +1395,7 @@
         <w:pStyle w:val="Heading4"/>
       </w:pPr>
       <w:r>
-        <w:t>Hardware</w:t>
+        <w:t>Software</w:t>
       </w:r>
     </w:p>
     <w:p>
@@ -1230,253 +1405,42 @@
           <w:ilvl w:val="0"/>
           <w:numId w:val="8"/>
         </w:numPr>
-        <w:rPr>
-          <w:b/>
-          <w:bCs/>
-          <w:i/>
-          <w:iCs/>
-          <w:u w:val="single"/>
-        </w:rPr>
-      </w:pPr>
-      <w:r>
-        <w:rPr>
-          <w:b/>
-          <w:bCs/>
-          <w:i/>
-          <w:iCs/>
-          <w:u w:val="single"/>
-        </w:rPr>
-        <w:t>How they will be obtained</w:t>
-      </w:r>
-    </w:p>
-    <w:p>
-      <w:pPr>
-        <w:pStyle w:val="ListParagraph"/>
-        <w:numPr>
-          <w:ilvl w:val="0"/>
-          <w:numId w:val="8"/>
-        </w:numPr>
-      </w:pPr>
-      <w:r>
-        <w:t xml:space="preserve">A </w:t>
-      </w:r>
-      <w:r>
-        <w:t xml:space="preserve">computer that is powerful enough to run </w:t>
-      </w:r>
-      <w:r>
-        <w:t xml:space="preserve">all </w:t>
-      </w:r>
-      <w:r>
-        <w:t>the</w:t>
-      </w:r>
-      <w:r>
-        <w:t xml:space="preserve"> software required for </w:t>
-      </w:r>
-      <w:r>
-        <w:t>the design and development of the project</w:t>
-      </w:r>
-      <w:r>
-        <w:t xml:space="preserve"> will be required</w:t>
-      </w:r>
-      <w:r>
-        <w:t xml:space="preserve"> however this is not a very high requirement </w:t>
-      </w:r>
-      <w:r>
-        <w:t xml:space="preserve">especially as </w:t>
-      </w:r>
-      <w:r>
-        <w:t xml:space="preserve">the software has quite low </w:t>
-      </w:r>
-      <w:r>
-        <w:t>requirements by modern standards</w:t>
-      </w:r>
-      <w:r>
-        <w:t>.</w:t>
-      </w:r>
-      <w:r>
-        <w:t xml:space="preserve"> As my </w:t>
+      </w:pPr>
+      <w:r>
+        <w:t xml:space="preserve">A text editor </w:t>
+      </w:r>
+      <w:r>
+        <w:t>will be required to produce source code</w:t>
+      </w:r>
+      <w:r>
+        <w:t xml:space="preserve"> and </w:t>
+      </w:r>
+      <w:r>
+        <w:t>scripts</w:t>
+      </w:r>
+      <w:r>
+        <w:t xml:space="preserve">, to edit configuration files and </w:t>
+      </w:r>
+      <w:r>
+        <w:t>modify any other text files required.</w:t>
+      </w:r>
+      <w:r>
+        <w:t xml:space="preserve"> I have a </w:t>
       </w:r>
       <w:r>
         <w:t xml:space="preserve">personal </w:t>
       </w:r>
       <w:r>
-        <w:t>computer is of a reasonably high spec by modern standards it will have no problem running all of the software I will be using.</w:t>
-      </w:r>
-    </w:p>
-    <w:p>
-      <w:pPr>
-        <w:pStyle w:val="ListParagraph"/>
-        <w:numPr>
-          <w:ilvl w:val="0"/>
-          <w:numId w:val="8"/>
-        </w:numPr>
-      </w:pPr>
-      <w:r>
-        <w:t>A mobile device</w:t>
-      </w:r>
-      <w:r>
-        <w:t xml:space="preserve"> and a tablet</w:t>
-      </w:r>
-      <w:r>
-        <w:t xml:space="preserve"> to test the</w:t>
-      </w:r>
-      <w:r>
-        <w:t xml:space="preserve"> usability</w:t>
-      </w:r>
-      <w:r>
-        <w:t xml:space="preserve"> and responsiveness</w:t>
-      </w:r>
-      <w:r>
-        <w:t xml:space="preserve"> of the website on smaller devices and</w:t>
-      </w:r>
-      <w:r>
-        <w:t xml:space="preserve"> at</w:t>
-      </w:r>
-      <w:r>
-        <w:t xml:space="preserve"> different resolutions.</w:t>
-      </w:r>
-      <w:r>
-        <w:t xml:space="preserve"> The mobile will be an iPhone </w:t>
-      </w:r>
-      <w:r>
-        <w:t>8 Plus</w:t>
-      </w:r>
-      <w:r>
-        <w:t>,</w:t>
-      </w:r>
-      <w:r>
-        <w:t xml:space="preserve"> and the </w:t>
-      </w:r>
-      <w:r>
-        <w:t>tablet</w:t>
-      </w:r>
-      <w:r>
-        <w:t xml:space="preserve"> a Samsung Galaxy</w:t>
-      </w:r>
-      <w:r>
-        <w:t xml:space="preserve"> Tab</w:t>
-      </w:r>
-      <w:r>
-        <w:t xml:space="preserve"> </w:t>
-      </w:r>
-      <w:r>
-        <w:t>A</w:t>
-      </w:r>
-      <w:r>
-        <w:t>7</w:t>
-      </w:r>
-      <w:r>
-        <w:t>,</w:t>
-      </w:r>
-      <w:r>
-        <w:t xml:space="preserve"> as these are the </w:t>
-      </w:r>
-      <w:r>
-        <w:t>devices</w:t>
-      </w:r>
-      <w:r>
-        <w:t xml:space="preserve"> </w:t>
-      </w:r>
-      <w:r>
-        <w:t>I have available</w:t>
-      </w:r>
-      <w:r>
-        <w:t xml:space="preserve"> to me personally</w:t>
-      </w:r>
-      <w:r>
-        <w:t>.</w:t>
-      </w:r>
-    </w:p>
-    <w:p>
-      <w:pPr>
-        <w:pStyle w:val="ListParagraph"/>
-        <w:numPr>
-          <w:ilvl w:val="0"/>
-          <w:numId w:val="8"/>
-        </w:numPr>
-      </w:pPr>
-      <w:r>
-        <w:t xml:space="preserve">A server that is capable of running the </w:t>
-      </w:r>
-      <w:r>
-        <w:t>software platform chosen</w:t>
-      </w:r>
-      <w:r>
-        <w:t>, any plugins chosen and the website.</w:t>
-      </w:r>
-      <w:r>
-        <w:t xml:space="preserve"> </w:t>
-      </w:r>
-      <w:r>
-        <w:t xml:space="preserve">The University Of The Highlands and Islands </w:t>
-      </w:r>
-      <w:r>
-        <w:t>is</w:t>
-      </w:r>
-      <w:r>
-        <w:t xml:space="preserve"> providing a </w:t>
-      </w:r>
-      <w:r>
-        <w:t>Virtual server</w:t>
-      </w:r>
-      <w:r>
-        <w:t xml:space="preserve"> </w:t>
-      </w:r>
-      <w:r>
-        <w:t xml:space="preserve">that is capable of </w:t>
-      </w:r>
-      <w:r>
-        <w:t xml:space="preserve">running all the required software </w:t>
-      </w:r>
-      <w:r>
-        <w:t>specifically for this project.</w:t>
-      </w:r>
-    </w:p>
-    <w:p>
-      <w:pPr>
-        <w:pStyle w:val="Heading4"/>
-      </w:pPr>
-      <w:r>
-        <w:t>Software</w:t>
-      </w:r>
-    </w:p>
-    <w:p>
-      <w:pPr>
-        <w:pStyle w:val="ListParagraph"/>
-        <w:numPr>
-          <w:ilvl w:val="0"/>
-          <w:numId w:val="8"/>
-        </w:numPr>
-      </w:pPr>
-      <w:r>
-        <w:t xml:space="preserve">A text editor </w:t>
-      </w:r>
-      <w:r>
-        <w:t>will be required to produce source code</w:t>
-      </w:r>
-      <w:r>
-        <w:t xml:space="preserve"> and </w:t>
-      </w:r>
-      <w:r>
-        <w:t>scripts</w:t>
-      </w:r>
-      <w:r>
-        <w:t xml:space="preserve">, to edit configuration files and </w:t>
-      </w:r>
-      <w:r>
-        <w:t>modify any other text files required.</w:t>
-      </w:r>
-      <w:r>
-        <w:t xml:space="preserve"> I have a </w:t>
-      </w:r>
-      <w:r>
-        <w:t xml:space="preserve">personal </w:t>
-      </w:r>
-      <w:r>
         <w:t>licence for a text editor called Sublime Text</w:t>
       </w:r>
       <w:r>
-        <w:t xml:space="preserve"> that I will be using as I am familiar with it and it is</w:t>
+        <w:t xml:space="preserve"> that I will be using as I am familiar with </w:t>
+      </w:r>
+      <w:r>
+        <w:t>it,</w:t>
+      </w:r>
+      <w:r>
+        <w:t xml:space="preserve"> and it is</w:t>
       </w:r>
       <w:r>
         <w:t xml:space="preserve"> more than suitable for the needs of this </w:t>
@@ -1652,7 +1616,29 @@
           <w:iCs/>
           <w:u w:val="single"/>
         </w:rPr>
-        <w:t>Copyright Licences for any third party Software and Graphics used</w:t>
+        <w:t xml:space="preserve">Copyright Licences for any </w:t>
+      </w:r>
+      <w:proofErr w:type="gramStart"/>
+      <w:r>
+        <w:rPr>
+          <w:b/>
+          <w:bCs/>
+          <w:i/>
+          <w:iCs/>
+          <w:u w:val="single"/>
+        </w:rPr>
+        <w:t>third party</w:t>
+      </w:r>
+      <w:proofErr w:type="gramEnd"/>
+      <w:r>
+        <w:rPr>
+          <w:b/>
+          <w:bCs/>
+          <w:i/>
+          <w:iCs/>
+          <w:u w:val="single"/>
+        </w:rPr>
+        <w:t xml:space="preserve"> Software and Graphics used</w:t>
       </w:r>
       <w:r>
         <w:rPr>
@@ -1767,6 +1753,9 @@
       <w:r>
         <w:t>the company to extend it later as their needs change.</w:t>
       </w:r>
+      <w:r>
+        <w:t xml:space="preserve"> As I have been given some assets from the client to use in the prototype I </w:t>
+      </w:r>
     </w:p>
     <w:p>
       <w:pPr>
@@ -1820,7 +1809,7 @@
           <w:numId w:val="15"/>
         </w:numPr>
       </w:pPr>
-      <w:hyperlink r:id="rId7" w:history="1">
+      <w:hyperlink r:id="rId5" w:history="1">
         <w:r>
           <w:rPr>
             <w:rStyle w:val="Hyperlink"/>
@@ -1837,13 +1826,21 @@
           <w:numId w:val="15"/>
         </w:numPr>
       </w:pPr>
-      <w:hyperlink r:id="rId8" w:history="1">
+      <w:hyperlink r:id="rId6" w:history="1">
         <w:r>
           <w:rPr>
             <w:rStyle w:val="Hyperlink"/>
           </w:rPr>
-          <w:t>PHP: Hypertext Preprocessor</w:t>
+          <w:t xml:space="preserve">PHP: Hypertext </w:t>
         </w:r>
+        <w:proofErr w:type="spellStart"/>
+        <w:r>
+          <w:rPr>
+            <w:rStyle w:val="Hyperlink"/>
+          </w:rPr>
+          <w:t>Preprocessor</w:t>
+        </w:r>
+        <w:proofErr w:type="spellEnd"/>
       </w:hyperlink>
     </w:p>
     <w:p>
@@ -1854,7 +1851,7 @@
           <w:numId w:val="15"/>
         </w:numPr>
       </w:pPr>
-      <w:hyperlink r:id="rId9" w:history="1">
+      <w:hyperlink r:id="rId7" w:history="1">
         <w:r>
           <w:rPr>
             <w:rStyle w:val="Hyperlink"/>
@@ -1881,7 +1878,7 @@
           <w:numId w:val="15"/>
         </w:numPr>
       </w:pPr>
-      <w:hyperlink r:id="rId10" w:history="1">
+      <w:hyperlink r:id="rId8" w:history="1">
         <w:r>
           <w:rPr>
             <w:rStyle w:val="Hyperlink"/>
@@ -1898,7 +1895,7 @@
           <w:numId w:val="15"/>
         </w:numPr>
       </w:pPr>
-      <w:hyperlink r:id="rId11" w:history="1">
+      <w:hyperlink r:id="rId9" w:history="1">
         <w:r>
           <w:rPr>
             <w:rStyle w:val="Hyperlink"/>
@@ -1923,13 +1920,15 @@
           <w:numId w:val="18"/>
         </w:numPr>
       </w:pPr>
-      <w:hyperlink r:id="rId12" w:history="1">
+      <w:hyperlink r:id="rId10" w:history="1">
+        <w:proofErr w:type="spellStart"/>
         <w:r>
           <w:rPr>
             <w:rStyle w:val="Hyperlink"/>
           </w:rPr>
           <w:t>StackOverflow</w:t>
         </w:r>
+        <w:proofErr w:type="spellEnd"/>
       </w:hyperlink>
     </w:p>
     <w:p>
@@ -1940,13 +1939,15 @@
           <w:numId w:val="18"/>
         </w:numPr>
       </w:pPr>
-      <w:hyperlink r:id="rId13" w:history="1">
+      <w:hyperlink r:id="rId11" w:history="1">
+        <w:proofErr w:type="spellStart"/>
         <w:r>
           <w:rPr>
             <w:rStyle w:val="Hyperlink"/>
           </w:rPr>
           <w:t>CodeProject</w:t>
         </w:r>
+        <w:proofErr w:type="spellEnd"/>
       </w:hyperlink>
     </w:p>
     <w:p>
@@ -1957,7 +1958,7 @@
           <w:numId w:val="18"/>
         </w:numPr>
       </w:pPr>
-      <w:hyperlink r:id="rId14" w:history="1">
+      <w:hyperlink r:id="rId12" w:history="1">
         <w:r>
           <w:rPr>
             <w:rStyle w:val="Hyperlink"/>
@@ -1974,7 +1975,7 @@
           <w:numId w:val="18"/>
         </w:numPr>
       </w:pPr>
-      <w:hyperlink r:id="rId15" w:history="1">
+      <w:hyperlink r:id="rId13" w:history="1">
         <w:r>
           <w:rPr>
             <w:rStyle w:val="Hyperlink"/>
@@ -1991,7 +1992,7 @@
           <w:numId w:val="18"/>
         </w:numPr>
       </w:pPr>
-      <w:hyperlink r:id="rId16" w:history="1">
+      <w:hyperlink r:id="rId14" w:history="1">
         <w:r>
           <w:rPr>
             <w:rStyle w:val="Hyperlink"/>
@@ -2016,7 +2017,7 @@
           <w:numId w:val="17"/>
         </w:numPr>
       </w:pPr>
-      <w:hyperlink r:id="rId17" w:history="1">
+      <w:hyperlink r:id="rId15" w:history="1">
         <w:r>
           <w:rPr>
             <w:rStyle w:val="Hyperlink"/>
@@ -2033,7 +2034,7 @@
           <w:numId w:val="17"/>
         </w:numPr>
       </w:pPr>
-      <w:hyperlink r:id="rId18" w:history="1">
+      <w:hyperlink r:id="rId16" w:history="1">
         <w:r>
           <w:rPr>
             <w:rStyle w:val="Hyperlink"/>
@@ -2050,7 +2051,7 @@
           <w:numId w:val="17"/>
         </w:numPr>
       </w:pPr>
-      <w:hyperlink r:id="rId19" w:anchor="heading=h.5f1gh4kvvaa6" w:history="1">
+      <w:hyperlink r:id="rId17" w:anchor="heading=h.5f1gh4kvvaa6" w:history="1">
         <w:r>
           <w:rPr>
             <w:rStyle w:val="Hyperlink"/>
@@ -2067,7 +2068,7 @@
           <w:numId w:val="17"/>
         </w:numPr>
       </w:pPr>
-      <w:hyperlink r:id="rId20" w:history="1">
+      <w:hyperlink r:id="rId18" w:history="1">
         <w:r>
           <w:rPr>
             <w:rStyle w:val="Hyperlink"/>
@@ -2104,7 +2105,7 @@
       <w:r>
         <w:t xml:space="preserve"> (</w:t>
       </w:r>
-      <w:hyperlink r:id="rId21" w:history="1">
+      <w:hyperlink r:id="rId19" w:history="1">
         <w:r>
           <w:rPr>
             <w:rStyle w:val="Hyperlink"/>
@@ -2126,6 +2127,7 @@
         <w:pStyle w:val="Heading3"/>
       </w:pPr>
       <w:r>
+        <w:lastRenderedPageBreak/>
         <w:t>Analysis</w:t>
       </w:r>
     </w:p>
@@ -2146,47 +2148,276 @@
         </w:numPr>
       </w:pPr>
       <w:r>
+        <w:t xml:space="preserve">An initial meeting was held with the client to gain more information as to what they expected the outcome of the project to be and to ensure that </w:t>
+      </w:r>
+      <w:r>
+        <w:t>we both</w:t>
+      </w:r>
+      <w:r>
+        <w:t xml:space="preserve"> had the same </w:t>
+      </w:r>
+      <w:r>
+        <w:t>view of the final product.</w:t>
+      </w:r>
+    </w:p>
+    <w:p>
+      <w:pPr>
+        <w:pStyle w:val="ListParagraph"/>
+        <w:numPr>
+          <w:ilvl w:val="0"/>
+          <w:numId w:val="16"/>
+        </w:numPr>
+      </w:pPr>
+      <w:r>
+        <w:t xml:space="preserve">Official documentation </w:t>
+      </w:r>
+      <w:r>
+        <w:t>will be</w:t>
+      </w:r>
+      <w:r>
+        <w:t xml:space="preserve"> used as much as possible to determine what platform and software components would be most suitable for hosting and producing the type of website that is required by the client.</w:t>
+      </w:r>
+    </w:p>
+    <w:p>
+      <w:pPr>
+        <w:pStyle w:val="ListParagraph"/>
+        <w:numPr>
+          <w:ilvl w:val="0"/>
+          <w:numId w:val="16"/>
+        </w:numPr>
+      </w:pPr>
+      <w:r>
+        <w:t>A second meeting is scheduled with the client and information gathered from this meeting will also be used as much as possible in guiding the project in the direction desired by the client</w:t>
+      </w:r>
+      <w:r>
+        <w:t>.</w:t>
+      </w:r>
+    </w:p>
+    <w:p>
+      <w:r>
+        <w:br w:type="page"/>
+      </w:r>
+    </w:p>
+    <w:p/>
+    <w:p>
+      <w:pPr>
+        <w:pStyle w:val="Heading2"/>
+      </w:pPr>
+      <w:r>
+        <w:t xml:space="preserve">Project </w:t>
+      </w:r>
+      <w:r>
+        <w:t>Plan</w:t>
+      </w:r>
+    </w:p>
+    <w:p>
+      <w:pPr>
+        <w:pStyle w:val="Heading3"/>
+      </w:pPr>
+      <w:r>
+        <w:t>Timescale</w:t>
+      </w:r>
+    </w:p>
+    <w:p>
+      <w:pPr>
+        <w:spacing w:after="80"/>
+      </w:pPr>
+      <w:r>
+        <w:t xml:space="preserve">The project has been moved back and will now have to be accelerated as I was unable to work on the project for </w:t>
+      </w:r>
+      <w:r>
+        <w:t>several</w:t>
+      </w:r>
+      <w:r>
+        <w:t xml:space="preserve"> weeks. </w:t>
+      </w:r>
+      <w:r>
+        <w:t>The project will</w:t>
+      </w:r>
+      <w:r>
+        <w:t xml:space="preserve"> now</w:t>
+      </w:r>
+      <w:r>
+        <w:t xml:space="preserve"> run from </w:t>
+      </w:r>
+      <w:r>
+        <w:t>10</w:t>
+      </w:r>
+      <w:r>
+        <w:t>/0</w:t>
+      </w:r>
+      <w:r>
+        <w:t>5</w:t>
+      </w:r>
+      <w:r>
+        <w:t xml:space="preserve">/2022 until </w:t>
+      </w:r>
+      <w:r>
+        <w:t>28</w:t>
+      </w:r>
+      <w:r>
+        <w:t xml:space="preserve">/05/2022 at which point it must be complete and all deliverables must be in the hands of the client. A </w:t>
+      </w:r>
+      <w:proofErr w:type="spellStart"/>
+      <w:r>
+        <w:t>gantt</w:t>
+      </w:r>
+      <w:proofErr w:type="spellEnd"/>
+      <w:r>
+        <w:t xml:space="preserve"> chart has been produced to show the expected schedule for each </w:t>
+      </w:r>
+      <w:r>
+        <w:t xml:space="preserve">task and </w:t>
+      </w:r>
+      <w:proofErr w:type="gramStart"/>
+      <w:r>
+        <w:t>it’s</w:t>
+      </w:r>
+      <w:proofErr w:type="gramEnd"/>
+      <w:r>
+        <w:t xml:space="preserve"> individual assignments.</w:t>
+      </w:r>
+    </w:p>
+    <w:p>
+      <w:r>
+        <w:rPr>
+          <w:noProof/>
+        </w:rPr>
+        <w:drawing>
+          <wp:inline distT="0" distB="0" distL="0" distR="0" wp14:anchorId="5F0FDB35" wp14:editId="4A94FF9E">
+            <wp:extent cx="5664530" cy="5154141"/>
+            <wp:effectExtent l="0" t="0" r="0" b="8890"/>
+            <wp:docPr id="1" name="Picture 1"/>
+            <wp:cNvGraphicFramePr>
+              <a:graphicFrameLocks xmlns:a="http://schemas.openxmlformats.org/drawingml/2006/main" noChangeAspect="1"/>
+            </wp:cNvGraphicFramePr>
+            <a:graphic xmlns:a="http://schemas.openxmlformats.org/drawingml/2006/main">
+              <a:graphicData uri="http://schemas.openxmlformats.org/drawingml/2006/picture">
+                <pic:pic xmlns:pic="http://schemas.openxmlformats.org/drawingml/2006/picture">
+                  <pic:nvPicPr>
+                    <pic:cNvPr id="0" name="Picture 1"/>
+                    <pic:cNvPicPr>
+                      <a:picLocks noChangeAspect="1" noChangeArrowheads="1"/>
+                    </pic:cNvPicPr>
+                  </pic:nvPicPr>
+                  <pic:blipFill>
+                    <a:blip r:embed="rId20" cstate="print">
+                      <a:extLst>
+                        <a:ext uri="{28A0092B-C50C-407E-A947-70E740481C1C}">
+                          <a14:useLocalDpi xmlns:a14="http://schemas.microsoft.com/office/drawing/2010/main" val="0"/>
+                        </a:ext>
+                      </a:extLst>
+                    </a:blip>
+                    <a:srcRect/>
+                    <a:stretch>
+                      <a:fillRect/>
+                    </a:stretch>
+                  </pic:blipFill>
+                  <pic:spPr bwMode="auto">
+                    <a:xfrm>
+                      <a:off x="0" y="0"/>
+                      <a:ext cx="5924814" cy="5390973"/>
+                    </a:xfrm>
+                    <a:prstGeom prst="rect">
+                      <a:avLst/>
+                    </a:prstGeom>
+                    <a:noFill/>
+                    <a:ln>
+                      <a:noFill/>
+                    </a:ln>
+                  </pic:spPr>
+                </pic:pic>
+              </a:graphicData>
+            </a:graphic>
+          </wp:inline>
+        </w:drawing>
+      </w:r>
+    </w:p>
+    <w:p>
+      <w:pPr>
+        <w:pStyle w:val="Heading3"/>
+      </w:pPr>
+      <w:r>
+        <w:t xml:space="preserve">Milestones </w:t>
+      </w:r>
+      <w:r>
+        <w:t>and</w:t>
+      </w:r>
+      <w:r>
+        <w:t xml:space="preserve"> </w:t>
+      </w:r>
+      <w:r>
+        <w:t>Deliverables</w:t>
+      </w:r>
+    </w:p>
+    <w:p>
+      <w:pPr>
+        <w:pStyle w:val="ListParagraph"/>
+        <w:numPr>
+          <w:ilvl w:val="0"/>
+          <w:numId w:val="20"/>
+        </w:numPr>
+      </w:pPr>
+      <w:r>
+        <w:t>Access to a server with all software</w:t>
+      </w:r>
+      <w:r>
+        <w:t xml:space="preserve"> installed and configured that is</w:t>
+      </w:r>
+      <w:r>
+        <w:t xml:space="preserve"> required to host the prototype website requested by the client</w:t>
+      </w:r>
+      <w:r>
+        <w:t>.</w:t>
+      </w:r>
+    </w:p>
+    <w:p>
+      <w:pPr>
+        <w:pStyle w:val="ListParagraph"/>
+        <w:numPr>
+          <w:ilvl w:val="0"/>
+          <w:numId w:val="20"/>
+        </w:numPr>
+      </w:pPr>
+      <w:r>
+        <w:t>A manual detailing how to add content to the website using the CMS installed for non-technical staff employed by the client’s company who will be adding content to the website.</w:t>
+      </w:r>
+    </w:p>
+    <w:p>
+      <w:pPr>
+        <w:pStyle w:val="ListParagraph"/>
+        <w:numPr>
+          <w:ilvl w:val="0"/>
+          <w:numId w:val="20"/>
+        </w:numPr>
+      </w:pPr>
+      <w:r>
         <w:lastRenderedPageBreak/>
-        <w:t xml:space="preserve">An initial meeting was held with the client to gain more information as to what they expected the outcome of the project to be and to ensure that </w:t>
-      </w:r>
-      <w:r>
-        <w:t>we both</w:t>
-      </w:r>
-      <w:r>
-        <w:t xml:space="preserve"> had the same </w:t>
-      </w:r>
-      <w:r>
-        <w:t>view of the final product.</w:t>
-      </w:r>
-    </w:p>
-    <w:p>
-      <w:pPr>
-        <w:pStyle w:val="ListParagraph"/>
-        <w:numPr>
-          <w:ilvl w:val="0"/>
-          <w:numId w:val="16"/>
-        </w:numPr>
-      </w:pPr>
-      <w:r>
-        <w:t xml:space="preserve">Official documentation </w:t>
-      </w:r>
-      <w:r>
-        <w:t>will be</w:t>
-      </w:r>
-      <w:r>
-        <w:t xml:space="preserve"> used as much as possible to determine what platform and software components would be most suitable for hosting and producing the type of website that is required by the client.</w:t>
-      </w:r>
-    </w:p>
-    <w:p/>
-    <w:p>
-      <w:pPr>
-        <w:pStyle w:val="Heading2"/>
-      </w:pPr>
-      <w:r>
-        <w:t xml:space="preserve">Project </w:t>
-      </w:r>
-      <w:r>
-        <w:t>Plan</w:t>
+        <w:t>A s</w:t>
+      </w:r>
+      <w:r>
+        <w:t xml:space="preserve">ite </w:t>
+      </w:r>
+      <w:r>
+        <w:t>m</w:t>
+      </w:r>
+      <w:r>
+        <w:t>ap</w:t>
+      </w:r>
+      <w:r>
+        <w:t xml:space="preserve"> that shows all web pages included in the prototype and shows the navigation paths possible between them.</w:t>
+      </w:r>
+    </w:p>
+    <w:p>
+      <w:pPr>
+        <w:pStyle w:val="ListParagraph"/>
+        <w:numPr>
+          <w:ilvl w:val="0"/>
+          <w:numId w:val="20"/>
+        </w:numPr>
+      </w:pPr>
+      <w:r>
+        <w:t>The prototype website requested by the client that can be later extended and modified by the client.</w:t>
       </w:r>
     </w:p>
     <w:p>
@@ -2194,36 +2425,70 @@
         <w:pStyle w:val="Heading3"/>
       </w:pPr>
       <w:r>
-        <w:t>Timescale</w:t>
-      </w:r>
-    </w:p>
-    <w:p>
-      <w:r>
-        <w:t xml:space="preserve">The project has been moved back and will now have to be accelerated as I was unable to work on the project for a number of weeks. </w:t>
-      </w:r>
-      <w:r>
-        <w:t xml:space="preserve">The project will run from </w:t>
-      </w:r>
-      <w:r>
-        <w:t>10</w:t>
-      </w:r>
-      <w:r>
-        <w:t>/0</w:t>
-      </w:r>
-      <w:r>
-        <w:t>5</w:t>
-      </w:r>
-      <w:r>
-        <w:t xml:space="preserve">/2022 until </w:t>
-      </w:r>
-      <w:r>
-        <w:t>31</w:t>
-      </w:r>
-      <w:r>
-        <w:t xml:space="preserve">/05/2022 at which point it must be complete and all deliverables must be in the hands of the client. A gantt chart has been produced to show the expected schedule for each </w:t>
-      </w:r>
-      <w:r>
-        <w:t>task and it’s individual assignments.</w:t>
+        <w:t>Main Tasks</w:t>
+      </w:r>
+    </w:p>
+    <w:p>
+      <w:pPr>
+        <w:pStyle w:val="ListParagraph"/>
+        <w:numPr>
+          <w:ilvl w:val="0"/>
+          <w:numId w:val="22"/>
+        </w:numPr>
+      </w:pPr>
+      <w:r>
+        <w:t>Identification of and acquisition of a suitable hardware and software platform.</w:t>
+      </w:r>
+    </w:p>
+    <w:p>
+      <w:pPr>
+        <w:pStyle w:val="ListParagraph"/>
+        <w:numPr>
+          <w:ilvl w:val="0"/>
+          <w:numId w:val="22"/>
+        </w:numPr>
+      </w:pPr>
+      <w:r>
+        <w:t>Installation and configuring of all required software.</w:t>
+      </w:r>
+    </w:p>
+    <w:p>
+      <w:pPr>
+        <w:pStyle w:val="ListParagraph"/>
+        <w:numPr>
+          <w:ilvl w:val="0"/>
+          <w:numId w:val="22"/>
+        </w:numPr>
+      </w:pPr>
+      <w:r>
+        <w:t>Planning of the website prototype.</w:t>
+      </w:r>
+    </w:p>
+    <w:p>
+      <w:pPr>
+        <w:pStyle w:val="ListParagraph"/>
+        <w:numPr>
+          <w:ilvl w:val="0"/>
+          <w:numId w:val="22"/>
+        </w:numPr>
+      </w:pPr>
+      <w:r>
+        <w:t>Creation of the website prototype.</w:t>
+      </w:r>
+    </w:p>
+    <w:p>
+      <w:pPr>
+        <w:pStyle w:val="ListParagraph"/>
+        <w:numPr>
+          <w:ilvl w:val="0"/>
+          <w:numId w:val="22"/>
+        </w:numPr>
+      </w:pPr>
+      <w:r>
+        <w:t>Testing of the completed project before hand-off to the client.</w:t>
+      </w:r>
+      <w:r>
+        <w:t xml:space="preserve"> </w:t>
       </w:r>
     </w:p>
     <w:p>
@@ -2231,58 +2496,6 @@
         <w:pStyle w:val="Heading3"/>
       </w:pPr>
       <w:r>
-        <w:t>Milestones and Deliverables</w:t>
-      </w:r>
-    </w:p>
-    <w:p>
-      <w:pPr>
-        <w:pStyle w:val="ListParagraph"/>
-        <w:numPr>
-          <w:ilvl w:val="0"/>
-          <w:numId w:val="20"/>
-        </w:numPr>
-      </w:pPr>
-      <w:r>
-        <w:t>Manual</w:t>
-      </w:r>
-    </w:p>
-    <w:p>
-      <w:pPr>
-        <w:pStyle w:val="ListParagraph"/>
-        <w:numPr>
-          <w:ilvl w:val="0"/>
-          <w:numId w:val="20"/>
-        </w:numPr>
-      </w:pPr>
-      <w:r>
-        <w:t>Website</w:t>
-      </w:r>
-    </w:p>
-    <w:p>
-      <w:pPr>
-        <w:pStyle w:val="ListParagraph"/>
-        <w:numPr>
-          <w:ilvl w:val="0"/>
-          <w:numId w:val="20"/>
-        </w:numPr>
-      </w:pPr>
-      <w:r>
-        <w:t>Server</w:t>
-      </w:r>
-    </w:p>
-    <w:p>
-      <w:pPr>
-        <w:pStyle w:val="Heading3"/>
-      </w:pPr>
-      <w:r>
-        <w:t>Main Tasks</w:t>
-      </w:r>
-    </w:p>
-    <w:p>
-      <w:pPr>
-        <w:pStyle w:val="Heading3"/>
-      </w:pPr>
-      <w:r>
         <w:t>Resources</w:t>
       </w:r>
     </w:p>
@@ -2295,7 +2508,13 @@
         </w:numPr>
       </w:pPr>
       <w:r>
-        <w:t>People</w:t>
+        <w:t>I am the only person who will be working on the project</w:t>
+      </w:r>
+      <w:r>
+        <w:t xml:space="preserve"> and will be performing every aspect of all tasks and assignments</w:t>
+      </w:r>
+      <w:r>
+        <w:t>.</w:t>
       </w:r>
     </w:p>
     <w:p>
@@ -2307,7 +2526,7 @@
         </w:numPr>
       </w:pPr>
       <w:r>
-        <w:t>Equipment</w:t>
+        <w:t>I will require a computer powerful enough to run all the software I will be using to complete the project.</w:t>
       </w:r>
     </w:p>
     <w:p>
@@ -2319,7 +2538,10 @@
         </w:numPr>
       </w:pPr>
       <w:r>
-        <w:t>Facilities</w:t>
+        <w:t xml:space="preserve">I will require </w:t>
+      </w:r>
+      <w:r>
+        <w:t xml:space="preserve">1 tablet device and 1 mobile device to test the responsiveness of the website once completed. </w:t>
       </w:r>
     </w:p>
     <w:p>
@@ -2331,10 +2553,30 @@
         </w:numPr>
       </w:pPr>
       <w:r>
-        <w:t>Funding</w:t>
-      </w:r>
-    </w:p>
-    <w:p/>
+        <w:t xml:space="preserve">I will not require any facilities to complete the project as everything will be done </w:t>
+      </w:r>
+      <w:r>
+        <w:t xml:space="preserve">remotely </w:t>
+      </w:r>
+      <w:r>
+        <w:t>from home or on the move</w:t>
+      </w:r>
+      <w:r>
+        <w:t>.</w:t>
+      </w:r>
+    </w:p>
+    <w:p>
+      <w:pPr>
+        <w:pStyle w:val="ListParagraph"/>
+        <w:numPr>
+          <w:ilvl w:val="0"/>
+          <w:numId w:val="14"/>
+        </w:numPr>
+      </w:pPr>
+      <w:r>
+        <w:t>The project has no funding and so everything must be done at zero cost to the client and myself.</w:t>
+      </w:r>
+    </w:p>
     <w:sectPr>
       <w:pgSz w:w="11906" w:h="16838" w:code="9"/>
       <w:pgMar w:top="1440" w:right="1440" w:bottom="1440" w:left="1440" w:header="709" w:footer="709" w:gutter="0"/>
@@ -2346,7 +2588,7 @@
 </file>
 
 <file path=word/numbering.xml><?xml version="1.0" encoding="utf-8"?>
-<w:numbering xmlns:wpc="http://schemas.microsoft.com/office/word/2010/wordprocessingCanvas" xmlns:cx="http://schemas.microsoft.com/office/drawing/2014/chartex" xmlns:cx1="http://schemas.microsoft.com/office/drawing/2015/9/8/chartex" xmlns:cx2="http://schemas.microsoft.com/office/drawing/2015/10/21/chartex" xmlns:cx3="http://schemas.microsoft.com/office/drawing/2016/5/9/chartex" xmlns:cx4="http://schemas.microsoft.com/office/drawing/2016/5/10/chartex" xmlns:cx5="http://schemas.microsoft.com/office/drawing/2016/5/11/chartex" xmlns:cx6="http://schemas.microsoft.com/office/drawing/2016/5/12/chartex" xmlns:cx7="http://schemas.microsoft.com/office/drawing/2016/5/13/chartex" xmlns:cx8="http://schemas.microsoft.com/office/drawing/2016/5/14/chartex" xmlns:mc="http://schemas.openxmlformats.org/markup-compatibility/2006" xmlns:aink="http://schemas.microsoft.com/office/drawing/2016/ink" xmlns:am3d="http://schemas.microsoft.com/office/drawing/2017/model3d" xmlns:o="urn:schemas-microsoft-com:office:office" xmlns:r="http://schemas.openxmlformats.org/officeDocument/2006/relationships" xmlns:m="http://schemas.openxmlformats.org/officeDocument/2006/math" xmlns:v="urn:schemas-microsoft-com:vml" xmlns:wp14="http://schemas.microsoft.com/office/word/2010/wordprocessingDrawing" xmlns:wp="http://schemas.openxmlformats.org/drawingml/2006/wordprocessingDrawing" xmlns:w10="urn:schemas-microsoft-com:office:word" xmlns:w="http://schemas.openxmlformats.org/wordprocessingml/2006/main" xmlns:w14="http://schemas.microsoft.com/office/word/2010/wordml" xmlns:w15="http://schemas.microsoft.com/office/word/2012/wordml" xmlns:w16cex="http://schemas.microsoft.com/office/word/2018/wordml/cex" xmlns:w16cid="http://schemas.microsoft.com/office/word/2016/wordml/cid" xmlns:w16="http://schemas.microsoft.com/office/word/2018/wordml" xmlns:w16sdtdh="http://schemas.microsoft.com/office/word/2020/wordml/sdtdatahash" xmlns:w16se="http://schemas.microsoft.com/office/word/2015/wordml/symex" xmlns:wpg="http://schemas.microsoft.com/office/word/2010/wordprocessingGroup" xmlns:wpi="http://schemas.microsoft.com/office/word/2010/wordprocessingInk" xmlns:wne="http://schemas.microsoft.com/office/word/2006/wordml" xmlns:wps="http://schemas.microsoft.com/office/word/2010/wordprocessingShape" mc:Ignorable="w14 w15 w16se w16cid w16 w16cex w16sdtdh wp14">
+<w:numbering xmlns:wpc="http://schemas.microsoft.com/office/word/2010/wordprocessingCanvas" xmlns:cx="http://schemas.microsoft.com/office/drawing/2014/chartex" xmlns:cx1="http://schemas.microsoft.com/office/drawing/2015/9/8/chartex" xmlns:cx2="http://schemas.microsoft.com/office/drawing/2015/10/21/chartex" xmlns:cx3="http://schemas.microsoft.com/office/drawing/2016/5/9/chartex" xmlns:cx4="http://schemas.microsoft.com/office/drawing/2016/5/10/chartex" xmlns:cx5="http://schemas.microsoft.com/office/drawing/2016/5/11/chartex" xmlns:cx6="http://schemas.microsoft.com/office/drawing/2016/5/12/chartex" xmlns:cx7="http://schemas.microsoft.com/office/drawing/2016/5/13/chartex" xmlns:cx8="http://schemas.microsoft.com/office/drawing/2016/5/14/chartex" xmlns:mc="http://schemas.openxmlformats.org/markup-compatibility/2006" xmlns:aink="http://schemas.microsoft.com/office/drawing/2016/ink" xmlns:am3d="http://schemas.microsoft.com/office/drawing/2017/model3d" xmlns:o="urn:schemas-microsoft-com:office:office" xmlns:oel="http://schemas.microsoft.com/office/2019/extlst" xmlns:r="http://schemas.openxmlformats.org/officeDocument/2006/relationships" xmlns:m="http://schemas.openxmlformats.org/officeDocument/2006/math" xmlns:v="urn:schemas-microsoft-com:vml" xmlns:wp14="http://schemas.microsoft.com/office/word/2010/wordprocessingDrawing" xmlns:wp="http://schemas.openxmlformats.org/drawingml/2006/wordprocessingDrawing" xmlns:w10="urn:schemas-microsoft-com:office:word" xmlns:w="http://schemas.openxmlformats.org/wordprocessingml/2006/main" xmlns:w14="http://schemas.microsoft.com/office/word/2010/wordml" xmlns:w15="http://schemas.microsoft.com/office/word/2012/wordml" xmlns:w16cex="http://schemas.microsoft.com/office/word/2018/wordml/cex" xmlns:w16cid="http://schemas.microsoft.com/office/word/2016/wordml/cid" xmlns:w16="http://schemas.microsoft.com/office/word/2018/wordml" xmlns:w16sdtdh="http://schemas.microsoft.com/office/word/2020/wordml/sdtdatahash" xmlns:w16se="http://schemas.microsoft.com/office/word/2015/wordml/symex" xmlns:wpg="http://schemas.microsoft.com/office/word/2010/wordprocessingGroup" xmlns:wpi="http://schemas.microsoft.com/office/word/2010/wordprocessingInk" xmlns:wne="http://schemas.microsoft.com/office/word/2006/wordml" xmlns:wps="http://schemas.microsoft.com/office/word/2010/wordprocessingShape" mc:Ignorable="w14 w15 w16se w16cid w16 w16cex w16sdtdh wp14">
   <w:abstractNum w:abstractNumId="0" w15:restartNumberingAfterBreak="0">
     <w:nsid w:val="19A92FAF"/>
     <w:multiLevelType w:val="hybridMultilevel"/>
@@ -3225,6 +3467,119 @@
     </w:lvl>
   </w:abstractNum>
   <w:abstractNum w:abstractNumId="8" w15:restartNumberingAfterBreak="0">
+    <w:nsid w:val="3FC65B2E"/>
+    <w:multiLevelType w:val="hybridMultilevel"/>
+    <w:tmpl w:val="8AE4B23A"/>
+    <w:lvl w:ilvl="0" w:tplc="08090001">
+      <w:start w:val="1"/>
+      <w:numFmt w:val="bullet"/>
+      <w:lvlText w:val=""/>
+      <w:lvlJc w:val="left"/>
+      <w:pPr>
+        <w:ind w:left="720" w:hanging="360"/>
+      </w:pPr>
+      <w:rPr>
+        <w:rFonts w:ascii="Symbol" w:hAnsi="Symbol" w:hint="default"/>
+      </w:rPr>
+    </w:lvl>
+    <w:lvl w:ilvl="1" w:tplc="08090003" w:tentative="1">
+      <w:start w:val="1"/>
+      <w:numFmt w:val="bullet"/>
+      <w:lvlText w:val="o"/>
+      <w:lvlJc w:val="left"/>
+      <w:pPr>
+        <w:ind w:left="1440" w:hanging="360"/>
+      </w:pPr>
+      <w:rPr>
+        <w:rFonts w:ascii="Courier New" w:hAnsi="Courier New" w:cs="Courier New" w:hint="default"/>
+      </w:rPr>
+    </w:lvl>
+    <w:lvl w:ilvl="2" w:tplc="08090005" w:tentative="1">
+      <w:start w:val="1"/>
+      <w:numFmt w:val="bullet"/>
+      <w:lvlText w:val=""/>
+      <w:lvlJc w:val="left"/>
+      <w:pPr>
+        <w:ind w:left="2160" w:hanging="360"/>
+      </w:pPr>
+      <w:rPr>
+        <w:rFonts w:ascii="Wingdings" w:hAnsi="Wingdings" w:hint="default"/>
+      </w:rPr>
+    </w:lvl>
+    <w:lvl w:ilvl="3" w:tplc="08090001" w:tentative="1">
+      <w:start w:val="1"/>
+      <w:numFmt w:val="bullet"/>
+      <w:lvlText w:val=""/>
+      <w:lvlJc w:val="left"/>
+      <w:pPr>
+        <w:ind w:left="2880" w:hanging="360"/>
+      </w:pPr>
+      <w:rPr>
+        <w:rFonts w:ascii="Symbol" w:hAnsi="Symbol" w:hint="default"/>
+      </w:rPr>
+    </w:lvl>
+    <w:lvl w:ilvl="4" w:tplc="08090003" w:tentative="1">
+      <w:start w:val="1"/>
+      <w:numFmt w:val="bullet"/>
+      <w:lvlText w:val="o"/>
+      <w:lvlJc w:val="left"/>
+      <w:pPr>
+        <w:ind w:left="3600" w:hanging="360"/>
+      </w:pPr>
+      <w:rPr>
+        <w:rFonts w:ascii="Courier New" w:hAnsi="Courier New" w:cs="Courier New" w:hint="default"/>
+      </w:rPr>
+    </w:lvl>
+    <w:lvl w:ilvl="5" w:tplc="08090005" w:tentative="1">
+      <w:start w:val="1"/>
+      <w:numFmt w:val="bullet"/>
+      <w:lvlText w:val=""/>
+      <w:lvlJc w:val="left"/>
+      <w:pPr>
+        <w:ind w:left="4320" w:hanging="360"/>
+      </w:pPr>
+      <w:rPr>
+        <w:rFonts w:ascii="Wingdings" w:hAnsi="Wingdings" w:hint="default"/>
+      </w:rPr>
+    </w:lvl>
+    <w:lvl w:ilvl="6" w:tplc="08090001" w:tentative="1">
+      <w:start w:val="1"/>
+      <w:numFmt w:val="bullet"/>
+      <w:lvlText w:val=""/>
+      <w:lvlJc w:val="left"/>
+      <w:pPr>
+        <w:ind w:left="5040" w:hanging="360"/>
+      </w:pPr>
+      <w:rPr>
+        <w:rFonts w:ascii="Symbol" w:hAnsi="Symbol" w:hint="default"/>
+      </w:rPr>
+    </w:lvl>
+    <w:lvl w:ilvl="7" w:tplc="08090003" w:tentative="1">
+      <w:start w:val="1"/>
+      <w:numFmt w:val="bullet"/>
+      <w:lvlText w:val="o"/>
+      <w:lvlJc w:val="left"/>
+      <w:pPr>
+        <w:ind w:left="5760" w:hanging="360"/>
+      </w:pPr>
+      <w:rPr>
+        <w:rFonts w:ascii="Courier New" w:hAnsi="Courier New" w:cs="Courier New" w:hint="default"/>
+      </w:rPr>
+    </w:lvl>
+    <w:lvl w:ilvl="8" w:tplc="08090005" w:tentative="1">
+      <w:start w:val="1"/>
+      <w:numFmt w:val="bullet"/>
+      <w:lvlText w:val=""/>
+      <w:lvlJc w:val="left"/>
+      <w:pPr>
+        <w:ind w:left="6480" w:hanging="360"/>
+      </w:pPr>
+      <w:rPr>
+        <w:rFonts w:ascii="Wingdings" w:hAnsi="Wingdings" w:hint="default"/>
+      </w:rPr>
+    </w:lvl>
+  </w:abstractNum>
+  <w:abstractNum w:abstractNumId="9" w15:restartNumberingAfterBreak="0">
     <w:nsid w:val="43BF25DA"/>
     <w:multiLevelType w:val="hybridMultilevel"/>
     <w:tmpl w:val="C8EC9DCC"/>
@@ -3337,7 +3692,7 @@
       </w:rPr>
     </w:lvl>
   </w:abstractNum>
-  <w:abstractNum w:abstractNumId="9" w15:restartNumberingAfterBreak="0">
+  <w:abstractNum w:abstractNumId="10" w15:restartNumberingAfterBreak="0">
     <w:nsid w:val="48FF1517"/>
     <w:multiLevelType w:val="hybridMultilevel"/>
     <w:tmpl w:val="9B54798A"/>
@@ -3450,7 +3805,7 @@
       </w:rPr>
     </w:lvl>
   </w:abstractNum>
-  <w:abstractNum w:abstractNumId="10" w15:restartNumberingAfterBreak="0">
+  <w:abstractNum w:abstractNumId="11" w15:restartNumberingAfterBreak="0">
     <w:nsid w:val="49200F00"/>
     <w:multiLevelType w:val="hybridMultilevel"/>
     <w:tmpl w:val="635E833A"/>
@@ -3563,7 +3918,7 @@
       </w:rPr>
     </w:lvl>
   </w:abstractNum>
-  <w:abstractNum w:abstractNumId="11" w15:restartNumberingAfterBreak="0">
+  <w:abstractNum w:abstractNumId="12" w15:restartNumberingAfterBreak="0">
     <w:nsid w:val="4B70588D"/>
     <w:multiLevelType w:val="hybridMultilevel"/>
     <w:tmpl w:val="F2008292"/>
@@ -3676,7 +4031,7 @@
       </w:rPr>
     </w:lvl>
   </w:abstractNum>
-  <w:abstractNum w:abstractNumId="12" w15:restartNumberingAfterBreak="0">
+  <w:abstractNum w:abstractNumId="13" w15:restartNumberingAfterBreak="0">
     <w:nsid w:val="5C4F1447"/>
     <w:multiLevelType w:val="hybridMultilevel"/>
     <w:tmpl w:val="412EEFE0"/>
@@ -3789,7 +4144,7 @@
       </w:rPr>
     </w:lvl>
   </w:abstractNum>
-  <w:abstractNum w:abstractNumId="13" w15:restartNumberingAfterBreak="0">
+  <w:abstractNum w:abstractNumId="14" w15:restartNumberingAfterBreak="0">
     <w:nsid w:val="5FED5545"/>
     <w:multiLevelType w:val="hybridMultilevel"/>
     <w:tmpl w:val="AF001A2C"/>
@@ -3902,7 +4257,7 @@
       </w:rPr>
     </w:lvl>
   </w:abstractNum>
-  <w:abstractNum w:abstractNumId="14" w15:restartNumberingAfterBreak="0">
+  <w:abstractNum w:abstractNumId="15" w15:restartNumberingAfterBreak="0">
     <w:nsid w:val="623C5F1A"/>
     <w:multiLevelType w:val="hybridMultilevel"/>
     <w:tmpl w:val="4710A9B2"/>
@@ -4015,7 +4370,120 @@
       </w:rPr>
     </w:lvl>
   </w:abstractNum>
-  <w:abstractNum w:abstractNumId="15" w15:restartNumberingAfterBreak="0">
+  <w:abstractNum w:abstractNumId="16" w15:restartNumberingAfterBreak="0">
+    <w:nsid w:val="6248275E"/>
+    <w:multiLevelType w:val="hybridMultilevel"/>
+    <w:tmpl w:val="F91EAC56"/>
+    <w:lvl w:ilvl="0" w:tplc="08090001">
+      <w:start w:val="1"/>
+      <w:numFmt w:val="bullet"/>
+      <w:lvlText w:val=""/>
+      <w:lvlJc w:val="left"/>
+      <w:pPr>
+        <w:ind w:left="720" w:hanging="360"/>
+      </w:pPr>
+      <w:rPr>
+        <w:rFonts w:ascii="Symbol" w:hAnsi="Symbol" w:hint="default"/>
+      </w:rPr>
+    </w:lvl>
+    <w:lvl w:ilvl="1" w:tplc="08090003" w:tentative="1">
+      <w:start w:val="1"/>
+      <w:numFmt w:val="bullet"/>
+      <w:lvlText w:val="o"/>
+      <w:lvlJc w:val="left"/>
+      <w:pPr>
+        <w:ind w:left="1440" w:hanging="360"/>
+      </w:pPr>
+      <w:rPr>
+        <w:rFonts w:ascii="Courier New" w:hAnsi="Courier New" w:cs="Courier New" w:hint="default"/>
+      </w:rPr>
+    </w:lvl>
+    <w:lvl w:ilvl="2" w:tplc="08090005" w:tentative="1">
+      <w:start w:val="1"/>
+      <w:numFmt w:val="bullet"/>
+      <w:lvlText w:val=""/>
+      <w:lvlJc w:val="left"/>
+      <w:pPr>
+        <w:ind w:left="2160" w:hanging="360"/>
+      </w:pPr>
+      <w:rPr>
+        <w:rFonts w:ascii="Wingdings" w:hAnsi="Wingdings" w:hint="default"/>
+      </w:rPr>
+    </w:lvl>
+    <w:lvl w:ilvl="3" w:tplc="08090001" w:tentative="1">
+      <w:start w:val="1"/>
+      <w:numFmt w:val="bullet"/>
+      <w:lvlText w:val=""/>
+      <w:lvlJc w:val="left"/>
+      <w:pPr>
+        <w:ind w:left="2880" w:hanging="360"/>
+      </w:pPr>
+      <w:rPr>
+        <w:rFonts w:ascii="Symbol" w:hAnsi="Symbol" w:hint="default"/>
+      </w:rPr>
+    </w:lvl>
+    <w:lvl w:ilvl="4" w:tplc="08090003" w:tentative="1">
+      <w:start w:val="1"/>
+      <w:numFmt w:val="bullet"/>
+      <w:lvlText w:val="o"/>
+      <w:lvlJc w:val="left"/>
+      <w:pPr>
+        <w:ind w:left="3600" w:hanging="360"/>
+      </w:pPr>
+      <w:rPr>
+        <w:rFonts w:ascii="Courier New" w:hAnsi="Courier New" w:cs="Courier New" w:hint="default"/>
+      </w:rPr>
+    </w:lvl>
+    <w:lvl w:ilvl="5" w:tplc="08090005" w:tentative="1">
+      <w:start w:val="1"/>
+      <w:numFmt w:val="bullet"/>
+      <w:lvlText w:val=""/>
+      <w:lvlJc w:val="left"/>
+      <w:pPr>
+        <w:ind w:left="4320" w:hanging="360"/>
+      </w:pPr>
+      <w:rPr>
+        <w:rFonts w:ascii="Wingdings" w:hAnsi="Wingdings" w:hint="default"/>
+      </w:rPr>
+    </w:lvl>
+    <w:lvl w:ilvl="6" w:tplc="08090001" w:tentative="1">
+      <w:start w:val="1"/>
+      <w:numFmt w:val="bullet"/>
+      <w:lvlText w:val=""/>
+      <w:lvlJc w:val="left"/>
+      <w:pPr>
+        <w:ind w:left="5040" w:hanging="360"/>
+      </w:pPr>
+      <w:rPr>
+        <w:rFonts w:ascii="Symbol" w:hAnsi="Symbol" w:hint="default"/>
+      </w:rPr>
+    </w:lvl>
+    <w:lvl w:ilvl="7" w:tplc="08090003" w:tentative="1">
+      <w:start w:val="1"/>
+      <w:numFmt w:val="bullet"/>
+      <w:lvlText w:val="o"/>
+      <w:lvlJc w:val="left"/>
+      <w:pPr>
+        <w:ind w:left="5760" w:hanging="360"/>
+      </w:pPr>
+      <w:rPr>
+        <w:rFonts w:ascii="Courier New" w:hAnsi="Courier New" w:cs="Courier New" w:hint="default"/>
+      </w:rPr>
+    </w:lvl>
+    <w:lvl w:ilvl="8" w:tplc="08090005" w:tentative="1">
+      <w:start w:val="1"/>
+      <w:numFmt w:val="bullet"/>
+      <w:lvlText w:val=""/>
+      <w:lvlJc w:val="left"/>
+      <w:pPr>
+        <w:ind w:left="6480" w:hanging="360"/>
+      </w:pPr>
+      <w:rPr>
+        <w:rFonts w:ascii="Wingdings" w:hAnsi="Wingdings" w:hint="default"/>
+      </w:rPr>
+    </w:lvl>
+  </w:abstractNum>
+  <w:abstractNum w:abstractNumId="17" w15:restartNumberingAfterBreak="0">
     <w:nsid w:val="671A1068"/>
     <w:multiLevelType w:val="hybridMultilevel"/>
     <w:tmpl w:val="37948C88"/>
@@ -4128,7 +4596,7 @@
       </w:rPr>
     </w:lvl>
   </w:abstractNum>
-  <w:abstractNum w:abstractNumId="16" w15:restartNumberingAfterBreak="0">
+  <w:abstractNum w:abstractNumId="18" w15:restartNumberingAfterBreak="0">
     <w:nsid w:val="736F48FF"/>
     <w:multiLevelType w:val="hybridMultilevel"/>
     <w:tmpl w:val="3CCA8310"/>
@@ -4241,7 +4709,7 @@
       </w:rPr>
     </w:lvl>
   </w:abstractNum>
-  <w:abstractNum w:abstractNumId="17" w15:restartNumberingAfterBreak="0">
+  <w:abstractNum w:abstractNumId="19" w15:restartNumberingAfterBreak="0">
     <w:nsid w:val="78971B6E"/>
     <w:multiLevelType w:val="hybridMultilevel"/>
     <w:tmpl w:val="0700D90C"/>
@@ -4327,7 +4795,7 @@
       </w:pPr>
     </w:lvl>
   </w:abstractNum>
-  <w:abstractNum w:abstractNumId="18" w15:restartNumberingAfterBreak="0">
+  <w:abstractNum w:abstractNumId="20" w15:restartNumberingAfterBreak="0">
     <w:nsid w:val="7EB821E4"/>
     <w:multiLevelType w:val="hybridMultilevel"/>
     <w:tmpl w:val="A828BA02"/>
@@ -4440,7 +4908,7 @@
       </w:rPr>
     </w:lvl>
   </w:abstractNum>
-  <w:abstractNum w:abstractNumId="19" w15:restartNumberingAfterBreak="0">
+  <w:abstractNum w:abstractNumId="21" w15:restartNumberingAfterBreak="0">
     <w:nsid w:val="7F941934"/>
     <w:multiLevelType w:val="hybridMultilevel"/>
     <w:tmpl w:val="2A80D3DA"/>
@@ -4553,65 +5021,71 @@
       </w:rPr>
     </w:lvl>
   </w:abstractNum>
-  <w:num w:numId="1">
+  <w:num w:numId="1" w16cid:durableId="1825312485">
     <w:abstractNumId w:val="4"/>
   </w:num>
-  <w:num w:numId="2">
+  <w:num w:numId="2" w16cid:durableId="1625193263">
     <w:abstractNumId w:val="6"/>
   </w:num>
-  <w:num w:numId="3">
+  <w:num w:numId="3" w16cid:durableId="1191452821">
+    <w:abstractNumId w:val="14"/>
+  </w:num>
+  <w:num w:numId="4" w16cid:durableId="842938616">
+    <w:abstractNumId w:val="7"/>
+  </w:num>
+  <w:num w:numId="5" w16cid:durableId="2088531974">
+    <w:abstractNumId w:val="17"/>
+  </w:num>
+  <w:num w:numId="6" w16cid:durableId="1588610102">
+    <w:abstractNumId w:val="12"/>
+  </w:num>
+  <w:num w:numId="7" w16cid:durableId="1092816638">
+    <w:abstractNumId w:val="18"/>
+  </w:num>
+  <w:num w:numId="8" w16cid:durableId="421419936">
+    <w:abstractNumId w:val="20"/>
+  </w:num>
+  <w:num w:numId="9" w16cid:durableId="1528904352">
+    <w:abstractNumId w:val="2"/>
+  </w:num>
+  <w:num w:numId="10" w16cid:durableId="1827479774">
+    <w:abstractNumId w:val="19"/>
+  </w:num>
+  <w:num w:numId="11" w16cid:durableId="340743746">
+    <w:abstractNumId w:val="3"/>
+  </w:num>
+  <w:num w:numId="12" w16cid:durableId="994256728">
+    <w:abstractNumId w:val="0"/>
+  </w:num>
+  <w:num w:numId="13" w16cid:durableId="1311710394">
+    <w:abstractNumId w:val="9"/>
+  </w:num>
+  <w:num w:numId="14" w16cid:durableId="1862548469">
+    <w:abstractNumId w:val="11"/>
+  </w:num>
+  <w:num w:numId="15" w16cid:durableId="1777212899">
     <w:abstractNumId w:val="13"/>
   </w:num>
-  <w:num w:numId="4">
-    <w:abstractNumId w:val="7"/>
+  <w:num w:numId="16" w16cid:durableId="632291733">
+    <w:abstractNumId w:val="5"/>
   </w:num>
-  <w:num w:numId="5">
+  <w:num w:numId="17" w16cid:durableId="1739549863">
+    <w:abstractNumId w:val="10"/>
+  </w:num>
+  <w:num w:numId="18" w16cid:durableId="1037047806">
     <w:abstractNumId w:val="15"/>
   </w:num>
-  <w:num w:numId="6">
-    <w:abstractNumId w:val="11"/>
+  <w:num w:numId="19" w16cid:durableId="375857954">
+    <w:abstractNumId w:val="21"/>
   </w:num>
-  <w:num w:numId="7">
-    <w:abstractNumId w:val="16"/>
+  <w:num w:numId="20" w16cid:durableId="603659984">
+    <w:abstractNumId w:val="1"/>
   </w:num>
-  <w:num w:numId="8">
-    <w:abstractNumId w:val="18"/>
-  </w:num>
-  <w:num w:numId="9">
-    <w:abstractNumId w:val="2"/>
-  </w:num>
-  <w:num w:numId="10">
-    <w:abstractNumId w:val="17"/>
-  </w:num>
-  <w:num w:numId="11">
-    <w:abstractNumId w:val="3"/>
-  </w:num>
-  <w:num w:numId="12">
-    <w:abstractNumId w:val="0"/>
-  </w:num>
-  <w:num w:numId="13">
+  <w:num w:numId="21" w16cid:durableId="1991009104">
     <w:abstractNumId w:val="8"/>
   </w:num>
-  <w:num w:numId="14">
-    <w:abstractNumId w:val="10"/>
-  </w:num>
-  <w:num w:numId="15">
-    <w:abstractNumId w:val="12"/>
-  </w:num>
-  <w:num w:numId="16">
-    <w:abstractNumId w:val="5"/>
-  </w:num>
-  <w:num w:numId="17">
-    <w:abstractNumId w:val="9"/>
-  </w:num>
-  <w:num w:numId="18">
-    <w:abstractNumId w:val="14"/>
-  </w:num>
-  <w:num w:numId="19">
-    <w:abstractNumId w:val="19"/>
-  </w:num>
-  <w:num w:numId="20">
-    <w:abstractNumId w:val="1"/>
+  <w:num w:numId="22" w16cid:durableId="1317565953">
+    <w:abstractNumId w:val="16"/>
   </w:num>
 </w:numbering>
 </file>

</xml_diff>

<commit_message>
GUP - Planning stage complete
</commit_message>
<xml_diff>
--- a/Graded Unit Project/Documentation.docx
+++ b/Graded Unit Project/Documentation.docx
@@ -1,6 +1,6 @@
 
 <file path=word/document.xml><?xml version="1.0" encoding="utf-8"?>
-<w:document xmlns:wpc="http://schemas.microsoft.com/office/word/2010/wordprocessingCanvas" xmlns:cx="http://schemas.microsoft.com/office/drawing/2014/chartex" xmlns:cx1="http://schemas.microsoft.com/office/drawing/2015/9/8/chartex" xmlns:cx2="http://schemas.microsoft.com/office/drawing/2015/10/21/chartex" xmlns:cx3="http://schemas.microsoft.com/office/drawing/2016/5/9/chartex" xmlns:cx4="http://schemas.microsoft.com/office/drawing/2016/5/10/chartex" xmlns:cx5="http://schemas.microsoft.com/office/drawing/2016/5/11/chartex" xmlns:cx6="http://schemas.microsoft.com/office/drawing/2016/5/12/chartex" xmlns:cx7="http://schemas.microsoft.com/office/drawing/2016/5/13/chartex" xmlns:cx8="http://schemas.microsoft.com/office/drawing/2016/5/14/chartex" xmlns:mc="http://schemas.openxmlformats.org/markup-compatibility/2006" xmlns:aink="http://schemas.microsoft.com/office/drawing/2016/ink" xmlns:am3d="http://schemas.microsoft.com/office/drawing/2017/model3d" xmlns:o="urn:schemas-microsoft-com:office:office" xmlns:oel="http://schemas.microsoft.com/office/2019/extlst" xmlns:r="http://schemas.openxmlformats.org/officeDocument/2006/relationships" xmlns:m="http://schemas.openxmlformats.org/officeDocument/2006/math" xmlns:v="urn:schemas-microsoft-com:vml" xmlns:wp14="http://schemas.microsoft.com/office/word/2010/wordprocessingDrawing" xmlns:wp="http://schemas.openxmlformats.org/drawingml/2006/wordprocessingDrawing" xmlns:w10="urn:schemas-microsoft-com:office:word" xmlns:w="http://schemas.openxmlformats.org/wordprocessingml/2006/main" xmlns:w14="http://schemas.microsoft.com/office/word/2010/wordml" xmlns:w15="http://schemas.microsoft.com/office/word/2012/wordml" xmlns:w16cex="http://schemas.microsoft.com/office/word/2018/wordml/cex" xmlns:w16cid="http://schemas.microsoft.com/office/word/2016/wordml/cid" xmlns:w16="http://schemas.microsoft.com/office/word/2018/wordml" xmlns:w16sdtdh="http://schemas.microsoft.com/office/word/2020/wordml/sdtdatahash" xmlns:w16se="http://schemas.microsoft.com/office/word/2015/wordml/symex" xmlns:wpg="http://schemas.microsoft.com/office/word/2010/wordprocessingGroup" xmlns:wpi="http://schemas.microsoft.com/office/word/2010/wordprocessingInk" xmlns:wne="http://schemas.microsoft.com/office/word/2006/wordml" xmlns:wps="http://schemas.microsoft.com/office/word/2010/wordprocessingShape" mc:Ignorable="w14 w15 w16se w16cid w16 w16cex w16sdtdh wp14">
+<w:document xmlns:wpc="http://schemas.microsoft.com/office/word/2010/wordprocessingCanvas" xmlns:cx="http://schemas.microsoft.com/office/drawing/2014/chartex" xmlns:cx1="http://schemas.microsoft.com/office/drawing/2015/9/8/chartex" xmlns:cx2="http://schemas.microsoft.com/office/drawing/2015/10/21/chartex" xmlns:cx3="http://schemas.microsoft.com/office/drawing/2016/5/9/chartex" xmlns:cx4="http://schemas.microsoft.com/office/drawing/2016/5/10/chartex" xmlns:cx5="http://schemas.microsoft.com/office/drawing/2016/5/11/chartex" xmlns:cx6="http://schemas.microsoft.com/office/drawing/2016/5/12/chartex" xmlns:cx7="http://schemas.microsoft.com/office/drawing/2016/5/13/chartex" xmlns:cx8="http://schemas.microsoft.com/office/drawing/2016/5/14/chartex" xmlns:mc="http://schemas.openxmlformats.org/markup-compatibility/2006" xmlns:aink="http://schemas.microsoft.com/office/drawing/2016/ink" xmlns:am3d="http://schemas.microsoft.com/office/drawing/2017/model3d" xmlns:o="urn:schemas-microsoft-com:office:office" xmlns:r="http://schemas.openxmlformats.org/officeDocument/2006/relationships" xmlns:m="http://schemas.openxmlformats.org/officeDocument/2006/math" xmlns:v="urn:schemas-microsoft-com:vml" xmlns:wp14="http://schemas.microsoft.com/office/word/2010/wordprocessingDrawing" xmlns:wp="http://schemas.openxmlformats.org/drawingml/2006/wordprocessingDrawing" xmlns:w10="urn:schemas-microsoft-com:office:word" xmlns:w="http://schemas.openxmlformats.org/wordprocessingml/2006/main" xmlns:w14="http://schemas.microsoft.com/office/word/2010/wordml" xmlns:w15="http://schemas.microsoft.com/office/word/2012/wordml" xmlns:w16cex="http://schemas.microsoft.com/office/word/2018/wordml/cex" xmlns:w16cid="http://schemas.microsoft.com/office/word/2016/wordml/cid" xmlns:w16="http://schemas.microsoft.com/office/word/2018/wordml" xmlns:w16sdtdh="http://schemas.microsoft.com/office/word/2020/wordml/sdtdatahash" xmlns:w16se="http://schemas.microsoft.com/office/word/2015/wordml/symex" xmlns:wpg="http://schemas.microsoft.com/office/word/2010/wordprocessingGroup" xmlns:wpi="http://schemas.microsoft.com/office/word/2010/wordprocessingInk" xmlns:wne="http://schemas.microsoft.com/office/word/2006/wordml" xmlns:wps="http://schemas.microsoft.com/office/word/2010/wordprocessingShape" mc:Ignorable="w14 w15 w16se w16cid w16 w16cex w16sdtdh wp14">
   <w:body>
     <w:p>
       <w:pPr>
@@ -335,10 +335,7 @@
         </w:numPr>
       </w:pPr>
       <w:r>
-        <w:t>Designing a responsive website from scratch is out of the scope of this project and thus careful selection of supporting tools and packages must be made to ensure the completion of the project on time</w:t>
-      </w:r>
-      <w:r>
-        <w:t>.</w:t>
+        <w:t>Designing a responsive website from scratch is out of the scope of this project and thus careful selection of supporting tools and packages must be made to ensure the completion of the project on time.</w:t>
       </w:r>
     </w:p>
     <w:p>
@@ -350,28 +347,7 @@
         </w:numPr>
       </w:pPr>
       <w:r>
-        <w:t xml:space="preserve">As some of the staff adding content do not have a background </w:t>
-      </w:r>
-      <w:r>
-        <w:t xml:space="preserve">in software or web development </w:t>
-      </w:r>
-      <w:r>
-        <w:t>adding content to the website</w:t>
-      </w:r>
-      <w:r>
-        <w:t xml:space="preserve"> w</w:t>
-      </w:r>
-      <w:r>
-        <w:t>i</w:t>
-      </w:r>
-      <w:r>
-        <w:t>l</w:t>
-      </w:r>
-      <w:r>
-        <w:t>l</w:t>
-      </w:r>
-      <w:r>
-        <w:t xml:space="preserve"> have to be as simple as possible and </w:t>
+        <w:t xml:space="preserve">As some of the staff adding content do not have a background in software or web development adding content to the website will have to be as simple as possible and </w:t>
       </w:r>
       <w:r>
         <w:t>so</w:t>
@@ -458,15 +434,7 @@
         <w:t xml:space="preserve"> don’t normally want to service</w:t>
       </w:r>
       <w:r>
-        <w:t xml:space="preserve"> </w:t>
-      </w:r>
-      <w:proofErr w:type="spellStart"/>
-      <w:r>
-        <w:t>a</w:t>
-      </w:r>
-      <w:proofErr w:type="spellEnd"/>
-      <w:r>
-        <w:t xml:space="preserve"> system</w:t>
+        <w:t xml:space="preserve"> a system</w:t>
       </w:r>
       <w:r>
         <w:t xml:space="preserve"> if they didn’t set-up so </w:t>
@@ -475,13 +443,7 @@
         <w:t>most likely</w:t>
       </w:r>
       <w:r>
-        <w:t xml:space="preserve"> any </w:t>
-      </w:r>
-      <w:r>
-        <w:t>maintenance</w:t>
-      </w:r>
-      <w:r>
-        <w:t xml:space="preserve"> will have to be performed</w:t>
+        <w:t xml:space="preserve"> any maintenance will have to be performed</w:t>
       </w:r>
       <w:r>
         <w:t xml:space="preserve"> in-house</w:t>
@@ -568,15 +530,7 @@
         <w:t>client’s</w:t>
       </w:r>
       <w:r>
-        <w:t xml:space="preserve"> company </w:t>
-      </w:r>
-      <w:proofErr w:type="gramStart"/>
-      <w:r>
-        <w:t>are able to</w:t>
-      </w:r>
-      <w:proofErr w:type="gramEnd"/>
-      <w:r>
-        <w:t xml:space="preserve"> add content to the website</w:t>
+        <w:t xml:space="preserve"> company are able to add content to the website</w:t>
       </w:r>
       <w:r>
         <w:t xml:space="preserve"> with minimal train</w:t>
@@ -803,23 +757,33 @@
           <w:ilvl w:val="0"/>
           <w:numId w:val="13"/>
         </w:numPr>
-        <w:rPr>
-          <w:b/>
-          <w:bCs/>
-          <w:i/>
-          <w:iCs/>
-          <w:u w:val="single"/>
-        </w:rPr>
-      </w:pPr>
-      <w:r>
-        <w:rPr>
-          <w:b/>
-          <w:bCs/>
-          <w:i/>
-          <w:iCs/>
-          <w:u w:val="single"/>
-        </w:rPr>
-        <w:t>Hardware</w:t>
+      </w:pPr>
+      <w:r>
+        <w:t xml:space="preserve">The hosting </w:t>
+      </w:r>
+      <w:r>
+        <w:t>provider for the web server must be geographically close</w:t>
+      </w:r>
+      <w:r>
+        <w:t xml:space="preserve"> to the client’s business as most of the people who visit the website </w:t>
+      </w:r>
+      <w:r>
+        <w:t>will</w:t>
+      </w:r>
+      <w:r>
+        <w:t xml:space="preserve"> be </w:t>
+      </w:r>
+      <w:r>
+        <w:t>within a limited geographical range of the client and this will</w:t>
+      </w:r>
+      <w:r>
+        <w:t xml:space="preserve"> avoid high ping times which can significantly </w:t>
+      </w:r>
+      <w:r>
+        <w:t>impact the user experience</w:t>
+      </w:r>
+      <w:r>
+        <w:t>.</w:t>
       </w:r>
     </w:p>
     <w:p>
@@ -831,28 +795,88 @@
         </w:numPr>
       </w:pPr>
       <w:r>
-        <w:t xml:space="preserve">The hosting </w:t>
-      </w:r>
-      <w:r>
-        <w:t>provider for the web server must be geographically close</w:t>
-      </w:r>
-      <w:r>
-        <w:t xml:space="preserve"> to the client’s business as most of the people who visit the website </w:t>
-      </w:r>
-      <w:r>
-        <w:t>will</w:t>
-      </w:r>
-      <w:r>
-        <w:t xml:space="preserve"> be </w:t>
-      </w:r>
-      <w:r>
-        <w:t>within a limited geographical range of the client and this will</w:t>
-      </w:r>
-      <w:r>
-        <w:t xml:space="preserve"> avoid high ping times which can significantly </w:t>
-      </w:r>
-      <w:r>
-        <w:t>impact the user experience</w:t>
+        <w:t xml:space="preserve">The </w:t>
+      </w:r>
+      <w:r>
+        <w:t>server</w:t>
+      </w:r>
+      <w:r>
+        <w:t xml:space="preserve"> will require a modern operating system</w:t>
+      </w:r>
+      <w:r>
+        <w:t xml:space="preserve"> which is regularly kept up to date</w:t>
+      </w:r>
+      <w:r>
+        <w:t xml:space="preserve"> to ensure that </w:t>
+      </w:r>
+      <w:r>
+        <w:t>it is as secure as possibl</w:t>
+      </w:r>
+      <w:r>
+        <w:t>e.</w:t>
+      </w:r>
+    </w:p>
+    <w:p>
+      <w:pPr>
+        <w:pStyle w:val="ListParagraph"/>
+        <w:numPr>
+          <w:ilvl w:val="0"/>
+          <w:numId w:val="13"/>
+        </w:numPr>
+      </w:pPr>
+      <w:r>
+        <w:t xml:space="preserve">The server will need to be powerful enough to run </w:t>
+      </w:r>
+    </w:p>
+    <w:p>
+      <w:pPr>
+        <w:pStyle w:val="ListParagraph"/>
+        <w:numPr>
+          <w:ilvl w:val="0"/>
+          <w:numId w:val="13"/>
+        </w:numPr>
+      </w:pPr>
+      <w:r>
+        <w:t>The server will require a database</w:t>
+      </w:r>
+      <w:r>
+        <w:t xml:space="preserve"> to store content for the website and</w:t>
+      </w:r>
+      <w:r>
+        <w:t xml:space="preserve"> for the CMS to </w:t>
+      </w:r>
+      <w:r>
+        <w:t>integrate with.</w:t>
+      </w:r>
+    </w:p>
+    <w:p>
+      <w:pPr>
+        <w:pStyle w:val="ListParagraph"/>
+        <w:numPr>
+          <w:ilvl w:val="0"/>
+          <w:numId w:val="13"/>
+        </w:numPr>
+      </w:pPr>
+      <w:r>
+        <w:t>The server</w:t>
+      </w:r>
+      <w:r>
+        <w:t xml:space="preserve"> will need a </w:t>
+      </w:r>
+      <w:r>
+        <w:t>server-side scripting language</w:t>
+      </w:r>
+      <w:r>
+        <w:t xml:space="preserve"> installed</w:t>
+      </w:r>
+      <w:r>
+        <w:t xml:space="preserve"> for the CMS</w:t>
+      </w:r>
+      <w:r>
+        <w:t xml:space="preserve"> to be able </w:t>
+      </w:r>
+      <w:r>
+        <w:t>to utilise the database</w:t>
       </w:r>
       <w:r>
         <w:t>.</w:t>
@@ -860,132 +884,10 @@
     </w:p>
     <w:p>
       <w:pPr>
-        <w:pStyle w:val="ListParagraph"/>
-        <w:numPr>
-          <w:ilvl w:val="0"/>
-          <w:numId w:val="13"/>
-        </w:numPr>
-      </w:pPr>
-      <w:r>
-        <w:t xml:space="preserve">The </w:t>
-      </w:r>
-      <w:r>
-        <w:t>server</w:t>
-      </w:r>
-      <w:r>
-        <w:t xml:space="preserve"> will require a modern operating system</w:t>
-      </w:r>
-      <w:r>
-        <w:t xml:space="preserve"> which is regularly kept up to date</w:t>
-      </w:r>
-      <w:r>
-        <w:t xml:space="preserve"> to ensure that </w:t>
-      </w:r>
-      <w:r>
-        <w:t>it is as secure as possibl</w:t>
-      </w:r>
-      <w:r>
-        <w:t>e.</w:t>
-      </w:r>
-    </w:p>
-    <w:p>
-      <w:pPr>
-        <w:pStyle w:val="ListParagraph"/>
-        <w:numPr>
-          <w:ilvl w:val="0"/>
-          <w:numId w:val="13"/>
-        </w:numPr>
-      </w:pPr>
-      <w:r>
-        <w:t xml:space="preserve">The server will need to be powerful enough to run </w:t>
-      </w:r>
-    </w:p>
-    <w:p>
-      <w:pPr>
-        <w:pStyle w:val="ListParagraph"/>
-        <w:numPr>
-          <w:ilvl w:val="0"/>
-          <w:numId w:val="13"/>
-        </w:numPr>
-      </w:pPr>
-      <w:r>
-        <w:t>The server will require a database</w:t>
-      </w:r>
-      <w:r>
-        <w:t xml:space="preserve"> to store content for the website and</w:t>
-      </w:r>
-      <w:r>
-        <w:t xml:space="preserve"> for the CMS to </w:t>
-      </w:r>
-      <w:r>
-        <w:t>integrate with.</w:t>
-      </w:r>
-    </w:p>
-    <w:p>
-      <w:pPr>
-        <w:pStyle w:val="ListParagraph"/>
-        <w:numPr>
-          <w:ilvl w:val="0"/>
-          <w:numId w:val="13"/>
-        </w:numPr>
-      </w:pPr>
-      <w:r>
-        <w:t>The server</w:t>
-      </w:r>
-      <w:r>
-        <w:t xml:space="preserve"> will need a </w:t>
-      </w:r>
-      <w:r>
-        <w:t>server-side scripting language</w:t>
-      </w:r>
-      <w:r>
-        <w:t xml:space="preserve"> installed</w:t>
-      </w:r>
-      <w:r>
-        <w:t xml:space="preserve"> for the CMS</w:t>
-      </w:r>
-      <w:r>
-        <w:t xml:space="preserve"> to be able </w:t>
-      </w:r>
-      <w:r>
-        <w:t>to utilise the database</w:t>
-      </w:r>
-      <w:r>
-        <w:t>.</w:t>
-      </w:r>
-    </w:p>
-    <w:p>
-      <w:pPr>
-        <w:pStyle w:val="ListParagraph"/>
-        <w:numPr>
-          <w:ilvl w:val="0"/>
-          <w:numId w:val="13"/>
-        </w:numPr>
-        <w:rPr>
-          <w:b/>
-          <w:bCs/>
-          <w:i/>
-          <w:iCs/>
-          <w:u w:val="single"/>
-        </w:rPr>
-      </w:pPr>
-      <w:r>
-        <w:rPr>
-          <w:b/>
-          <w:bCs/>
-          <w:i/>
-          <w:iCs/>
-          <w:u w:val="single"/>
-        </w:rPr>
+        <w:pStyle w:val="Heading4"/>
+      </w:pPr>
+      <w:r>
         <w:lastRenderedPageBreak/>
-        <w:t>Software</w:t>
-      </w:r>
-    </w:p>
-    <w:p>
-      <w:pPr>
-        <w:pStyle w:val="Heading4"/>
-      </w:pPr>
-      <w:r>
         <w:t>Constraints</w:t>
       </w:r>
     </w:p>
@@ -1032,13 +934,8 @@
       <w:r>
         <w:t xml:space="preserve"> software will have to be used and free solutions will have to be found for </w:t>
       </w:r>
-      <w:proofErr w:type="gramStart"/>
-      <w:r>
-        <w:t>any and all</w:t>
-      </w:r>
-      <w:proofErr w:type="gramEnd"/>
-      <w:r>
-        <w:t xml:space="preserve"> problems</w:t>
+      <w:r>
+        <w:t>any and all problems</w:t>
       </w:r>
       <w:r>
         <w:t>.</w:t>
@@ -1079,15 +976,7 @@
         <w:t xml:space="preserve">The website must be user friendly </w:t>
       </w:r>
       <w:r>
-        <w:t xml:space="preserve">with an </w:t>
-      </w:r>
-      <w:proofErr w:type="gramStart"/>
-      <w:r>
-        <w:t>easy to understand</w:t>
-      </w:r>
-      <w:proofErr w:type="gramEnd"/>
-      <w:r>
-        <w:t xml:space="preserve"> layout and simple </w:t>
+        <w:t xml:space="preserve">with an easy to understand layout and simple </w:t>
       </w:r>
       <w:r>
         <w:t>navigation.</w:t>
@@ -1223,15 +1112,7 @@
         <w:t xml:space="preserve">personal </w:t>
       </w:r>
       <w:r>
-        <w:t xml:space="preserve">computer is of a reasonably high spec by modern standards it will have no problem running </w:t>
-      </w:r>
-      <w:proofErr w:type="gramStart"/>
-      <w:r>
-        <w:t>all of</w:t>
-      </w:r>
-      <w:proofErr w:type="gramEnd"/>
-      <w:r>
-        <w:t xml:space="preserve"> the software I will be using.</w:t>
+        <w:t>computer is of a reasonably high spec by modern standards it will have no problem running all of the software I will be using.</w:t>
       </w:r>
     </w:p>
     <w:p>
@@ -1302,11 +1183,9 @@
       <w:r>
         <w:t xml:space="preserve"> as these are the </w:t>
       </w:r>
-      <w:proofErr w:type="gramStart"/>
       <w:r>
         <w:t>devices</w:t>
       </w:r>
-      <w:proofErr w:type="gramEnd"/>
       <w:r>
         <w:t xml:space="preserve"> </w:t>
       </w:r>
@@ -1329,15 +1208,7 @@
         </w:numPr>
       </w:pPr>
       <w:r>
-        <w:t xml:space="preserve">A server that </w:t>
-      </w:r>
-      <w:proofErr w:type="gramStart"/>
-      <w:r>
-        <w:t>is capable of running</w:t>
-      </w:r>
-      <w:proofErr w:type="gramEnd"/>
-      <w:r>
-        <w:t xml:space="preserve"> the </w:t>
+        <w:t xml:space="preserve">A server that is capable of running the </w:t>
       </w:r>
       <w:r>
         <w:t>software platform chosen</w:t>
@@ -1349,15 +1220,7 @@
         <w:t xml:space="preserve"> </w:t>
       </w:r>
       <w:r>
-        <w:t xml:space="preserve">The University </w:t>
-      </w:r>
-      <w:proofErr w:type="gramStart"/>
-      <w:r>
-        <w:t>Of</w:t>
-      </w:r>
-      <w:proofErr w:type="gramEnd"/>
-      <w:r>
-        <w:t xml:space="preserve"> The Highlands and Islands </w:t>
+        <w:t xml:space="preserve">The University Of The Highlands and Islands </w:t>
       </w:r>
       <w:r>
         <w:t>is</w:t>
@@ -1540,126 +1403,70 @@
           <w:ilvl w:val="0"/>
           <w:numId w:val="11"/>
         </w:numPr>
-        <w:rPr>
-          <w:b/>
-          <w:bCs/>
-          <w:i/>
-          <w:iCs/>
-          <w:u w:val="single"/>
-        </w:rPr>
-      </w:pPr>
-      <w:r>
-        <w:rPr>
-          <w:b/>
-          <w:bCs/>
-          <w:i/>
-          <w:iCs/>
-          <w:u w:val="single"/>
-        </w:rPr>
-        <w:t>Acceptable use</w:t>
-      </w:r>
-      <w:r>
-        <w:rPr>
-          <w:b/>
-          <w:bCs/>
-          <w:i/>
-          <w:iCs/>
-          <w:u w:val="single"/>
-        </w:rPr>
-        <w:t xml:space="preserve"> for</w:t>
-      </w:r>
-      <w:r>
-        <w:rPr>
-          <w:b/>
-          <w:bCs/>
-          <w:i/>
-          <w:iCs/>
-          <w:u w:val="single"/>
-        </w:rPr>
-        <w:t xml:space="preserve"> college equipment, </w:t>
-      </w:r>
-      <w:r>
-        <w:rPr>
-          <w:b/>
-          <w:bCs/>
-          <w:i/>
-          <w:iCs/>
-          <w:u w:val="single"/>
-        </w:rPr>
-        <w:t>Data protection act</w:t>
-      </w:r>
-      <w:r>
-        <w:rPr>
-          <w:b/>
-          <w:bCs/>
-          <w:i/>
-          <w:iCs/>
-          <w:u w:val="single"/>
-        </w:rPr>
-        <w:t xml:space="preserve"> for any client data</w:t>
-      </w:r>
-      <w:r>
-        <w:rPr>
-          <w:b/>
-          <w:bCs/>
-          <w:i/>
-          <w:iCs/>
-          <w:u w:val="single"/>
-        </w:rPr>
-        <w:t xml:space="preserve">. </w:t>
-      </w:r>
-      <w:r>
-        <w:rPr>
-          <w:b/>
-          <w:bCs/>
-          <w:i/>
-          <w:iCs/>
-          <w:u w:val="single"/>
-        </w:rPr>
-        <w:t xml:space="preserve">Copyright Licences for any </w:t>
-      </w:r>
-      <w:proofErr w:type="gramStart"/>
-      <w:r>
-        <w:rPr>
-          <w:b/>
-          <w:bCs/>
-          <w:i/>
-          <w:iCs/>
-          <w:u w:val="single"/>
-        </w:rPr>
-        <w:t>third party</w:t>
-      </w:r>
-      <w:proofErr w:type="gramEnd"/>
-      <w:r>
-        <w:rPr>
-          <w:b/>
-          <w:bCs/>
-          <w:i/>
-          <w:iCs/>
-          <w:u w:val="single"/>
-        </w:rPr>
-        <w:t xml:space="preserve"> Software and Graphics used</w:t>
-      </w:r>
-      <w:r>
-        <w:rPr>
-          <w:b/>
-          <w:bCs/>
-          <w:i/>
-          <w:iCs/>
-          <w:u w:val="single"/>
-        </w:rPr>
-        <w:t>, Sublime Text Personal Licence</w:t>
-      </w:r>
-      <w:r>
-        <w:rPr>
-          <w:b/>
-          <w:bCs/>
-          <w:i/>
-          <w:iCs/>
-          <w:u w:val="single"/>
-        </w:rPr>
+      </w:pPr>
+      <w:r>
+        <w:t xml:space="preserve">I will at times be using </w:t>
+      </w:r>
+      <w:r>
+        <w:t xml:space="preserve">a program called Sublime Text which I have a personal </w:t>
+      </w:r>
+      <w:r>
+        <w:t xml:space="preserve">licence for to edit text files and I will have to ensure that </w:t>
+      </w:r>
+      <w:r>
+        <w:t>it’s use</w:t>
+      </w:r>
+      <w:r>
+        <w:t xml:space="preserve"> for this purpose does not go against any of the terms of this licence.</w:t>
+      </w:r>
+      <w:r>
+        <w:t xml:space="preserve"> </w:t>
+      </w:r>
+    </w:p>
+    <w:p>
+      <w:pPr>
+        <w:pStyle w:val="ListParagraph"/>
+        <w:numPr>
+          <w:ilvl w:val="0"/>
+          <w:numId w:val="11"/>
+        </w:numPr>
+      </w:pPr>
+      <w:r>
+        <w:t>A suitable software platform</w:t>
+      </w:r>
+      <w:r>
+        <w:t xml:space="preserve"> and hosting provider</w:t>
+      </w:r>
+      <w:r>
+        <w:t xml:space="preserve"> will have to be identified and chosen to be used as the server </w:t>
+      </w:r>
+      <w:r>
+        <w:t xml:space="preserve">where the website will be </w:t>
+      </w:r>
+      <w:r>
+        <w:t>hosted</w:t>
+      </w:r>
+      <w:r>
         <w:t>.</w:t>
       </w:r>
+      <w:r>
+        <w:t xml:space="preserve"> As we are going to be using the virtual server provided by the college for </w:t>
+      </w:r>
+      <w:r>
+        <w:t>this,</w:t>
+      </w:r>
+      <w:r>
+        <w:t xml:space="preserve"> we will have to ensure that our usage is allowed </w:t>
+      </w:r>
+      <w:r>
+        <w:t xml:space="preserve">under the college’s </w:t>
+      </w:r>
+      <w:r>
+        <w:t>a</w:t>
+      </w:r>
+      <w:r>
+        <w:t>cceptable use of college equipment policies.</w:t>
+      </w:r>
     </w:p>
     <w:p>
       <w:pPr>
@@ -1670,19 +1477,22 @@
         </w:numPr>
       </w:pPr>
       <w:r>
-        <w:t>A suitable software platform</w:t>
-      </w:r>
-      <w:r>
-        <w:t xml:space="preserve"> and hosting provider</w:t>
-      </w:r>
-      <w:r>
-        <w:t xml:space="preserve"> will have to be identified and chosen to be used as the server </w:t>
-      </w:r>
-      <w:r>
-        <w:t xml:space="preserve">where the website will be </w:t>
-      </w:r>
-      <w:r>
-        <w:t>hosted</w:t>
+        <w:t xml:space="preserve">The server will have to </w:t>
+      </w:r>
+      <w:r>
+        <w:t xml:space="preserve">have all the required software installed </w:t>
+      </w:r>
+      <w:r>
+        <w:t xml:space="preserve">and </w:t>
+      </w:r>
+      <w:r>
+        <w:t>any</w:t>
+      </w:r>
+      <w:r>
+        <w:t xml:space="preserve"> changes made to the configuration files </w:t>
+      </w:r>
+      <w:r>
+        <w:t>to prepare it for the website</w:t>
       </w:r>
       <w:r>
         <w:t>.</w:t>
@@ -1697,22 +1507,121 @@
         </w:numPr>
       </w:pPr>
       <w:r>
-        <w:t xml:space="preserve">The server will have to </w:t>
-      </w:r>
-      <w:r>
-        <w:t xml:space="preserve">have all the required software installed </w:t>
-      </w:r>
-      <w:r>
-        <w:t xml:space="preserve">and </w:t>
-      </w:r>
-      <w:r>
-        <w:t>any</w:t>
-      </w:r>
-      <w:r>
-        <w:t xml:space="preserve"> changes made to the configuration files </w:t>
-      </w:r>
-      <w:r>
-        <w:t>to prepare it for the website</w:t>
+        <w:t>Any plugins for the CMS that we wish to use will have to be installed and configured.</w:t>
+      </w:r>
+    </w:p>
+    <w:p>
+      <w:pPr>
+        <w:pStyle w:val="ListParagraph"/>
+        <w:numPr>
+          <w:ilvl w:val="0"/>
+          <w:numId w:val="11"/>
+        </w:numPr>
+      </w:pPr>
+      <w:r>
+        <w:t>The layout</w:t>
+      </w:r>
+      <w:r>
+        <w:t xml:space="preserve"> and general style will have to be </w:t>
+      </w:r>
+      <w:r>
+        <w:t>planned out and a site map will have to be created.</w:t>
+      </w:r>
+    </w:p>
+    <w:p>
+      <w:pPr>
+        <w:pStyle w:val="ListParagraph"/>
+        <w:numPr>
+          <w:ilvl w:val="0"/>
+          <w:numId w:val="11"/>
+        </w:numPr>
+      </w:pPr>
+      <w:r>
+        <w:t>Any assets required for the website will have to be created.</w:t>
+      </w:r>
+    </w:p>
+    <w:p>
+      <w:pPr>
+        <w:pStyle w:val="ListParagraph"/>
+        <w:numPr>
+          <w:ilvl w:val="0"/>
+          <w:numId w:val="11"/>
+        </w:numPr>
+      </w:pPr>
+      <w:r>
+        <w:t xml:space="preserve">All content to be included in the prototype website will have to be </w:t>
+      </w:r>
+      <w:r>
+        <w:t>created.</w:t>
+      </w:r>
+    </w:p>
+    <w:p>
+      <w:pPr>
+        <w:pStyle w:val="ListParagraph"/>
+        <w:numPr>
+          <w:ilvl w:val="0"/>
+          <w:numId w:val="11"/>
+        </w:numPr>
+      </w:pPr>
+      <w:r>
+        <w:t xml:space="preserve">The database will have to be populated with any data required for the website and </w:t>
+      </w:r>
+      <w:r>
+        <w:t>the assets provided by the client as well as any created.</w:t>
+      </w:r>
+      <w:r>
+        <w:t xml:space="preserve"> As we are using assets from the </w:t>
+      </w:r>
+      <w:r>
+        <w:t>client,</w:t>
+      </w:r>
+      <w:r>
+        <w:t xml:space="preserve"> we will have to </w:t>
+      </w:r>
+      <w:r>
+        <w:t>keep in mind that these assets are copyright</w:t>
+      </w:r>
+      <w:r>
+        <w:t>ed</w:t>
+      </w:r>
+      <w:r>
+        <w:t xml:space="preserve"> by the client</w:t>
+      </w:r>
+      <w:r>
+        <w:t xml:space="preserve"> and so we will have to ensure we do not breach any laws pertaining to the use of copyrighted </w:t>
+      </w:r>
+      <w:r>
+        <w:t>assets on behalf of a client.</w:t>
+      </w:r>
+    </w:p>
+    <w:p>
+      <w:pPr>
+        <w:pStyle w:val="ListParagraph"/>
+        <w:numPr>
+          <w:ilvl w:val="0"/>
+          <w:numId w:val="11"/>
+        </w:numPr>
+      </w:pPr>
+      <w:r>
+        <w:t>The pages will have to be created as detailed in the sitemap that was created earlier.</w:t>
+      </w:r>
+    </w:p>
+    <w:p>
+      <w:pPr>
+        <w:pStyle w:val="ListParagraph"/>
+        <w:numPr>
+          <w:ilvl w:val="0"/>
+          <w:numId w:val="11"/>
+        </w:numPr>
+      </w:pPr>
+      <w:r>
+        <w:t>All contents will have to be added to the</w:t>
+      </w:r>
+      <w:r>
+        <w:t xml:space="preserve"> created</w:t>
+      </w:r>
+      <w:r>
+        <w:t xml:space="preserve"> web pages</w:t>
       </w:r>
       <w:r>
         <w:t>.</w:t>
@@ -1727,16 +1636,7 @@
         </w:numPr>
       </w:pPr>
       <w:r>
-        <w:t xml:space="preserve">The CMS </w:t>
-      </w:r>
-      <w:r>
-        <w:t>will need to be configured</w:t>
-      </w:r>
-      <w:r>
-        <w:t xml:space="preserve">, any plugins installed and </w:t>
-      </w:r>
-      <w:r>
-        <w:t xml:space="preserve">configured </w:t>
+        <w:t>A manual will have to be created to train staff on how to add content to the website.</w:t>
       </w:r>
     </w:p>
     <w:p>
@@ -1748,13 +1648,7 @@
         </w:numPr>
       </w:pPr>
       <w:r>
-        <w:t xml:space="preserve">A prototype website will have to be created to show the core concept of the website and allow </w:t>
-      </w:r>
-      <w:r>
-        <w:t>the company to extend it later as their needs change.</w:t>
-      </w:r>
-      <w:r>
-        <w:t xml:space="preserve"> As I have been given some assets from the client to use in the prototype I </w:t>
+        <w:t>The website will have to have all navigation links tested</w:t>
       </w:r>
     </w:p>
     <w:p>
@@ -1766,7 +1660,13 @@
         </w:numPr>
       </w:pPr>
       <w:r>
-        <w:t>The implemented solution will have to be tested to ensure that it operates as expected.</w:t>
+        <w:t xml:space="preserve">The </w:t>
+      </w:r>
+      <w:r>
+        <w:t xml:space="preserve">website will have to </w:t>
+      </w:r>
+      <w:r>
+        <w:t>have the functionality of each webpage tested in order to make sure they are all working as expected.</w:t>
       </w:r>
     </w:p>
     <w:p>
@@ -1778,13 +1678,42 @@
         </w:numPr>
       </w:pPr>
       <w:r>
-        <w:t xml:space="preserve">A manual will have to be created to train staff on how </w:t>
-      </w:r>
-      <w:r>
-        <w:t>to add content to the website</w:t>
-      </w:r>
-    </w:p>
-    <w:p/>
+        <w:t xml:space="preserve">The responsiveness of the website will have to be tested by </w:t>
+      </w:r>
+      <w:r>
+        <w:t xml:space="preserve">trying it on </w:t>
+      </w:r>
+      <w:r>
+        <w:t>one</w:t>
+      </w:r>
+      <w:r>
+        <w:t xml:space="preserve"> tablet device and one mobile device and ensuring that it works as expected on each device.</w:t>
+      </w:r>
+    </w:p>
+    <w:p>
+      <w:pPr>
+        <w:pStyle w:val="ListParagraph"/>
+        <w:numPr>
+          <w:ilvl w:val="0"/>
+          <w:numId w:val="11"/>
+        </w:numPr>
+      </w:pPr>
+      <w:r>
+        <w:t>Any bugs</w:t>
+      </w:r>
+      <w:r>
+        <w:t xml:space="preserve"> found during implementation or testing</w:t>
+      </w:r>
+      <w:r>
+        <w:t xml:space="preserve"> </w:t>
+      </w:r>
+      <w:r>
+        <w:t xml:space="preserve">will have to be fixed before the </w:t>
+      </w:r>
+      <w:r>
+        <w:t>website can be handed over to the client.</w:t>
+      </w:r>
+    </w:p>
     <w:p>
       <w:pPr>
         <w:pStyle w:val="Heading3"/>
@@ -1831,16 +1760,8 @@
           <w:rPr>
             <w:rStyle w:val="Hyperlink"/>
           </w:rPr>
-          <w:t xml:space="preserve">PHP: Hypertext </w:t>
+          <w:t>PHP: Hypertext Preprocessor</w:t>
         </w:r>
-        <w:proofErr w:type="spellStart"/>
-        <w:r>
-          <w:rPr>
-            <w:rStyle w:val="Hyperlink"/>
-          </w:rPr>
-          <w:t>Preprocessor</w:t>
-        </w:r>
-        <w:proofErr w:type="spellEnd"/>
       </w:hyperlink>
     </w:p>
     <w:p>
@@ -1921,14 +1842,12 @@
         </w:numPr>
       </w:pPr>
       <w:hyperlink r:id="rId10" w:history="1">
-        <w:proofErr w:type="spellStart"/>
         <w:r>
           <w:rPr>
             <w:rStyle w:val="Hyperlink"/>
           </w:rPr>
           <w:t>StackOverflow</w:t>
         </w:r>
-        <w:proofErr w:type="spellEnd"/>
       </w:hyperlink>
     </w:p>
     <w:p>
@@ -1940,14 +1859,12 @@
         </w:numPr>
       </w:pPr>
       <w:hyperlink r:id="rId11" w:history="1">
-        <w:proofErr w:type="spellStart"/>
         <w:r>
           <w:rPr>
             <w:rStyle w:val="Hyperlink"/>
           </w:rPr>
           <w:t>CodeProject</w:t>
         </w:r>
-        <w:proofErr w:type="spellEnd"/>
       </w:hyperlink>
     </w:p>
     <w:p>
@@ -2127,7 +2044,6 @@
         <w:pStyle w:val="Heading3"/>
       </w:pPr>
       <w:r>
-        <w:lastRenderedPageBreak/>
         <w:t>Analysis</w:t>
       </w:r>
     </w:p>
@@ -2194,6 +2110,60 @@
       </w:r>
     </w:p>
     <w:p>
+      <w:pPr>
+        <w:pStyle w:val="ListParagraph"/>
+        <w:numPr>
+          <w:ilvl w:val="0"/>
+          <w:numId w:val="16"/>
+        </w:numPr>
+      </w:pPr>
+      <w:r>
+        <w:t xml:space="preserve">I will use the Official Apache HTTP Server Documentation Book as </w:t>
+      </w:r>
+      <w:r>
+        <w:t xml:space="preserve">a reference </w:t>
+      </w:r>
+      <w:r>
+        <w:t>to help in setting up the server.</w:t>
+      </w:r>
+    </w:p>
+    <w:p>
+      <w:pPr>
+        <w:pStyle w:val="ListParagraph"/>
+        <w:numPr>
+          <w:ilvl w:val="0"/>
+          <w:numId w:val="16"/>
+        </w:numPr>
+      </w:pPr>
+      <w:r>
+        <w:t xml:space="preserve">I will use </w:t>
+      </w:r>
+      <w:r>
+        <w:t xml:space="preserve">a number of </w:t>
+      </w:r>
+      <w:r>
+        <w:t>f</w:t>
+      </w:r>
+      <w:r>
+        <w:t xml:space="preserve">orums and </w:t>
+      </w:r>
+      <w:r>
+        <w:t>t</w:t>
+      </w:r>
+      <w:r>
+        <w:t>ech help websites</w:t>
+      </w:r>
+      <w:r>
+        <w:t xml:space="preserve"> as listed above</w:t>
+      </w:r>
+      <w:r>
+        <w:t xml:space="preserve"> to help me in bug detection and fixing</w:t>
+      </w:r>
+      <w:r>
+        <w:t>.</w:t>
+      </w:r>
+    </w:p>
+    <w:p>
       <w:r>
         <w:br w:type="page"/>
       </w:r>
@@ -2256,26 +2226,10 @@
         <w:t>28</w:t>
       </w:r>
       <w:r>
-        <w:t xml:space="preserve">/05/2022 at which point it must be complete and all deliverables must be in the hands of the client. A </w:t>
-      </w:r>
-      <w:proofErr w:type="spellStart"/>
-      <w:r>
-        <w:t>gantt</w:t>
-      </w:r>
-      <w:proofErr w:type="spellEnd"/>
-      <w:r>
-        <w:t xml:space="preserve"> chart has been produced to show the expected schedule for each </w:t>
-      </w:r>
-      <w:r>
-        <w:t xml:space="preserve">task and </w:t>
-      </w:r>
-      <w:proofErr w:type="gramStart"/>
-      <w:r>
-        <w:t>it’s</w:t>
-      </w:r>
-      <w:proofErr w:type="gramEnd"/>
-      <w:r>
-        <w:t xml:space="preserve"> individual assignments.</w:t>
+        <w:t xml:space="preserve">/05/2022 at which point it must be complete and all deliverables must be in the hands of the client. A gantt chart has been produced to show the expected schedule for each </w:t>
+      </w:r>
+      <w:r>
+        <w:t>task and it’s individual assignments.</w:t>
       </w:r>
     </w:p>
     <w:p>
@@ -2588,7 +2542,7 @@
 </file>
 
 <file path=word/numbering.xml><?xml version="1.0" encoding="utf-8"?>
-<w:numbering xmlns:wpc="http://schemas.microsoft.com/office/word/2010/wordprocessingCanvas" xmlns:cx="http://schemas.microsoft.com/office/drawing/2014/chartex" xmlns:cx1="http://schemas.microsoft.com/office/drawing/2015/9/8/chartex" xmlns:cx2="http://schemas.microsoft.com/office/drawing/2015/10/21/chartex" xmlns:cx3="http://schemas.microsoft.com/office/drawing/2016/5/9/chartex" xmlns:cx4="http://schemas.microsoft.com/office/drawing/2016/5/10/chartex" xmlns:cx5="http://schemas.microsoft.com/office/drawing/2016/5/11/chartex" xmlns:cx6="http://schemas.microsoft.com/office/drawing/2016/5/12/chartex" xmlns:cx7="http://schemas.microsoft.com/office/drawing/2016/5/13/chartex" xmlns:cx8="http://schemas.microsoft.com/office/drawing/2016/5/14/chartex" xmlns:mc="http://schemas.openxmlformats.org/markup-compatibility/2006" xmlns:aink="http://schemas.microsoft.com/office/drawing/2016/ink" xmlns:am3d="http://schemas.microsoft.com/office/drawing/2017/model3d" xmlns:o="urn:schemas-microsoft-com:office:office" xmlns:oel="http://schemas.microsoft.com/office/2019/extlst" xmlns:r="http://schemas.openxmlformats.org/officeDocument/2006/relationships" xmlns:m="http://schemas.openxmlformats.org/officeDocument/2006/math" xmlns:v="urn:schemas-microsoft-com:vml" xmlns:wp14="http://schemas.microsoft.com/office/word/2010/wordprocessingDrawing" xmlns:wp="http://schemas.openxmlformats.org/drawingml/2006/wordprocessingDrawing" xmlns:w10="urn:schemas-microsoft-com:office:word" xmlns:w="http://schemas.openxmlformats.org/wordprocessingml/2006/main" xmlns:w14="http://schemas.microsoft.com/office/word/2010/wordml" xmlns:w15="http://schemas.microsoft.com/office/word/2012/wordml" xmlns:w16cex="http://schemas.microsoft.com/office/word/2018/wordml/cex" xmlns:w16cid="http://schemas.microsoft.com/office/word/2016/wordml/cid" xmlns:w16="http://schemas.microsoft.com/office/word/2018/wordml" xmlns:w16sdtdh="http://schemas.microsoft.com/office/word/2020/wordml/sdtdatahash" xmlns:w16se="http://schemas.microsoft.com/office/word/2015/wordml/symex" xmlns:wpg="http://schemas.microsoft.com/office/word/2010/wordprocessingGroup" xmlns:wpi="http://schemas.microsoft.com/office/word/2010/wordprocessingInk" xmlns:wne="http://schemas.microsoft.com/office/word/2006/wordml" xmlns:wps="http://schemas.microsoft.com/office/word/2010/wordprocessingShape" mc:Ignorable="w14 w15 w16se w16cid w16 w16cex w16sdtdh wp14">
+<w:numbering xmlns:wpc="http://schemas.microsoft.com/office/word/2010/wordprocessingCanvas" xmlns:cx="http://schemas.microsoft.com/office/drawing/2014/chartex" xmlns:cx1="http://schemas.microsoft.com/office/drawing/2015/9/8/chartex" xmlns:cx2="http://schemas.microsoft.com/office/drawing/2015/10/21/chartex" xmlns:cx3="http://schemas.microsoft.com/office/drawing/2016/5/9/chartex" xmlns:cx4="http://schemas.microsoft.com/office/drawing/2016/5/10/chartex" xmlns:cx5="http://schemas.microsoft.com/office/drawing/2016/5/11/chartex" xmlns:cx6="http://schemas.microsoft.com/office/drawing/2016/5/12/chartex" xmlns:cx7="http://schemas.microsoft.com/office/drawing/2016/5/13/chartex" xmlns:cx8="http://schemas.microsoft.com/office/drawing/2016/5/14/chartex" xmlns:mc="http://schemas.openxmlformats.org/markup-compatibility/2006" xmlns:aink="http://schemas.microsoft.com/office/drawing/2016/ink" xmlns:am3d="http://schemas.microsoft.com/office/drawing/2017/model3d" xmlns:o="urn:schemas-microsoft-com:office:office" xmlns:r="http://schemas.openxmlformats.org/officeDocument/2006/relationships" xmlns:m="http://schemas.openxmlformats.org/officeDocument/2006/math" xmlns:v="urn:schemas-microsoft-com:vml" xmlns:wp14="http://schemas.microsoft.com/office/word/2010/wordprocessingDrawing" xmlns:wp="http://schemas.openxmlformats.org/drawingml/2006/wordprocessingDrawing" xmlns:w10="urn:schemas-microsoft-com:office:word" xmlns:w="http://schemas.openxmlformats.org/wordprocessingml/2006/main" xmlns:w14="http://schemas.microsoft.com/office/word/2010/wordml" xmlns:w15="http://schemas.microsoft.com/office/word/2012/wordml" xmlns:w16cex="http://schemas.microsoft.com/office/word/2018/wordml/cex" xmlns:w16cid="http://schemas.microsoft.com/office/word/2016/wordml/cid" xmlns:w16="http://schemas.microsoft.com/office/word/2018/wordml" xmlns:w16sdtdh="http://schemas.microsoft.com/office/word/2020/wordml/sdtdatahash" xmlns:w16se="http://schemas.microsoft.com/office/word/2015/wordml/symex" xmlns:wpg="http://schemas.microsoft.com/office/word/2010/wordprocessingGroup" xmlns:wpi="http://schemas.microsoft.com/office/word/2010/wordprocessingInk" xmlns:wne="http://schemas.microsoft.com/office/word/2006/wordml" xmlns:wps="http://schemas.microsoft.com/office/word/2010/wordprocessingShape" mc:Ignorable="w14 w15 w16se w16cid w16 w16cex w16sdtdh wp14">
   <w:abstractNum w:abstractNumId="0" w15:restartNumberingAfterBreak="0">
     <w:nsid w:val="19A92FAF"/>
     <w:multiLevelType w:val="hybridMultilevel"/>
@@ -5021,70 +4975,70 @@
       </w:rPr>
     </w:lvl>
   </w:abstractNum>
-  <w:num w:numId="1" w16cid:durableId="1825312485">
+  <w:num w:numId="1">
     <w:abstractNumId w:val="4"/>
   </w:num>
-  <w:num w:numId="2" w16cid:durableId="1625193263">
+  <w:num w:numId="2">
     <w:abstractNumId w:val="6"/>
   </w:num>
-  <w:num w:numId="3" w16cid:durableId="1191452821">
+  <w:num w:numId="3">
     <w:abstractNumId w:val="14"/>
   </w:num>
-  <w:num w:numId="4" w16cid:durableId="842938616">
+  <w:num w:numId="4">
     <w:abstractNumId w:val="7"/>
   </w:num>
-  <w:num w:numId="5" w16cid:durableId="2088531974">
+  <w:num w:numId="5">
     <w:abstractNumId w:val="17"/>
   </w:num>
-  <w:num w:numId="6" w16cid:durableId="1588610102">
+  <w:num w:numId="6">
     <w:abstractNumId w:val="12"/>
   </w:num>
-  <w:num w:numId="7" w16cid:durableId="1092816638">
+  <w:num w:numId="7">
     <w:abstractNumId w:val="18"/>
   </w:num>
-  <w:num w:numId="8" w16cid:durableId="421419936">
+  <w:num w:numId="8">
     <w:abstractNumId w:val="20"/>
   </w:num>
-  <w:num w:numId="9" w16cid:durableId="1528904352">
+  <w:num w:numId="9">
     <w:abstractNumId w:val="2"/>
   </w:num>
-  <w:num w:numId="10" w16cid:durableId="1827479774">
+  <w:num w:numId="10">
     <w:abstractNumId w:val="19"/>
   </w:num>
-  <w:num w:numId="11" w16cid:durableId="340743746">
+  <w:num w:numId="11">
     <w:abstractNumId w:val="3"/>
   </w:num>
-  <w:num w:numId="12" w16cid:durableId="994256728">
+  <w:num w:numId="12">
     <w:abstractNumId w:val="0"/>
   </w:num>
-  <w:num w:numId="13" w16cid:durableId="1311710394">
+  <w:num w:numId="13">
     <w:abstractNumId w:val="9"/>
   </w:num>
-  <w:num w:numId="14" w16cid:durableId="1862548469">
+  <w:num w:numId="14">
     <w:abstractNumId w:val="11"/>
   </w:num>
-  <w:num w:numId="15" w16cid:durableId="1777212899">
+  <w:num w:numId="15">
     <w:abstractNumId w:val="13"/>
   </w:num>
-  <w:num w:numId="16" w16cid:durableId="632291733">
+  <w:num w:numId="16">
     <w:abstractNumId w:val="5"/>
   </w:num>
-  <w:num w:numId="17" w16cid:durableId="1739549863">
+  <w:num w:numId="17">
     <w:abstractNumId w:val="10"/>
   </w:num>
-  <w:num w:numId="18" w16cid:durableId="1037047806">
+  <w:num w:numId="18">
     <w:abstractNumId w:val="15"/>
   </w:num>
-  <w:num w:numId="19" w16cid:durableId="375857954">
+  <w:num w:numId="19">
     <w:abstractNumId w:val="21"/>
   </w:num>
-  <w:num w:numId="20" w16cid:durableId="603659984">
+  <w:num w:numId="20">
     <w:abstractNumId w:val="1"/>
   </w:num>
-  <w:num w:numId="21" w16cid:durableId="1991009104">
+  <w:num w:numId="21">
     <w:abstractNumId w:val="8"/>
   </w:num>
-  <w:num w:numId="22" w16cid:durableId="1317565953">
+  <w:num w:numId="22">
     <w:abstractNumId w:val="16"/>
   </w:num>
 </w:numbering>

</xml_diff>